<commit_message>
feat: fix faq page
</commit_message>
<xml_diff>
--- a/documenten/Projectportfolio/Projectportfolio.docx
+++ b/documenten/Projectportfolio/Projectportfolio.docx
@@ -7576,7 +7576,7 @@
                                 <w:szCs w:val="27"/>
                                 <w:lang w:val="en-US"/>
                               </w:rPr>
-                              <w:t>sprint 2 review + sprint 3 planning</w:t>
+                              <w:t>sprint 2 review + sprint 3</w:t>
                             </w:r>
                             <w:r>
                               <w:rPr>
@@ -8215,27 +8215,7 @@
                                 <w:sz w:val="26"/>
                                 <w:szCs w:val="26"/>
                               </w:rPr>
-                              <w:t>&lt;</w:t>
-                            </w:r>
-                            <w:r>
-                              <w:rPr>
-                                <w:b/>
-                                <w:bCs/>
-                                <w:color w:val="0A2F41" w:themeColor="accent1" w:themeShade="80"/>
-                                <w:sz w:val="26"/>
-                                <w:szCs w:val="26"/>
-                              </w:rPr>
-                              <w:t>14</w:t>
-                            </w:r>
-                            <w:r>
-                              <w:rPr>
-                                <w:b/>
-                                <w:bCs/>
-                                <w:color w:val="0A2F41" w:themeColor="accent1" w:themeShade="80"/>
-                                <w:sz w:val="26"/>
-                                <w:szCs w:val="26"/>
-                              </w:rPr>
-                              <w:t xml:space="preserve"> – 10 – 2024&gt; </w:t>
+                              <w:t xml:space="preserve">&lt;14 – 10 – 2024&gt; </w:t>
                             </w:r>
                             <w:r>
                               <w:rPr>
@@ -8259,23 +8239,13 @@
                                 <w:szCs w:val="26"/>
                               </w:rPr>
                             </w:pPr>
-                            <w:proofErr w:type="spellStart"/>
-                            <w:r>
-                              <w:rPr>
-                                <w:color w:val="0A2F41" w:themeColor="accent1" w:themeShade="80"/>
-                                <w:sz w:val="26"/>
-                                <w:szCs w:val="26"/>
-                              </w:rPr>
-                              <w:t>Layout</w:t>
-                            </w:r>
-                            <w:proofErr w:type="spellEnd"/>
-                            <w:r>
-                              <w:rPr>
-                                <w:color w:val="0A2F41" w:themeColor="accent1" w:themeShade="80"/>
-                                <w:sz w:val="26"/>
-                                <w:szCs w:val="26"/>
-                              </w:rPr>
-                              <w:t xml:space="preserve"> gemaakt ‘formulier</w:t>
+                            <w:r>
+                              <w:rPr>
+                                <w:color w:val="0A2F41" w:themeColor="accent1" w:themeShade="80"/>
+                                <w:sz w:val="26"/>
+                                <w:szCs w:val="26"/>
+                              </w:rPr>
+                              <w:t>Layout gemaakt ‘formulier</w:t>
                             </w:r>
                             <w:r>
                               <w:rPr>
@@ -8367,37 +8337,7 @@
                                 <w:sz w:val="26"/>
                                 <w:szCs w:val="26"/>
                               </w:rPr>
-                              <w:t>&lt;</w:t>
-                            </w:r>
-                            <w:r>
-                              <w:rPr>
-                                <w:b/>
-                                <w:bCs/>
-                                <w:color w:val="0A2F41" w:themeColor="accent1" w:themeShade="80"/>
-                                <w:sz w:val="26"/>
-                                <w:szCs w:val="26"/>
-                              </w:rPr>
-                              <w:t>15</w:t>
-                            </w:r>
-                            <w:r>
-                              <w:rPr>
-                                <w:b/>
-                                <w:bCs/>
-                                <w:color w:val="0A2F41" w:themeColor="accent1" w:themeShade="80"/>
-                                <w:sz w:val="26"/>
-                                <w:szCs w:val="26"/>
-                              </w:rPr>
-                              <w:t xml:space="preserve"> – 10 – 2024&gt;</w:t>
-                            </w:r>
-                            <w:r>
-                              <w:rPr>
-                                <w:b/>
-                                <w:bCs/>
-                                <w:color w:val="0A2F41" w:themeColor="accent1" w:themeShade="80"/>
-                                <w:sz w:val="26"/>
-                                <w:szCs w:val="26"/>
-                              </w:rPr>
-                              <w:t xml:space="preserve"> </w:t>
+                              <w:t xml:space="preserve">&lt;15 – 10 – 2024&gt; </w:t>
                             </w:r>
                             <w:r>
                               <w:rPr>
@@ -8413,15 +8353,7 @@
                                 <w:sz w:val="26"/>
                                 <w:szCs w:val="26"/>
                               </w:rPr>
-                              <w:t>, verder gewerkt aan de project “</w:t>
-                            </w:r>
-                            <w:r>
-                              <w:rPr>
-                                <w:color w:val="0A2F41" w:themeColor="accent1" w:themeShade="80"/>
-                                <w:sz w:val="26"/>
-                                <w:szCs w:val="26"/>
-                              </w:rPr>
-                              <w:t>Verzenden van de herstel-e-mail.</w:t>
+                              <w:t>, verder gewerkt aan de project “Verzenden van de herstel-e-mail.</w:t>
                             </w:r>
                             <w:r>
                               <w:rPr>
@@ -8453,37 +8385,7 @@
                                 <w:sz w:val="26"/>
                                 <w:szCs w:val="26"/>
                               </w:rPr>
-                              <w:t>&lt;</w:t>
-                            </w:r>
-                            <w:r>
-                              <w:rPr>
-                                <w:b/>
-                                <w:bCs/>
-                                <w:color w:val="0A2F41" w:themeColor="accent1" w:themeShade="80"/>
-                                <w:sz w:val="26"/>
-                                <w:szCs w:val="26"/>
-                              </w:rPr>
-                              <w:t>16</w:t>
-                            </w:r>
-                            <w:r>
-                              <w:rPr>
-                                <w:b/>
-                                <w:bCs/>
-                                <w:color w:val="0A2F41" w:themeColor="accent1" w:themeShade="80"/>
-                                <w:sz w:val="26"/>
-                                <w:szCs w:val="26"/>
-                              </w:rPr>
-                              <w:t xml:space="preserve"> – 10 – 2024&gt;</w:t>
-                            </w:r>
-                            <w:r>
-                              <w:rPr>
-                                <w:b/>
-                                <w:bCs/>
-                                <w:color w:val="0A2F41" w:themeColor="accent1" w:themeShade="80"/>
-                                <w:sz w:val="26"/>
-                                <w:szCs w:val="26"/>
-                              </w:rPr>
-                              <w:t xml:space="preserve"> </w:t>
+                              <w:t xml:space="preserve">&lt;16 – 10 – 2024&gt; </w:t>
                             </w:r>
                             <w:r>
                               <w:rPr>
@@ -8587,7 +8489,7 @@
                           <w:szCs w:val="27"/>
                           <w:lang w:val="en-US"/>
                         </w:rPr>
-                        <w:t>sprint 2 review + sprint 3 planning</w:t>
+                        <w:t>sprint 2 review + sprint 3</w:t>
                       </w:r>
                       <w:r>
                         <w:rPr>
@@ -9226,27 +9128,7 @@
                           <w:sz w:val="26"/>
                           <w:szCs w:val="26"/>
                         </w:rPr>
-                        <w:t>&lt;</w:t>
-                      </w:r>
-                      <w:r>
-                        <w:rPr>
-                          <w:b/>
-                          <w:bCs/>
-                          <w:color w:val="0A2F41" w:themeColor="accent1" w:themeShade="80"/>
-                          <w:sz w:val="26"/>
-                          <w:szCs w:val="26"/>
-                        </w:rPr>
-                        <w:t>14</w:t>
-                      </w:r>
-                      <w:r>
-                        <w:rPr>
-                          <w:b/>
-                          <w:bCs/>
-                          <w:color w:val="0A2F41" w:themeColor="accent1" w:themeShade="80"/>
-                          <w:sz w:val="26"/>
-                          <w:szCs w:val="26"/>
-                        </w:rPr>
-                        <w:t xml:space="preserve"> – 10 – 2024&gt; </w:t>
+                        <w:t xml:space="preserve">&lt;14 – 10 – 2024&gt; </w:t>
                       </w:r>
                       <w:r>
                         <w:rPr>
@@ -9270,23 +9152,13 @@
                           <w:szCs w:val="26"/>
                         </w:rPr>
                       </w:pPr>
-                      <w:proofErr w:type="spellStart"/>
-                      <w:r>
-                        <w:rPr>
-                          <w:color w:val="0A2F41" w:themeColor="accent1" w:themeShade="80"/>
-                          <w:sz w:val="26"/>
-                          <w:szCs w:val="26"/>
-                        </w:rPr>
-                        <w:t>Layout</w:t>
-                      </w:r>
-                      <w:proofErr w:type="spellEnd"/>
-                      <w:r>
-                        <w:rPr>
-                          <w:color w:val="0A2F41" w:themeColor="accent1" w:themeShade="80"/>
-                          <w:sz w:val="26"/>
-                          <w:szCs w:val="26"/>
-                        </w:rPr>
-                        <w:t xml:space="preserve"> gemaakt ‘formulier</w:t>
+                      <w:r>
+                        <w:rPr>
+                          <w:color w:val="0A2F41" w:themeColor="accent1" w:themeShade="80"/>
+                          <w:sz w:val="26"/>
+                          <w:szCs w:val="26"/>
+                        </w:rPr>
+                        <w:t>Layout gemaakt ‘formulier</w:t>
                       </w:r>
                       <w:r>
                         <w:rPr>
@@ -9378,37 +9250,7 @@
                           <w:sz w:val="26"/>
                           <w:szCs w:val="26"/>
                         </w:rPr>
-                        <w:t>&lt;</w:t>
-                      </w:r>
-                      <w:r>
-                        <w:rPr>
-                          <w:b/>
-                          <w:bCs/>
-                          <w:color w:val="0A2F41" w:themeColor="accent1" w:themeShade="80"/>
-                          <w:sz w:val="26"/>
-                          <w:szCs w:val="26"/>
-                        </w:rPr>
-                        <w:t>15</w:t>
-                      </w:r>
-                      <w:r>
-                        <w:rPr>
-                          <w:b/>
-                          <w:bCs/>
-                          <w:color w:val="0A2F41" w:themeColor="accent1" w:themeShade="80"/>
-                          <w:sz w:val="26"/>
-                          <w:szCs w:val="26"/>
-                        </w:rPr>
-                        <w:t xml:space="preserve"> – 10 – 2024&gt;</w:t>
-                      </w:r>
-                      <w:r>
-                        <w:rPr>
-                          <w:b/>
-                          <w:bCs/>
-                          <w:color w:val="0A2F41" w:themeColor="accent1" w:themeShade="80"/>
-                          <w:sz w:val="26"/>
-                          <w:szCs w:val="26"/>
-                        </w:rPr>
-                        <w:t xml:space="preserve"> </w:t>
+                        <w:t xml:space="preserve">&lt;15 – 10 – 2024&gt; </w:t>
                       </w:r>
                       <w:r>
                         <w:rPr>
@@ -9424,15 +9266,7 @@
                           <w:sz w:val="26"/>
                           <w:szCs w:val="26"/>
                         </w:rPr>
-                        <w:t>, verder gewerkt aan de project “</w:t>
-                      </w:r>
-                      <w:r>
-                        <w:rPr>
-                          <w:color w:val="0A2F41" w:themeColor="accent1" w:themeShade="80"/>
-                          <w:sz w:val="26"/>
-                          <w:szCs w:val="26"/>
-                        </w:rPr>
-                        <w:t>Verzenden van de herstel-e-mail.</w:t>
+                        <w:t>, verder gewerkt aan de project “Verzenden van de herstel-e-mail.</w:t>
                       </w:r>
                       <w:r>
                         <w:rPr>
@@ -9464,37 +9298,7 @@
                           <w:sz w:val="26"/>
                           <w:szCs w:val="26"/>
                         </w:rPr>
-                        <w:t>&lt;</w:t>
-                      </w:r>
-                      <w:r>
-                        <w:rPr>
-                          <w:b/>
-                          <w:bCs/>
-                          <w:color w:val="0A2F41" w:themeColor="accent1" w:themeShade="80"/>
-                          <w:sz w:val="26"/>
-                          <w:szCs w:val="26"/>
-                        </w:rPr>
-                        <w:t>16</w:t>
-                      </w:r>
-                      <w:r>
-                        <w:rPr>
-                          <w:b/>
-                          <w:bCs/>
-                          <w:color w:val="0A2F41" w:themeColor="accent1" w:themeShade="80"/>
-                          <w:sz w:val="26"/>
-                          <w:szCs w:val="26"/>
-                        </w:rPr>
-                        <w:t xml:space="preserve"> – 10 – 2024&gt;</w:t>
-                      </w:r>
-                      <w:r>
-                        <w:rPr>
-                          <w:b/>
-                          <w:bCs/>
-                          <w:color w:val="0A2F41" w:themeColor="accent1" w:themeShade="80"/>
-                          <w:sz w:val="26"/>
-                          <w:szCs w:val="26"/>
-                        </w:rPr>
-                        <w:t xml:space="preserve"> </w:t>
+                        <w:t xml:space="preserve">&lt;16 – 10 – 2024&gt; </w:t>
                       </w:r>
                       <w:r>
                         <w:rPr>
@@ -9631,7 +9435,7 @@
         <mc:AlternateContent>
           <mc:Choice Requires="wps">
             <w:drawing>
-              <wp:anchor distT="0" distB="0" distL="114300" distR="114300" simplePos="0" relativeHeight="251729920" behindDoc="0" locked="0" layoutInCell="1" allowOverlap="1" wp14:anchorId="22FBA1C1" wp14:editId="14DE4A3A">
+              <wp:anchor distT="0" distB="0" distL="114300" distR="114300" simplePos="0" relativeHeight="251729920" behindDoc="0" locked="0" layoutInCell="1" allowOverlap="1" wp14:anchorId="22FBA1C1" wp14:editId="65FE61EE">
                 <wp:simplePos x="0" y="0"/>
                 <wp:positionH relativeFrom="margin">
                   <wp:posOffset>-449580</wp:posOffset>
@@ -9700,27 +9504,7 @@
                                 <w:sz w:val="26"/>
                                 <w:szCs w:val="26"/>
                               </w:rPr>
-                              <w:t>&lt;</w:t>
-                            </w:r>
-                            <w:r>
-                              <w:rPr>
-                                <w:b/>
-                                <w:bCs/>
-                                <w:color w:val="0A2F41" w:themeColor="accent1" w:themeShade="80"/>
-                                <w:sz w:val="26"/>
-                                <w:szCs w:val="26"/>
-                              </w:rPr>
-                              <w:t>17</w:t>
-                            </w:r>
-                            <w:r>
-                              <w:rPr>
-                                <w:b/>
-                                <w:bCs/>
-                                <w:color w:val="0A2F41" w:themeColor="accent1" w:themeShade="80"/>
-                                <w:sz w:val="26"/>
-                                <w:szCs w:val="26"/>
-                              </w:rPr>
-                              <w:t xml:space="preserve"> – 10 – 2024&gt; </w:t>
+                              <w:t xml:space="preserve">&lt;17 – 10 – 2024&gt; </w:t>
                             </w:r>
                             <w:r>
                               <w:rPr>
@@ -9733,12 +9517,1163 @@
                           </w:p>
                           <w:p>
                             <w:pPr>
+                              <w:pStyle w:val="Lijstalinea"/>
+                              <w:numPr>
+                                <w:ilvl w:val="1"/>
+                                <w:numId w:val="2"/>
+                              </w:numPr>
                               <w:rPr>
                                 <w:color w:val="0A2F41" w:themeColor="accent1" w:themeShade="80"/>
                                 <w:sz w:val="26"/>
                                 <w:szCs w:val="26"/>
                               </w:rPr>
                             </w:pPr>
+                            <w:r>
+                              <w:rPr>
+                                <w:b/>
+                                <w:bCs/>
+                                <w:color w:val="0A2F41" w:themeColor="accent1" w:themeShade="80"/>
+                                <w:sz w:val="26"/>
+                                <w:szCs w:val="26"/>
+                              </w:rPr>
+                              <w:t>&lt;18 – 10 – 2024&gt;</w:t>
+                            </w:r>
+                            <w:r>
+                              <w:rPr>
+                                <w:color w:val="0A2F41" w:themeColor="accent1" w:themeShade="80"/>
+                                <w:sz w:val="26"/>
+                                <w:szCs w:val="26"/>
+                              </w:rPr>
+                              <w:t xml:space="preserve"> </w:t>
+                            </w:r>
+                            <w:r>
+                              <w:rPr>
+                                <w:color w:val="0A2F41" w:themeColor="accent1" w:themeShade="80"/>
+                                <w:sz w:val="26"/>
+                                <w:szCs w:val="26"/>
+                              </w:rPr>
+                              <w:t>Demo gemaakt voor de sprintmeeting – functionaliteiten voor welkomst-, inlog- en registratiepagina's.</w:t>
+                            </w:r>
+                          </w:p>
+                          <w:p>
+                            <w:pPr>
+                              <w:pStyle w:val="Lijstalinea"/>
+                              <w:numPr>
+                                <w:ilvl w:val="1"/>
+                                <w:numId w:val="2"/>
+                              </w:numPr>
+                              <w:rPr>
+                                <w:color w:val="0A2F41" w:themeColor="accent1" w:themeShade="80"/>
+                                <w:sz w:val="26"/>
+                                <w:szCs w:val="26"/>
+                              </w:rPr>
+                            </w:pPr>
+                            <w:r>
+                              <w:rPr>
+                                <w:b/>
+                                <w:bCs/>
+                                <w:color w:val="0A2F41" w:themeColor="accent1" w:themeShade="80"/>
+                                <w:sz w:val="26"/>
+                                <w:szCs w:val="26"/>
+                              </w:rPr>
+                              <w:t>&lt;</w:t>
+                            </w:r>
+                            <w:r>
+                              <w:rPr>
+                                <w:b/>
+                                <w:bCs/>
+                                <w:color w:val="0A2F41" w:themeColor="accent1" w:themeShade="80"/>
+                                <w:sz w:val="26"/>
+                                <w:szCs w:val="26"/>
+                              </w:rPr>
+                              <w:t>20</w:t>
+                            </w:r>
+                            <w:r>
+                              <w:rPr>
+                                <w:b/>
+                                <w:bCs/>
+                                <w:color w:val="0A2F41" w:themeColor="accent1" w:themeShade="80"/>
+                                <w:sz w:val="26"/>
+                                <w:szCs w:val="26"/>
+                              </w:rPr>
+                              <w:t xml:space="preserve"> – 10 – 2024&gt;</w:t>
+                            </w:r>
+                            <w:r>
+                              <w:rPr>
+                                <w:color w:val="0A2F41" w:themeColor="accent1" w:themeShade="80"/>
+                                <w:sz w:val="26"/>
+                                <w:szCs w:val="26"/>
+                              </w:rPr>
+                              <w:t xml:space="preserve"> </w:t>
+                            </w:r>
+                            <w:r>
+                              <w:rPr>
+                                <w:color w:val="0A2F41" w:themeColor="accent1" w:themeShade="80"/>
+                                <w:sz w:val="26"/>
+                                <w:szCs w:val="26"/>
+                              </w:rPr>
+                              <w:t>Iteratiedocument afgerond</w:t>
+                            </w:r>
+                            <w:r>
+                              <w:rPr>
+                                <w:color w:val="0A2F41" w:themeColor="accent1" w:themeShade="80"/>
+                                <w:sz w:val="26"/>
+                                <w:szCs w:val="26"/>
+                              </w:rPr>
+                              <w:t xml:space="preserve"> (Draf planning voor sprint 4)</w:t>
+                            </w:r>
+                          </w:p>
+                          <w:p>
+                            <w:pPr>
+                              <w:pStyle w:val="Lijstalinea"/>
+                              <w:numPr>
+                                <w:ilvl w:val="1"/>
+                                <w:numId w:val="2"/>
+                              </w:numPr>
+                              <w:rPr>
+                                <w:color w:val="0A2F41" w:themeColor="accent1" w:themeShade="80"/>
+                                <w:sz w:val="26"/>
+                                <w:szCs w:val="26"/>
+                              </w:rPr>
+                            </w:pPr>
+                            <w:r>
+                              <w:rPr>
+                                <w:b/>
+                                <w:bCs/>
+                                <w:color w:val="0A2F41" w:themeColor="accent1" w:themeShade="80"/>
+                                <w:sz w:val="26"/>
+                                <w:szCs w:val="26"/>
+                              </w:rPr>
+                              <w:t>&lt;2</w:t>
+                            </w:r>
+                            <w:r>
+                              <w:rPr>
+                                <w:b/>
+                                <w:bCs/>
+                                <w:color w:val="0A2F41" w:themeColor="accent1" w:themeShade="80"/>
+                                <w:sz w:val="26"/>
+                                <w:szCs w:val="26"/>
+                              </w:rPr>
+                              <w:t>1</w:t>
+                            </w:r>
+                            <w:r>
+                              <w:rPr>
+                                <w:b/>
+                                <w:bCs/>
+                                <w:color w:val="0A2F41" w:themeColor="accent1" w:themeShade="80"/>
+                                <w:sz w:val="26"/>
+                                <w:szCs w:val="26"/>
+                              </w:rPr>
+                              <w:t xml:space="preserve"> – 10 – 2024&gt;</w:t>
+                            </w:r>
+                            <w:r>
+                              <w:rPr>
+                                <w:color w:val="0A2F41" w:themeColor="accent1" w:themeShade="80"/>
+                                <w:sz w:val="26"/>
+                                <w:szCs w:val="26"/>
+                              </w:rPr>
+                              <w:t xml:space="preserve"> </w:t>
+                            </w:r>
+                            <w:r>
+                              <w:rPr>
+                                <w:color w:val="0A2F41" w:themeColor="accent1" w:themeShade="80"/>
+                                <w:sz w:val="26"/>
+                                <w:szCs w:val="26"/>
+                              </w:rPr>
+                              <w:t>Voorbereiding op teammeeting, testing</w:t>
+                            </w:r>
+                            <w:r>
+                              <w:rPr>
+                                <w:color w:val="0A2F41" w:themeColor="accent1" w:themeShade="80"/>
+                                <w:sz w:val="26"/>
+                                <w:szCs w:val="26"/>
+                              </w:rPr>
+                              <w:t xml:space="preserve"> van de gemaakte features</w:t>
+                            </w:r>
+                            <w:r>
+                              <w:rPr>
+                                <w:color w:val="0A2F41" w:themeColor="accent1" w:themeShade="80"/>
+                                <w:sz w:val="26"/>
+                                <w:szCs w:val="26"/>
+                              </w:rPr>
+                              <w:t xml:space="preserve"> en verbeteringen uitgevoerd, iteratiedocument verzonden</w:t>
+                            </w:r>
+                            <w:r>
+                              <w:rPr>
+                                <w:color w:val="0A2F41" w:themeColor="accent1" w:themeShade="80"/>
+                                <w:sz w:val="26"/>
+                                <w:szCs w:val="26"/>
+                              </w:rPr>
+                              <w:t xml:space="preserve"> naar het bedrijf</w:t>
+                            </w:r>
+                            <w:r>
+                              <w:rPr>
+                                <w:color w:val="0A2F41" w:themeColor="accent1" w:themeShade="80"/>
+                                <w:sz w:val="26"/>
+                                <w:szCs w:val="26"/>
+                              </w:rPr>
+                              <w:t>, presentatie bijgewerkt.</w:t>
+                            </w:r>
+                          </w:p>
+                          <w:p>
+                            <w:pPr>
+                              <w:pStyle w:val="Lijstalinea"/>
+                              <w:numPr>
+                                <w:ilvl w:val="0"/>
+                                <w:numId w:val="2"/>
+                              </w:numPr>
+                              <w:rPr>
+                                <w:b/>
+                                <w:bCs/>
+                                <w:color w:val="0A2F41" w:themeColor="accent1" w:themeShade="80"/>
+                                <w:sz w:val="27"/>
+                                <w:szCs w:val="27"/>
+                                <w:lang w:val="en-US"/>
+                              </w:rPr>
+                            </w:pPr>
+                            <w:r>
+                              <w:rPr>
+                                <w:b/>
+                                <w:bCs/>
+                                <w:color w:val="0A2F41" w:themeColor="accent1" w:themeShade="80"/>
+                                <w:sz w:val="27"/>
+                                <w:szCs w:val="27"/>
+                                <w:lang w:val="en-US"/>
+                              </w:rPr>
+                              <w:t xml:space="preserve">sprint </w:t>
+                            </w:r>
+                            <w:r>
+                              <w:rPr>
+                                <w:b/>
+                                <w:bCs/>
+                                <w:color w:val="0A2F41" w:themeColor="accent1" w:themeShade="80"/>
+                                <w:sz w:val="27"/>
+                                <w:szCs w:val="27"/>
+                                <w:lang w:val="en-US"/>
+                              </w:rPr>
+                              <w:t>3</w:t>
+                            </w:r>
+                            <w:r>
+                              <w:rPr>
+                                <w:b/>
+                                <w:bCs/>
+                                <w:color w:val="0A2F41" w:themeColor="accent1" w:themeShade="80"/>
+                                <w:sz w:val="27"/>
+                                <w:szCs w:val="27"/>
+                                <w:lang w:val="en-US"/>
+                              </w:rPr>
+                              <w:t xml:space="preserve"> review + sprint </w:t>
+                            </w:r>
+                            <w:r>
+                              <w:rPr>
+                                <w:b/>
+                                <w:bCs/>
+                                <w:color w:val="0A2F41" w:themeColor="accent1" w:themeShade="80"/>
+                                <w:sz w:val="27"/>
+                                <w:szCs w:val="27"/>
+                                <w:lang w:val="en-US"/>
+                              </w:rPr>
+                              <w:t>4</w:t>
+                            </w:r>
+                            <w:r>
+                              <w:rPr>
+                                <w:b/>
+                                <w:bCs/>
+                                <w:color w:val="0A2F41" w:themeColor="accent1" w:themeShade="80"/>
+                                <w:sz w:val="27"/>
+                                <w:szCs w:val="27"/>
+                                <w:lang w:val="en-US"/>
+                              </w:rPr>
+                              <w:t>:</w:t>
+                            </w:r>
+                          </w:p>
+                          <w:p>
+                            <w:pPr>
+                              <w:pStyle w:val="Lijstalinea"/>
+                              <w:numPr>
+                                <w:ilvl w:val="1"/>
+                                <w:numId w:val="2"/>
+                              </w:numPr>
+                              <w:rPr>
+                                <w:color w:val="0A2F41" w:themeColor="accent1" w:themeShade="80"/>
+                                <w:sz w:val="26"/>
+                                <w:szCs w:val="26"/>
+                              </w:rPr>
+                            </w:pPr>
+                            <w:r>
+                              <w:rPr>
+                                <w:color w:val="0A2F41" w:themeColor="accent1" w:themeShade="80"/>
+                                <w:sz w:val="24"/>
+                                <w:szCs w:val="24"/>
+                              </w:rPr>
+                              <w:t xml:space="preserve"> </w:t>
+                            </w:r>
+                            <w:r>
+                              <w:rPr>
+                                <w:b/>
+                                <w:bCs/>
+                                <w:color w:val="0A2F41" w:themeColor="accent1" w:themeShade="80"/>
+                                <w:sz w:val="26"/>
+                                <w:szCs w:val="26"/>
+                              </w:rPr>
+                              <w:t>&lt;</w:t>
+                            </w:r>
+                            <w:r>
+                              <w:rPr>
+                                <w:b/>
+                                <w:bCs/>
+                                <w:color w:val="0A2F41" w:themeColor="accent1" w:themeShade="80"/>
+                                <w:sz w:val="26"/>
+                                <w:szCs w:val="26"/>
+                              </w:rPr>
+                              <w:t>22</w:t>
+                            </w:r>
+                            <w:r>
+                              <w:rPr>
+                                <w:b/>
+                                <w:bCs/>
+                                <w:color w:val="0A2F41" w:themeColor="accent1" w:themeShade="80"/>
+                                <w:sz w:val="26"/>
+                                <w:szCs w:val="26"/>
+                              </w:rPr>
+                              <w:t xml:space="preserve"> – 10 – 2024&gt;</w:t>
+                            </w:r>
+                            <w:r>
+                              <w:rPr>
+                                <w:color w:val="0A2F41" w:themeColor="accent1" w:themeShade="80"/>
+                                <w:sz w:val="26"/>
+                                <w:szCs w:val="26"/>
+                              </w:rPr>
+                              <w:t xml:space="preserve"> </w:t>
+                            </w:r>
+                            <w:r>
+                              <w:rPr>
+                                <w:color w:val="0A2F41" w:themeColor="accent1" w:themeShade="80"/>
+                                <w:sz w:val="26"/>
+                                <w:szCs w:val="26"/>
+                              </w:rPr>
+                              <w:t xml:space="preserve"> </w:t>
+                            </w:r>
+                            <w:r>
+                              <w:rPr>
+                                <w:color w:val="0A2F41" w:themeColor="accent1" w:themeShade="80"/>
+                                <w:sz w:val="26"/>
+                                <w:szCs w:val="26"/>
+                              </w:rPr>
+                              <w:t>Meeting met het bedrijf</w:t>
+                            </w:r>
+                            <w:r>
+                              <w:rPr>
+                                <w:color w:val="0A2F41" w:themeColor="accent1" w:themeShade="80"/>
+                                <w:sz w:val="26"/>
+                                <w:szCs w:val="26"/>
+                              </w:rPr>
+                              <w:t xml:space="preserve"> voor</w:t>
+                            </w:r>
+                            <w:r>
+                              <w:rPr>
+                                <w:color w:val="0A2F41" w:themeColor="accent1" w:themeShade="80"/>
+                                <w:sz w:val="26"/>
+                                <w:szCs w:val="26"/>
+                              </w:rPr>
+                              <w:t xml:space="preserve"> “Sprint </w:t>
+                            </w:r>
+                            <w:r>
+                              <w:rPr>
+                                <w:color w:val="0A2F41" w:themeColor="accent1" w:themeShade="80"/>
+                                <w:sz w:val="26"/>
+                                <w:szCs w:val="26"/>
+                              </w:rPr>
+                              <w:t>3</w:t>
+                            </w:r>
+                            <w:r>
+                              <w:rPr>
+                                <w:color w:val="0A2F41" w:themeColor="accent1" w:themeShade="80"/>
+                                <w:sz w:val="26"/>
+                                <w:szCs w:val="26"/>
+                              </w:rPr>
+                              <w:t xml:space="preserve"> review”:</w:t>
+                            </w:r>
+                          </w:p>
+                          <w:p>
+                            <w:pPr>
+                              <w:pStyle w:val="Lijstalinea"/>
+                              <w:numPr>
+                                <w:ilvl w:val="2"/>
+                                <w:numId w:val="2"/>
+                              </w:numPr>
+                              <w:rPr>
+                                <w:color w:val="0A2F41" w:themeColor="accent1" w:themeShade="80"/>
+                                <w:sz w:val="26"/>
+                                <w:szCs w:val="26"/>
+                              </w:rPr>
+                            </w:pPr>
+                            <w:r>
+                              <w:rPr>
+                                <w:color w:val="0A2F41" w:themeColor="accent1" w:themeShade="80"/>
+                                <w:sz w:val="26"/>
+                                <w:szCs w:val="26"/>
+                              </w:rPr>
+                              <w:t xml:space="preserve">Ik was de scrum-master. </w:t>
+                            </w:r>
+                            <w:r>
+                              <w:rPr>
+                                <w:color w:val="0A2F41" w:themeColor="accent1" w:themeShade="80"/>
+                                <w:sz w:val="26"/>
+                                <w:szCs w:val="26"/>
+                              </w:rPr>
+                              <w:t>Feedback gekregen over:</w:t>
+                            </w:r>
+                            <w:r>
+                              <w:rPr>
+                                <w:color w:val="0A2F41" w:themeColor="accent1" w:themeShade="80"/>
+                                <w:sz w:val="26"/>
+                                <w:szCs w:val="26"/>
+                              </w:rPr>
+                              <w:t xml:space="preserve"> </w:t>
+                            </w:r>
+                          </w:p>
+                          <w:p>
+                            <w:pPr>
+                              <w:pStyle w:val="Lijstalinea"/>
+                              <w:numPr>
+                                <w:ilvl w:val="3"/>
+                                <w:numId w:val="2"/>
+                              </w:numPr>
+                              <w:rPr>
+                                <w:color w:val="0A2F41" w:themeColor="accent1" w:themeShade="80"/>
+                                <w:sz w:val="26"/>
+                                <w:szCs w:val="26"/>
+                              </w:rPr>
+                            </w:pPr>
+                            <w:r>
+                              <w:rPr>
+                                <w:color w:val="0A2F41" w:themeColor="accent1" w:themeShade="80"/>
+                                <w:sz w:val="26"/>
+                                <w:szCs w:val="26"/>
+                              </w:rPr>
+                              <w:t>Iteratiedocument afstemmen op bedrijfsstijl.</w:t>
+                            </w:r>
+                          </w:p>
+                          <w:p>
+                            <w:pPr>
+                              <w:pStyle w:val="Lijstalinea"/>
+                              <w:numPr>
+                                <w:ilvl w:val="3"/>
+                                <w:numId w:val="2"/>
+                              </w:numPr>
+                              <w:rPr>
+                                <w:color w:val="0A2F41" w:themeColor="accent1" w:themeShade="80"/>
+                                <w:sz w:val="26"/>
+                                <w:szCs w:val="26"/>
+                              </w:rPr>
+                            </w:pPr>
+                            <w:r>
+                              <w:rPr>
+                                <w:color w:val="0A2F41" w:themeColor="accent1" w:themeShade="80"/>
+                                <w:sz w:val="26"/>
+                                <w:szCs w:val="26"/>
+                              </w:rPr>
+                              <w:t>Uitleg toevoegen in stijlgids voor keuzes van kleuren en elementen.</w:t>
+                            </w:r>
+                          </w:p>
+                          <w:p>
+                            <w:pPr>
+                              <w:pStyle w:val="Lijstalinea"/>
+                              <w:numPr>
+                                <w:ilvl w:val="3"/>
+                                <w:numId w:val="2"/>
+                              </w:numPr>
+                              <w:rPr>
+                                <w:color w:val="0A2F41" w:themeColor="accent1" w:themeShade="80"/>
+                                <w:sz w:val="26"/>
+                                <w:szCs w:val="26"/>
+                              </w:rPr>
+                            </w:pPr>
+                            <w:r>
+                              <w:rPr>
+                                <w:color w:val="0A2F41" w:themeColor="accent1" w:themeShade="80"/>
+                                <w:sz w:val="26"/>
+                                <w:szCs w:val="26"/>
+                              </w:rPr>
+                              <w:t>Logo vergroten op de website.</w:t>
+                            </w:r>
+                          </w:p>
+                          <w:p>
+                            <w:pPr>
+                              <w:pStyle w:val="Lijstalinea"/>
+                              <w:numPr>
+                                <w:ilvl w:val="3"/>
+                                <w:numId w:val="2"/>
+                              </w:numPr>
+                              <w:rPr>
+                                <w:color w:val="0A2F41" w:themeColor="accent1" w:themeShade="80"/>
+                                <w:sz w:val="26"/>
+                                <w:szCs w:val="26"/>
+                              </w:rPr>
+                            </w:pPr>
+                            <w:r>
+                              <w:rPr>
+                                <w:color w:val="0A2F41" w:themeColor="accent1" w:themeShade="80"/>
+                                <w:sz w:val="26"/>
+                                <w:szCs w:val="26"/>
+                              </w:rPr>
+                              <w:t>Snippets toevoegen in plaats van linkjes in documenten.</w:t>
+                            </w:r>
+                          </w:p>
+                          <w:p>
+                            <w:pPr>
+                              <w:pStyle w:val="Lijstalinea"/>
+                              <w:numPr>
+                                <w:ilvl w:val="3"/>
+                                <w:numId w:val="2"/>
+                              </w:numPr>
+                              <w:rPr>
+                                <w:color w:val="0A2F41" w:themeColor="accent1" w:themeShade="80"/>
+                                <w:sz w:val="26"/>
+                                <w:szCs w:val="26"/>
+                              </w:rPr>
+                            </w:pPr>
+                            <w:r>
+                              <w:rPr>
+                                <w:color w:val="0A2F41" w:themeColor="accent1" w:themeShade="80"/>
+                                <w:sz w:val="26"/>
+                                <w:szCs w:val="26"/>
+                              </w:rPr>
+                              <w:t>Voorbeelddocumenten meesturen voor schoolopdracht.</w:t>
+                            </w:r>
+                          </w:p>
+                          <w:p>
+                            <w:pPr>
+                              <w:pStyle w:val="Lijstalinea"/>
+                              <w:numPr>
+                                <w:ilvl w:val="3"/>
+                                <w:numId w:val="2"/>
+                              </w:numPr>
+                              <w:rPr>
+                                <w:color w:val="0A2F41" w:themeColor="accent1" w:themeShade="80"/>
+                                <w:sz w:val="26"/>
+                                <w:szCs w:val="26"/>
+                              </w:rPr>
+                            </w:pPr>
+                            <w:r>
+                              <w:rPr>
+                                <w:color w:val="0A2F41" w:themeColor="accent1" w:themeShade="80"/>
+                                <w:sz w:val="26"/>
+                                <w:szCs w:val="26"/>
+                              </w:rPr>
+                              <w:t>Feedbacktekstveld toevoegen in Typeform.</w:t>
+                            </w:r>
+                          </w:p>
+                          <w:p>
+                            <w:pPr>
+                              <w:pStyle w:val="Lijstalinea"/>
+                              <w:numPr>
+                                <w:ilvl w:val="3"/>
+                                <w:numId w:val="2"/>
+                              </w:numPr>
+                              <w:rPr>
+                                <w:color w:val="0A2F41" w:themeColor="accent1" w:themeShade="80"/>
+                                <w:sz w:val="26"/>
+                                <w:szCs w:val="26"/>
+                              </w:rPr>
+                            </w:pPr>
+                            <w:r>
+                              <w:rPr>
+                                <w:color w:val="0A2F41" w:themeColor="accent1" w:themeShade="80"/>
+                                <w:sz w:val="26"/>
+                                <w:szCs w:val="26"/>
+                              </w:rPr>
+                              <w:t>Tijdens sprint 4 zullen we eerst</w:t>
+                            </w:r>
+                            <w:r>
+                              <w:rPr>
+                                <w:color w:val="0A2F41" w:themeColor="accent1" w:themeShade="80"/>
+                                <w:sz w:val="26"/>
+                                <w:szCs w:val="26"/>
+                              </w:rPr>
+                              <w:t xml:space="preserve"> feedback verwerken</w:t>
+                            </w:r>
+                            <w:r>
+                              <w:rPr>
+                                <w:color w:val="0A2F41" w:themeColor="accent1" w:themeShade="80"/>
+                                <w:sz w:val="26"/>
+                                <w:szCs w:val="26"/>
+                              </w:rPr>
+                              <w:t xml:space="preserve">, dan </w:t>
+                            </w:r>
+                            <w:r>
+                              <w:rPr>
+                                <w:color w:val="0A2F41" w:themeColor="accent1" w:themeShade="80"/>
+                                <w:sz w:val="26"/>
+                                <w:szCs w:val="26"/>
+                              </w:rPr>
+                              <w:t xml:space="preserve">aan </w:t>
+                            </w:r>
+                            <w:r>
+                              <w:rPr>
+                                <w:color w:val="0A2F41" w:themeColor="accent1" w:themeShade="80"/>
+                                <w:sz w:val="26"/>
+                                <w:szCs w:val="26"/>
+                              </w:rPr>
+                              <w:t xml:space="preserve">de </w:t>
+                            </w:r>
+                            <w:r>
+                              <w:rPr>
+                                <w:color w:val="0A2F41" w:themeColor="accent1" w:themeShade="80"/>
+                                <w:sz w:val="26"/>
+                                <w:szCs w:val="26"/>
+                              </w:rPr>
+                              <w:t xml:space="preserve">nieuwe features </w:t>
+                            </w:r>
+                            <w:r>
+                              <w:rPr>
+                                <w:color w:val="0A2F41" w:themeColor="accent1" w:themeShade="80"/>
+                                <w:sz w:val="26"/>
+                                <w:szCs w:val="26"/>
+                              </w:rPr>
+                              <w:t xml:space="preserve">werken </w:t>
+                            </w:r>
+                            <w:r>
+                              <w:rPr>
+                                <w:color w:val="0A2F41" w:themeColor="accent1" w:themeShade="80"/>
+                                <w:sz w:val="26"/>
+                                <w:szCs w:val="26"/>
+                              </w:rPr>
+                              <w:t>(homepage, wachtwoord-herstelpagina</w:t>
+                            </w:r>
+                            <w:r>
+                              <w:rPr>
+                                <w:color w:val="0A2F41" w:themeColor="accent1" w:themeShade="80"/>
+                                <w:sz w:val="26"/>
+                                <w:szCs w:val="26"/>
+                              </w:rPr>
+                              <w:t>, feedbackformulier</w:t>
+                            </w:r>
+                            <w:r>
+                              <w:rPr>
+                                <w:color w:val="0A2F41" w:themeColor="accent1" w:themeShade="80"/>
+                                <w:sz w:val="26"/>
+                                <w:szCs w:val="26"/>
+                              </w:rPr>
+                              <w:t>).</w:t>
+                            </w:r>
+                          </w:p>
+                          <w:p>
+                            <w:pPr>
+                              <w:pStyle w:val="Lijstalinea"/>
+                              <w:numPr>
+                                <w:ilvl w:val="1"/>
+                                <w:numId w:val="2"/>
+                              </w:numPr>
+                              <w:rPr>
+                                <w:color w:val="0A2F41" w:themeColor="accent1" w:themeShade="80"/>
+                                <w:sz w:val="26"/>
+                                <w:szCs w:val="26"/>
+                              </w:rPr>
+                            </w:pPr>
+                            <w:r>
+                              <w:rPr>
+                                <w:b/>
+                                <w:bCs/>
+                                <w:color w:val="0A2F41" w:themeColor="accent1" w:themeShade="80"/>
+                                <w:sz w:val="26"/>
+                                <w:szCs w:val="26"/>
+                              </w:rPr>
+                              <w:t>&lt;</w:t>
+                            </w:r>
+                            <w:r>
+                              <w:rPr>
+                                <w:b/>
+                                <w:bCs/>
+                                <w:color w:val="0A2F41" w:themeColor="accent1" w:themeShade="80"/>
+                                <w:sz w:val="26"/>
+                                <w:szCs w:val="26"/>
+                              </w:rPr>
+                              <w:t>23</w:t>
+                            </w:r>
+                            <w:r>
+                              <w:rPr>
+                                <w:b/>
+                                <w:bCs/>
+                                <w:color w:val="0A2F41" w:themeColor="accent1" w:themeShade="80"/>
+                                <w:sz w:val="26"/>
+                                <w:szCs w:val="26"/>
+                              </w:rPr>
+                              <w:t xml:space="preserve"> – 10 – 2024&gt;</w:t>
+                            </w:r>
+                            <w:r>
+                              <w:rPr>
+                                <w:color w:val="0A2F41" w:themeColor="accent1" w:themeShade="80"/>
+                                <w:sz w:val="26"/>
+                                <w:szCs w:val="26"/>
+                              </w:rPr>
+                              <w:t xml:space="preserve"> </w:t>
+                            </w:r>
+                            <w:r>
+                              <w:rPr>
+                                <w:color w:val="0A2F41" w:themeColor="accent1" w:themeShade="80"/>
+                                <w:sz w:val="26"/>
+                                <w:szCs w:val="26"/>
+                              </w:rPr>
+                              <w:t>Aanpassing stijl iteratiedocument, start wachtwoordherstelpagina (layout, veldvalidatie</w:t>
+                            </w:r>
+                            <w:r>
+                              <w:rPr>
+                                <w:color w:val="0A2F41" w:themeColor="accent1" w:themeShade="80"/>
+                                <w:sz w:val="26"/>
+                                <w:szCs w:val="26"/>
+                              </w:rPr>
+                              <w:t xml:space="preserve"> van velden</w:t>
+                            </w:r>
+                            <w:r>
+                              <w:rPr>
+                                <w:color w:val="0A2F41" w:themeColor="accent1" w:themeShade="80"/>
+                                <w:sz w:val="26"/>
+                                <w:szCs w:val="26"/>
+                              </w:rPr>
+                              <w:t>).</w:t>
+                            </w:r>
+                          </w:p>
+                          <w:p>
+                            <w:pPr>
+                              <w:pStyle w:val="Lijstalinea"/>
+                              <w:numPr>
+                                <w:ilvl w:val="1"/>
+                                <w:numId w:val="2"/>
+                              </w:numPr>
+                              <w:rPr>
+                                <w:color w:val="0A2F41" w:themeColor="accent1" w:themeShade="80"/>
+                                <w:sz w:val="26"/>
+                                <w:szCs w:val="26"/>
+                              </w:rPr>
+                            </w:pPr>
+                            <w:r>
+                              <w:rPr>
+                                <w:b/>
+                                <w:bCs/>
+                                <w:color w:val="0A2F41" w:themeColor="accent1" w:themeShade="80"/>
+                                <w:sz w:val="26"/>
+                                <w:szCs w:val="26"/>
+                              </w:rPr>
+                              <w:t>&lt;</w:t>
+                            </w:r>
+                            <w:r>
+                              <w:rPr>
+                                <w:b/>
+                                <w:bCs/>
+                                <w:color w:val="0A2F41" w:themeColor="accent1" w:themeShade="80"/>
+                                <w:sz w:val="26"/>
+                                <w:szCs w:val="26"/>
+                              </w:rPr>
+                              <w:t>24</w:t>
+                            </w:r>
+                            <w:r>
+                              <w:rPr>
+                                <w:b/>
+                                <w:bCs/>
+                                <w:color w:val="0A2F41" w:themeColor="accent1" w:themeShade="80"/>
+                                <w:sz w:val="26"/>
+                                <w:szCs w:val="26"/>
+                              </w:rPr>
+                              <w:t xml:space="preserve"> – 10 – 2024&gt;</w:t>
+                            </w:r>
+                            <w:r>
+                              <w:rPr>
+                                <w:color w:val="0A2F41" w:themeColor="accent1" w:themeShade="80"/>
+                                <w:sz w:val="26"/>
+                                <w:szCs w:val="26"/>
+                              </w:rPr>
+                              <w:t xml:space="preserve"> </w:t>
+                            </w:r>
+                            <w:r>
+                              <w:rPr>
+                                <w:color w:val="0A2F41" w:themeColor="accent1" w:themeShade="80"/>
+                                <w:sz w:val="26"/>
+                                <w:szCs w:val="26"/>
+                              </w:rPr>
+                              <w:t>Wachtwoordherstelpagina voltooid en toegevoegd aan website.</w:t>
+                            </w:r>
+                          </w:p>
+                          <w:p>
+                            <w:pPr>
+                              <w:pStyle w:val="Lijstalinea"/>
+                              <w:numPr>
+                                <w:ilvl w:val="1"/>
+                                <w:numId w:val="2"/>
+                              </w:numPr>
+                              <w:rPr>
+                                <w:color w:val="0A2F41" w:themeColor="accent1" w:themeShade="80"/>
+                                <w:sz w:val="26"/>
+                                <w:szCs w:val="26"/>
+                              </w:rPr>
+                            </w:pPr>
+                            <w:r>
+                              <w:rPr>
+                                <w:b/>
+                                <w:bCs/>
+                                <w:color w:val="0A2F41" w:themeColor="accent1" w:themeShade="80"/>
+                                <w:sz w:val="26"/>
+                                <w:szCs w:val="26"/>
+                              </w:rPr>
+                              <w:t>&lt;</w:t>
+                            </w:r>
+                            <w:r>
+                              <w:rPr>
+                                <w:b/>
+                                <w:bCs/>
+                                <w:color w:val="0A2F41" w:themeColor="accent1" w:themeShade="80"/>
+                                <w:sz w:val="26"/>
+                                <w:szCs w:val="26"/>
+                              </w:rPr>
+                              <w:t>25</w:t>
+                            </w:r>
+                            <w:r>
+                              <w:rPr>
+                                <w:b/>
+                                <w:bCs/>
+                                <w:color w:val="0A2F41" w:themeColor="accent1" w:themeShade="80"/>
+                                <w:sz w:val="26"/>
+                                <w:szCs w:val="26"/>
+                              </w:rPr>
+                              <w:t xml:space="preserve"> – 10 – 2024&gt;</w:t>
+                            </w:r>
+                            <w:r>
+                              <w:rPr>
+                                <w:color w:val="0A2F41" w:themeColor="accent1" w:themeShade="80"/>
+                                <w:sz w:val="26"/>
+                                <w:szCs w:val="26"/>
+                              </w:rPr>
+                              <w:t xml:space="preserve"> </w:t>
+                            </w:r>
+                            <w:r>
+                              <w:rPr>
+                                <w:color w:val="0A2F41" w:themeColor="accent1" w:themeShade="80"/>
+                                <w:sz w:val="26"/>
+                                <w:szCs w:val="26"/>
+                              </w:rPr>
+                              <w:t>PID-document verzonden naar het bedrijf</w:t>
+                            </w:r>
+                            <w:r>
+                              <w:rPr>
+                                <w:color w:val="0A2F41" w:themeColor="accent1" w:themeShade="80"/>
+                                <w:sz w:val="26"/>
+                                <w:szCs w:val="26"/>
+                              </w:rPr>
+                              <w:t>, a</w:t>
+                            </w:r>
+                            <w:r>
+                              <w:rPr>
+                                <w:color w:val="0A2F41" w:themeColor="accent1" w:themeShade="80"/>
+                                <w:sz w:val="26"/>
+                                <w:szCs w:val="26"/>
+                              </w:rPr>
+                              <w:t>anpassing gedaan aan de wachtwoordherstelpagina.</w:t>
+                            </w:r>
+                          </w:p>
+                          <w:p>
+                            <w:pPr>
+                              <w:pStyle w:val="Lijstalinea"/>
+                              <w:numPr>
+                                <w:ilvl w:val="1"/>
+                                <w:numId w:val="2"/>
+                              </w:numPr>
+                              <w:rPr>
+                                <w:color w:val="0A2F41" w:themeColor="accent1" w:themeShade="80"/>
+                                <w:sz w:val="26"/>
+                                <w:szCs w:val="26"/>
+                              </w:rPr>
+                            </w:pPr>
+                            <w:r>
+                              <w:rPr>
+                                <w:b/>
+                                <w:bCs/>
+                                <w:color w:val="0A2F41" w:themeColor="accent1" w:themeShade="80"/>
+                                <w:sz w:val="26"/>
+                                <w:szCs w:val="26"/>
+                              </w:rPr>
+                              <w:t>&lt;</w:t>
+                            </w:r>
+                            <w:r>
+                              <w:rPr>
+                                <w:b/>
+                                <w:bCs/>
+                                <w:color w:val="0A2F41" w:themeColor="accent1" w:themeShade="80"/>
+                                <w:sz w:val="26"/>
+                                <w:szCs w:val="26"/>
+                              </w:rPr>
+                              <w:t>28</w:t>
+                            </w:r>
+                            <w:r>
+                              <w:rPr>
+                                <w:b/>
+                                <w:bCs/>
+                                <w:color w:val="0A2F41" w:themeColor="accent1" w:themeShade="80"/>
+                                <w:sz w:val="26"/>
+                                <w:szCs w:val="26"/>
+                              </w:rPr>
+                              <w:t xml:space="preserve"> – 10 – 2024</w:t>
+                            </w:r>
+                            <w:r>
+                              <w:rPr>
+                                <w:b/>
+                                <w:bCs/>
+                                <w:color w:val="0A2F41" w:themeColor="accent1" w:themeShade="80"/>
+                                <w:sz w:val="26"/>
+                                <w:szCs w:val="26"/>
+                              </w:rPr>
+                              <w:t xml:space="preserve"> tot 01 – 11 – 2024</w:t>
+                            </w:r>
+                            <w:r>
+                              <w:rPr>
+                                <w:b/>
+                                <w:bCs/>
+                                <w:color w:val="0A2F41" w:themeColor="accent1" w:themeShade="80"/>
+                                <w:sz w:val="26"/>
+                                <w:szCs w:val="26"/>
+                              </w:rPr>
+                              <w:t>&gt;</w:t>
+                            </w:r>
+                            <w:r>
+                              <w:rPr>
+                                <w:color w:val="0A2F41" w:themeColor="accent1" w:themeShade="80"/>
+                                <w:sz w:val="26"/>
+                                <w:szCs w:val="26"/>
+                              </w:rPr>
+                              <w:t xml:space="preserve"> </w:t>
+                            </w:r>
+                            <w:r>
+                              <w:rPr>
+                                <w:color w:val="0A2F41" w:themeColor="accent1" w:themeShade="80"/>
+                                <w:sz w:val="26"/>
+                                <w:szCs w:val="26"/>
+                              </w:rPr>
+                              <w:t>Vakantieperiode</w:t>
+                            </w:r>
+                            <w:r>
+                              <w:rPr>
+                                <w:color w:val="0A2F41" w:themeColor="accent1" w:themeShade="80"/>
+                                <w:sz w:val="26"/>
+                                <w:szCs w:val="26"/>
+                              </w:rPr>
+                              <w:t>.</w:t>
+                            </w:r>
+                          </w:p>
+                          <w:p>
+                            <w:pPr>
+                              <w:pStyle w:val="Lijstalinea"/>
+                              <w:numPr>
+                                <w:ilvl w:val="1"/>
+                                <w:numId w:val="2"/>
+                              </w:numPr>
+                              <w:rPr>
+                                <w:color w:val="0A2F41" w:themeColor="accent1" w:themeShade="80"/>
+                                <w:sz w:val="26"/>
+                                <w:szCs w:val="26"/>
+                              </w:rPr>
+                            </w:pPr>
+                            <w:r>
+                              <w:rPr>
+                                <w:b/>
+                                <w:bCs/>
+                                <w:color w:val="0A2F41" w:themeColor="accent1" w:themeShade="80"/>
+                                <w:sz w:val="26"/>
+                                <w:szCs w:val="26"/>
+                              </w:rPr>
+                              <w:t>&lt;</w:t>
+                            </w:r>
+                            <w:r>
+                              <w:rPr>
+                                <w:b/>
+                                <w:bCs/>
+                                <w:color w:val="0A2F41" w:themeColor="accent1" w:themeShade="80"/>
+                                <w:sz w:val="26"/>
+                                <w:szCs w:val="26"/>
+                              </w:rPr>
+                              <w:t>02 – 11 – 2024</w:t>
+                            </w:r>
+                            <w:r>
+                              <w:rPr>
+                                <w:b/>
+                                <w:bCs/>
+                                <w:color w:val="0A2F41" w:themeColor="accent1" w:themeShade="80"/>
+                                <w:sz w:val="26"/>
+                                <w:szCs w:val="26"/>
+                              </w:rPr>
+                              <w:t>&gt;</w:t>
+                            </w:r>
+                            <w:r>
+                              <w:rPr>
+                                <w:color w:val="0A2F41" w:themeColor="accent1" w:themeShade="80"/>
+                                <w:sz w:val="26"/>
+                                <w:szCs w:val="26"/>
+                              </w:rPr>
+                              <w:t xml:space="preserve"> </w:t>
+                            </w:r>
+                            <w:r>
+                              <w:rPr>
+                                <w:color w:val="0A2F41" w:themeColor="accent1" w:themeShade="80"/>
+                                <w:sz w:val="26"/>
+                                <w:szCs w:val="26"/>
+                              </w:rPr>
+                              <w:t>Start aan FAQ-pagina – layout gemaakt met voorbeeldvragen.</w:t>
+                            </w:r>
+                          </w:p>
+                          <w:p>
+                            <w:pPr>
+                              <w:pStyle w:val="Lijstalinea"/>
+                              <w:numPr>
+                                <w:ilvl w:val="1"/>
+                                <w:numId w:val="2"/>
+                              </w:numPr>
+                              <w:rPr>
+                                <w:color w:val="0A2F41" w:themeColor="accent1" w:themeShade="80"/>
+                                <w:sz w:val="26"/>
+                                <w:szCs w:val="26"/>
+                              </w:rPr>
+                            </w:pPr>
+                            <w:r>
+                              <w:rPr>
+                                <w:b/>
+                                <w:bCs/>
+                                <w:color w:val="0A2F41" w:themeColor="accent1" w:themeShade="80"/>
+                                <w:sz w:val="26"/>
+                                <w:szCs w:val="26"/>
+                              </w:rPr>
+                              <w:t>&lt;</w:t>
+                            </w:r>
+                            <w:r>
+                              <w:rPr>
+                                <w:b/>
+                                <w:bCs/>
+                                <w:color w:val="0A2F41" w:themeColor="accent1" w:themeShade="80"/>
+                                <w:sz w:val="26"/>
+                                <w:szCs w:val="26"/>
+                              </w:rPr>
+                              <w:t>04</w:t>
+                            </w:r>
+                            <w:r>
+                              <w:rPr>
+                                <w:b/>
+                                <w:bCs/>
+                                <w:color w:val="0A2F41" w:themeColor="accent1" w:themeShade="80"/>
+                                <w:sz w:val="26"/>
+                                <w:szCs w:val="26"/>
+                              </w:rPr>
+                              <w:t xml:space="preserve"> – 11 – 2024</w:t>
+                            </w:r>
+                            <w:r>
+                              <w:rPr>
+                                <w:b/>
+                                <w:bCs/>
+                                <w:color w:val="0A2F41" w:themeColor="accent1" w:themeShade="80"/>
+                                <w:sz w:val="26"/>
+                                <w:szCs w:val="26"/>
+                              </w:rPr>
+                              <w:t>&gt;</w:t>
+                            </w:r>
+                            <w:r>
+                              <w:rPr>
+                                <w:color w:val="0A2F41" w:themeColor="accent1" w:themeShade="80"/>
+                                <w:sz w:val="26"/>
+                                <w:szCs w:val="26"/>
+                              </w:rPr>
+                              <w:t xml:space="preserve"> </w:t>
+                            </w:r>
+                            <w:r>
+                              <w:rPr>
+                                <w:color w:val="0A2F41" w:themeColor="accent1" w:themeShade="80"/>
+                                <w:sz w:val="26"/>
+                                <w:szCs w:val="26"/>
+                              </w:rPr>
+                              <w:t>Verder aan FAQ – onderzoek naar React-chatbot, toegevoegd aan FAQ-pagina.</w:t>
+                            </w:r>
+                          </w:p>
+                          <w:p>
+                            <w:pPr>
+                              <w:pStyle w:val="Lijstalinea"/>
+                              <w:numPr>
+                                <w:ilvl w:val="1"/>
+                                <w:numId w:val="2"/>
+                              </w:numPr>
+                              <w:rPr>
+                                <w:color w:val="0A2F41" w:themeColor="accent1" w:themeShade="80"/>
+                                <w:sz w:val="26"/>
+                                <w:szCs w:val="26"/>
+                              </w:rPr>
+                            </w:pPr>
+                            <w:r>
+                              <w:rPr>
+                                <w:b/>
+                                <w:bCs/>
+                                <w:color w:val="0A2F41" w:themeColor="accent1" w:themeShade="80"/>
+                                <w:sz w:val="26"/>
+                                <w:szCs w:val="26"/>
+                              </w:rPr>
+                              <w:t>&lt;</w:t>
+                            </w:r>
+                            <w:r>
+                              <w:rPr>
+                                <w:b/>
+                                <w:bCs/>
+                                <w:color w:val="0A2F41" w:themeColor="accent1" w:themeShade="80"/>
+                                <w:sz w:val="26"/>
+                                <w:szCs w:val="26"/>
+                              </w:rPr>
+                              <w:t>05</w:t>
+                            </w:r>
+                            <w:r>
+                              <w:rPr>
+                                <w:b/>
+                                <w:bCs/>
+                                <w:color w:val="0A2F41" w:themeColor="accent1" w:themeShade="80"/>
+                                <w:sz w:val="26"/>
+                                <w:szCs w:val="26"/>
+                              </w:rPr>
+                              <w:t xml:space="preserve"> – 11 – 2024</w:t>
+                            </w:r>
+                            <w:r>
+                              <w:rPr>
+                                <w:b/>
+                                <w:bCs/>
+                                <w:color w:val="0A2F41" w:themeColor="accent1" w:themeShade="80"/>
+                                <w:sz w:val="26"/>
+                                <w:szCs w:val="26"/>
+                              </w:rPr>
+                              <w:t>&gt;</w:t>
+                            </w:r>
+                            <w:r>
+                              <w:rPr>
+                                <w:color w:val="0A2F41" w:themeColor="accent1" w:themeShade="80"/>
+                                <w:sz w:val="26"/>
+                                <w:szCs w:val="26"/>
+                              </w:rPr>
+                              <w:t xml:space="preserve"> </w:t>
+                            </w:r>
+                            <w:r>
+                              <w:rPr>
+                                <w:color w:val="0A2F41" w:themeColor="accent1" w:themeShade="80"/>
+                                <w:sz w:val="26"/>
+                                <w:szCs w:val="26"/>
+                              </w:rPr>
+                              <w:t>Aanwezig in het bedrijf</w:t>
+                            </w:r>
+                            <w:r>
+                              <w:rPr>
+                                <w:color w:val="0A2F41" w:themeColor="accent1" w:themeShade="80"/>
+                                <w:sz w:val="26"/>
+                                <w:szCs w:val="26"/>
+                              </w:rPr>
+                              <w:t>. V</w:t>
+                            </w:r>
+                            <w:r>
+                              <w:rPr>
+                                <w:color w:val="0A2F41" w:themeColor="accent1" w:themeShade="80"/>
+                                <w:sz w:val="26"/>
+                                <w:szCs w:val="26"/>
+                              </w:rPr>
+                              <w:t>erder gewerkt aan de chatbot en FAQ-pagina.</w:t>
+                            </w:r>
                           </w:p>
                         </w:txbxContent>
                       </wps:txbx>
@@ -9786,27 +10721,7 @@
                           <w:sz w:val="26"/>
                           <w:szCs w:val="26"/>
                         </w:rPr>
-                        <w:t>&lt;</w:t>
-                      </w:r>
-                      <w:r>
-                        <w:rPr>
-                          <w:b/>
-                          <w:bCs/>
-                          <w:color w:val="0A2F41" w:themeColor="accent1" w:themeShade="80"/>
-                          <w:sz w:val="26"/>
-                          <w:szCs w:val="26"/>
-                        </w:rPr>
-                        <w:t>17</w:t>
-                      </w:r>
-                      <w:r>
-                        <w:rPr>
-                          <w:b/>
-                          <w:bCs/>
-                          <w:color w:val="0A2F41" w:themeColor="accent1" w:themeShade="80"/>
-                          <w:sz w:val="26"/>
-                          <w:szCs w:val="26"/>
-                        </w:rPr>
-                        <w:t xml:space="preserve"> – 10 – 2024&gt; </w:t>
+                        <w:t xml:space="preserve">&lt;17 – 10 – 2024&gt; </w:t>
                       </w:r>
                       <w:r>
                         <w:rPr>
@@ -9819,12 +10734,1163 @@
                     </w:p>
                     <w:p>
                       <w:pPr>
+                        <w:pStyle w:val="Lijstalinea"/>
+                        <w:numPr>
+                          <w:ilvl w:val="1"/>
+                          <w:numId w:val="2"/>
+                        </w:numPr>
                         <w:rPr>
                           <w:color w:val="0A2F41" w:themeColor="accent1" w:themeShade="80"/>
                           <w:sz w:val="26"/>
                           <w:szCs w:val="26"/>
                         </w:rPr>
                       </w:pPr>
+                      <w:r>
+                        <w:rPr>
+                          <w:b/>
+                          <w:bCs/>
+                          <w:color w:val="0A2F41" w:themeColor="accent1" w:themeShade="80"/>
+                          <w:sz w:val="26"/>
+                          <w:szCs w:val="26"/>
+                        </w:rPr>
+                        <w:t>&lt;18 – 10 – 2024&gt;</w:t>
+                      </w:r>
+                      <w:r>
+                        <w:rPr>
+                          <w:color w:val="0A2F41" w:themeColor="accent1" w:themeShade="80"/>
+                          <w:sz w:val="26"/>
+                          <w:szCs w:val="26"/>
+                        </w:rPr>
+                        <w:t xml:space="preserve"> </w:t>
+                      </w:r>
+                      <w:r>
+                        <w:rPr>
+                          <w:color w:val="0A2F41" w:themeColor="accent1" w:themeShade="80"/>
+                          <w:sz w:val="26"/>
+                          <w:szCs w:val="26"/>
+                        </w:rPr>
+                        <w:t>Demo gemaakt voor de sprintmeeting – functionaliteiten voor welkomst-, inlog- en registratiepagina's.</w:t>
+                      </w:r>
+                    </w:p>
+                    <w:p>
+                      <w:pPr>
+                        <w:pStyle w:val="Lijstalinea"/>
+                        <w:numPr>
+                          <w:ilvl w:val="1"/>
+                          <w:numId w:val="2"/>
+                        </w:numPr>
+                        <w:rPr>
+                          <w:color w:val="0A2F41" w:themeColor="accent1" w:themeShade="80"/>
+                          <w:sz w:val="26"/>
+                          <w:szCs w:val="26"/>
+                        </w:rPr>
+                      </w:pPr>
+                      <w:r>
+                        <w:rPr>
+                          <w:b/>
+                          <w:bCs/>
+                          <w:color w:val="0A2F41" w:themeColor="accent1" w:themeShade="80"/>
+                          <w:sz w:val="26"/>
+                          <w:szCs w:val="26"/>
+                        </w:rPr>
+                        <w:t>&lt;</w:t>
+                      </w:r>
+                      <w:r>
+                        <w:rPr>
+                          <w:b/>
+                          <w:bCs/>
+                          <w:color w:val="0A2F41" w:themeColor="accent1" w:themeShade="80"/>
+                          <w:sz w:val="26"/>
+                          <w:szCs w:val="26"/>
+                        </w:rPr>
+                        <w:t>20</w:t>
+                      </w:r>
+                      <w:r>
+                        <w:rPr>
+                          <w:b/>
+                          <w:bCs/>
+                          <w:color w:val="0A2F41" w:themeColor="accent1" w:themeShade="80"/>
+                          <w:sz w:val="26"/>
+                          <w:szCs w:val="26"/>
+                        </w:rPr>
+                        <w:t xml:space="preserve"> – 10 – 2024&gt;</w:t>
+                      </w:r>
+                      <w:r>
+                        <w:rPr>
+                          <w:color w:val="0A2F41" w:themeColor="accent1" w:themeShade="80"/>
+                          <w:sz w:val="26"/>
+                          <w:szCs w:val="26"/>
+                        </w:rPr>
+                        <w:t xml:space="preserve"> </w:t>
+                      </w:r>
+                      <w:r>
+                        <w:rPr>
+                          <w:color w:val="0A2F41" w:themeColor="accent1" w:themeShade="80"/>
+                          <w:sz w:val="26"/>
+                          <w:szCs w:val="26"/>
+                        </w:rPr>
+                        <w:t>Iteratiedocument afgerond</w:t>
+                      </w:r>
+                      <w:r>
+                        <w:rPr>
+                          <w:color w:val="0A2F41" w:themeColor="accent1" w:themeShade="80"/>
+                          <w:sz w:val="26"/>
+                          <w:szCs w:val="26"/>
+                        </w:rPr>
+                        <w:t xml:space="preserve"> (Draf planning voor sprint 4)</w:t>
+                      </w:r>
+                    </w:p>
+                    <w:p>
+                      <w:pPr>
+                        <w:pStyle w:val="Lijstalinea"/>
+                        <w:numPr>
+                          <w:ilvl w:val="1"/>
+                          <w:numId w:val="2"/>
+                        </w:numPr>
+                        <w:rPr>
+                          <w:color w:val="0A2F41" w:themeColor="accent1" w:themeShade="80"/>
+                          <w:sz w:val="26"/>
+                          <w:szCs w:val="26"/>
+                        </w:rPr>
+                      </w:pPr>
+                      <w:r>
+                        <w:rPr>
+                          <w:b/>
+                          <w:bCs/>
+                          <w:color w:val="0A2F41" w:themeColor="accent1" w:themeShade="80"/>
+                          <w:sz w:val="26"/>
+                          <w:szCs w:val="26"/>
+                        </w:rPr>
+                        <w:t>&lt;2</w:t>
+                      </w:r>
+                      <w:r>
+                        <w:rPr>
+                          <w:b/>
+                          <w:bCs/>
+                          <w:color w:val="0A2F41" w:themeColor="accent1" w:themeShade="80"/>
+                          <w:sz w:val="26"/>
+                          <w:szCs w:val="26"/>
+                        </w:rPr>
+                        <w:t>1</w:t>
+                      </w:r>
+                      <w:r>
+                        <w:rPr>
+                          <w:b/>
+                          <w:bCs/>
+                          <w:color w:val="0A2F41" w:themeColor="accent1" w:themeShade="80"/>
+                          <w:sz w:val="26"/>
+                          <w:szCs w:val="26"/>
+                        </w:rPr>
+                        <w:t xml:space="preserve"> – 10 – 2024&gt;</w:t>
+                      </w:r>
+                      <w:r>
+                        <w:rPr>
+                          <w:color w:val="0A2F41" w:themeColor="accent1" w:themeShade="80"/>
+                          <w:sz w:val="26"/>
+                          <w:szCs w:val="26"/>
+                        </w:rPr>
+                        <w:t xml:space="preserve"> </w:t>
+                      </w:r>
+                      <w:r>
+                        <w:rPr>
+                          <w:color w:val="0A2F41" w:themeColor="accent1" w:themeShade="80"/>
+                          <w:sz w:val="26"/>
+                          <w:szCs w:val="26"/>
+                        </w:rPr>
+                        <w:t>Voorbereiding op teammeeting, testing</w:t>
+                      </w:r>
+                      <w:r>
+                        <w:rPr>
+                          <w:color w:val="0A2F41" w:themeColor="accent1" w:themeShade="80"/>
+                          <w:sz w:val="26"/>
+                          <w:szCs w:val="26"/>
+                        </w:rPr>
+                        <w:t xml:space="preserve"> van de gemaakte features</w:t>
+                      </w:r>
+                      <w:r>
+                        <w:rPr>
+                          <w:color w:val="0A2F41" w:themeColor="accent1" w:themeShade="80"/>
+                          <w:sz w:val="26"/>
+                          <w:szCs w:val="26"/>
+                        </w:rPr>
+                        <w:t xml:space="preserve"> en verbeteringen uitgevoerd, iteratiedocument verzonden</w:t>
+                      </w:r>
+                      <w:r>
+                        <w:rPr>
+                          <w:color w:val="0A2F41" w:themeColor="accent1" w:themeShade="80"/>
+                          <w:sz w:val="26"/>
+                          <w:szCs w:val="26"/>
+                        </w:rPr>
+                        <w:t xml:space="preserve"> naar het bedrijf</w:t>
+                      </w:r>
+                      <w:r>
+                        <w:rPr>
+                          <w:color w:val="0A2F41" w:themeColor="accent1" w:themeShade="80"/>
+                          <w:sz w:val="26"/>
+                          <w:szCs w:val="26"/>
+                        </w:rPr>
+                        <w:t>, presentatie bijgewerkt.</w:t>
+                      </w:r>
+                    </w:p>
+                    <w:p>
+                      <w:pPr>
+                        <w:pStyle w:val="Lijstalinea"/>
+                        <w:numPr>
+                          <w:ilvl w:val="0"/>
+                          <w:numId w:val="2"/>
+                        </w:numPr>
+                        <w:rPr>
+                          <w:b/>
+                          <w:bCs/>
+                          <w:color w:val="0A2F41" w:themeColor="accent1" w:themeShade="80"/>
+                          <w:sz w:val="27"/>
+                          <w:szCs w:val="27"/>
+                          <w:lang w:val="en-US"/>
+                        </w:rPr>
+                      </w:pPr>
+                      <w:r>
+                        <w:rPr>
+                          <w:b/>
+                          <w:bCs/>
+                          <w:color w:val="0A2F41" w:themeColor="accent1" w:themeShade="80"/>
+                          <w:sz w:val="27"/>
+                          <w:szCs w:val="27"/>
+                          <w:lang w:val="en-US"/>
+                        </w:rPr>
+                        <w:t xml:space="preserve">sprint </w:t>
+                      </w:r>
+                      <w:r>
+                        <w:rPr>
+                          <w:b/>
+                          <w:bCs/>
+                          <w:color w:val="0A2F41" w:themeColor="accent1" w:themeShade="80"/>
+                          <w:sz w:val="27"/>
+                          <w:szCs w:val="27"/>
+                          <w:lang w:val="en-US"/>
+                        </w:rPr>
+                        <w:t>3</w:t>
+                      </w:r>
+                      <w:r>
+                        <w:rPr>
+                          <w:b/>
+                          <w:bCs/>
+                          <w:color w:val="0A2F41" w:themeColor="accent1" w:themeShade="80"/>
+                          <w:sz w:val="27"/>
+                          <w:szCs w:val="27"/>
+                          <w:lang w:val="en-US"/>
+                        </w:rPr>
+                        <w:t xml:space="preserve"> review + sprint </w:t>
+                      </w:r>
+                      <w:r>
+                        <w:rPr>
+                          <w:b/>
+                          <w:bCs/>
+                          <w:color w:val="0A2F41" w:themeColor="accent1" w:themeShade="80"/>
+                          <w:sz w:val="27"/>
+                          <w:szCs w:val="27"/>
+                          <w:lang w:val="en-US"/>
+                        </w:rPr>
+                        <w:t>4</w:t>
+                      </w:r>
+                      <w:r>
+                        <w:rPr>
+                          <w:b/>
+                          <w:bCs/>
+                          <w:color w:val="0A2F41" w:themeColor="accent1" w:themeShade="80"/>
+                          <w:sz w:val="27"/>
+                          <w:szCs w:val="27"/>
+                          <w:lang w:val="en-US"/>
+                        </w:rPr>
+                        <w:t>:</w:t>
+                      </w:r>
+                    </w:p>
+                    <w:p>
+                      <w:pPr>
+                        <w:pStyle w:val="Lijstalinea"/>
+                        <w:numPr>
+                          <w:ilvl w:val="1"/>
+                          <w:numId w:val="2"/>
+                        </w:numPr>
+                        <w:rPr>
+                          <w:color w:val="0A2F41" w:themeColor="accent1" w:themeShade="80"/>
+                          <w:sz w:val="26"/>
+                          <w:szCs w:val="26"/>
+                        </w:rPr>
+                      </w:pPr>
+                      <w:r>
+                        <w:rPr>
+                          <w:color w:val="0A2F41" w:themeColor="accent1" w:themeShade="80"/>
+                          <w:sz w:val="24"/>
+                          <w:szCs w:val="24"/>
+                        </w:rPr>
+                        <w:t xml:space="preserve"> </w:t>
+                      </w:r>
+                      <w:r>
+                        <w:rPr>
+                          <w:b/>
+                          <w:bCs/>
+                          <w:color w:val="0A2F41" w:themeColor="accent1" w:themeShade="80"/>
+                          <w:sz w:val="26"/>
+                          <w:szCs w:val="26"/>
+                        </w:rPr>
+                        <w:t>&lt;</w:t>
+                      </w:r>
+                      <w:r>
+                        <w:rPr>
+                          <w:b/>
+                          <w:bCs/>
+                          <w:color w:val="0A2F41" w:themeColor="accent1" w:themeShade="80"/>
+                          <w:sz w:val="26"/>
+                          <w:szCs w:val="26"/>
+                        </w:rPr>
+                        <w:t>22</w:t>
+                      </w:r>
+                      <w:r>
+                        <w:rPr>
+                          <w:b/>
+                          <w:bCs/>
+                          <w:color w:val="0A2F41" w:themeColor="accent1" w:themeShade="80"/>
+                          <w:sz w:val="26"/>
+                          <w:szCs w:val="26"/>
+                        </w:rPr>
+                        <w:t xml:space="preserve"> – 10 – 2024&gt;</w:t>
+                      </w:r>
+                      <w:r>
+                        <w:rPr>
+                          <w:color w:val="0A2F41" w:themeColor="accent1" w:themeShade="80"/>
+                          <w:sz w:val="26"/>
+                          <w:szCs w:val="26"/>
+                        </w:rPr>
+                        <w:t xml:space="preserve"> </w:t>
+                      </w:r>
+                      <w:r>
+                        <w:rPr>
+                          <w:color w:val="0A2F41" w:themeColor="accent1" w:themeShade="80"/>
+                          <w:sz w:val="26"/>
+                          <w:szCs w:val="26"/>
+                        </w:rPr>
+                        <w:t xml:space="preserve"> </w:t>
+                      </w:r>
+                      <w:r>
+                        <w:rPr>
+                          <w:color w:val="0A2F41" w:themeColor="accent1" w:themeShade="80"/>
+                          <w:sz w:val="26"/>
+                          <w:szCs w:val="26"/>
+                        </w:rPr>
+                        <w:t>Meeting met het bedrijf</w:t>
+                      </w:r>
+                      <w:r>
+                        <w:rPr>
+                          <w:color w:val="0A2F41" w:themeColor="accent1" w:themeShade="80"/>
+                          <w:sz w:val="26"/>
+                          <w:szCs w:val="26"/>
+                        </w:rPr>
+                        <w:t xml:space="preserve"> voor</w:t>
+                      </w:r>
+                      <w:r>
+                        <w:rPr>
+                          <w:color w:val="0A2F41" w:themeColor="accent1" w:themeShade="80"/>
+                          <w:sz w:val="26"/>
+                          <w:szCs w:val="26"/>
+                        </w:rPr>
+                        <w:t xml:space="preserve"> “Sprint </w:t>
+                      </w:r>
+                      <w:r>
+                        <w:rPr>
+                          <w:color w:val="0A2F41" w:themeColor="accent1" w:themeShade="80"/>
+                          <w:sz w:val="26"/>
+                          <w:szCs w:val="26"/>
+                        </w:rPr>
+                        <w:t>3</w:t>
+                      </w:r>
+                      <w:r>
+                        <w:rPr>
+                          <w:color w:val="0A2F41" w:themeColor="accent1" w:themeShade="80"/>
+                          <w:sz w:val="26"/>
+                          <w:szCs w:val="26"/>
+                        </w:rPr>
+                        <w:t xml:space="preserve"> review”:</w:t>
+                      </w:r>
+                    </w:p>
+                    <w:p>
+                      <w:pPr>
+                        <w:pStyle w:val="Lijstalinea"/>
+                        <w:numPr>
+                          <w:ilvl w:val="2"/>
+                          <w:numId w:val="2"/>
+                        </w:numPr>
+                        <w:rPr>
+                          <w:color w:val="0A2F41" w:themeColor="accent1" w:themeShade="80"/>
+                          <w:sz w:val="26"/>
+                          <w:szCs w:val="26"/>
+                        </w:rPr>
+                      </w:pPr>
+                      <w:r>
+                        <w:rPr>
+                          <w:color w:val="0A2F41" w:themeColor="accent1" w:themeShade="80"/>
+                          <w:sz w:val="26"/>
+                          <w:szCs w:val="26"/>
+                        </w:rPr>
+                        <w:t xml:space="preserve">Ik was de scrum-master. </w:t>
+                      </w:r>
+                      <w:r>
+                        <w:rPr>
+                          <w:color w:val="0A2F41" w:themeColor="accent1" w:themeShade="80"/>
+                          <w:sz w:val="26"/>
+                          <w:szCs w:val="26"/>
+                        </w:rPr>
+                        <w:t>Feedback gekregen over:</w:t>
+                      </w:r>
+                      <w:r>
+                        <w:rPr>
+                          <w:color w:val="0A2F41" w:themeColor="accent1" w:themeShade="80"/>
+                          <w:sz w:val="26"/>
+                          <w:szCs w:val="26"/>
+                        </w:rPr>
+                        <w:t xml:space="preserve"> </w:t>
+                      </w:r>
+                    </w:p>
+                    <w:p>
+                      <w:pPr>
+                        <w:pStyle w:val="Lijstalinea"/>
+                        <w:numPr>
+                          <w:ilvl w:val="3"/>
+                          <w:numId w:val="2"/>
+                        </w:numPr>
+                        <w:rPr>
+                          <w:color w:val="0A2F41" w:themeColor="accent1" w:themeShade="80"/>
+                          <w:sz w:val="26"/>
+                          <w:szCs w:val="26"/>
+                        </w:rPr>
+                      </w:pPr>
+                      <w:r>
+                        <w:rPr>
+                          <w:color w:val="0A2F41" w:themeColor="accent1" w:themeShade="80"/>
+                          <w:sz w:val="26"/>
+                          <w:szCs w:val="26"/>
+                        </w:rPr>
+                        <w:t>Iteratiedocument afstemmen op bedrijfsstijl.</w:t>
+                      </w:r>
+                    </w:p>
+                    <w:p>
+                      <w:pPr>
+                        <w:pStyle w:val="Lijstalinea"/>
+                        <w:numPr>
+                          <w:ilvl w:val="3"/>
+                          <w:numId w:val="2"/>
+                        </w:numPr>
+                        <w:rPr>
+                          <w:color w:val="0A2F41" w:themeColor="accent1" w:themeShade="80"/>
+                          <w:sz w:val="26"/>
+                          <w:szCs w:val="26"/>
+                        </w:rPr>
+                      </w:pPr>
+                      <w:r>
+                        <w:rPr>
+                          <w:color w:val="0A2F41" w:themeColor="accent1" w:themeShade="80"/>
+                          <w:sz w:val="26"/>
+                          <w:szCs w:val="26"/>
+                        </w:rPr>
+                        <w:t>Uitleg toevoegen in stijlgids voor keuzes van kleuren en elementen.</w:t>
+                      </w:r>
+                    </w:p>
+                    <w:p>
+                      <w:pPr>
+                        <w:pStyle w:val="Lijstalinea"/>
+                        <w:numPr>
+                          <w:ilvl w:val="3"/>
+                          <w:numId w:val="2"/>
+                        </w:numPr>
+                        <w:rPr>
+                          <w:color w:val="0A2F41" w:themeColor="accent1" w:themeShade="80"/>
+                          <w:sz w:val="26"/>
+                          <w:szCs w:val="26"/>
+                        </w:rPr>
+                      </w:pPr>
+                      <w:r>
+                        <w:rPr>
+                          <w:color w:val="0A2F41" w:themeColor="accent1" w:themeShade="80"/>
+                          <w:sz w:val="26"/>
+                          <w:szCs w:val="26"/>
+                        </w:rPr>
+                        <w:t>Logo vergroten op de website.</w:t>
+                      </w:r>
+                    </w:p>
+                    <w:p>
+                      <w:pPr>
+                        <w:pStyle w:val="Lijstalinea"/>
+                        <w:numPr>
+                          <w:ilvl w:val="3"/>
+                          <w:numId w:val="2"/>
+                        </w:numPr>
+                        <w:rPr>
+                          <w:color w:val="0A2F41" w:themeColor="accent1" w:themeShade="80"/>
+                          <w:sz w:val="26"/>
+                          <w:szCs w:val="26"/>
+                        </w:rPr>
+                      </w:pPr>
+                      <w:r>
+                        <w:rPr>
+                          <w:color w:val="0A2F41" w:themeColor="accent1" w:themeShade="80"/>
+                          <w:sz w:val="26"/>
+                          <w:szCs w:val="26"/>
+                        </w:rPr>
+                        <w:t>Snippets toevoegen in plaats van linkjes in documenten.</w:t>
+                      </w:r>
+                    </w:p>
+                    <w:p>
+                      <w:pPr>
+                        <w:pStyle w:val="Lijstalinea"/>
+                        <w:numPr>
+                          <w:ilvl w:val="3"/>
+                          <w:numId w:val="2"/>
+                        </w:numPr>
+                        <w:rPr>
+                          <w:color w:val="0A2F41" w:themeColor="accent1" w:themeShade="80"/>
+                          <w:sz w:val="26"/>
+                          <w:szCs w:val="26"/>
+                        </w:rPr>
+                      </w:pPr>
+                      <w:r>
+                        <w:rPr>
+                          <w:color w:val="0A2F41" w:themeColor="accent1" w:themeShade="80"/>
+                          <w:sz w:val="26"/>
+                          <w:szCs w:val="26"/>
+                        </w:rPr>
+                        <w:t>Voorbeelddocumenten meesturen voor schoolopdracht.</w:t>
+                      </w:r>
+                    </w:p>
+                    <w:p>
+                      <w:pPr>
+                        <w:pStyle w:val="Lijstalinea"/>
+                        <w:numPr>
+                          <w:ilvl w:val="3"/>
+                          <w:numId w:val="2"/>
+                        </w:numPr>
+                        <w:rPr>
+                          <w:color w:val="0A2F41" w:themeColor="accent1" w:themeShade="80"/>
+                          <w:sz w:val="26"/>
+                          <w:szCs w:val="26"/>
+                        </w:rPr>
+                      </w:pPr>
+                      <w:r>
+                        <w:rPr>
+                          <w:color w:val="0A2F41" w:themeColor="accent1" w:themeShade="80"/>
+                          <w:sz w:val="26"/>
+                          <w:szCs w:val="26"/>
+                        </w:rPr>
+                        <w:t>Feedbacktekstveld toevoegen in Typeform.</w:t>
+                      </w:r>
+                    </w:p>
+                    <w:p>
+                      <w:pPr>
+                        <w:pStyle w:val="Lijstalinea"/>
+                        <w:numPr>
+                          <w:ilvl w:val="3"/>
+                          <w:numId w:val="2"/>
+                        </w:numPr>
+                        <w:rPr>
+                          <w:color w:val="0A2F41" w:themeColor="accent1" w:themeShade="80"/>
+                          <w:sz w:val="26"/>
+                          <w:szCs w:val="26"/>
+                        </w:rPr>
+                      </w:pPr>
+                      <w:r>
+                        <w:rPr>
+                          <w:color w:val="0A2F41" w:themeColor="accent1" w:themeShade="80"/>
+                          <w:sz w:val="26"/>
+                          <w:szCs w:val="26"/>
+                        </w:rPr>
+                        <w:t>Tijdens sprint 4 zullen we eerst</w:t>
+                      </w:r>
+                      <w:r>
+                        <w:rPr>
+                          <w:color w:val="0A2F41" w:themeColor="accent1" w:themeShade="80"/>
+                          <w:sz w:val="26"/>
+                          <w:szCs w:val="26"/>
+                        </w:rPr>
+                        <w:t xml:space="preserve"> feedback verwerken</w:t>
+                      </w:r>
+                      <w:r>
+                        <w:rPr>
+                          <w:color w:val="0A2F41" w:themeColor="accent1" w:themeShade="80"/>
+                          <w:sz w:val="26"/>
+                          <w:szCs w:val="26"/>
+                        </w:rPr>
+                        <w:t xml:space="preserve">, dan </w:t>
+                      </w:r>
+                      <w:r>
+                        <w:rPr>
+                          <w:color w:val="0A2F41" w:themeColor="accent1" w:themeShade="80"/>
+                          <w:sz w:val="26"/>
+                          <w:szCs w:val="26"/>
+                        </w:rPr>
+                        <w:t xml:space="preserve">aan </w:t>
+                      </w:r>
+                      <w:r>
+                        <w:rPr>
+                          <w:color w:val="0A2F41" w:themeColor="accent1" w:themeShade="80"/>
+                          <w:sz w:val="26"/>
+                          <w:szCs w:val="26"/>
+                        </w:rPr>
+                        <w:t xml:space="preserve">de </w:t>
+                      </w:r>
+                      <w:r>
+                        <w:rPr>
+                          <w:color w:val="0A2F41" w:themeColor="accent1" w:themeShade="80"/>
+                          <w:sz w:val="26"/>
+                          <w:szCs w:val="26"/>
+                        </w:rPr>
+                        <w:t xml:space="preserve">nieuwe features </w:t>
+                      </w:r>
+                      <w:r>
+                        <w:rPr>
+                          <w:color w:val="0A2F41" w:themeColor="accent1" w:themeShade="80"/>
+                          <w:sz w:val="26"/>
+                          <w:szCs w:val="26"/>
+                        </w:rPr>
+                        <w:t xml:space="preserve">werken </w:t>
+                      </w:r>
+                      <w:r>
+                        <w:rPr>
+                          <w:color w:val="0A2F41" w:themeColor="accent1" w:themeShade="80"/>
+                          <w:sz w:val="26"/>
+                          <w:szCs w:val="26"/>
+                        </w:rPr>
+                        <w:t>(homepage, wachtwoord-herstelpagina</w:t>
+                      </w:r>
+                      <w:r>
+                        <w:rPr>
+                          <w:color w:val="0A2F41" w:themeColor="accent1" w:themeShade="80"/>
+                          <w:sz w:val="26"/>
+                          <w:szCs w:val="26"/>
+                        </w:rPr>
+                        <w:t>, feedbackformulier</w:t>
+                      </w:r>
+                      <w:r>
+                        <w:rPr>
+                          <w:color w:val="0A2F41" w:themeColor="accent1" w:themeShade="80"/>
+                          <w:sz w:val="26"/>
+                          <w:szCs w:val="26"/>
+                        </w:rPr>
+                        <w:t>).</w:t>
+                      </w:r>
+                    </w:p>
+                    <w:p>
+                      <w:pPr>
+                        <w:pStyle w:val="Lijstalinea"/>
+                        <w:numPr>
+                          <w:ilvl w:val="1"/>
+                          <w:numId w:val="2"/>
+                        </w:numPr>
+                        <w:rPr>
+                          <w:color w:val="0A2F41" w:themeColor="accent1" w:themeShade="80"/>
+                          <w:sz w:val="26"/>
+                          <w:szCs w:val="26"/>
+                        </w:rPr>
+                      </w:pPr>
+                      <w:r>
+                        <w:rPr>
+                          <w:b/>
+                          <w:bCs/>
+                          <w:color w:val="0A2F41" w:themeColor="accent1" w:themeShade="80"/>
+                          <w:sz w:val="26"/>
+                          <w:szCs w:val="26"/>
+                        </w:rPr>
+                        <w:t>&lt;</w:t>
+                      </w:r>
+                      <w:r>
+                        <w:rPr>
+                          <w:b/>
+                          <w:bCs/>
+                          <w:color w:val="0A2F41" w:themeColor="accent1" w:themeShade="80"/>
+                          <w:sz w:val="26"/>
+                          <w:szCs w:val="26"/>
+                        </w:rPr>
+                        <w:t>23</w:t>
+                      </w:r>
+                      <w:r>
+                        <w:rPr>
+                          <w:b/>
+                          <w:bCs/>
+                          <w:color w:val="0A2F41" w:themeColor="accent1" w:themeShade="80"/>
+                          <w:sz w:val="26"/>
+                          <w:szCs w:val="26"/>
+                        </w:rPr>
+                        <w:t xml:space="preserve"> – 10 – 2024&gt;</w:t>
+                      </w:r>
+                      <w:r>
+                        <w:rPr>
+                          <w:color w:val="0A2F41" w:themeColor="accent1" w:themeShade="80"/>
+                          <w:sz w:val="26"/>
+                          <w:szCs w:val="26"/>
+                        </w:rPr>
+                        <w:t xml:space="preserve"> </w:t>
+                      </w:r>
+                      <w:r>
+                        <w:rPr>
+                          <w:color w:val="0A2F41" w:themeColor="accent1" w:themeShade="80"/>
+                          <w:sz w:val="26"/>
+                          <w:szCs w:val="26"/>
+                        </w:rPr>
+                        <w:t>Aanpassing stijl iteratiedocument, start wachtwoordherstelpagina (layout, veldvalidatie</w:t>
+                      </w:r>
+                      <w:r>
+                        <w:rPr>
+                          <w:color w:val="0A2F41" w:themeColor="accent1" w:themeShade="80"/>
+                          <w:sz w:val="26"/>
+                          <w:szCs w:val="26"/>
+                        </w:rPr>
+                        <w:t xml:space="preserve"> van velden</w:t>
+                      </w:r>
+                      <w:r>
+                        <w:rPr>
+                          <w:color w:val="0A2F41" w:themeColor="accent1" w:themeShade="80"/>
+                          <w:sz w:val="26"/>
+                          <w:szCs w:val="26"/>
+                        </w:rPr>
+                        <w:t>).</w:t>
+                      </w:r>
+                    </w:p>
+                    <w:p>
+                      <w:pPr>
+                        <w:pStyle w:val="Lijstalinea"/>
+                        <w:numPr>
+                          <w:ilvl w:val="1"/>
+                          <w:numId w:val="2"/>
+                        </w:numPr>
+                        <w:rPr>
+                          <w:color w:val="0A2F41" w:themeColor="accent1" w:themeShade="80"/>
+                          <w:sz w:val="26"/>
+                          <w:szCs w:val="26"/>
+                        </w:rPr>
+                      </w:pPr>
+                      <w:r>
+                        <w:rPr>
+                          <w:b/>
+                          <w:bCs/>
+                          <w:color w:val="0A2F41" w:themeColor="accent1" w:themeShade="80"/>
+                          <w:sz w:val="26"/>
+                          <w:szCs w:val="26"/>
+                        </w:rPr>
+                        <w:t>&lt;</w:t>
+                      </w:r>
+                      <w:r>
+                        <w:rPr>
+                          <w:b/>
+                          <w:bCs/>
+                          <w:color w:val="0A2F41" w:themeColor="accent1" w:themeShade="80"/>
+                          <w:sz w:val="26"/>
+                          <w:szCs w:val="26"/>
+                        </w:rPr>
+                        <w:t>24</w:t>
+                      </w:r>
+                      <w:r>
+                        <w:rPr>
+                          <w:b/>
+                          <w:bCs/>
+                          <w:color w:val="0A2F41" w:themeColor="accent1" w:themeShade="80"/>
+                          <w:sz w:val="26"/>
+                          <w:szCs w:val="26"/>
+                        </w:rPr>
+                        <w:t xml:space="preserve"> – 10 – 2024&gt;</w:t>
+                      </w:r>
+                      <w:r>
+                        <w:rPr>
+                          <w:color w:val="0A2F41" w:themeColor="accent1" w:themeShade="80"/>
+                          <w:sz w:val="26"/>
+                          <w:szCs w:val="26"/>
+                        </w:rPr>
+                        <w:t xml:space="preserve"> </w:t>
+                      </w:r>
+                      <w:r>
+                        <w:rPr>
+                          <w:color w:val="0A2F41" w:themeColor="accent1" w:themeShade="80"/>
+                          <w:sz w:val="26"/>
+                          <w:szCs w:val="26"/>
+                        </w:rPr>
+                        <w:t>Wachtwoordherstelpagina voltooid en toegevoegd aan website.</w:t>
+                      </w:r>
+                    </w:p>
+                    <w:p>
+                      <w:pPr>
+                        <w:pStyle w:val="Lijstalinea"/>
+                        <w:numPr>
+                          <w:ilvl w:val="1"/>
+                          <w:numId w:val="2"/>
+                        </w:numPr>
+                        <w:rPr>
+                          <w:color w:val="0A2F41" w:themeColor="accent1" w:themeShade="80"/>
+                          <w:sz w:val="26"/>
+                          <w:szCs w:val="26"/>
+                        </w:rPr>
+                      </w:pPr>
+                      <w:r>
+                        <w:rPr>
+                          <w:b/>
+                          <w:bCs/>
+                          <w:color w:val="0A2F41" w:themeColor="accent1" w:themeShade="80"/>
+                          <w:sz w:val="26"/>
+                          <w:szCs w:val="26"/>
+                        </w:rPr>
+                        <w:t>&lt;</w:t>
+                      </w:r>
+                      <w:r>
+                        <w:rPr>
+                          <w:b/>
+                          <w:bCs/>
+                          <w:color w:val="0A2F41" w:themeColor="accent1" w:themeShade="80"/>
+                          <w:sz w:val="26"/>
+                          <w:szCs w:val="26"/>
+                        </w:rPr>
+                        <w:t>25</w:t>
+                      </w:r>
+                      <w:r>
+                        <w:rPr>
+                          <w:b/>
+                          <w:bCs/>
+                          <w:color w:val="0A2F41" w:themeColor="accent1" w:themeShade="80"/>
+                          <w:sz w:val="26"/>
+                          <w:szCs w:val="26"/>
+                        </w:rPr>
+                        <w:t xml:space="preserve"> – 10 – 2024&gt;</w:t>
+                      </w:r>
+                      <w:r>
+                        <w:rPr>
+                          <w:color w:val="0A2F41" w:themeColor="accent1" w:themeShade="80"/>
+                          <w:sz w:val="26"/>
+                          <w:szCs w:val="26"/>
+                        </w:rPr>
+                        <w:t xml:space="preserve"> </w:t>
+                      </w:r>
+                      <w:r>
+                        <w:rPr>
+                          <w:color w:val="0A2F41" w:themeColor="accent1" w:themeShade="80"/>
+                          <w:sz w:val="26"/>
+                          <w:szCs w:val="26"/>
+                        </w:rPr>
+                        <w:t>PID-document verzonden naar het bedrijf</w:t>
+                      </w:r>
+                      <w:r>
+                        <w:rPr>
+                          <w:color w:val="0A2F41" w:themeColor="accent1" w:themeShade="80"/>
+                          <w:sz w:val="26"/>
+                          <w:szCs w:val="26"/>
+                        </w:rPr>
+                        <w:t>, a</w:t>
+                      </w:r>
+                      <w:r>
+                        <w:rPr>
+                          <w:color w:val="0A2F41" w:themeColor="accent1" w:themeShade="80"/>
+                          <w:sz w:val="26"/>
+                          <w:szCs w:val="26"/>
+                        </w:rPr>
+                        <w:t>anpassing gedaan aan de wachtwoordherstelpagina.</w:t>
+                      </w:r>
+                    </w:p>
+                    <w:p>
+                      <w:pPr>
+                        <w:pStyle w:val="Lijstalinea"/>
+                        <w:numPr>
+                          <w:ilvl w:val="1"/>
+                          <w:numId w:val="2"/>
+                        </w:numPr>
+                        <w:rPr>
+                          <w:color w:val="0A2F41" w:themeColor="accent1" w:themeShade="80"/>
+                          <w:sz w:val="26"/>
+                          <w:szCs w:val="26"/>
+                        </w:rPr>
+                      </w:pPr>
+                      <w:r>
+                        <w:rPr>
+                          <w:b/>
+                          <w:bCs/>
+                          <w:color w:val="0A2F41" w:themeColor="accent1" w:themeShade="80"/>
+                          <w:sz w:val="26"/>
+                          <w:szCs w:val="26"/>
+                        </w:rPr>
+                        <w:t>&lt;</w:t>
+                      </w:r>
+                      <w:r>
+                        <w:rPr>
+                          <w:b/>
+                          <w:bCs/>
+                          <w:color w:val="0A2F41" w:themeColor="accent1" w:themeShade="80"/>
+                          <w:sz w:val="26"/>
+                          <w:szCs w:val="26"/>
+                        </w:rPr>
+                        <w:t>28</w:t>
+                      </w:r>
+                      <w:r>
+                        <w:rPr>
+                          <w:b/>
+                          <w:bCs/>
+                          <w:color w:val="0A2F41" w:themeColor="accent1" w:themeShade="80"/>
+                          <w:sz w:val="26"/>
+                          <w:szCs w:val="26"/>
+                        </w:rPr>
+                        <w:t xml:space="preserve"> – 10 – 2024</w:t>
+                      </w:r>
+                      <w:r>
+                        <w:rPr>
+                          <w:b/>
+                          <w:bCs/>
+                          <w:color w:val="0A2F41" w:themeColor="accent1" w:themeShade="80"/>
+                          <w:sz w:val="26"/>
+                          <w:szCs w:val="26"/>
+                        </w:rPr>
+                        <w:t xml:space="preserve"> tot 01 – 11 – 2024</w:t>
+                      </w:r>
+                      <w:r>
+                        <w:rPr>
+                          <w:b/>
+                          <w:bCs/>
+                          <w:color w:val="0A2F41" w:themeColor="accent1" w:themeShade="80"/>
+                          <w:sz w:val="26"/>
+                          <w:szCs w:val="26"/>
+                        </w:rPr>
+                        <w:t>&gt;</w:t>
+                      </w:r>
+                      <w:r>
+                        <w:rPr>
+                          <w:color w:val="0A2F41" w:themeColor="accent1" w:themeShade="80"/>
+                          <w:sz w:val="26"/>
+                          <w:szCs w:val="26"/>
+                        </w:rPr>
+                        <w:t xml:space="preserve"> </w:t>
+                      </w:r>
+                      <w:r>
+                        <w:rPr>
+                          <w:color w:val="0A2F41" w:themeColor="accent1" w:themeShade="80"/>
+                          <w:sz w:val="26"/>
+                          <w:szCs w:val="26"/>
+                        </w:rPr>
+                        <w:t>Vakantieperiode</w:t>
+                      </w:r>
+                      <w:r>
+                        <w:rPr>
+                          <w:color w:val="0A2F41" w:themeColor="accent1" w:themeShade="80"/>
+                          <w:sz w:val="26"/>
+                          <w:szCs w:val="26"/>
+                        </w:rPr>
+                        <w:t>.</w:t>
+                      </w:r>
+                    </w:p>
+                    <w:p>
+                      <w:pPr>
+                        <w:pStyle w:val="Lijstalinea"/>
+                        <w:numPr>
+                          <w:ilvl w:val="1"/>
+                          <w:numId w:val="2"/>
+                        </w:numPr>
+                        <w:rPr>
+                          <w:color w:val="0A2F41" w:themeColor="accent1" w:themeShade="80"/>
+                          <w:sz w:val="26"/>
+                          <w:szCs w:val="26"/>
+                        </w:rPr>
+                      </w:pPr>
+                      <w:r>
+                        <w:rPr>
+                          <w:b/>
+                          <w:bCs/>
+                          <w:color w:val="0A2F41" w:themeColor="accent1" w:themeShade="80"/>
+                          <w:sz w:val="26"/>
+                          <w:szCs w:val="26"/>
+                        </w:rPr>
+                        <w:t>&lt;</w:t>
+                      </w:r>
+                      <w:r>
+                        <w:rPr>
+                          <w:b/>
+                          <w:bCs/>
+                          <w:color w:val="0A2F41" w:themeColor="accent1" w:themeShade="80"/>
+                          <w:sz w:val="26"/>
+                          <w:szCs w:val="26"/>
+                        </w:rPr>
+                        <w:t>02 – 11 – 2024</w:t>
+                      </w:r>
+                      <w:r>
+                        <w:rPr>
+                          <w:b/>
+                          <w:bCs/>
+                          <w:color w:val="0A2F41" w:themeColor="accent1" w:themeShade="80"/>
+                          <w:sz w:val="26"/>
+                          <w:szCs w:val="26"/>
+                        </w:rPr>
+                        <w:t>&gt;</w:t>
+                      </w:r>
+                      <w:r>
+                        <w:rPr>
+                          <w:color w:val="0A2F41" w:themeColor="accent1" w:themeShade="80"/>
+                          <w:sz w:val="26"/>
+                          <w:szCs w:val="26"/>
+                        </w:rPr>
+                        <w:t xml:space="preserve"> </w:t>
+                      </w:r>
+                      <w:r>
+                        <w:rPr>
+                          <w:color w:val="0A2F41" w:themeColor="accent1" w:themeShade="80"/>
+                          <w:sz w:val="26"/>
+                          <w:szCs w:val="26"/>
+                        </w:rPr>
+                        <w:t>Start aan FAQ-pagina – layout gemaakt met voorbeeldvragen.</w:t>
+                      </w:r>
+                    </w:p>
+                    <w:p>
+                      <w:pPr>
+                        <w:pStyle w:val="Lijstalinea"/>
+                        <w:numPr>
+                          <w:ilvl w:val="1"/>
+                          <w:numId w:val="2"/>
+                        </w:numPr>
+                        <w:rPr>
+                          <w:color w:val="0A2F41" w:themeColor="accent1" w:themeShade="80"/>
+                          <w:sz w:val="26"/>
+                          <w:szCs w:val="26"/>
+                        </w:rPr>
+                      </w:pPr>
+                      <w:r>
+                        <w:rPr>
+                          <w:b/>
+                          <w:bCs/>
+                          <w:color w:val="0A2F41" w:themeColor="accent1" w:themeShade="80"/>
+                          <w:sz w:val="26"/>
+                          <w:szCs w:val="26"/>
+                        </w:rPr>
+                        <w:t>&lt;</w:t>
+                      </w:r>
+                      <w:r>
+                        <w:rPr>
+                          <w:b/>
+                          <w:bCs/>
+                          <w:color w:val="0A2F41" w:themeColor="accent1" w:themeShade="80"/>
+                          <w:sz w:val="26"/>
+                          <w:szCs w:val="26"/>
+                        </w:rPr>
+                        <w:t>04</w:t>
+                      </w:r>
+                      <w:r>
+                        <w:rPr>
+                          <w:b/>
+                          <w:bCs/>
+                          <w:color w:val="0A2F41" w:themeColor="accent1" w:themeShade="80"/>
+                          <w:sz w:val="26"/>
+                          <w:szCs w:val="26"/>
+                        </w:rPr>
+                        <w:t xml:space="preserve"> – 11 – 2024</w:t>
+                      </w:r>
+                      <w:r>
+                        <w:rPr>
+                          <w:b/>
+                          <w:bCs/>
+                          <w:color w:val="0A2F41" w:themeColor="accent1" w:themeShade="80"/>
+                          <w:sz w:val="26"/>
+                          <w:szCs w:val="26"/>
+                        </w:rPr>
+                        <w:t>&gt;</w:t>
+                      </w:r>
+                      <w:r>
+                        <w:rPr>
+                          <w:color w:val="0A2F41" w:themeColor="accent1" w:themeShade="80"/>
+                          <w:sz w:val="26"/>
+                          <w:szCs w:val="26"/>
+                        </w:rPr>
+                        <w:t xml:space="preserve"> </w:t>
+                      </w:r>
+                      <w:r>
+                        <w:rPr>
+                          <w:color w:val="0A2F41" w:themeColor="accent1" w:themeShade="80"/>
+                          <w:sz w:val="26"/>
+                          <w:szCs w:val="26"/>
+                        </w:rPr>
+                        <w:t>Verder aan FAQ – onderzoek naar React-chatbot, toegevoegd aan FAQ-pagina.</w:t>
+                      </w:r>
+                    </w:p>
+                    <w:p>
+                      <w:pPr>
+                        <w:pStyle w:val="Lijstalinea"/>
+                        <w:numPr>
+                          <w:ilvl w:val="1"/>
+                          <w:numId w:val="2"/>
+                        </w:numPr>
+                        <w:rPr>
+                          <w:color w:val="0A2F41" w:themeColor="accent1" w:themeShade="80"/>
+                          <w:sz w:val="26"/>
+                          <w:szCs w:val="26"/>
+                        </w:rPr>
+                      </w:pPr>
+                      <w:r>
+                        <w:rPr>
+                          <w:b/>
+                          <w:bCs/>
+                          <w:color w:val="0A2F41" w:themeColor="accent1" w:themeShade="80"/>
+                          <w:sz w:val="26"/>
+                          <w:szCs w:val="26"/>
+                        </w:rPr>
+                        <w:t>&lt;</w:t>
+                      </w:r>
+                      <w:r>
+                        <w:rPr>
+                          <w:b/>
+                          <w:bCs/>
+                          <w:color w:val="0A2F41" w:themeColor="accent1" w:themeShade="80"/>
+                          <w:sz w:val="26"/>
+                          <w:szCs w:val="26"/>
+                        </w:rPr>
+                        <w:t>05</w:t>
+                      </w:r>
+                      <w:r>
+                        <w:rPr>
+                          <w:b/>
+                          <w:bCs/>
+                          <w:color w:val="0A2F41" w:themeColor="accent1" w:themeShade="80"/>
+                          <w:sz w:val="26"/>
+                          <w:szCs w:val="26"/>
+                        </w:rPr>
+                        <w:t xml:space="preserve"> – 11 – 2024</w:t>
+                      </w:r>
+                      <w:r>
+                        <w:rPr>
+                          <w:b/>
+                          <w:bCs/>
+                          <w:color w:val="0A2F41" w:themeColor="accent1" w:themeShade="80"/>
+                          <w:sz w:val="26"/>
+                          <w:szCs w:val="26"/>
+                        </w:rPr>
+                        <w:t>&gt;</w:t>
+                      </w:r>
+                      <w:r>
+                        <w:rPr>
+                          <w:color w:val="0A2F41" w:themeColor="accent1" w:themeShade="80"/>
+                          <w:sz w:val="26"/>
+                          <w:szCs w:val="26"/>
+                        </w:rPr>
+                        <w:t xml:space="preserve"> </w:t>
+                      </w:r>
+                      <w:r>
+                        <w:rPr>
+                          <w:color w:val="0A2F41" w:themeColor="accent1" w:themeShade="80"/>
+                          <w:sz w:val="26"/>
+                          <w:szCs w:val="26"/>
+                        </w:rPr>
+                        <w:t>Aanwezig in het bedrijf</w:t>
+                      </w:r>
+                      <w:r>
+                        <w:rPr>
+                          <w:color w:val="0A2F41" w:themeColor="accent1" w:themeShade="80"/>
+                          <w:sz w:val="26"/>
+                          <w:szCs w:val="26"/>
+                        </w:rPr>
+                        <w:t>. V</w:t>
+                      </w:r>
+                      <w:r>
+                        <w:rPr>
+                          <w:color w:val="0A2F41" w:themeColor="accent1" w:themeShade="80"/>
+                          <w:sz w:val="26"/>
+                          <w:szCs w:val="26"/>
+                        </w:rPr>
+                        <w:t>erder gewerkt aan de chatbot en FAQ-pagina.</w:t>
+                      </w:r>
                     </w:p>
                   </w:txbxContent>
                 </v:textbox>
@@ -9906,14 +11972,698 @@
           <w:noProof/>
         </w:rPr>
         <w:lastRenderedPageBreak/>
+        <mc:AlternateContent>
+          <mc:Choice Requires="wps">
+            <w:drawing>
+              <wp:anchor distT="0" distB="0" distL="114300" distR="114300" simplePos="0" relativeHeight="251734016" behindDoc="0" locked="0" layoutInCell="1" allowOverlap="1" wp14:anchorId="5CDC1273" wp14:editId="6ADD5E42">
+                <wp:simplePos x="0" y="0"/>
+                <wp:positionH relativeFrom="margin">
+                  <wp:posOffset>-290031</wp:posOffset>
+                </wp:positionH>
+                <wp:positionV relativeFrom="paragraph">
+                  <wp:posOffset>136914</wp:posOffset>
+                </wp:positionV>
+                <wp:extent cx="6348095" cy="8686800"/>
+                <wp:effectExtent l="0" t="0" r="0" b="0"/>
+                <wp:wrapNone/>
+                <wp:docPr id="1178981775" name="Rechthoek 5"/>
+                <wp:cNvGraphicFramePr/>
+                <a:graphic xmlns:a="http://schemas.openxmlformats.org/drawingml/2006/main">
+                  <a:graphicData uri="http://schemas.microsoft.com/office/word/2010/wordprocessingShape">
+                    <wps:wsp>
+                      <wps:cNvSpPr/>
+                      <wps:spPr>
+                        <a:xfrm>
+                          <a:off x="0" y="0"/>
+                          <a:ext cx="6348095" cy="8686800"/>
+                        </a:xfrm>
+                        <a:prstGeom prst="rect">
+                          <a:avLst/>
+                        </a:prstGeom>
+                        <a:noFill/>
+                        <a:ln>
+                          <a:noFill/>
+                        </a:ln>
+                      </wps:spPr>
+                      <wps:style>
+                        <a:lnRef idx="2">
+                          <a:schemeClr val="accent1">
+                            <a:shade val="15000"/>
+                          </a:schemeClr>
+                        </a:lnRef>
+                        <a:fillRef idx="1">
+                          <a:schemeClr val="accent1"/>
+                        </a:fillRef>
+                        <a:effectRef idx="0">
+                          <a:schemeClr val="accent1"/>
+                        </a:effectRef>
+                        <a:fontRef idx="minor">
+                          <a:schemeClr val="lt1"/>
+                        </a:fontRef>
+                      </wps:style>
+                      <wps:txbx>
+                        <w:txbxContent>
+                          <w:p>
+                            <w:pPr>
+                              <w:pStyle w:val="Lijstalinea"/>
+                              <w:numPr>
+                                <w:ilvl w:val="1"/>
+                                <w:numId w:val="2"/>
+                              </w:numPr>
+                              <w:rPr>
+                                <w:color w:val="0A2F41" w:themeColor="accent1" w:themeShade="80"/>
+                                <w:sz w:val="26"/>
+                                <w:szCs w:val="26"/>
+                              </w:rPr>
+                            </w:pPr>
+                            <w:r>
+                              <w:rPr>
+                                <w:b/>
+                                <w:bCs/>
+                                <w:color w:val="0A2F41" w:themeColor="accent1" w:themeShade="80"/>
+                                <w:sz w:val="26"/>
+                                <w:szCs w:val="26"/>
+                              </w:rPr>
+                              <w:t>&lt;</w:t>
+                            </w:r>
+                            <w:r>
+                              <w:rPr>
+                                <w:b/>
+                                <w:bCs/>
+                                <w:color w:val="0A2F41" w:themeColor="accent1" w:themeShade="80"/>
+                                <w:sz w:val="26"/>
+                                <w:szCs w:val="26"/>
+                              </w:rPr>
+                              <w:t>06</w:t>
+                            </w:r>
+                            <w:r>
+                              <w:rPr>
+                                <w:b/>
+                                <w:bCs/>
+                                <w:color w:val="0A2F41" w:themeColor="accent1" w:themeShade="80"/>
+                                <w:sz w:val="26"/>
+                                <w:szCs w:val="26"/>
+                              </w:rPr>
+                              <w:t xml:space="preserve"> – </w:t>
+                            </w:r>
+                            <w:r>
+                              <w:rPr>
+                                <w:b/>
+                                <w:bCs/>
+                                <w:color w:val="0A2F41" w:themeColor="accent1" w:themeShade="80"/>
+                                <w:sz w:val="26"/>
+                                <w:szCs w:val="26"/>
+                              </w:rPr>
+                              <w:t>11</w:t>
+                            </w:r>
+                            <w:r>
+                              <w:rPr>
+                                <w:b/>
+                                <w:bCs/>
+                                <w:color w:val="0A2F41" w:themeColor="accent1" w:themeShade="80"/>
+                                <w:sz w:val="26"/>
+                                <w:szCs w:val="26"/>
+                              </w:rPr>
+                              <w:t xml:space="preserve"> – 2024&gt; </w:t>
+                            </w:r>
+                            <w:r>
+                              <w:rPr>
+                                <w:color w:val="0A2F41" w:themeColor="accent1" w:themeShade="80"/>
+                                <w:sz w:val="26"/>
+                                <w:szCs w:val="26"/>
+                              </w:rPr>
+                              <w:t>Start gemaakt met het PID-document voor de nieuwe sprintmeeting</w:t>
+                            </w:r>
+                          </w:p>
+                          <w:p>
+                            <w:pPr>
+                              <w:pStyle w:val="Lijstalinea"/>
+                              <w:numPr>
+                                <w:ilvl w:val="1"/>
+                                <w:numId w:val="2"/>
+                              </w:numPr>
+                              <w:rPr>
+                                <w:color w:val="0A2F41" w:themeColor="accent1" w:themeShade="80"/>
+                                <w:sz w:val="26"/>
+                                <w:szCs w:val="26"/>
+                              </w:rPr>
+                            </w:pPr>
+                            <w:r>
+                              <w:rPr>
+                                <w:b/>
+                                <w:bCs/>
+                                <w:color w:val="0A2F41" w:themeColor="accent1" w:themeShade="80"/>
+                                <w:sz w:val="26"/>
+                                <w:szCs w:val="26"/>
+                              </w:rPr>
+                              <w:t>&lt;</w:t>
+                            </w:r>
+                            <w:r>
+                              <w:rPr>
+                                <w:b/>
+                                <w:bCs/>
+                                <w:color w:val="0A2F41" w:themeColor="accent1" w:themeShade="80"/>
+                                <w:sz w:val="26"/>
+                                <w:szCs w:val="26"/>
+                              </w:rPr>
+                              <w:t>07</w:t>
+                            </w:r>
+                            <w:r>
+                              <w:rPr>
+                                <w:b/>
+                                <w:bCs/>
+                                <w:color w:val="0A2F41" w:themeColor="accent1" w:themeShade="80"/>
+                                <w:sz w:val="26"/>
+                                <w:szCs w:val="26"/>
+                              </w:rPr>
+                              <w:t xml:space="preserve"> – </w:t>
+                            </w:r>
+                            <w:r>
+                              <w:rPr>
+                                <w:b/>
+                                <w:bCs/>
+                                <w:color w:val="0A2F41" w:themeColor="accent1" w:themeShade="80"/>
+                                <w:sz w:val="26"/>
+                                <w:szCs w:val="26"/>
+                              </w:rPr>
+                              <w:t>11</w:t>
+                            </w:r>
+                            <w:r>
+                              <w:rPr>
+                                <w:b/>
+                                <w:bCs/>
+                                <w:color w:val="0A2F41" w:themeColor="accent1" w:themeShade="80"/>
+                                <w:sz w:val="26"/>
+                                <w:szCs w:val="26"/>
+                              </w:rPr>
+                              <w:t xml:space="preserve"> – 2024&gt; </w:t>
+                            </w:r>
+                            <w:r>
+                              <w:rPr>
+                                <w:color w:val="0A2F41" w:themeColor="accent1" w:themeShade="80"/>
+                                <w:sz w:val="26"/>
+                                <w:szCs w:val="26"/>
+                              </w:rPr>
+                              <w:t xml:space="preserve">Iteratiedocument voltooid, start </w:t>
+                            </w:r>
+                            <w:r>
+                              <w:rPr>
+                                <w:color w:val="0A2F41" w:themeColor="accent1" w:themeShade="80"/>
+                                <w:sz w:val="26"/>
+                                <w:szCs w:val="26"/>
+                              </w:rPr>
+                              <w:t xml:space="preserve">gemakt aan de </w:t>
+                            </w:r>
+                            <w:r>
+                              <w:rPr>
+                                <w:color w:val="0A2F41" w:themeColor="accent1" w:themeShade="80"/>
+                                <w:sz w:val="26"/>
+                                <w:szCs w:val="26"/>
+                              </w:rPr>
+                              <w:t xml:space="preserve">demo voor aankomende sprintmeeting, PID verzonden naar nieuwe Scrum Master (Maks). </w:t>
+                            </w:r>
+                          </w:p>
+                          <w:p>
+                            <w:pPr>
+                              <w:pStyle w:val="Lijstalinea"/>
+                              <w:numPr>
+                                <w:ilvl w:val="1"/>
+                                <w:numId w:val="2"/>
+                              </w:numPr>
+                              <w:rPr>
+                                <w:color w:val="0A2F41" w:themeColor="accent1" w:themeShade="80"/>
+                                <w:sz w:val="26"/>
+                                <w:szCs w:val="26"/>
+                              </w:rPr>
+                            </w:pPr>
+                            <w:r>
+                              <w:rPr>
+                                <w:b/>
+                                <w:bCs/>
+                                <w:color w:val="0A2F41" w:themeColor="accent1" w:themeShade="80"/>
+                                <w:sz w:val="26"/>
+                                <w:szCs w:val="26"/>
+                              </w:rPr>
+                              <w:t>&lt;</w:t>
+                            </w:r>
+                            <w:r>
+                              <w:rPr>
+                                <w:b/>
+                                <w:bCs/>
+                                <w:color w:val="0A2F41" w:themeColor="accent1" w:themeShade="80"/>
+                                <w:sz w:val="26"/>
+                                <w:szCs w:val="26"/>
+                              </w:rPr>
+                              <w:t>08</w:t>
+                            </w:r>
+                            <w:r>
+                              <w:rPr>
+                                <w:b/>
+                                <w:bCs/>
+                                <w:color w:val="0A2F41" w:themeColor="accent1" w:themeShade="80"/>
+                                <w:sz w:val="26"/>
+                                <w:szCs w:val="26"/>
+                              </w:rPr>
+                              <w:t xml:space="preserve"> – </w:t>
+                            </w:r>
+                            <w:r>
+                              <w:rPr>
+                                <w:b/>
+                                <w:bCs/>
+                                <w:color w:val="0A2F41" w:themeColor="accent1" w:themeShade="80"/>
+                                <w:sz w:val="26"/>
+                                <w:szCs w:val="26"/>
+                              </w:rPr>
+                              <w:t>11</w:t>
+                            </w:r>
+                            <w:r>
+                              <w:rPr>
+                                <w:b/>
+                                <w:bCs/>
+                                <w:color w:val="0A2F41" w:themeColor="accent1" w:themeShade="80"/>
+                                <w:sz w:val="26"/>
+                                <w:szCs w:val="26"/>
+                              </w:rPr>
+                              <w:t xml:space="preserve"> – 2024&gt; </w:t>
+                            </w:r>
+                            <w:r>
+                              <w:rPr>
+                                <w:color w:val="0A2F41" w:themeColor="accent1" w:themeShade="80"/>
+                                <w:sz w:val="26"/>
+                                <w:szCs w:val="26"/>
+                              </w:rPr>
+                              <w:t>Demo afgerond en verzonden naar nieuwe Scrum Master (Maks)</w:t>
+                            </w:r>
+                            <w:r>
+                              <w:rPr>
+                                <w:color w:val="0A2F41" w:themeColor="accent1" w:themeShade="80"/>
+                                <w:sz w:val="26"/>
+                                <w:szCs w:val="26"/>
+                              </w:rPr>
+                              <w:t xml:space="preserve">, </w:t>
+                            </w:r>
+                            <w:r>
+                              <w:rPr>
+                                <w:color w:val="0A2F41" w:themeColor="accent1" w:themeShade="80"/>
+                                <w:sz w:val="26"/>
+                                <w:szCs w:val="26"/>
+                              </w:rPr>
+                              <w:t>p</w:t>
+                            </w:r>
+                            <w:r>
+                              <w:rPr>
+                                <w:color w:val="0A2F41" w:themeColor="accent1" w:themeShade="80"/>
+                                <w:sz w:val="26"/>
+                                <w:szCs w:val="26"/>
+                              </w:rPr>
+                              <w:t>ortfolio bijgewerkt en feedbackformulier aangepast in stijl en functionaliteit (toegevoegd: verzenden van feedbackgegevens via e-mail)</w:t>
+                            </w:r>
+                            <w:r>
+                              <w:rPr>
+                                <w:color w:val="0A2F41" w:themeColor="accent1" w:themeShade="80"/>
+                                <w:sz w:val="26"/>
+                                <w:szCs w:val="26"/>
+                              </w:rPr>
+                              <w:t>.</w:t>
+                            </w:r>
+                          </w:p>
+                        </w:txbxContent>
+                      </wps:txbx>
+                      <wps:bodyPr rot="0" spcFirstLastPara="0" vertOverflow="overflow" horzOverflow="overflow" vert="horz" wrap="square" lIns="91440" tIns="45720" rIns="91440" bIns="45720" numCol="1" spcCol="0" rtlCol="0" fromWordArt="0" anchor="ctr" anchorCtr="0" forceAA="0" compatLnSpc="1">
+                        <a:prstTxWarp prst="textNoShape">
+                          <a:avLst/>
+                        </a:prstTxWarp>
+                        <a:noAutofit/>
+                      </wps:bodyPr>
+                    </wps:wsp>
+                  </a:graphicData>
+                </a:graphic>
+                <wp14:sizeRelH relativeFrom="margin">
+                  <wp14:pctWidth>0</wp14:pctWidth>
+                </wp14:sizeRelH>
+                <wp14:sizeRelV relativeFrom="margin">
+                  <wp14:pctHeight>0</wp14:pctHeight>
+                </wp14:sizeRelV>
+              </wp:anchor>
+            </w:drawing>
+          </mc:Choice>
+          <mc:Fallback>
+            <w:pict>
+              <v:rect w14:anchorId="5CDC1273" id="_x0000_s1033" style="position:absolute;margin-left:-22.85pt;margin-top:10.8pt;width:499.85pt;height:684pt;z-index:251734016;visibility:visible;mso-wrap-style:square;mso-width-percent:0;mso-height-percent:0;mso-wrap-distance-left:9pt;mso-wrap-distance-top:0;mso-wrap-distance-right:9pt;mso-wrap-distance-bottom:0;mso-position-horizontal:absolute;mso-position-horizontal-relative:margin;mso-position-vertical:absolute;mso-position-vertical-relative:text;mso-width-percent:0;mso-height-percent:0;mso-width-relative:margin;mso-height-relative:margin;v-text-anchor:middle" o:gfxdata="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" filled="f" stroked="f" strokeweight="1pt">
+                <v:textbox>
+                  <w:txbxContent>
+                    <w:p>
+                      <w:pPr>
+                        <w:pStyle w:val="Lijstalinea"/>
+                        <w:numPr>
+                          <w:ilvl w:val="1"/>
+                          <w:numId w:val="2"/>
+                        </w:numPr>
+                        <w:rPr>
+                          <w:color w:val="0A2F41" w:themeColor="accent1" w:themeShade="80"/>
+                          <w:sz w:val="26"/>
+                          <w:szCs w:val="26"/>
+                        </w:rPr>
+                      </w:pPr>
+                      <w:r>
+                        <w:rPr>
+                          <w:b/>
+                          <w:bCs/>
+                          <w:color w:val="0A2F41" w:themeColor="accent1" w:themeShade="80"/>
+                          <w:sz w:val="26"/>
+                          <w:szCs w:val="26"/>
+                        </w:rPr>
+                        <w:t>&lt;</w:t>
+                      </w:r>
+                      <w:r>
+                        <w:rPr>
+                          <w:b/>
+                          <w:bCs/>
+                          <w:color w:val="0A2F41" w:themeColor="accent1" w:themeShade="80"/>
+                          <w:sz w:val="26"/>
+                          <w:szCs w:val="26"/>
+                        </w:rPr>
+                        <w:t>06</w:t>
+                      </w:r>
+                      <w:r>
+                        <w:rPr>
+                          <w:b/>
+                          <w:bCs/>
+                          <w:color w:val="0A2F41" w:themeColor="accent1" w:themeShade="80"/>
+                          <w:sz w:val="26"/>
+                          <w:szCs w:val="26"/>
+                        </w:rPr>
+                        <w:t xml:space="preserve"> – </w:t>
+                      </w:r>
+                      <w:r>
+                        <w:rPr>
+                          <w:b/>
+                          <w:bCs/>
+                          <w:color w:val="0A2F41" w:themeColor="accent1" w:themeShade="80"/>
+                          <w:sz w:val="26"/>
+                          <w:szCs w:val="26"/>
+                        </w:rPr>
+                        <w:t>11</w:t>
+                      </w:r>
+                      <w:r>
+                        <w:rPr>
+                          <w:b/>
+                          <w:bCs/>
+                          <w:color w:val="0A2F41" w:themeColor="accent1" w:themeShade="80"/>
+                          <w:sz w:val="26"/>
+                          <w:szCs w:val="26"/>
+                        </w:rPr>
+                        <w:t xml:space="preserve"> – 2024&gt; </w:t>
+                      </w:r>
+                      <w:r>
+                        <w:rPr>
+                          <w:color w:val="0A2F41" w:themeColor="accent1" w:themeShade="80"/>
+                          <w:sz w:val="26"/>
+                          <w:szCs w:val="26"/>
+                        </w:rPr>
+                        <w:t>Start gemaakt met het PID-document voor de nieuwe sprintmeeting</w:t>
+                      </w:r>
+                    </w:p>
+                    <w:p>
+                      <w:pPr>
+                        <w:pStyle w:val="Lijstalinea"/>
+                        <w:numPr>
+                          <w:ilvl w:val="1"/>
+                          <w:numId w:val="2"/>
+                        </w:numPr>
+                        <w:rPr>
+                          <w:color w:val="0A2F41" w:themeColor="accent1" w:themeShade="80"/>
+                          <w:sz w:val="26"/>
+                          <w:szCs w:val="26"/>
+                        </w:rPr>
+                      </w:pPr>
+                      <w:r>
+                        <w:rPr>
+                          <w:b/>
+                          <w:bCs/>
+                          <w:color w:val="0A2F41" w:themeColor="accent1" w:themeShade="80"/>
+                          <w:sz w:val="26"/>
+                          <w:szCs w:val="26"/>
+                        </w:rPr>
+                        <w:t>&lt;</w:t>
+                      </w:r>
+                      <w:r>
+                        <w:rPr>
+                          <w:b/>
+                          <w:bCs/>
+                          <w:color w:val="0A2F41" w:themeColor="accent1" w:themeShade="80"/>
+                          <w:sz w:val="26"/>
+                          <w:szCs w:val="26"/>
+                        </w:rPr>
+                        <w:t>07</w:t>
+                      </w:r>
+                      <w:r>
+                        <w:rPr>
+                          <w:b/>
+                          <w:bCs/>
+                          <w:color w:val="0A2F41" w:themeColor="accent1" w:themeShade="80"/>
+                          <w:sz w:val="26"/>
+                          <w:szCs w:val="26"/>
+                        </w:rPr>
+                        <w:t xml:space="preserve"> – </w:t>
+                      </w:r>
+                      <w:r>
+                        <w:rPr>
+                          <w:b/>
+                          <w:bCs/>
+                          <w:color w:val="0A2F41" w:themeColor="accent1" w:themeShade="80"/>
+                          <w:sz w:val="26"/>
+                          <w:szCs w:val="26"/>
+                        </w:rPr>
+                        <w:t>11</w:t>
+                      </w:r>
+                      <w:r>
+                        <w:rPr>
+                          <w:b/>
+                          <w:bCs/>
+                          <w:color w:val="0A2F41" w:themeColor="accent1" w:themeShade="80"/>
+                          <w:sz w:val="26"/>
+                          <w:szCs w:val="26"/>
+                        </w:rPr>
+                        <w:t xml:space="preserve"> – 2024&gt; </w:t>
+                      </w:r>
+                      <w:r>
+                        <w:rPr>
+                          <w:color w:val="0A2F41" w:themeColor="accent1" w:themeShade="80"/>
+                          <w:sz w:val="26"/>
+                          <w:szCs w:val="26"/>
+                        </w:rPr>
+                        <w:t xml:space="preserve">Iteratiedocument voltooid, start </w:t>
+                      </w:r>
+                      <w:r>
+                        <w:rPr>
+                          <w:color w:val="0A2F41" w:themeColor="accent1" w:themeShade="80"/>
+                          <w:sz w:val="26"/>
+                          <w:szCs w:val="26"/>
+                        </w:rPr>
+                        <w:t xml:space="preserve">gemakt aan de </w:t>
+                      </w:r>
+                      <w:r>
+                        <w:rPr>
+                          <w:color w:val="0A2F41" w:themeColor="accent1" w:themeShade="80"/>
+                          <w:sz w:val="26"/>
+                          <w:szCs w:val="26"/>
+                        </w:rPr>
+                        <w:t xml:space="preserve">demo voor aankomende sprintmeeting, PID verzonden naar nieuwe Scrum Master (Maks). </w:t>
+                      </w:r>
+                    </w:p>
+                    <w:p>
+                      <w:pPr>
+                        <w:pStyle w:val="Lijstalinea"/>
+                        <w:numPr>
+                          <w:ilvl w:val="1"/>
+                          <w:numId w:val="2"/>
+                        </w:numPr>
+                        <w:rPr>
+                          <w:color w:val="0A2F41" w:themeColor="accent1" w:themeShade="80"/>
+                          <w:sz w:val="26"/>
+                          <w:szCs w:val="26"/>
+                        </w:rPr>
+                      </w:pPr>
+                      <w:r>
+                        <w:rPr>
+                          <w:b/>
+                          <w:bCs/>
+                          <w:color w:val="0A2F41" w:themeColor="accent1" w:themeShade="80"/>
+                          <w:sz w:val="26"/>
+                          <w:szCs w:val="26"/>
+                        </w:rPr>
+                        <w:t>&lt;</w:t>
+                      </w:r>
+                      <w:r>
+                        <w:rPr>
+                          <w:b/>
+                          <w:bCs/>
+                          <w:color w:val="0A2F41" w:themeColor="accent1" w:themeShade="80"/>
+                          <w:sz w:val="26"/>
+                          <w:szCs w:val="26"/>
+                        </w:rPr>
+                        <w:t>08</w:t>
+                      </w:r>
+                      <w:r>
+                        <w:rPr>
+                          <w:b/>
+                          <w:bCs/>
+                          <w:color w:val="0A2F41" w:themeColor="accent1" w:themeShade="80"/>
+                          <w:sz w:val="26"/>
+                          <w:szCs w:val="26"/>
+                        </w:rPr>
+                        <w:t xml:space="preserve"> – </w:t>
+                      </w:r>
+                      <w:r>
+                        <w:rPr>
+                          <w:b/>
+                          <w:bCs/>
+                          <w:color w:val="0A2F41" w:themeColor="accent1" w:themeShade="80"/>
+                          <w:sz w:val="26"/>
+                          <w:szCs w:val="26"/>
+                        </w:rPr>
+                        <w:t>11</w:t>
+                      </w:r>
+                      <w:r>
+                        <w:rPr>
+                          <w:b/>
+                          <w:bCs/>
+                          <w:color w:val="0A2F41" w:themeColor="accent1" w:themeShade="80"/>
+                          <w:sz w:val="26"/>
+                          <w:szCs w:val="26"/>
+                        </w:rPr>
+                        <w:t xml:space="preserve"> – 2024&gt; </w:t>
+                      </w:r>
+                      <w:r>
+                        <w:rPr>
+                          <w:color w:val="0A2F41" w:themeColor="accent1" w:themeShade="80"/>
+                          <w:sz w:val="26"/>
+                          <w:szCs w:val="26"/>
+                        </w:rPr>
+                        <w:t>Demo afgerond en verzonden naar nieuwe Scrum Master (Maks)</w:t>
+                      </w:r>
+                      <w:r>
+                        <w:rPr>
+                          <w:color w:val="0A2F41" w:themeColor="accent1" w:themeShade="80"/>
+                          <w:sz w:val="26"/>
+                          <w:szCs w:val="26"/>
+                        </w:rPr>
+                        <w:t xml:space="preserve">, </w:t>
+                      </w:r>
+                      <w:r>
+                        <w:rPr>
+                          <w:color w:val="0A2F41" w:themeColor="accent1" w:themeShade="80"/>
+                          <w:sz w:val="26"/>
+                          <w:szCs w:val="26"/>
+                        </w:rPr>
+                        <w:t>p</w:t>
+                      </w:r>
+                      <w:r>
+                        <w:rPr>
+                          <w:color w:val="0A2F41" w:themeColor="accent1" w:themeShade="80"/>
+                          <w:sz w:val="26"/>
+                          <w:szCs w:val="26"/>
+                        </w:rPr>
+                        <w:t>ortfolio bijgewerkt en feedbackformulier aangepast in stijl en functionaliteit (toegevoegd: verzenden van feedbackgegevens via e-mail)</w:t>
+                      </w:r>
+                      <w:r>
+                        <w:rPr>
+                          <w:color w:val="0A2F41" w:themeColor="accent1" w:themeShade="80"/>
+                          <w:sz w:val="26"/>
+                          <w:szCs w:val="26"/>
+                        </w:rPr>
+                        <w:t>.</w:t>
+                      </w:r>
+                    </w:p>
+                  </w:txbxContent>
+                </v:textbox>
+                <w10:wrap anchorx="margin"/>
+              </v:rect>
+            </w:pict>
+          </mc:Fallback>
+        </mc:AlternateContent>
+      </w:r>
+      <w:r>
+        <w:rPr>
+          <w:noProof/>
+        </w:rPr>
         <w:drawing>
-          <wp:anchor distT="0" distB="0" distL="114300" distR="114300" simplePos="0" relativeHeight="251656190" behindDoc="0" locked="0" layoutInCell="1" allowOverlap="1" wp14:anchorId="5622A224" wp14:editId="783D966A">
+          <wp:anchor distT="0" distB="0" distL="114300" distR="114300" simplePos="0" relativeHeight="251731968" behindDoc="0" locked="0" layoutInCell="1" allowOverlap="1" wp14:anchorId="6A50977A" wp14:editId="409305E2">
             <wp:simplePos x="0" y="0"/>
             <wp:positionH relativeFrom="page">
-              <wp:posOffset>-12065</wp:posOffset>
+              <wp:posOffset>3175</wp:posOffset>
             </wp:positionH>
             <wp:positionV relativeFrom="paragraph">
-              <wp:posOffset>-899160</wp:posOffset>
+              <wp:posOffset>-879618</wp:posOffset>
+            </wp:positionV>
+            <wp:extent cx="7543800" cy="10670156"/>
+            <wp:effectExtent l="0" t="0" r="0" b="0"/>
+            <wp:wrapNone/>
+            <wp:docPr id="2115202146" name="Afbeelding 3" descr="Afbeelding met clipart, Graphics, tekenfilm, illustratie&#10;&#10;Automatisch gegenereerde beschrijving"/>
+            <wp:cNvGraphicFramePr>
+              <a:graphicFrameLocks xmlns:a="http://schemas.openxmlformats.org/drawingml/2006/main" noChangeAspect="1"/>
+            </wp:cNvGraphicFramePr>
+            <a:graphic xmlns:a="http://schemas.openxmlformats.org/drawingml/2006/main">
+              <a:graphicData uri="http://schemas.openxmlformats.org/drawingml/2006/picture">
+                <pic:pic xmlns:pic="http://schemas.openxmlformats.org/drawingml/2006/picture">
+                  <pic:nvPicPr>
+                    <pic:cNvPr id="1971907184" name="Afbeelding 3" descr="Afbeelding met clipart, Graphics, tekenfilm, illustratie&#10;&#10;Automatisch gegenereerde beschrijving"/>
+                    <pic:cNvPicPr/>
+                  </pic:nvPicPr>
+                  <pic:blipFill>
+                    <a:blip r:embed="rId10">
+                      <a:extLst>
+                        <a:ext uri="{28A0092B-C50C-407E-A947-70E740481C1C}">
+                          <a14:useLocalDpi xmlns:a14="http://schemas.microsoft.com/office/drawing/2010/main" val="0"/>
+                        </a:ext>
+                      </a:extLst>
+                    </a:blip>
+                    <a:stretch>
+                      <a:fillRect/>
+                    </a:stretch>
+                  </pic:blipFill>
+                  <pic:spPr>
+                    <a:xfrm>
+                      <a:off x="0" y="0"/>
+                      <a:ext cx="7543800" cy="10670156"/>
+                    </a:xfrm>
+                    <a:prstGeom prst="rect">
+                      <a:avLst/>
+                    </a:prstGeom>
+                  </pic:spPr>
+                </pic:pic>
+              </a:graphicData>
+            </a:graphic>
+            <wp14:sizeRelH relativeFrom="margin">
+              <wp14:pctWidth>0</wp14:pctWidth>
+            </wp14:sizeRelH>
+            <wp14:sizeRelV relativeFrom="margin">
+              <wp14:pctHeight>0</wp14:pctHeight>
+            </wp14:sizeRelV>
+          </wp:anchor>
+        </w:drawing>
+      </w:r>
+    </w:p>
+    <w:p>
+      <w:r>
+        <w:br w:type="page"/>
+      </w:r>
+    </w:p>
+    <w:p>
+      <w:r>
+        <w:rPr>
+          <w:noProof/>
+        </w:rPr>
+        <w:lastRenderedPageBreak/>
+        <w:drawing>
+          <wp:anchor distT="0" distB="0" distL="114300" distR="114300" simplePos="0" relativeHeight="251656190" behindDoc="0" locked="0" layoutInCell="1" allowOverlap="1" wp14:anchorId="5622A224" wp14:editId="1495CF64">
+            <wp:simplePos x="0" y="0"/>
+            <wp:positionH relativeFrom="page">
+              <wp:posOffset>1905</wp:posOffset>
+            </wp:positionH>
+            <wp:positionV relativeFrom="paragraph">
+              <wp:posOffset>-896763</wp:posOffset>
             </wp:positionV>
             <wp:extent cx="7543800" cy="10670156"/>
             <wp:effectExtent l="0" t="0" r="0" b="0"/>
@@ -10530,7 +13280,7 @@
           </mc:Choice>
           <mc:Fallback>
             <w:pict>
-              <v:rect w14:anchorId="2B114C7C" id="_x0000_s1033" style="position:absolute;margin-left:0;margin-top:19.9pt;width:499.9pt;height:659.05pt;z-index:251688960;visibility:visible;mso-wrap-style:square;mso-width-percent:0;mso-height-percent:0;mso-wrap-distance-left:9pt;mso-wrap-distance-top:0;mso-wrap-distance-right:9pt;mso-wrap-distance-bottom:0;mso-position-horizontal:center;mso-position-horizontal-relative:margin;mso-position-vertical:absolute;mso-position-vertical-relative:text;mso-width-percent:0;mso-height-percent:0;mso-width-relative:margin;mso-height-relative:margin;v-text-anchor:middle" o:gfxdata="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" filled="f" strokecolor="white [3212]" strokeweight="1pt">
+              <v:rect w14:anchorId="2B114C7C" id="_x0000_s1034" style="position:absolute;margin-left:0;margin-top:19.9pt;width:499.9pt;height:659.05pt;z-index:251688960;visibility:visible;mso-wrap-style:square;mso-width-percent:0;mso-height-percent:0;mso-wrap-distance-left:9pt;mso-wrap-distance-top:0;mso-wrap-distance-right:9pt;mso-wrap-distance-bottom:0;mso-position-horizontal:center;mso-position-horizontal-relative:margin;mso-position-vertical:absolute;mso-position-vertical-relative:text;mso-width-percent:0;mso-height-percent:0;mso-width-relative:margin;mso-height-relative:margin;v-text-anchor:middle" o:gfxdata="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" filled="f" strokecolor="white [3212]" strokeweight="1pt">
                 <v:textbox>
                   <w:txbxContent>
                     <w:p>
@@ -11624,7 +14374,7 @@
           </mc:Choice>
           <mc:Fallback>
             <w:pict>
-              <v:rect w14:anchorId="069FD32F" id="_x0000_s1034" style="position:absolute;margin-left:0;margin-top:18.25pt;width:499.85pt;height:619.2pt;z-index:251691008;visibility:visible;mso-wrap-style:square;mso-width-percent:0;mso-height-percent:0;mso-wrap-distance-left:9pt;mso-wrap-distance-top:0;mso-wrap-distance-right:9pt;mso-wrap-distance-bottom:0;mso-position-horizontal:center;mso-position-horizontal-relative:margin;mso-position-vertical:absolute;mso-position-vertical-relative:text;mso-width-percent:0;mso-height-percent:0;mso-width-relative:margin;mso-height-relative:margin;v-text-anchor:middle" o:gfxdata="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" filled="f" stroked="f" strokeweight="1pt">
+              <v:rect w14:anchorId="069FD32F" id="_x0000_s1035" style="position:absolute;margin-left:0;margin-top:18.25pt;width:499.85pt;height:619.2pt;z-index:251691008;visibility:visible;mso-wrap-style:square;mso-width-percent:0;mso-height-percent:0;mso-wrap-distance-left:9pt;mso-wrap-distance-top:0;mso-wrap-distance-right:9pt;mso-wrap-distance-bottom:0;mso-position-horizontal:center;mso-position-horizontal-relative:margin;mso-position-vertical:absolute;mso-position-vertical-relative:text;mso-width-percent:0;mso-height-percent:0;mso-width-relative:margin;mso-height-relative:margin;v-text-anchor:middle" o:gfxdata="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" filled="f" stroked="f" strokeweight="1pt">
                 <v:textbox>
                   <w:txbxContent>
                     <w:p>
@@ -12454,7 +15204,7 @@
           </mc:Choice>
           <mc:Fallback>
             <w:pict>
-              <v:rect w14:anchorId="51DEEF89" id="_x0000_s1035" style="position:absolute;margin-left:0;margin-top:2.45pt;width:499.9pt;height:659.05pt;z-index:251693056;visibility:visible;mso-wrap-style:square;mso-width-percent:0;mso-height-percent:0;mso-wrap-distance-left:9pt;mso-wrap-distance-top:0;mso-wrap-distance-right:9pt;mso-wrap-distance-bottom:0;mso-position-horizontal:center;mso-position-horizontal-relative:margin;mso-position-vertical:absolute;mso-position-vertical-relative:text;mso-width-percent:0;mso-height-percent:0;mso-width-relative:margin;mso-height-relative:margin;v-text-anchor:middle" o:gfxdata="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" filled="f" stroked="f" strokeweight="1pt">
+              <v:rect w14:anchorId="51DEEF89" id="_x0000_s1036" style="position:absolute;margin-left:0;margin-top:2.45pt;width:499.9pt;height:659.05pt;z-index:251693056;visibility:visible;mso-wrap-style:square;mso-width-percent:0;mso-height-percent:0;mso-wrap-distance-left:9pt;mso-wrap-distance-top:0;mso-wrap-distance-right:9pt;mso-wrap-distance-bottom:0;mso-position-horizontal:center;mso-position-horizontal-relative:margin;mso-position-vertical:absolute;mso-position-vertical-relative:text;mso-width-percent:0;mso-height-percent:0;mso-width-relative:margin;mso-height-relative:margin;v-text-anchor:middle" o:gfxdata="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" filled="f" stroked="f" strokeweight="1pt">
                 <v:textbox>
                   <w:txbxContent>
                     <w:p>
@@ -12935,7 +15685,7 @@
           </mc:Choice>
           <mc:Fallback>
             <w:pict>
-              <v:rect w14:anchorId="489B2136" id="_x0000_s1036" style="position:absolute;margin-left:0;margin-top:1.15pt;width:499.9pt;height:659.05pt;z-index:251707392;visibility:visible;mso-wrap-style:square;mso-width-percent:0;mso-height-percent:0;mso-wrap-distance-left:9pt;mso-wrap-distance-top:0;mso-wrap-distance-right:9pt;mso-wrap-distance-bottom:0;mso-position-horizontal:center;mso-position-horizontal-relative:margin;mso-position-vertical:absolute;mso-position-vertical-relative:text;mso-width-percent:0;mso-height-percent:0;mso-width-relative:margin;mso-height-relative:margin;v-text-anchor:middle" o:gfxdata="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" filled="f" stroked="f" strokeweight="1pt">
+              <v:rect w14:anchorId="489B2136" id="_x0000_s1037" style="position:absolute;margin-left:0;margin-top:1.15pt;width:499.9pt;height:659.05pt;z-index:251707392;visibility:visible;mso-wrap-style:square;mso-width-percent:0;mso-height-percent:0;mso-wrap-distance-left:9pt;mso-wrap-distance-top:0;mso-wrap-distance-right:9pt;mso-wrap-distance-bottom:0;mso-position-horizontal:center;mso-position-horizontal-relative:margin;mso-position-vertical:absolute;mso-position-vertical-relative:text;mso-width-percent:0;mso-height-percent:0;mso-width-relative:margin;mso-height-relative:margin;v-text-anchor:middle" o:gfxdata="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" filled="f" stroked="f" strokeweight="1pt">
                 <v:textbox>
                   <w:txbxContent>
                     <w:p>
@@ -13300,14 +16050,14 @@
         <v:path o:extrusionok="f" gradientshapeok="t" o:connecttype="rect"/>
         <o:lock v:ext="edit" aspectratio="t"/>
       </v:shapetype>
-      <v:shape id="_x0000_i1136" type="#_x0000_t75" style="width:35.4pt;height:18pt;visibility:visible;mso-wrap-style:square" o:bullet="t">
+      <v:shape id="_x0000_i1164" type="#_x0000_t75" style="width:35.35pt;height:18.35pt;visibility:visible;mso-wrap-style:square" o:bullet="t">
         <v:imagedata r:id="rId1" o:title=""/>
       </v:shape>
     </w:pict>
   </w:numPicBullet>
   <w:numPicBullet w:numPicBulletId="1">
     <w:pict>
-      <v:shape w14:anchorId="64AD3A1A" id="_x0000_i1137" type="#_x0000_t75" style="width:11.4pt;height:11.4pt" o:bullet="t">
+      <v:shape w14:anchorId="64AD3A1A" id="_x0000_i1165" type="#_x0000_t75" style="width:11.15pt;height:11.15pt" o:bullet="t">
         <v:imagedata r:id="rId2" o:title="mso6175"/>
       </v:shape>
     </w:pict>
@@ -14258,6 +17008,155 @@
     </w:lvl>
   </w:abstractNum>
   <w:abstractNum w:abstractNumId="8" w15:restartNumberingAfterBreak="0">
+    <w:nsid w:val="461A07D8"/>
+    <w:multiLevelType w:val="multilevel"/>
+    <w:tmpl w:val="58204488"/>
+    <w:lvl w:ilvl="0">
+      <w:start w:val="1"/>
+      <w:numFmt w:val="bullet"/>
+      <w:lvlText w:val=""/>
+      <w:lvlJc w:val="left"/>
+      <w:pPr>
+        <w:tabs>
+          <w:tab w:val="num" w:pos="720"/>
+        </w:tabs>
+        <w:ind w:left="720" w:hanging="360"/>
+      </w:pPr>
+      <w:rPr>
+        <w:rFonts w:ascii="Symbol" w:hAnsi="Symbol" w:hint="default"/>
+        <w:sz w:val="20"/>
+      </w:rPr>
+    </w:lvl>
+    <w:lvl w:ilvl="1" w:tentative="1">
+      <w:start w:val="1"/>
+      <w:numFmt w:val="bullet"/>
+      <w:lvlText w:val="o"/>
+      <w:lvlJc w:val="left"/>
+      <w:pPr>
+        <w:tabs>
+          <w:tab w:val="num" w:pos="1440"/>
+        </w:tabs>
+        <w:ind w:left="1440" w:hanging="360"/>
+      </w:pPr>
+      <w:rPr>
+        <w:rFonts w:ascii="Courier New" w:hAnsi="Courier New" w:hint="default"/>
+        <w:sz w:val="20"/>
+      </w:rPr>
+    </w:lvl>
+    <w:lvl w:ilvl="2" w:tentative="1">
+      <w:start w:val="1"/>
+      <w:numFmt w:val="bullet"/>
+      <w:lvlText w:val=""/>
+      <w:lvlJc w:val="left"/>
+      <w:pPr>
+        <w:tabs>
+          <w:tab w:val="num" w:pos="2160"/>
+        </w:tabs>
+        <w:ind w:left="2160" w:hanging="360"/>
+      </w:pPr>
+      <w:rPr>
+        <w:rFonts w:ascii="Wingdings" w:hAnsi="Wingdings" w:hint="default"/>
+        <w:sz w:val="20"/>
+      </w:rPr>
+    </w:lvl>
+    <w:lvl w:ilvl="3" w:tentative="1">
+      <w:start w:val="1"/>
+      <w:numFmt w:val="bullet"/>
+      <w:lvlText w:val=""/>
+      <w:lvlJc w:val="left"/>
+      <w:pPr>
+        <w:tabs>
+          <w:tab w:val="num" w:pos="2880"/>
+        </w:tabs>
+        <w:ind w:left="2880" w:hanging="360"/>
+      </w:pPr>
+      <w:rPr>
+        <w:rFonts w:ascii="Wingdings" w:hAnsi="Wingdings" w:hint="default"/>
+        <w:sz w:val="20"/>
+      </w:rPr>
+    </w:lvl>
+    <w:lvl w:ilvl="4" w:tentative="1">
+      <w:start w:val="1"/>
+      <w:numFmt w:val="bullet"/>
+      <w:lvlText w:val=""/>
+      <w:lvlJc w:val="left"/>
+      <w:pPr>
+        <w:tabs>
+          <w:tab w:val="num" w:pos="3600"/>
+        </w:tabs>
+        <w:ind w:left="3600" w:hanging="360"/>
+      </w:pPr>
+      <w:rPr>
+        <w:rFonts w:ascii="Wingdings" w:hAnsi="Wingdings" w:hint="default"/>
+        <w:sz w:val="20"/>
+      </w:rPr>
+    </w:lvl>
+    <w:lvl w:ilvl="5" w:tentative="1">
+      <w:start w:val="1"/>
+      <w:numFmt w:val="bullet"/>
+      <w:lvlText w:val=""/>
+      <w:lvlJc w:val="left"/>
+      <w:pPr>
+        <w:tabs>
+          <w:tab w:val="num" w:pos="4320"/>
+        </w:tabs>
+        <w:ind w:left="4320" w:hanging="360"/>
+      </w:pPr>
+      <w:rPr>
+        <w:rFonts w:ascii="Wingdings" w:hAnsi="Wingdings" w:hint="default"/>
+        <w:sz w:val="20"/>
+      </w:rPr>
+    </w:lvl>
+    <w:lvl w:ilvl="6" w:tentative="1">
+      <w:start w:val="1"/>
+      <w:numFmt w:val="bullet"/>
+      <w:lvlText w:val=""/>
+      <w:lvlJc w:val="left"/>
+      <w:pPr>
+        <w:tabs>
+          <w:tab w:val="num" w:pos="5040"/>
+        </w:tabs>
+        <w:ind w:left="5040" w:hanging="360"/>
+      </w:pPr>
+      <w:rPr>
+        <w:rFonts w:ascii="Wingdings" w:hAnsi="Wingdings" w:hint="default"/>
+        <w:sz w:val="20"/>
+      </w:rPr>
+    </w:lvl>
+    <w:lvl w:ilvl="7" w:tentative="1">
+      <w:start w:val="1"/>
+      <w:numFmt w:val="bullet"/>
+      <w:lvlText w:val=""/>
+      <w:lvlJc w:val="left"/>
+      <w:pPr>
+        <w:tabs>
+          <w:tab w:val="num" w:pos="5760"/>
+        </w:tabs>
+        <w:ind w:left="5760" w:hanging="360"/>
+      </w:pPr>
+      <w:rPr>
+        <w:rFonts w:ascii="Wingdings" w:hAnsi="Wingdings" w:hint="default"/>
+        <w:sz w:val="20"/>
+      </w:rPr>
+    </w:lvl>
+    <w:lvl w:ilvl="8" w:tentative="1">
+      <w:start w:val="1"/>
+      <w:numFmt w:val="bullet"/>
+      <w:lvlText w:val=""/>
+      <w:lvlJc w:val="left"/>
+      <w:pPr>
+        <w:tabs>
+          <w:tab w:val="num" w:pos="6480"/>
+        </w:tabs>
+        <w:ind w:left="6480" w:hanging="360"/>
+      </w:pPr>
+      <w:rPr>
+        <w:rFonts w:ascii="Wingdings" w:hAnsi="Wingdings" w:hint="default"/>
+        <w:sz w:val="20"/>
+      </w:rPr>
+    </w:lvl>
+  </w:abstractNum>
+  <w:abstractNum w:abstractNumId="9" w15:restartNumberingAfterBreak="0">
     <w:nsid w:val="47BB199A"/>
     <w:multiLevelType w:val="hybridMultilevel"/>
     <w:tmpl w:val="DFCE91D8"/>
@@ -14370,7 +17269,7 @@
       </w:rPr>
     </w:lvl>
   </w:abstractNum>
-  <w:abstractNum w:abstractNumId="9" w15:restartNumberingAfterBreak="0">
+  <w:abstractNum w:abstractNumId="10" w15:restartNumberingAfterBreak="0">
     <w:nsid w:val="4E6E0DD7"/>
     <w:multiLevelType w:val="hybridMultilevel"/>
     <w:tmpl w:val="45C4EF3A"/>
@@ -14483,7 +17382,7 @@
       </w:rPr>
     </w:lvl>
   </w:abstractNum>
-  <w:abstractNum w:abstractNumId="10" w15:restartNumberingAfterBreak="0">
+  <w:abstractNum w:abstractNumId="11" w15:restartNumberingAfterBreak="0">
     <w:nsid w:val="51AC72A7"/>
     <w:multiLevelType w:val="multilevel"/>
     <w:tmpl w:val="63226A74"/>
@@ -14632,7 +17531,7 @@
       </w:rPr>
     </w:lvl>
   </w:abstractNum>
-  <w:abstractNum w:abstractNumId="11" w15:restartNumberingAfterBreak="0">
+  <w:abstractNum w:abstractNumId="12" w15:restartNumberingAfterBreak="0">
     <w:nsid w:val="56A70595"/>
     <w:multiLevelType w:val="hybridMultilevel"/>
     <w:tmpl w:val="4D8EA22A"/>
@@ -14747,7 +17646,7 @@
       </w:rPr>
     </w:lvl>
   </w:abstractNum>
-  <w:abstractNum w:abstractNumId="12" w15:restartNumberingAfterBreak="0">
+  <w:abstractNum w:abstractNumId="13" w15:restartNumberingAfterBreak="0">
     <w:nsid w:val="5E691E59"/>
     <w:multiLevelType w:val="hybridMultilevel"/>
     <w:tmpl w:val="CACA52FA"/>
@@ -14862,7 +17761,7 @@
       </w:rPr>
     </w:lvl>
   </w:abstractNum>
-  <w:abstractNum w:abstractNumId="13" w15:restartNumberingAfterBreak="0">
+  <w:abstractNum w:abstractNumId="14" w15:restartNumberingAfterBreak="0">
     <w:nsid w:val="628A2113"/>
     <w:multiLevelType w:val="hybridMultilevel"/>
     <w:tmpl w:val="1CB4A234"/>
@@ -14974,7 +17873,7 @@
       </w:rPr>
     </w:lvl>
   </w:abstractNum>
-  <w:abstractNum w:abstractNumId="14" w15:restartNumberingAfterBreak="0">
+  <w:abstractNum w:abstractNumId="15" w15:restartNumberingAfterBreak="0">
     <w:nsid w:val="62FB1063"/>
     <w:multiLevelType w:val="hybridMultilevel"/>
     <w:tmpl w:val="76E808F2"/>
@@ -15088,31 +17987,31 @@
     </w:lvl>
   </w:abstractNum>
   <w:num w:numId="1" w16cid:durableId="1946764319">
-    <w:abstractNumId w:val="14"/>
+    <w:abstractNumId w:val="15"/>
   </w:num>
   <w:num w:numId="2" w16cid:durableId="982078536">
     <w:abstractNumId w:val="1"/>
   </w:num>
   <w:num w:numId="3" w16cid:durableId="551430531">
-    <w:abstractNumId w:val="13"/>
+    <w:abstractNumId w:val="14"/>
   </w:num>
   <w:num w:numId="4" w16cid:durableId="959189319">
     <w:abstractNumId w:val="0"/>
   </w:num>
   <w:num w:numId="5" w16cid:durableId="1636063069">
-    <w:abstractNumId w:val="9"/>
+    <w:abstractNumId w:val="10"/>
   </w:num>
   <w:num w:numId="6" w16cid:durableId="1944338267">
-    <w:abstractNumId w:val="8"/>
+    <w:abstractNumId w:val="9"/>
   </w:num>
   <w:num w:numId="7" w16cid:durableId="1083721723">
     <w:abstractNumId w:val="6"/>
   </w:num>
   <w:num w:numId="8" w16cid:durableId="774979168">
-    <w:abstractNumId w:val="10"/>
+    <w:abstractNumId w:val="11"/>
   </w:num>
   <w:num w:numId="9" w16cid:durableId="1742408543">
-    <w:abstractNumId w:val="12"/>
+    <w:abstractNumId w:val="13"/>
   </w:num>
   <w:num w:numId="10" w16cid:durableId="711347035">
     <w:abstractNumId w:val="7"/>
@@ -15124,13 +18023,16 @@
     <w:abstractNumId w:val="2"/>
   </w:num>
   <w:num w:numId="13" w16cid:durableId="1410998781">
-    <w:abstractNumId w:val="11"/>
+    <w:abstractNumId w:val="12"/>
   </w:num>
   <w:num w:numId="14" w16cid:durableId="1077362293">
     <w:abstractNumId w:val="4"/>
   </w:num>
   <w:num w:numId="15" w16cid:durableId="2146655409">
     <w:abstractNumId w:val="5"/>
+  </w:num>
+  <w:num w:numId="16" w16cid:durableId="1231505457">
+    <w:abstractNumId w:val="8"/>
   </w:num>
 </w:numbering>
 </file>
@@ -15737,7 +18639,6 @@
   <w:style w:type="character" w:default="1" w:styleId="Standaardalinea-lettertype">
     <w:name w:val="Default Paragraph Font"/>
     <w:uiPriority w:val="1"/>
-    <w:semiHidden/>
     <w:unhideWhenUsed/>
   </w:style>
   <w:style w:type="table" w:default="1" w:styleId="Standaardtabel">

</xml_diff>

<commit_message>
"Updated Project portfolio with new content, including sprint 5 review and sprint 6 details, meeting notes, and task updates."
</commit_message>
<xml_diff>
--- a/documenten/Projectportfolio/Projectportfolio.docx
+++ b/documenten/Projectportfolio/Projectportfolio.docx
@@ -4,6 +4,9 @@
   <w:body>
     <w:p>
       <w:r>
+        <w:rPr>
+          <w:noProof/>
+        </w:rPr>
         <w:drawing>
           <wp:anchor distT="0" distB="0" distL="114300" distR="114300" simplePos="0" relativeHeight="251762688" behindDoc="0" locked="0" layoutInCell="1" allowOverlap="1" wp14:anchorId="0F5E0025" wp14:editId="2FE4FFEC">
             <wp:simplePos x="0" y="0"/>
@@ -4243,7 +4246,25 @@
           <w:sz w:val="26"/>
           <w:szCs w:val="26"/>
         </w:rPr>
-        <w:t>PID (Project Initiation Document) gemaakt; samenwerkingsovereenkomst opgesteld en ondertekend.</w:t>
+        <w:t xml:space="preserve">PID (Project </w:t>
+      </w:r>
+      <w:proofErr w:type="spellStart"/>
+      <w:r>
+        <w:rPr>
+          <w:color w:val="0D0D0D" w:themeColor="text1" w:themeTint="F2"/>
+          <w:sz w:val="26"/>
+          <w:szCs w:val="26"/>
+        </w:rPr>
+        <w:t>Initiation</w:t>
+      </w:r>
+      <w:proofErr w:type="spellEnd"/>
+      <w:r>
+        <w:rPr>
+          <w:color w:val="0D0D0D" w:themeColor="text1" w:themeTint="F2"/>
+          <w:sz w:val="26"/>
+          <w:szCs w:val="26"/>
+        </w:rPr>
+        <w:t xml:space="preserve"> Document) gemaakt; samenwerkingsovereenkomst opgesteld en ondertekend.</w:t>
       </w:r>
     </w:p>
     <w:p>
@@ -4828,7 +4849,25 @@
           <w:sz w:val="26"/>
           <w:szCs w:val="26"/>
         </w:rPr>
-        <w:t>Keuze gemaakt voor het programma Visily voor het maken van wireframes. Wireframes voor de welkomstpagina, inlogpagina, registratiepagina en wachtwoordherstelpagina afgerond.</w:t>
+        <w:t xml:space="preserve">Keuze gemaakt voor het programma </w:t>
+      </w:r>
+      <w:proofErr w:type="spellStart"/>
+      <w:r>
+        <w:rPr>
+          <w:color w:val="0D0D0D" w:themeColor="text1" w:themeTint="F2"/>
+          <w:sz w:val="26"/>
+          <w:szCs w:val="26"/>
+        </w:rPr>
+        <w:t>Visily</w:t>
+      </w:r>
+      <w:proofErr w:type="spellEnd"/>
+      <w:r>
+        <w:rPr>
+          <w:color w:val="0D0D0D" w:themeColor="text1" w:themeTint="F2"/>
+          <w:sz w:val="26"/>
+          <w:szCs w:val="26"/>
+        </w:rPr>
+        <w:t xml:space="preserve"> voor het maken van wireframes. Wireframes voor de welkomstpagina, inlogpagina, registratiepagina en wachtwoordherstelpagina afgerond.</w:t>
       </w:r>
     </w:p>
     <w:p>
@@ -5109,13 +5148,23 @@
         </w:rPr>
         <w:t xml:space="preserve"> </w:t>
       </w:r>
-      <w:r>
-        <w:rPr>
-          <w:color w:val="0D0D0D" w:themeColor="text1" w:themeTint="F2"/>
-          <w:sz w:val="26"/>
-          <w:szCs w:val="26"/>
-        </w:rPr>
-        <w:t xml:space="preserve">Arduino examen op school ‘6 uren in totaal’  </w:t>
+      <w:proofErr w:type="spellStart"/>
+      <w:r>
+        <w:rPr>
+          <w:color w:val="0D0D0D" w:themeColor="text1" w:themeTint="F2"/>
+          <w:sz w:val="26"/>
+          <w:szCs w:val="26"/>
+        </w:rPr>
+        <w:t>Arduino</w:t>
+      </w:r>
+      <w:proofErr w:type="spellEnd"/>
+      <w:r>
+        <w:rPr>
+          <w:color w:val="0D0D0D" w:themeColor="text1" w:themeTint="F2"/>
+          <w:sz w:val="26"/>
+          <w:szCs w:val="26"/>
+        </w:rPr>
+        <w:t xml:space="preserve"> examen op school ‘6 uren in totaal’  </w:t>
       </w:r>
       <w:r>
         <w:br w:type="page"/>
@@ -5962,7 +6011,25 @@
           <w:sz w:val="26"/>
           <w:szCs w:val="26"/>
         </w:rPr>
-        <w:t>Voorbereiding op teammeeting, testing van de gemaakte features en verbeteringen uitgevoerd, iteratiedocument verzonden naar het bedrijf, presentatie bijgewerkt.</w:t>
+        <w:t xml:space="preserve">Voorbereiding op teammeeting, </w:t>
+      </w:r>
+      <w:proofErr w:type="spellStart"/>
+      <w:r>
+        <w:rPr>
+          <w:color w:val="0D0D0D" w:themeColor="text1" w:themeTint="F2"/>
+          <w:sz w:val="26"/>
+          <w:szCs w:val="26"/>
+        </w:rPr>
+        <w:t>testing</w:t>
+      </w:r>
+      <w:proofErr w:type="spellEnd"/>
+      <w:r>
+        <w:rPr>
+          <w:color w:val="0D0D0D" w:themeColor="text1" w:themeTint="F2"/>
+          <w:sz w:val="26"/>
+          <w:szCs w:val="26"/>
+        </w:rPr>
+        <w:t xml:space="preserve"> van de gemaakte features en verbeteringen uitgevoerd, iteratiedocument verzonden naar het bedrijf, presentatie bijgewerkt.</w:t>
       </w:r>
     </w:p>
     <w:p>
@@ -6209,7 +6276,25 @@
           <w:sz w:val="26"/>
           <w:szCs w:val="26"/>
         </w:rPr>
-        <w:t>Feedbacktekstveld toevoegen in Typeform.</w:t>
+        <w:t xml:space="preserve">Feedbacktekstveld toevoegen in </w:t>
+      </w:r>
+      <w:proofErr w:type="spellStart"/>
+      <w:r>
+        <w:rPr>
+          <w:color w:val="0D0D0D" w:themeColor="text1" w:themeTint="F2"/>
+          <w:sz w:val="26"/>
+          <w:szCs w:val="26"/>
+        </w:rPr>
+        <w:t>Typeform</w:t>
+      </w:r>
+      <w:proofErr w:type="spellEnd"/>
+      <w:r>
+        <w:rPr>
+          <w:color w:val="0D0D0D" w:themeColor="text1" w:themeTint="F2"/>
+          <w:sz w:val="26"/>
+          <w:szCs w:val="26"/>
+        </w:rPr>
+        <w:t>.</w:t>
       </w:r>
     </w:p>
     <w:p>
@@ -6523,7 +6608,25 @@
           <w:sz w:val="26"/>
           <w:szCs w:val="26"/>
         </w:rPr>
-        <w:t>Verder aan FAQ – onderzoek naar React-chatbot, toegevoegd aan FAQ-pagina.</w:t>
+        <w:t>Verder aan FAQ – onderzoek naar React-</w:t>
+      </w:r>
+      <w:proofErr w:type="spellStart"/>
+      <w:r>
+        <w:rPr>
+          <w:color w:val="0D0D0D" w:themeColor="text1" w:themeTint="F2"/>
+          <w:sz w:val="26"/>
+          <w:szCs w:val="26"/>
+        </w:rPr>
+        <w:t>chatbot</w:t>
+      </w:r>
+      <w:proofErr w:type="spellEnd"/>
+      <w:r>
+        <w:rPr>
+          <w:color w:val="0D0D0D" w:themeColor="text1" w:themeTint="F2"/>
+          <w:sz w:val="26"/>
+          <w:szCs w:val="26"/>
+        </w:rPr>
+        <w:t>, toegevoegd aan FAQ-pagina.</w:t>
       </w:r>
     </w:p>
     <w:p>
@@ -6563,7 +6666,25 @@
           <w:sz w:val="26"/>
           <w:szCs w:val="26"/>
         </w:rPr>
-        <w:t>Aanwezig in het bedrijf. Verder gewerkt aan de chatbot en FAQ-pagina.</w:t>
+        <w:t xml:space="preserve">Aanwezig in het bedrijf. Verder gewerkt aan de </w:t>
+      </w:r>
+      <w:proofErr w:type="spellStart"/>
+      <w:r>
+        <w:rPr>
+          <w:color w:val="0D0D0D" w:themeColor="text1" w:themeTint="F2"/>
+          <w:sz w:val="26"/>
+          <w:szCs w:val="26"/>
+        </w:rPr>
+        <w:t>chatbot</w:t>
+      </w:r>
+      <w:proofErr w:type="spellEnd"/>
+      <w:r>
+        <w:rPr>
+          <w:color w:val="0D0D0D" w:themeColor="text1" w:themeTint="F2"/>
+          <w:sz w:val="26"/>
+          <w:szCs w:val="26"/>
+        </w:rPr>
+        <w:t xml:space="preserve"> en FAQ-pagina.</w:t>
       </w:r>
     </w:p>
     <w:p>
@@ -6891,7 +7012,43 @@
           <w:sz w:val="26"/>
           <w:szCs w:val="26"/>
         </w:rPr>
-        <w:t>Bij weather forcast-data moet de bron vermeld worden.</w:t>
+        <w:t xml:space="preserve">Bij </w:t>
+      </w:r>
+      <w:proofErr w:type="spellStart"/>
+      <w:r>
+        <w:rPr>
+          <w:color w:val="0D0D0D" w:themeColor="text1" w:themeTint="F2"/>
+          <w:sz w:val="26"/>
+          <w:szCs w:val="26"/>
+        </w:rPr>
+        <w:t>weather</w:t>
+      </w:r>
+      <w:proofErr w:type="spellEnd"/>
+      <w:r>
+        <w:rPr>
+          <w:color w:val="0D0D0D" w:themeColor="text1" w:themeTint="F2"/>
+          <w:sz w:val="26"/>
+          <w:szCs w:val="26"/>
+        </w:rPr>
+        <w:t xml:space="preserve"> </w:t>
+      </w:r>
+      <w:proofErr w:type="spellStart"/>
+      <w:r>
+        <w:rPr>
+          <w:color w:val="0D0D0D" w:themeColor="text1" w:themeTint="F2"/>
+          <w:sz w:val="26"/>
+          <w:szCs w:val="26"/>
+        </w:rPr>
+        <w:t>forcast</w:t>
+      </w:r>
+      <w:proofErr w:type="spellEnd"/>
+      <w:r>
+        <w:rPr>
+          <w:color w:val="0D0D0D" w:themeColor="text1" w:themeTint="F2"/>
+          <w:sz w:val="26"/>
+          <w:szCs w:val="26"/>
+        </w:rPr>
+        <w:t>-data moet de bron vermeld worden.</w:t>
       </w:r>
     </w:p>
     <w:p>
@@ -6935,7 +7092,25 @@
           <w:sz w:val="26"/>
           <w:szCs w:val="26"/>
         </w:rPr>
-        <w:t>Locatie tijdens registratie: De locatie-invoer was niet duidelijk tijdens het registratieproces. (Misschien een dropdown menu waar je de land, provincie en dan de stad kan kiezen?)</w:t>
+        <w:t xml:space="preserve">Locatie tijdens registratie: De locatie-invoer was niet duidelijk tijdens het registratieproces. (Misschien een </w:t>
+      </w:r>
+      <w:proofErr w:type="spellStart"/>
+      <w:r>
+        <w:rPr>
+          <w:color w:val="0D0D0D" w:themeColor="text1" w:themeTint="F2"/>
+          <w:sz w:val="26"/>
+          <w:szCs w:val="26"/>
+        </w:rPr>
+        <w:t>dropdown</w:t>
+      </w:r>
+      <w:proofErr w:type="spellEnd"/>
+      <w:r>
+        <w:rPr>
+          <w:color w:val="0D0D0D" w:themeColor="text1" w:themeTint="F2"/>
+          <w:sz w:val="26"/>
+          <w:szCs w:val="26"/>
+        </w:rPr>
+        <w:t xml:space="preserve"> menu waar je de land, provincie en dan de stad kan kiezen?)</w:t>
       </w:r>
     </w:p>
     <w:p>
@@ -7061,8 +7236,38 @@
           <w:sz w:val="26"/>
           <w:szCs w:val="26"/>
         </w:rPr>
-        <w:t>&lt;</w:t>
-      </w:r>
+        <w:t>&lt;15 – 11 – 2024&gt;</w:t>
+      </w:r>
+      <w:r>
+        <w:rPr>
+          <w:color w:val="846700" w:themeColor="accent1" w:themeShade="80"/>
+          <w:sz w:val="26"/>
+          <w:szCs w:val="26"/>
+        </w:rPr>
+        <w:t xml:space="preserve">  </w:t>
+      </w:r>
+      <w:r>
+        <w:rPr>
+          <w:color w:val="0D0D0D" w:themeColor="text1" w:themeTint="F2"/>
+          <w:sz w:val="26"/>
+          <w:szCs w:val="26"/>
+        </w:rPr>
+        <w:t>Verder gewerkt aan het bewerken van de portfolio, Locatie drop-down menu gemaakt en toegevoegd aan de registerpage.</w:t>
+      </w:r>
+    </w:p>
+    <w:p>
+      <w:pPr>
+        <w:pStyle w:val="Lijstalinea"/>
+        <w:numPr>
+          <w:ilvl w:val="1"/>
+          <w:numId w:val="2"/>
+        </w:numPr>
+        <w:rPr>
+          <w:color w:val="0D0D0D" w:themeColor="text1" w:themeTint="F2"/>
+          <w:sz w:val="26"/>
+          <w:szCs w:val="26"/>
+        </w:rPr>
+      </w:pPr>
       <w:r>
         <w:rPr>
           <w:b/>
@@ -7071,8 +7276,70 @@
           <w:sz w:val="26"/>
           <w:szCs w:val="26"/>
         </w:rPr>
-        <w:t>15</w:t>
-      </w:r>
+        <w:t>&lt;16 – 11 – 2024&gt;</w:t>
+      </w:r>
+      <w:r>
+        <w:rPr>
+          <w:color w:val="846700" w:themeColor="accent1" w:themeShade="80"/>
+          <w:sz w:val="26"/>
+          <w:szCs w:val="26"/>
+        </w:rPr>
+        <w:t xml:space="preserve">  </w:t>
+      </w:r>
+      <w:r>
+        <w:rPr>
+          <w:color w:val="0D0D0D" w:themeColor="text1" w:themeTint="F2"/>
+          <w:sz w:val="26"/>
+          <w:szCs w:val="26"/>
+        </w:rPr>
+        <w:t xml:space="preserve">Begonnen aan het maken van de </w:t>
+      </w:r>
+      <w:r>
+        <w:rPr>
+          <w:color w:val="000000" w:themeColor="text1"/>
+          <w:sz w:val="26"/>
+          <w:szCs w:val="26"/>
+        </w:rPr>
+        <w:t xml:space="preserve">het </w:t>
+      </w:r>
+      <w:r>
+        <w:rPr>
+          <w:color w:val="000000" w:themeColor="text1"/>
+          <w:sz w:val="26"/>
+          <w:szCs w:val="26"/>
+        </w:rPr>
+        <w:t xml:space="preserve">user </w:t>
+      </w:r>
+      <w:r>
+        <w:rPr>
+          <w:color w:val="000000" w:themeColor="text1"/>
+          <w:sz w:val="26"/>
+          <w:szCs w:val="26"/>
+        </w:rPr>
+        <w:t>dashboard</w:t>
+      </w:r>
+      <w:r>
+        <w:rPr>
+          <w:color w:val="0D0D0D" w:themeColor="text1" w:themeTint="F2"/>
+          <w:sz w:val="26"/>
+          <w:szCs w:val="26"/>
+        </w:rPr>
+        <w:t>.</w:t>
+      </w:r>
+    </w:p>
+    <w:p>
+      <w:pPr>
+        <w:pStyle w:val="Lijstalinea"/>
+        <w:numPr>
+          <w:ilvl w:val="1"/>
+          <w:numId w:val="2"/>
+        </w:numPr>
+        <w:rPr>
+          <w:color w:val="0D0D0D" w:themeColor="text1" w:themeTint="F2"/>
+          <w:sz w:val="26"/>
+          <w:szCs w:val="26"/>
+        </w:rPr>
+      </w:pPr>
       <w:r>
         <w:rPr>
           <w:b/>
@@ -7081,7 +7348,7 @@
           <w:sz w:val="26"/>
           <w:szCs w:val="26"/>
         </w:rPr>
-        <w:t xml:space="preserve"> – 11 – 2024&gt;</w:t>
+        <w:t>&lt;17 – 11 – 2024&gt;</w:t>
       </w:r>
       <w:r>
         <w:rPr>
@@ -7097,15 +7364,235 @@
           <w:sz w:val="26"/>
           <w:szCs w:val="26"/>
         </w:rPr>
-        <w:t>Verder</w:t>
-      </w:r>
-      <w:r>
-        <w:rPr>
-          <w:color w:val="0D0D0D" w:themeColor="text1" w:themeTint="F2"/>
-          <w:sz w:val="26"/>
-          <w:szCs w:val="26"/>
-        </w:rPr>
-        <w:t xml:space="preserve"> gewerkt aan het bewerken van de portfolio, Locatie drop-down menu gemaakt en toegevoegd aan de registerpage.</w:t>
+        <w:t xml:space="preserve">Verder gewerkt aan het maken van de </w:t>
+      </w:r>
+      <w:r>
+        <w:rPr>
+          <w:color w:val="000000" w:themeColor="text1"/>
+          <w:sz w:val="26"/>
+          <w:szCs w:val="26"/>
+        </w:rPr>
+        <w:t xml:space="preserve">het </w:t>
+      </w:r>
+      <w:r>
+        <w:rPr>
+          <w:color w:val="000000" w:themeColor="text1"/>
+          <w:sz w:val="26"/>
+          <w:szCs w:val="26"/>
+        </w:rPr>
+        <w:t xml:space="preserve">user </w:t>
+      </w:r>
+      <w:r>
+        <w:rPr>
+          <w:color w:val="000000" w:themeColor="text1"/>
+          <w:sz w:val="26"/>
+          <w:szCs w:val="26"/>
+        </w:rPr>
+        <w:t>dashboard</w:t>
+      </w:r>
+      <w:r>
+        <w:rPr>
+          <w:color w:val="0D0D0D" w:themeColor="text1" w:themeTint="F2"/>
+          <w:sz w:val="26"/>
+          <w:szCs w:val="26"/>
+        </w:rPr>
+        <w:t xml:space="preserve">; </w:t>
+      </w:r>
+    </w:p>
+    <w:p>
+      <w:pPr>
+        <w:pStyle w:val="Lijstalinea"/>
+        <w:numPr>
+          <w:ilvl w:val="2"/>
+          <w:numId w:val="2"/>
+        </w:numPr>
+        <w:rPr>
+          <w:color w:val="0D0D0D" w:themeColor="text1" w:themeTint="F2"/>
+          <w:sz w:val="26"/>
+          <w:szCs w:val="26"/>
+        </w:rPr>
+      </w:pPr>
+      <w:r>
+        <w:rPr>
+          <w:color w:val="0D0D0D" w:themeColor="text1" w:themeTint="F2"/>
+          <w:sz w:val="26"/>
+          <w:szCs w:val="26"/>
+        </w:rPr>
+        <w:t>Pagina’s toegevoegd aan de useraccount dashboard:</w:t>
+      </w:r>
+    </w:p>
+    <w:p>
+      <w:pPr>
+        <w:pStyle w:val="Lijstalinea"/>
+        <w:numPr>
+          <w:ilvl w:val="3"/>
+          <w:numId w:val="2"/>
+        </w:numPr>
+        <w:rPr>
+          <w:color w:val="000000" w:themeColor="text1"/>
+          <w:sz w:val="26"/>
+          <w:szCs w:val="26"/>
+        </w:rPr>
+      </w:pPr>
+      <w:proofErr w:type="spellStart"/>
+      <w:r>
+        <w:rPr>
+          <w:color w:val="000000" w:themeColor="text1"/>
+          <w:sz w:val="26"/>
+          <w:szCs w:val="26"/>
+        </w:rPr>
+        <w:t>Perosnal</w:t>
+      </w:r>
+      <w:proofErr w:type="spellEnd"/>
+      <w:r>
+        <w:rPr>
+          <w:color w:val="000000" w:themeColor="text1"/>
+          <w:sz w:val="26"/>
+          <w:szCs w:val="26"/>
+        </w:rPr>
+        <w:t xml:space="preserve"> information page.</w:t>
+      </w:r>
+    </w:p>
+    <w:p>
+      <w:pPr>
+        <w:pStyle w:val="Lijstalinea"/>
+        <w:numPr>
+          <w:ilvl w:val="3"/>
+          <w:numId w:val="2"/>
+        </w:numPr>
+        <w:rPr>
+          <w:color w:val="000000" w:themeColor="text1"/>
+          <w:sz w:val="26"/>
+          <w:szCs w:val="26"/>
+        </w:rPr>
+      </w:pPr>
+      <w:proofErr w:type="spellStart"/>
+      <w:r>
+        <w:rPr>
+          <w:color w:val="000000" w:themeColor="text1"/>
+          <w:sz w:val="26"/>
+          <w:szCs w:val="26"/>
+        </w:rPr>
+        <w:t>Datasharing</w:t>
+      </w:r>
+      <w:proofErr w:type="spellEnd"/>
+      <w:r>
+        <w:rPr>
+          <w:color w:val="000000" w:themeColor="text1"/>
+          <w:sz w:val="26"/>
+          <w:szCs w:val="26"/>
+        </w:rPr>
+        <w:t xml:space="preserve"> page.</w:t>
+      </w:r>
+    </w:p>
+    <w:p>
+      <w:pPr>
+        <w:pStyle w:val="Lijstalinea"/>
+        <w:numPr>
+          <w:ilvl w:val="3"/>
+          <w:numId w:val="2"/>
+        </w:numPr>
+        <w:rPr>
+          <w:color w:val="000000" w:themeColor="text1"/>
+          <w:sz w:val="26"/>
+          <w:szCs w:val="26"/>
+        </w:rPr>
+      </w:pPr>
+      <w:r>
+        <w:rPr>
+          <w:color w:val="000000" w:themeColor="text1"/>
+          <w:sz w:val="26"/>
+          <w:szCs w:val="26"/>
+        </w:rPr>
+        <w:t>Dashboards page.</w:t>
+      </w:r>
+    </w:p>
+    <w:p>
+      <w:pPr>
+        <w:pStyle w:val="Lijstalinea"/>
+        <w:numPr>
+          <w:ilvl w:val="3"/>
+          <w:numId w:val="2"/>
+        </w:numPr>
+        <w:rPr>
+          <w:color w:val="000000" w:themeColor="text1"/>
+          <w:sz w:val="26"/>
+          <w:szCs w:val="26"/>
+        </w:rPr>
+      </w:pPr>
+      <w:proofErr w:type="spellStart"/>
+      <w:r>
+        <w:rPr>
+          <w:color w:val="000000" w:themeColor="text1"/>
+          <w:sz w:val="26"/>
+          <w:szCs w:val="26"/>
+        </w:rPr>
+        <w:t>Settings</w:t>
+      </w:r>
+      <w:proofErr w:type="spellEnd"/>
+      <w:r>
+        <w:rPr>
+          <w:color w:val="000000" w:themeColor="text1"/>
+          <w:sz w:val="26"/>
+          <w:szCs w:val="26"/>
+        </w:rPr>
+        <w:t xml:space="preserve"> page.</w:t>
+      </w:r>
+    </w:p>
+    <w:p>
+      <w:pPr>
+        <w:pStyle w:val="Lijstalinea"/>
+        <w:numPr>
+          <w:ilvl w:val="2"/>
+          <w:numId w:val="2"/>
+        </w:numPr>
+        <w:rPr>
+          <w:color w:val="000000" w:themeColor="text1"/>
+          <w:sz w:val="26"/>
+          <w:szCs w:val="26"/>
+        </w:rPr>
+      </w:pPr>
+      <w:r>
+        <w:rPr>
+          <w:color w:val="000000" w:themeColor="text1"/>
+          <w:sz w:val="26"/>
+          <w:szCs w:val="26"/>
+        </w:rPr>
+        <w:t xml:space="preserve">Een functie toegevoegd om gegevens van de dashboards in het </w:t>
+      </w:r>
+      <w:r>
+        <w:rPr>
+          <w:color w:val="000000" w:themeColor="text1"/>
+          <w:sz w:val="26"/>
+          <w:szCs w:val="26"/>
+        </w:rPr>
+        <w:t xml:space="preserve">user </w:t>
+      </w:r>
+      <w:r>
+        <w:rPr>
+          <w:color w:val="000000" w:themeColor="text1"/>
+          <w:sz w:val="26"/>
+          <w:szCs w:val="26"/>
+        </w:rPr>
+        <w:t xml:space="preserve">dashboard te exporteren als een afbeelding of </w:t>
+      </w:r>
+      <w:proofErr w:type="spellStart"/>
+      <w:r>
+        <w:rPr>
+          <w:color w:val="000000" w:themeColor="text1"/>
+          <w:sz w:val="26"/>
+          <w:szCs w:val="26"/>
+        </w:rPr>
+        <w:t>PDF-bestand</w:t>
+      </w:r>
+      <w:proofErr w:type="spellEnd"/>
+      <w:r>
+        <w:rPr>
+          <w:color w:val="000000" w:themeColor="text1"/>
+          <w:sz w:val="26"/>
+          <w:szCs w:val="26"/>
+        </w:rPr>
+        <w:t>.</w:t>
       </w:r>
     </w:p>
     <w:p>
@@ -7129,8 +7616,62 @@
           <w:sz w:val="26"/>
           <w:szCs w:val="26"/>
         </w:rPr>
-        <w:t>&lt;1</w:t>
-      </w:r>
+        <w:t>&lt;18 – 11 – 2024&gt;</w:t>
+      </w:r>
+      <w:r>
+        <w:rPr>
+          <w:color w:val="846700" w:themeColor="accent1" w:themeShade="80"/>
+          <w:sz w:val="26"/>
+          <w:szCs w:val="26"/>
+        </w:rPr>
+        <w:t xml:space="preserve">  </w:t>
+      </w:r>
+      <w:r>
+        <w:rPr>
+          <w:color w:val="0D0D0D" w:themeColor="text1" w:themeTint="F2"/>
+          <w:sz w:val="26"/>
+          <w:szCs w:val="26"/>
+        </w:rPr>
+        <w:t xml:space="preserve">Stijl van de </w:t>
+      </w:r>
+      <w:r>
+        <w:rPr>
+          <w:color w:val="0D0D0D" w:themeColor="text1" w:themeTint="F2"/>
+          <w:sz w:val="26"/>
+          <w:szCs w:val="26"/>
+        </w:rPr>
+        <w:t>user dashboard</w:t>
+      </w:r>
+      <w:r>
+        <w:rPr>
+          <w:color w:val="0D0D0D" w:themeColor="text1" w:themeTint="F2"/>
+          <w:sz w:val="26"/>
+          <w:szCs w:val="26"/>
+        </w:rPr>
+        <w:t xml:space="preserve"> aangepast, bug gevonden in de Sidebar-menu stijl</w:t>
+      </w:r>
+      <w:r>
+        <w:rPr>
+          <w:color w:val="0D0D0D" w:themeColor="text1" w:themeTint="F2"/>
+          <w:sz w:val="26"/>
+          <w:szCs w:val="26"/>
+        </w:rPr>
+        <w:t>.</w:t>
+      </w:r>
+    </w:p>
+    <w:p>
+      <w:pPr>
+        <w:pStyle w:val="Lijstalinea"/>
+        <w:numPr>
+          <w:ilvl w:val="1"/>
+          <w:numId w:val="2"/>
+        </w:numPr>
+        <w:rPr>
+          <w:color w:val="0D0D0D" w:themeColor="text1" w:themeTint="F2"/>
+          <w:sz w:val="26"/>
+          <w:szCs w:val="26"/>
+        </w:rPr>
+      </w:pPr>
       <w:r>
         <w:rPr>
           <w:b/>
@@ -7139,7 +7680,8 @@
           <w:sz w:val="26"/>
           <w:szCs w:val="26"/>
         </w:rPr>
-        <w:t>6</w:t>
+        <w:lastRenderedPageBreak/>
+        <w:t>&lt;</w:t>
       </w:r>
       <w:r>
         <w:rPr>
@@ -7149,6 +7691,16 @@
           <w:sz w:val="26"/>
           <w:szCs w:val="26"/>
         </w:rPr>
+        <w:t>19</w:t>
+      </w:r>
+      <w:r>
+        <w:rPr>
+          <w:b/>
+          <w:bCs/>
+          <w:color w:val="846700" w:themeColor="accent1" w:themeShade="80"/>
+          <w:sz w:val="26"/>
+          <w:szCs w:val="26"/>
+        </w:rPr>
         <w:t xml:space="preserve"> – 11 – 2024&gt;</w:t>
       </w:r>
       <w:r>
@@ -7165,39 +7717,25 @@
           <w:sz w:val="26"/>
           <w:szCs w:val="26"/>
         </w:rPr>
-        <w:t xml:space="preserve">Begonnen aan het maken van de </w:t>
-      </w:r>
-      <w:r>
-        <w:rPr>
-          <w:color w:val="000000" w:themeColor="text1"/>
-          <w:sz w:val="26"/>
-          <w:szCs w:val="26"/>
-        </w:rPr>
-        <w:t xml:space="preserve">het </w:t>
-      </w:r>
-      <w:r>
-        <w:rPr>
-          <w:color w:val="000000" w:themeColor="text1"/>
-          <w:sz w:val="26"/>
-          <w:szCs w:val="26"/>
-        </w:rPr>
-        <w:t xml:space="preserve">user </w:t>
-      </w:r>
-      <w:r>
-        <w:rPr>
-          <w:color w:val="000000" w:themeColor="text1"/>
-          <w:sz w:val="26"/>
-          <w:szCs w:val="26"/>
-        </w:rPr>
-        <w:t>dashboard</w:t>
-      </w:r>
-      <w:r>
-        <w:rPr>
-          <w:color w:val="0D0D0D" w:themeColor="text1" w:themeTint="F2"/>
-          <w:sz w:val="26"/>
-          <w:szCs w:val="26"/>
-        </w:rPr>
-        <w:t>.</w:t>
+        <w:t xml:space="preserve">verder gewerkt aan de </w:t>
+      </w:r>
+      <w:proofErr w:type="spellStart"/>
+      <w:r>
+        <w:rPr>
+          <w:color w:val="0D0D0D" w:themeColor="text1" w:themeTint="F2"/>
+          <w:sz w:val="26"/>
+          <w:szCs w:val="26"/>
+        </w:rPr>
+        <w:t>sidebar</w:t>
+      </w:r>
+      <w:proofErr w:type="spellEnd"/>
+      <w:r>
+        <w:rPr>
+          <w:color w:val="0D0D0D" w:themeColor="text1" w:themeTint="F2"/>
+          <w:sz w:val="26"/>
+          <w:szCs w:val="26"/>
+        </w:rPr>
+        <w:t xml:space="preserve">-menu </w:t>
       </w:r>
     </w:p>
     <w:p>
@@ -7221,8 +7759,56 @@
           <w:sz w:val="26"/>
           <w:szCs w:val="26"/>
         </w:rPr>
-        <w:t>&lt;1</w:t>
-      </w:r>
+        <w:t>&lt;20 – 11 – 2024&gt;</w:t>
+      </w:r>
+      <w:r>
+        <w:rPr>
+          <w:color w:val="846700" w:themeColor="accent1" w:themeShade="80"/>
+          <w:sz w:val="26"/>
+          <w:szCs w:val="26"/>
+        </w:rPr>
+        <w:t xml:space="preserve">  </w:t>
+      </w:r>
+      <w:r>
+        <w:rPr>
+          <w:color w:val="0D0D0D" w:themeColor="text1" w:themeTint="F2"/>
+          <w:sz w:val="26"/>
+          <w:szCs w:val="26"/>
+        </w:rPr>
+        <w:t xml:space="preserve">Verder gewerkt aan het </w:t>
+      </w:r>
+      <w:proofErr w:type="spellStart"/>
+      <w:r>
+        <w:rPr>
+          <w:color w:val="0D0D0D" w:themeColor="text1" w:themeTint="F2"/>
+          <w:sz w:val="26"/>
+          <w:szCs w:val="26"/>
+        </w:rPr>
+        <w:t>sidebar</w:t>
+      </w:r>
+      <w:proofErr w:type="spellEnd"/>
+      <w:r>
+        <w:rPr>
+          <w:color w:val="0D0D0D" w:themeColor="text1" w:themeTint="F2"/>
+          <w:sz w:val="26"/>
+          <w:szCs w:val="26"/>
+        </w:rPr>
+        <w:t>: stijlen verbeterd en routenamen aangepast. Daarnaast documentatie opgesteld over de functies van de wachtwoordherstelpagina.</w:t>
+      </w:r>
+    </w:p>
+    <w:p>
+      <w:pPr>
+        <w:pStyle w:val="Lijstalinea"/>
+        <w:numPr>
+          <w:ilvl w:val="1"/>
+          <w:numId w:val="2"/>
+        </w:numPr>
+        <w:rPr>
+          <w:color w:val="0D0D0D" w:themeColor="text1" w:themeTint="F2"/>
+          <w:sz w:val="26"/>
+          <w:szCs w:val="26"/>
+        </w:rPr>
+      </w:pPr>
       <w:r>
         <w:rPr>
           <w:b/>
@@ -7231,8 +7817,140 @@
           <w:sz w:val="26"/>
           <w:szCs w:val="26"/>
         </w:rPr>
-        <w:t>7</w:t>
-      </w:r>
+        <w:t xml:space="preserve">&lt;21 – 11 – 2024&gt; </w:t>
+      </w:r>
+      <w:r>
+        <w:rPr>
+          <w:color w:val="000000" w:themeColor="text1"/>
+          <w:sz w:val="26"/>
+          <w:szCs w:val="26"/>
+        </w:rPr>
+        <w:t xml:space="preserve">Gewerkt aan de feedback form </w:t>
+      </w:r>
+      <w:r>
+        <w:rPr>
+          <w:color w:val="000000" w:themeColor="text1"/>
+          <w:sz w:val="26"/>
+          <w:szCs w:val="26"/>
+        </w:rPr>
+        <w:t>pagina</w:t>
+      </w:r>
+      <w:r>
+        <w:rPr>
+          <w:color w:val="000000" w:themeColor="text1"/>
+          <w:sz w:val="26"/>
+          <w:szCs w:val="26"/>
+        </w:rPr>
+        <w:t xml:space="preserve">; anonieme feedback beter afgestemd tussen client en server, data wordt opgeslagen in de database, Documentatie gemaakt voor FAQ-pagina en </w:t>
+      </w:r>
+      <w:proofErr w:type="spellStart"/>
+      <w:r>
+        <w:rPr>
+          <w:color w:val="000000" w:themeColor="text1"/>
+          <w:sz w:val="26"/>
+          <w:szCs w:val="26"/>
+        </w:rPr>
+        <w:t>chatbot</w:t>
+      </w:r>
+      <w:proofErr w:type="spellEnd"/>
+      <w:r>
+        <w:rPr>
+          <w:color w:val="000000" w:themeColor="text1"/>
+          <w:sz w:val="26"/>
+          <w:szCs w:val="26"/>
+        </w:rPr>
+        <w:t xml:space="preserve">, </w:t>
+      </w:r>
+      <w:r>
+        <w:rPr>
+          <w:color w:val="0D0D0D" w:themeColor="text1" w:themeTint="F2"/>
+          <w:sz w:val="26"/>
+          <w:szCs w:val="26"/>
+        </w:rPr>
+        <w:t xml:space="preserve">gebruikers account </w:t>
+      </w:r>
+      <w:r>
+        <w:rPr>
+          <w:color w:val="0D0D0D" w:themeColor="text1" w:themeTint="F2"/>
+          <w:sz w:val="26"/>
+          <w:szCs w:val="26"/>
+        </w:rPr>
+        <w:t xml:space="preserve">dashboard </w:t>
+      </w:r>
+      <w:r>
+        <w:rPr>
+          <w:color w:val="000000" w:themeColor="text1"/>
+          <w:sz w:val="26"/>
+          <w:szCs w:val="26"/>
+        </w:rPr>
+        <w:t xml:space="preserve">en </w:t>
+      </w:r>
+      <w:proofErr w:type="spellStart"/>
+      <w:r>
+        <w:rPr>
+          <w:color w:val="000000" w:themeColor="text1"/>
+          <w:sz w:val="26"/>
+          <w:szCs w:val="26"/>
+        </w:rPr>
+        <w:t>sidebar</w:t>
+      </w:r>
+      <w:proofErr w:type="spellEnd"/>
+      <w:r>
+        <w:rPr>
+          <w:color w:val="000000" w:themeColor="text1"/>
+          <w:sz w:val="26"/>
+          <w:szCs w:val="26"/>
+        </w:rPr>
+        <w:t xml:space="preserve"> aangepast, stijlen bijgewerkt en een </w:t>
+      </w:r>
+      <w:proofErr w:type="spellStart"/>
+      <w:r>
+        <w:rPr>
+          <w:color w:val="000000" w:themeColor="text1"/>
+          <w:sz w:val="26"/>
+          <w:szCs w:val="26"/>
+        </w:rPr>
+        <w:t>toggle</w:t>
+      </w:r>
+      <w:proofErr w:type="spellEnd"/>
+      <w:r>
+        <w:rPr>
+          <w:color w:val="000000" w:themeColor="text1"/>
+          <w:sz w:val="26"/>
+          <w:szCs w:val="26"/>
+        </w:rPr>
+        <w:t xml:space="preserve"> toegevoegd voor de </w:t>
+      </w:r>
+      <w:r>
+        <w:rPr>
+          <w:color w:val="000000" w:themeColor="text1"/>
+          <w:sz w:val="26"/>
+          <w:szCs w:val="26"/>
+        </w:rPr>
+        <w:t>sidebar</w:t>
+      </w:r>
+      <w:r>
+        <w:rPr>
+          <w:color w:val="000000" w:themeColor="text1"/>
+          <w:sz w:val="26"/>
+          <w:szCs w:val="26"/>
+        </w:rPr>
+        <w:t>.</w:t>
+      </w:r>
+    </w:p>
+    <w:p>
+      <w:pPr>
+        <w:pStyle w:val="Lijstalinea"/>
+        <w:numPr>
+          <w:ilvl w:val="1"/>
+          <w:numId w:val="2"/>
+        </w:numPr>
+        <w:rPr>
+          <w:color w:val="0D0D0D" w:themeColor="text1" w:themeTint="F2"/>
+          <w:sz w:val="26"/>
+          <w:szCs w:val="26"/>
+        </w:rPr>
+      </w:pPr>
       <w:r>
         <w:rPr>
           <w:b/>
@@ -7241,10 +7959,336 @@
           <w:sz w:val="26"/>
           <w:szCs w:val="26"/>
         </w:rPr>
+        <w:t>&lt;</w:t>
+      </w:r>
+      <w:r>
+        <w:rPr>
+          <w:b/>
+          <w:bCs/>
+          <w:color w:val="846700" w:themeColor="accent1" w:themeShade="80"/>
+          <w:sz w:val="26"/>
+          <w:szCs w:val="26"/>
+        </w:rPr>
+        <w:t>22</w:t>
+      </w:r>
+      <w:r>
+        <w:rPr>
+          <w:b/>
+          <w:bCs/>
+          <w:color w:val="846700" w:themeColor="accent1" w:themeShade="80"/>
+          <w:sz w:val="26"/>
+          <w:szCs w:val="26"/>
+        </w:rPr>
         <w:t xml:space="preserve"> – 11 – 2024&gt;</w:t>
       </w:r>
       <w:r>
         <w:rPr>
+          <w:b/>
+          <w:bCs/>
+          <w:color w:val="846700" w:themeColor="accent1" w:themeShade="80"/>
+          <w:sz w:val="26"/>
+          <w:szCs w:val="26"/>
+        </w:rPr>
+        <w:t xml:space="preserve"> </w:t>
+      </w:r>
+      <w:r>
+        <w:rPr>
+          <w:color w:val="000000" w:themeColor="text1"/>
+          <w:sz w:val="26"/>
+          <w:szCs w:val="26"/>
+        </w:rPr>
+        <w:t xml:space="preserve">Verder gewerkt aan het </w:t>
+      </w:r>
+      <w:r>
+        <w:rPr>
+          <w:color w:val="000000" w:themeColor="text1"/>
+          <w:sz w:val="26"/>
+          <w:szCs w:val="26"/>
+        </w:rPr>
+        <w:t xml:space="preserve">user </w:t>
+      </w:r>
+      <w:r>
+        <w:rPr>
+          <w:color w:val="000000" w:themeColor="text1"/>
+          <w:sz w:val="26"/>
+          <w:szCs w:val="26"/>
+        </w:rPr>
+        <w:t xml:space="preserve">dashboard: de stijlen van de pagina's en </w:t>
+      </w:r>
+      <w:proofErr w:type="spellStart"/>
+      <w:r>
+        <w:rPr>
+          <w:color w:val="000000" w:themeColor="text1"/>
+          <w:sz w:val="26"/>
+          <w:szCs w:val="26"/>
+        </w:rPr>
+        <w:t>zijbalk</w:t>
+      </w:r>
+      <w:proofErr w:type="spellEnd"/>
+      <w:r>
+        <w:rPr>
+          <w:color w:val="000000" w:themeColor="text1"/>
+          <w:sz w:val="26"/>
+          <w:szCs w:val="26"/>
+        </w:rPr>
+        <w:t xml:space="preserve"> in het dashboard zijn aangepast en responsief gemaakt. Ook is een begin gemaakt met de backen functionaliteit om persoonlijke gebruikersinformatie uit de database op te halen. Tijdens dit proces werd een bug gevonden bij het ophalen van gegevens uit de database (zie </w:t>
+      </w:r>
+      <w:proofErr w:type="spellStart"/>
+      <w:r>
+        <w:rPr>
+          <w:color w:val="000000" w:themeColor="text1"/>
+          <w:sz w:val="26"/>
+          <w:szCs w:val="26"/>
+        </w:rPr>
+        <w:t>bugdocumentatie</w:t>
+      </w:r>
+      <w:proofErr w:type="spellEnd"/>
+      <w:r>
+        <w:rPr>
+          <w:color w:val="000000" w:themeColor="text1"/>
+          <w:sz w:val="26"/>
+          <w:szCs w:val="26"/>
+        </w:rPr>
+        <w:t xml:space="preserve"> </w:t>
+      </w:r>
+      <w:proofErr w:type="spellStart"/>
+      <w:r>
+        <w:rPr>
+          <w:color w:val="000000" w:themeColor="text1"/>
+          <w:sz w:val="26"/>
+          <w:szCs w:val="26"/>
+        </w:rPr>
+        <w:t>BRDocumentatie-UserDashboard</w:t>
+      </w:r>
+      <w:proofErr w:type="spellEnd"/>
+      <w:r>
+        <w:rPr>
+          <w:color w:val="000000" w:themeColor="text1"/>
+          <w:sz w:val="26"/>
+          <w:szCs w:val="26"/>
+        </w:rPr>
+        <w:t>), die vervolgens is opgelost.</w:t>
+      </w:r>
+      <w:r>
+        <w:rPr>
+          <w:color w:val="000000" w:themeColor="text1"/>
+          <w:sz w:val="26"/>
+          <w:szCs w:val="26"/>
+        </w:rPr>
+        <w:t xml:space="preserve"> Ook was er een ander bug gevonden bij het bewerken van gebruiker gegevens</w:t>
+      </w:r>
+      <w:r>
+        <w:rPr>
+          <w:color w:val="000000" w:themeColor="text1"/>
+          <w:sz w:val="26"/>
+          <w:szCs w:val="26"/>
+        </w:rPr>
+        <w:t>.</w:t>
+      </w:r>
+    </w:p>
+    <w:p>
+      <w:pPr>
+        <w:pStyle w:val="Lijstalinea"/>
+        <w:numPr>
+          <w:ilvl w:val="1"/>
+          <w:numId w:val="2"/>
+        </w:numPr>
+        <w:rPr>
+          <w:color w:val="000000" w:themeColor="text1"/>
+          <w:sz w:val="26"/>
+          <w:szCs w:val="26"/>
+        </w:rPr>
+      </w:pPr>
+      <w:r>
+        <w:rPr>
+          <w:b/>
+          <w:bCs/>
+          <w:color w:val="846700" w:themeColor="accent1" w:themeShade="80"/>
+          <w:sz w:val="26"/>
+          <w:szCs w:val="26"/>
+        </w:rPr>
+        <w:t>&lt;</w:t>
+      </w:r>
+      <w:r>
+        <w:rPr>
+          <w:b/>
+          <w:bCs/>
+          <w:color w:val="846700" w:themeColor="accent1" w:themeShade="80"/>
+          <w:sz w:val="26"/>
+          <w:szCs w:val="26"/>
+        </w:rPr>
+        <w:t>23</w:t>
+      </w:r>
+      <w:r>
+        <w:rPr>
+          <w:b/>
+          <w:bCs/>
+          <w:color w:val="846700" w:themeColor="accent1" w:themeShade="80"/>
+          <w:sz w:val="26"/>
+          <w:szCs w:val="26"/>
+        </w:rPr>
+        <w:t xml:space="preserve"> – 11 – 2024</w:t>
+      </w:r>
+      <w:r>
+        <w:rPr>
+          <w:b/>
+          <w:bCs/>
+          <w:color w:val="846700" w:themeColor="accent1" w:themeShade="80"/>
+          <w:sz w:val="26"/>
+          <w:szCs w:val="26"/>
+        </w:rPr>
+        <w:t xml:space="preserve"> / 25 – 11 – 2024 </w:t>
+      </w:r>
+      <w:r>
+        <w:rPr>
+          <w:b/>
+          <w:bCs/>
+          <w:color w:val="846700" w:themeColor="accent1" w:themeShade="80"/>
+          <w:sz w:val="26"/>
+          <w:szCs w:val="26"/>
+        </w:rPr>
+        <w:t>&gt;</w:t>
+      </w:r>
+      <w:r>
+        <w:rPr>
+          <w:b/>
+          <w:bCs/>
+          <w:color w:val="846700" w:themeColor="accent1" w:themeShade="80"/>
+          <w:sz w:val="26"/>
+          <w:szCs w:val="26"/>
+        </w:rPr>
+        <w:t xml:space="preserve"> </w:t>
+      </w:r>
+      <w:r>
+        <w:rPr>
+          <w:color w:val="000000" w:themeColor="text1"/>
+          <w:sz w:val="26"/>
+          <w:szCs w:val="26"/>
+        </w:rPr>
+        <w:t>Verder gewerkt aan het oplossen van de bug met het opslaan van data</w:t>
+      </w:r>
+      <w:r>
+        <w:rPr>
+          <w:color w:val="000000" w:themeColor="text1"/>
+          <w:sz w:val="26"/>
+          <w:szCs w:val="26"/>
+        </w:rPr>
+        <w:t xml:space="preserve"> van de gebruikers</w:t>
+      </w:r>
+      <w:r>
+        <w:rPr>
+          <w:color w:val="000000" w:themeColor="text1"/>
+          <w:sz w:val="26"/>
+          <w:szCs w:val="26"/>
+        </w:rPr>
+        <w:t xml:space="preserve"> in de database. Het probleem is uiteindelijk opgelost: data wordt nu succesvol opgehaald uit de database, aangepast, en weer opgeslagen.</w:t>
+      </w:r>
+    </w:p>
+    <w:p>
+      <w:pPr>
+        <w:pStyle w:val="Lijstalinea"/>
+        <w:ind w:left="1440"/>
+        <w:rPr>
+          <w:color w:val="000000" w:themeColor="text1"/>
+          <w:sz w:val="26"/>
+          <w:szCs w:val="26"/>
+        </w:rPr>
+      </w:pPr>
+    </w:p>
+    <w:p>
+      <w:pPr>
+        <w:rPr>
+          <w:color w:val="000000" w:themeColor="text1"/>
+          <w:sz w:val="26"/>
+          <w:szCs w:val="26"/>
+        </w:rPr>
+      </w:pPr>
+      <w:r>
+        <w:rPr>
+          <w:color w:val="000000" w:themeColor="text1"/>
+          <w:sz w:val="26"/>
+          <w:szCs w:val="26"/>
+        </w:rPr>
+        <w:br w:type="page"/>
+      </w:r>
+    </w:p>
+    <w:p>
+      <w:pPr>
+        <w:pStyle w:val="Kop3"/>
+      </w:pPr>
+      <w:r>
+        <w:lastRenderedPageBreak/>
+        <w:t>sprint</w:t>
+      </w:r>
+      <w:r>
+        <w:t xml:space="preserve"> 5</w:t>
+      </w:r>
+      <w:r>
+        <w:t xml:space="preserve"> review + sprint </w:t>
+      </w:r>
+      <w:r>
+        <w:t>6</w:t>
+      </w:r>
+      <w:r>
+        <w:t>:</w:t>
+      </w:r>
+      <w:r>
+        <w:t xml:space="preserve"> </w:t>
+      </w:r>
+    </w:p>
+    <w:p>
+      <w:pPr>
+        <w:pStyle w:val="Lijstalinea"/>
+        <w:numPr>
+          <w:ilvl w:val="1"/>
+          <w:numId w:val="2"/>
+        </w:numPr>
+        <w:rPr>
+          <w:color w:val="0D0D0D" w:themeColor="text1" w:themeTint="F2"/>
+          <w:sz w:val="26"/>
+          <w:szCs w:val="26"/>
+        </w:rPr>
+      </w:pPr>
+      <w:r>
+        <w:rPr>
+          <w:color w:val="846700" w:themeColor="accent1" w:themeShade="80"/>
+          <w:sz w:val="24"/>
+          <w:szCs w:val="24"/>
+        </w:rPr>
+        <w:t xml:space="preserve"> </w:t>
+      </w:r>
+      <w:r>
+        <w:rPr>
+          <w:b/>
+          <w:bCs/>
+          <w:color w:val="846700" w:themeColor="accent1" w:themeShade="80"/>
+          <w:sz w:val="26"/>
+          <w:szCs w:val="26"/>
+        </w:rPr>
+        <w:t>&lt;</w:t>
+      </w:r>
+      <w:r>
+        <w:rPr>
+          <w:b/>
+          <w:bCs/>
+          <w:color w:val="846700" w:themeColor="accent1" w:themeShade="80"/>
+          <w:sz w:val="26"/>
+          <w:szCs w:val="26"/>
+        </w:rPr>
+        <w:t>26</w:t>
+      </w:r>
+      <w:r>
+        <w:rPr>
+          <w:b/>
+          <w:bCs/>
+          <w:color w:val="846700" w:themeColor="accent1" w:themeShade="80"/>
+          <w:sz w:val="26"/>
+          <w:szCs w:val="26"/>
+        </w:rPr>
+        <w:t xml:space="preserve"> – 11 – 2024&gt;</w:t>
+      </w:r>
+      <w:r>
+        <w:rPr>
           <w:color w:val="846700" w:themeColor="accent1" w:themeShade="80"/>
           <w:sz w:val="26"/>
           <w:szCs w:val="26"/>
@@ -7257,47 +8301,7 @@
           <w:sz w:val="26"/>
           <w:szCs w:val="26"/>
         </w:rPr>
-        <w:t>Verder</w:t>
-      </w:r>
-      <w:r>
-        <w:rPr>
-          <w:color w:val="0D0D0D" w:themeColor="text1" w:themeTint="F2"/>
-          <w:sz w:val="26"/>
-          <w:szCs w:val="26"/>
-        </w:rPr>
-        <w:t xml:space="preserve"> gewerkt aan het maken van de </w:t>
-      </w:r>
-      <w:r>
-        <w:rPr>
-          <w:color w:val="000000" w:themeColor="text1"/>
-          <w:sz w:val="26"/>
-          <w:szCs w:val="26"/>
-        </w:rPr>
-        <w:t xml:space="preserve">het </w:t>
-      </w:r>
-      <w:r>
-        <w:rPr>
-          <w:color w:val="000000" w:themeColor="text1"/>
-          <w:sz w:val="26"/>
-          <w:szCs w:val="26"/>
-        </w:rPr>
-        <w:t xml:space="preserve">user </w:t>
-      </w:r>
-      <w:r>
-        <w:rPr>
-          <w:color w:val="000000" w:themeColor="text1"/>
-          <w:sz w:val="26"/>
-          <w:szCs w:val="26"/>
-        </w:rPr>
-        <w:t>dashboard</w:t>
-      </w:r>
-      <w:r>
-        <w:rPr>
-          <w:color w:val="0D0D0D" w:themeColor="text1" w:themeTint="F2"/>
-          <w:sz w:val="26"/>
-          <w:szCs w:val="26"/>
-        </w:rPr>
-        <w:t xml:space="preserve">; </w:t>
+        <w:t>Meeting met het bedrijf voor “Sprint 4 review”:</w:t>
       </w:r>
     </w:p>
     <w:p>
@@ -7319,7 +8323,15 @@
           <w:sz w:val="26"/>
           <w:szCs w:val="26"/>
         </w:rPr>
-        <w:t>Pagina’s toegevoegd aan de useraccount dashboard:</w:t>
+        <w:t>Ik</w:t>
+      </w:r>
+      <w:r>
+        <w:rPr>
+          <w:color w:val="0D0D0D" w:themeColor="text1" w:themeTint="F2"/>
+          <w:sz w:val="26"/>
+          <w:szCs w:val="26"/>
+        </w:rPr>
+        <w:t xml:space="preserve"> was de scrum-master. Feedback gekregen over: </w:t>
       </w:r>
     </w:p>
     <w:p>
@@ -7330,18 +8342,26 @@
           <w:numId w:val="2"/>
         </w:numPr>
         <w:rPr>
-          <w:color w:val="000000" w:themeColor="text1"/>
-          <w:sz w:val="26"/>
-          <w:szCs w:val="26"/>
-        </w:rPr>
-      </w:pPr>
-      <w:r>
-        <w:rPr>
-          <w:color w:val="000000" w:themeColor="text1"/>
-          <w:sz w:val="26"/>
-          <w:szCs w:val="26"/>
-        </w:rPr>
-        <w:t>Perosnal information page.</w:t>
+          <w:color w:val="0D0D0D" w:themeColor="text1" w:themeTint="F2"/>
+          <w:sz w:val="26"/>
+          <w:szCs w:val="26"/>
+        </w:rPr>
+      </w:pPr>
+      <w:r>
+        <w:rPr>
+          <w:color w:val="0D0D0D" w:themeColor="text1" w:themeTint="F2"/>
+          <w:sz w:val="26"/>
+          <w:szCs w:val="26"/>
+        </w:rPr>
+        <w:t>Opgeloste</w:t>
+      </w:r>
+      <w:r>
+        <w:rPr>
+          <w:color w:val="0D0D0D" w:themeColor="text1" w:themeTint="F2"/>
+          <w:sz w:val="26"/>
+          <w:szCs w:val="26"/>
+        </w:rPr>
+        <w:t xml:space="preserve"> bugs niet opgenomen hoeven te worden in de presentatie, maar wel in het iteratiedocument.</w:t>
       </w:r>
     </w:p>
     <w:p>
@@ -7352,18 +8372,18 @@
           <w:numId w:val="2"/>
         </w:numPr>
         <w:rPr>
-          <w:color w:val="000000" w:themeColor="text1"/>
-          <w:sz w:val="26"/>
-          <w:szCs w:val="26"/>
-        </w:rPr>
-      </w:pPr>
-      <w:r>
-        <w:rPr>
-          <w:color w:val="000000" w:themeColor="text1"/>
-          <w:sz w:val="26"/>
-          <w:szCs w:val="26"/>
-        </w:rPr>
-        <w:t>Datasharing page.</w:t>
+          <w:color w:val="0D0D0D" w:themeColor="text1" w:themeTint="F2"/>
+          <w:sz w:val="26"/>
+          <w:szCs w:val="26"/>
+        </w:rPr>
+      </w:pPr>
+      <w:r>
+        <w:rPr>
+          <w:color w:val="0D0D0D" w:themeColor="text1" w:themeTint="F2"/>
+          <w:sz w:val="26"/>
+          <w:szCs w:val="26"/>
+        </w:rPr>
+        <w:t>Onderzoeken moeten op tijd worden afgerond om prioriteit te geven aan het afronden van het dashboard.</w:t>
       </w:r>
     </w:p>
     <w:p>
@@ -7374,18 +8394,26 @@
           <w:numId w:val="2"/>
         </w:numPr>
         <w:rPr>
-          <w:color w:val="000000" w:themeColor="text1"/>
-          <w:sz w:val="26"/>
-          <w:szCs w:val="26"/>
-        </w:rPr>
-      </w:pPr>
-      <w:r>
-        <w:rPr>
-          <w:color w:val="000000" w:themeColor="text1"/>
-          <w:sz w:val="26"/>
-          <w:szCs w:val="26"/>
-        </w:rPr>
-        <w:t>Dashboards page.</w:t>
+          <w:color w:val="0D0D0D" w:themeColor="text1" w:themeTint="F2"/>
+          <w:sz w:val="26"/>
+          <w:szCs w:val="26"/>
+        </w:rPr>
+      </w:pPr>
+      <w:r>
+        <w:rPr>
+          <w:color w:val="0D0D0D" w:themeColor="text1" w:themeTint="F2"/>
+          <w:sz w:val="26"/>
+          <w:szCs w:val="26"/>
+        </w:rPr>
+        <w:t>W</w:t>
+      </w:r>
+      <w:r>
+        <w:rPr>
+          <w:color w:val="0D0D0D" w:themeColor="text1" w:themeTint="F2"/>
+          <w:sz w:val="26"/>
+          <w:szCs w:val="26"/>
+        </w:rPr>
+        <w:t>ekelijkse updates te geven zodat monitoring en hulp mogelijk is.</w:t>
       </w:r>
     </w:p>
     <w:p>
@@ -7396,18 +8424,116 @@
           <w:numId w:val="2"/>
         </w:numPr>
         <w:rPr>
-          <w:color w:val="000000" w:themeColor="text1"/>
-          <w:sz w:val="26"/>
-          <w:szCs w:val="26"/>
-        </w:rPr>
-      </w:pPr>
-      <w:r>
-        <w:rPr>
-          <w:color w:val="000000" w:themeColor="text1"/>
-          <w:sz w:val="26"/>
-          <w:szCs w:val="26"/>
-        </w:rPr>
-        <w:t>Settings page.</w:t>
+          <w:color w:val="0D0D0D" w:themeColor="text1" w:themeTint="F2"/>
+          <w:sz w:val="26"/>
+          <w:szCs w:val="26"/>
+        </w:rPr>
+      </w:pPr>
+      <w:r>
+        <w:rPr>
+          <w:color w:val="0D0D0D" w:themeColor="text1" w:themeTint="F2"/>
+          <w:sz w:val="26"/>
+          <w:szCs w:val="26"/>
+        </w:rPr>
+        <w:t>De links in het hamburger menu moeten in dezelfde volgorde worden weergegeven als in de header</w:t>
+      </w:r>
+      <w:r>
+        <w:rPr>
+          <w:color w:val="0D0D0D" w:themeColor="text1" w:themeTint="F2"/>
+          <w:sz w:val="26"/>
+          <w:szCs w:val="26"/>
+        </w:rPr>
+        <w:t>.</w:t>
+      </w:r>
+    </w:p>
+    <w:p>
+      <w:pPr>
+        <w:pStyle w:val="Lijstalinea"/>
+        <w:numPr>
+          <w:ilvl w:val="3"/>
+          <w:numId w:val="2"/>
+        </w:numPr>
+        <w:rPr>
+          <w:color w:val="0D0D0D" w:themeColor="text1" w:themeTint="F2"/>
+          <w:sz w:val="26"/>
+          <w:szCs w:val="26"/>
+        </w:rPr>
+      </w:pPr>
+      <w:r>
+        <w:rPr>
+          <w:color w:val="0D0D0D" w:themeColor="text1" w:themeTint="F2"/>
+          <w:sz w:val="26"/>
+          <w:szCs w:val="26"/>
+        </w:rPr>
+        <w:t>Een vergrootglas toevoegen aan de zoekbalk op de FAQ-pagina.</w:t>
+      </w:r>
+    </w:p>
+    <w:p>
+      <w:pPr>
+        <w:pStyle w:val="Lijstalinea"/>
+        <w:numPr>
+          <w:ilvl w:val="3"/>
+          <w:numId w:val="2"/>
+        </w:numPr>
+        <w:rPr>
+          <w:color w:val="0D0D0D" w:themeColor="text1" w:themeTint="F2"/>
+          <w:sz w:val="26"/>
+          <w:szCs w:val="26"/>
+        </w:rPr>
+      </w:pPr>
+      <w:r>
+        <w:rPr>
+          <w:color w:val="0D0D0D" w:themeColor="text1" w:themeTint="F2"/>
+          <w:sz w:val="26"/>
+          <w:szCs w:val="26"/>
+        </w:rPr>
+        <w:t>Feedback gekregen over het verbeteren van de layout van de FAQ-pagina</w:t>
+      </w:r>
+      <w:r>
+        <w:rPr>
+          <w:color w:val="0D0D0D" w:themeColor="text1" w:themeTint="F2"/>
+          <w:sz w:val="26"/>
+          <w:szCs w:val="26"/>
+        </w:rPr>
+        <w:t>.</w:t>
+      </w:r>
+    </w:p>
+    <w:p>
+      <w:pPr>
+        <w:pStyle w:val="Lijstalinea"/>
+        <w:numPr>
+          <w:ilvl w:val="3"/>
+          <w:numId w:val="2"/>
+        </w:numPr>
+        <w:rPr>
+          <w:color w:val="0D0D0D" w:themeColor="text1" w:themeTint="F2"/>
+          <w:sz w:val="26"/>
+          <w:szCs w:val="26"/>
+        </w:rPr>
+      </w:pPr>
+      <w:r>
+        <w:rPr>
+          <w:color w:val="0D0D0D" w:themeColor="text1" w:themeTint="F2"/>
+          <w:sz w:val="26"/>
+          <w:szCs w:val="26"/>
+        </w:rPr>
+        <w:t xml:space="preserve">Suggesties tonen </w:t>
+      </w:r>
+      <w:r>
+        <w:rPr>
+          <w:color w:val="0D0D0D" w:themeColor="text1" w:themeTint="F2"/>
+          <w:sz w:val="26"/>
+          <w:szCs w:val="26"/>
+        </w:rPr>
+        <w:t>bij het zoeken in FAQ-pagina</w:t>
+      </w:r>
+      <w:r>
+        <w:rPr>
+          <w:color w:val="0D0D0D" w:themeColor="text1" w:themeTint="F2"/>
+          <w:sz w:val="26"/>
+          <w:szCs w:val="26"/>
+        </w:rPr>
+        <w:t>.</w:t>
       </w:r>
     </w:p>
     <w:p>
@@ -7418,34 +8544,40 @@
           <w:numId w:val="2"/>
         </w:numPr>
         <w:rPr>
-          <w:color w:val="000000" w:themeColor="text1"/>
-          <w:sz w:val="26"/>
-          <w:szCs w:val="26"/>
-        </w:rPr>
-      </w:pPr>
-      <w:r>
-        <w:rPr>
-          <w:color w:val="000000" w:themeColor="text1"/>
-          <w:sz w:val="26"/>
-          <w:szCs w:val="26"/>
-        </w:rPr>
-        <w:t xml:space="preserve">Een functie toegevoegd om gegevens van de dashboards in het </w:t>
-      </w:r>
-      <w:r>
-        <w:rPr>
-          <w:color w:val="000000" w:themeColor="text1"/>
-          <w:sz w:val="26"/>
-          <w:szCs w:val="26"/>
-        </w:rPr>
-        <w:t xml:space="preserve">user </w:t>
-      </w:r>
-      <w:r>
-        <w:rPr>
-          <w:color w:val="000000" w:themeColor="text1"/>
-          <w:sz w:val="26"/>
-          <w:szCs w:val="26"/>
-        </w:rPr>
-        <w:t>dashboard te exporteren als een afbeelding of PDF-bestand.</w:t>
+          <w:color w:val="0D0D0D" w:themeColor="text1" w:themeTint="F2"/>
+          <w:sz w:val="26"/>
+          <w:szCs w:val="26"/>
+        </w:rPr>
+      </w:pPr>
+      <w:r>
+        <w:rPr>
+          <w:color w:val="0D0D0D" w:themeColor="text1" w:themeTint="F2"/>
+          <w:sz w:val="26"/>
+          <w:szCs w:val="26"/>
+        </w:rPr>
+        <w:t>Teststappen gemaakt met Brigitte voor de sprint meeting.</w:t>
+      </w:r>
+    </w:p>
+    <w:p>
+      <w:pPr>
+        <w:pStyle w:val="Lijstalinea"/>
+        <w:numPr>
+          <w:ilvl w:val="2"/>
+          <w:numId w:val="2"/>
+        </w:numPr>
+        <w:rPr>
+          <w:color w:val="0D0D0D" w:themeColor="text1" w:themeTint="F2"/>
+          <w:sz w:val="26"/>
+          <w:szCs w:val="26"/>
+        </w:rPr>
+      </w:pPr>
+      <w:r>
+        <w:rPr>
+          <w:color w:val="0D0D0D" w:themeColor="text1" w:themeTint="F2"/>
+          <w:sz w:val="26"/>
+          <w:szCs w:val="26"/>
+        </w:rPr>
+        <w:t>Style van FAQ-page aangepast.</w:t>
       </w:r>
     </w:p>
     <w:p>
@@ -7469,7 +8601,7 @@
           <w:sz w:val="26"/>
           <w:szCs w:val="26"/>
         </w:rPr>
-        <w:t>&lt;1</w:t>
+        <w:t>&lt;</w:t>
       </w:r>
       <w:r>
         <w:rPr>
@@ -7479,7 +8611,7 @@
           <w:sz w:val="26"/>
           <w:szCs w:val="26"/>
         </w:rPr>
-        <w:t>8</w:t>
+        <w:t>27</w:t>
       </w:r>
       <w:r>
         <w:rPr>
@@ -7499,38 +8631,249 @@
         </w:rPr>
         <w:t xml:space="preserve">  </w:t>
       </w:r>
-      <w:r>
-        <w:rPr>
-          <w:color w:val="0D0D0D" w:themeColor="text1" w:themeTint="F2"/>
-          <w:sz w:val="26"/>
-          <w:szCs w:val="26"/>
-        </w:rPr>
-        <w:t xml:space="preserve">Stijl van de </w:t>
-      </w:r>
-      <w:r>
-        <w:rPr>
-          <w:color w:val="0D0D0D" w:themeColor="text1" w:themeTint="F2"/>
-          <w:sz w:val="26"/>
-          <w:szCs w:val="26"/>
-        </w:rPr>
-        <w:t>user dashboard</w:t>
-      </w:r>
-      <w:r>
-        <w:rPr>
-          <w:color w:val="0D0D0D" w:themeColor="text1" w:themeTint="F2"/>
-          <w:sz w:val="26"/>
-          <w:szCs w:val="26"/>
-        </w:rPr>
-        <w:t xml:space="preserve"> aangepast, bug gevonden in de Sidebar-menu stijl</w:t>
-      </w:r>
-      <w:r>
-        <w:rPr>
-          <w:color w:val="0D0D0D" w:themeColor="text1" w:themeTint="F2"/>
-          <w:sz w:val="26"/>
-          <w:szCs w:val="26"/>
+    </w:p>
+    <w:p>
+      <w:pPr>
+        <w:pStyle w:val="Lijstalinea"/>
+        <w:numPr>
+          <w:ilvl w:val="2"/>
+          <w:numId w:val="2"/>
+        </w:numPr>
+        <w:rPr>
+          <w:color w:val="0D0D0D" w:themeColor="text1" w:themeTint="F2"/>
+          <w:sz w:val="26"/>
+          <w:szCs w:val="26"/>
+        </w:rPr>
+      </w:pPr>
+      <w:r>
+        <w:rPr>
+          <w:color w:val="0D0D0D" w:themeColor="text1" w:themeTint="F2"/>
+          <w:sz w:val="26"/>
+          <w:szCs w:val="26"/>
+        </w:rPr>
+        <w:t xml:space="preserve">Gewerkt aan de feedback </w:t>
+      </w:r>
+      <w:r>
+        <w:rPr>
+          <w:color w:val="0D0D0D" w:themeColor="text1" w:themeTint="F2"/>
+          <w:sz w:val="26"/>
+          <w:szCs w:val="26"/>
+        </w:rPr>
+        <w:t>van</w:t>
+      </w:r>
+      <w:r>
+        <w:rPr>
+          <w:color w:val="0D0D0D" w:themeColor="text1" w:themeTint="F2"/>
+          <w:sz w:val="26"/>
+          <w:szCs w:val="26"/>
+        </w:rPr>
+        <w:t xml:space="preserve"> de FAQ-page:</w:t>
+      </w:r>
+    </w:p>
+    <w:p>
+      <w:pPr>
+        <w:pStyle w:val="Lijstalinea"/>
+        <w:numPr>
+          <w:ilvl w:val="3"/>
+          <w:numId w:val="2"/>
+        </w:numPr>
+        <w:rPr>
+          <w:color w:val="0D0D0D" w:themeColor="text1" w:themeTint="F2"/>
+          <w:sz w:val="26"/>
+          <w:szCs w:val="26"/>
+        </w:rPr>
+      </w:pPr>
+      <w:r>
+        <w:rPr>
+          <w:color w:val="0D0D0D" w:themeColor="text1" w:themeTint="F2"/>
+          <w:sz w:val="26"/>
+          <w:szCs w:val="26"/>
+        </w:rPr>
+        <w:t>Een vergrootglas toegevoegd aan de zoekbalk op de FAQ-pagina.</w:t>
+      </w:r>
+    </w:p>
+    <w:p>
+      <w:pPr>
+        <w:pStyle w:val="Lijstalinea"/>
+        <w:numPr>
+          <w:ilvl w:val="3"/>
+          <w:numId w:val="2"/>
+        </w:numPr>
+        <w:rPr>
+          <w:color w:val="0D0D0D" w:themeColor="text1" w:themeTint="F2"/>
+          <w:sz w:val="26"/>
+          <w:szCs w:val="26"/>
+        </w:rPr>
+      </w:pPr>
+      <w:r>
+        <w:rPr>
+          <w:color w:val="0D0D0D" w:themeColor="text1" w:themeTint="F2"/>
+          <w:sz w:val="26"/>
+          <w:szCs w:val="26"/>
+        </w:rPr>
+        <w:t>De layout van de FAQ-pagina aangepast volgens de wensen van het bedrijf.</w:t>
+      </w:r>
+    </w:p>
+    <w:p>
+      <w:pPr>
+        <w:pStyle w:val="Lijstalinea"/>
+        <w:numPr>
+          <w:ilvl w:val="3"/>
+          <w:numId w:val="2"/>
+        </w:numPr>
+        <w:rPr>
+          <w:color w:val="0D0D0D" w:themeColor="text1" w:themeTint="F2"/>
+          <w:sz w:val="26"/>
+          <w:szCs w:val="26"/>
+        </w:rPr>
+      </w:pPr>
+      <w:r>
+        <w:rPr>
+          <w:color w:val="0D0D0D" w:themeColor="text1" w:themeTint="F2"/>
+          <w:sz w:val="26"/>
+          <w:szCs w:val="26"/>
+        </w:rPr>
+        <w:t>Suggesties toegevoegd tijdens het zoeken in de zoekbalk.</w:t>
+      </w:r>
+    </w:p>
+    <w:p>
+      <w:pPr>
+        <w:pStyle w:val="Lijstalinea"/>
+        <w:numPr>
+          <w:ilvl w:val="2"/>
+          <w:numId w:val="2"/>
+        </w:numPr>
+        <w:rPr>
+          <w:color w:val="0D0D0D" w:themeColor="text1" w:themeTint="F2"/>
+          <w:sz w:val="26"/>
+          <w:szCs w:val="26"/>
+        </w:rPr>
+      </w:pPr>
+      <w:r>
+        <w:rPr>
+          <w:color w:val="0D0D0D" w:themeColor="text1" w:themeTint="F2"/>
+          <w:sz w:val="26"/>
+          <w:szCs w:val="26"/>
+        </w:rPr>
+        <w:t>Verder gewerkt aan de ontwikkeling van het gebruikersdashboard</w:t>
+      </w:r>
+      <w:r>
+        <w:rPr>
+          <w:color w:val="0D0D0D" w:themeColor="text1" w:themeTint="F2"/>
+          <w:sz w:val="26"/>
+          <w:szCs w:val="26"/>
+        </w:rPr>
+        <w:t>:</w:t>
+      </w:r>
+    </w:p>
+    <w:p>
+      <w:pPr>
+        <w:pStyle w:val="Lijstalinea"/>
+        <w:numPr>
+          <w:ilvl w:val="3"/>
+          <w:numId w:val="2"/>
+        </w:numPr>
+        <w:rPr>
+          <w:color w:val="0D0D0D" w:themeColor="text1" w:themeTint="F2"/>
+          <w:sz w:val="26"/>
+          <w:szCs w:val="26"/>
+        </w:rPr>
+      </w:pPr>
+      <w:r>
+        <w:rPr>
+          <w:color w:val="0D0D0D" w:themeColor="text1" w:themeTint="F2"/>
+          <w:sz w:val="26"/>
+          <w:szCs w:val="26"/>
+        </w:rPr>
+        <w:t>Een feature toegevoegd waarmee gebruikers hun account kunnen verwijderen.</w:t>
+      </w:r>
+    </w:p>
+    <w:p>
+      <w:pPr>
+        <w:pStyle w:val="Lijstalinea"/>
+        <w:numPr>
+          <w:ilvl w:val="3"/>
+          <w:numId w:val="2"/>
+        </w:numPr>
+        <w:rPr>
+          <w:color w:val="0D0D0D" w:themeColor="text1" w:themeTint="F2"/>
+          <w:sz w:val="26"/>
+          <w:szCs w:val="26"/>
+        </w:rPr>
+      </w:pPr>
+      <w:r>
+        <w:rPr>
+          <w:color w:val="0D0D0D" w:themeColor="text1" w:themeTint="F2"/>
+          <w:sz w:val="26"/>
+          <w:szCs w:val="26"/>
+        </w:rPr>
+        <w:t>Mogelijkheid toegevoegd om het wachtwoord van de gebruiker te wijzigen.</w:t>
+      </w:r>
+    </w:p>
+    <w:p>
+      <w:pPr>
+        <w:pStyle w:val="Lijstalinea"/>
+        <w:numPr>
+          <w:ilvl w:val="3"/>
+          <w:numId w:val="2"/>
+        </w:numPr>
+        <w:rPr>
+          <w:color w:val="0D0D0D" w:themeColor="text1" w:themeTint="F2"/>
+          <w:sz w:val="26"/>
+          <w:szCs w:val="26"/>
+        </w:rPr>
+      </w:pPr>
+      <w:r>
+        <w:rPr>
+          <w:color w:val="0D0D0D" w:themeColor="text1" w:themeTint="F2"/>
+          <w:sz w:val="26"/>
+          <w:szCs w:val="26"/>
+        </w:rPr>
+        <w:t>Een notificatiefeature toegevoegd, zodat gebruikers meldingen ontvangen bij wijzigingen aan hun profiel.</w:t>
+      </w:r>
+    </w:p>
+    <w:p>
+      <w:pPr>
+        <w:pStyle w:val="Lijstalinea"/>
+        <w:numPr>
+          <w:ilvl w:val="2"/>
+          <w:numId w:val="2"/>
+        </w:numPr>
+        <w:rPr>
+          <w:color w:val="0D0D0D" w:themeColor="text1" w:themeTint="F2"/>
+          <w:sz w:val="26"/>
+          <w:szCs w:val="26"/>
+          <w:lang w:val="en-US"/>
+        </w:rPr>
+      </w:pPr>
+      <w:r>
+        <w:rPr>
+          <w:color w:val="0D0D0D" w:themeColor="text1" w:themeTint="F2"/>
+          <w:sz w:val="26"/>
+          <w:szCs w:val="26"/>
+          <w:lang w:val="en-US"/>
+        </w:rPr>
+        <w:t>Quick fix voor de registtratie ‘show-passowrd’ function</w:t>
+      </w:r>
+      <w:r>
+        <w:rPr>
+          <w:color w:val="0D0D0D" w:themeColor="text1" w:themeTint="F2"/>
+          <w:sz w:val="26"/>
+          <w:szCs w:val="26"/>
+          <w:lang w:val="en-US"/>
         </w:rPr>
         <w:t>.</w:t>
       </w:r>
+    </w:p>
+    <w:p>
+      <w:pPr>
+        <w:rPr>
+          <w:color w:val="0D0D0D" w:themeColor="text1" w:themeTint="F2"/>
+          <w:sz w:val="26"/>
+          <w:szCs w:val="26"/>
+          <w:lang w:val="en-US"/>
+        </w:rPr>
+      </w:pPr>
     </w:p>
     <w:p>
       <w:pPr>
@@ -7564,7 +8907,7 @@
           <w:sz w:val="26"/>
           <w:szCs w:val="26"/>
         </w:rPr>
-        <w:t>19</w:t>
+        <w:t>28</w:t>
       </w:r>
       <w:r>
         <w:rPr>
@@ -7584,13 +8927,101 @@
         </w:rPr>
         <w:t xml:space="preserve">  </w:t>
       </w:r>
-      <w:r>
-        <w:rPr>
-          <w:color w:val="0D0D0D" w:themeColor="text1" w:themeTint="F2"/>
-          <w:sz w:val="26"/>
-          <w:szCs w:val="26"/>
-        </w:rPr>
-        <w:t xml:space="preserve">verder gewerkt aan de sidebar-menu </w:t>
+    </w:p>
+    <w:p>
+      <w:pPr>
+        <w:pStyle w:val="Lijstalinea"/>
+        <w:numPr>
+          <w:ilvl w:val="2"/>
+          <w:numId w:val="2"/>
+        </w:numPr>
+        <w:rPr>
+          <w:color w:val="0D0D0D" w:themeColor="text1" w:themeTint="F2"/>
+          <w:sz w:val="26"/>
+          <w:szCs w:val="26"/>
+        </w:rPr>
+      </w:pPr>
+      <w:r>
+        <w:rPr>
+          <w:color w:val="0D0D0D" w:themeColor="text1" w:themeTint="F2"/>
+          <w:sz w:val="26"/>
+          <w:szCs w:val="26"/>
+        </w:rPr>
+        <w:t>Verder gewerkt aan de ontwikkeling van het gebruikersdashboard</w:t>
+      </w:r>
+      <w:r>
+        <w:rPr>
+          <w:color w:val="0D0D0D" w:themeColor="text1" w:themeTint="F2"/>
+          <w:sz w:val="26"/>
+          <w:szCs w:val="26"/>
+        </w:rPr>
+        <w:t>:</w:t>
+      </w:r>
+    </w:p>
+    <w:p>
+      <w:pPr>
+        <w:pStyle w:val="Lijstalinea"/>
+        <w:numPr>
+          <w:ilvl w:val="3"/>
+          <w:numId w:val="2"/>
+        </w:numPr>
+        <w:rPr>
+          <w:color w:val="000000" w:themeColor="text1"/>
+          <w:sz w:val="26"/>
+          <w:szCs w:val="26"/>
+        </w:rPr>
+      </w:pPr>
+      <w:r>
+        <w:rPr>
+          <w:color w:val="000000" w:themeColor="text1"/>
+          <w:sz w:val="26"/>
+          <w:szCs w:val="26"/>
+        </w:rPr>
+        <w:t>Een feature toegevoegd waarmee gebruikers meldingen kunnen in- en uitschakelen.</w:t>
+      </w:r>
+    </w:p>
+    <w:p>
+      <w:pPr>
+        <w:pStyle w:val="Lijstalinea"/>
+        <w:numPr>
+          <w:ilvl w:val="2"/>
+          <w:numId w:val="2"/>
+        </w:numPr>
+        <w:rPr>
+          <w:color w:val="000000" w:themeColor="text1"/>
+          <w:sz w:val="26"/>
+          <w:szCs w:val="26"/>
+        </w:rPr>
+      </w:pPr>
+      <w:r>
+        <w:rPr>
+          <w:color w:val="000000" w:themeColor="text1"/>
+          <w:sz w:val="26"/>
+          <w:szCs w:val="26"/>
+        </w:rPr>
+        <w:t>Een bugrapport opgesteld voor het gebruikersdashboard.</w:t>
+      </w:r>
+    </w:p>
+    <w:p>
+      <w:pPr>
+        <w:pStyle w:val="Lijstalinea"/>
+        <w:numPr>
+          <w:ilvl w:val="2"/>
+          <w:numId w:val="2"/>
+        </w:numPr>
+        <w:rPr>
+          <w:color w:val="000000" w:themeColor="text1"/>
+          <w:sz w:val="26"/>
+          <w:szCs w:val="26"/>
+        </w:rPr>
+      </w:pPr>
+      <w:r>
+        <w:rPr>
+          <w:color w:val="000000" w:themeColor="text1"/>
+          <w:sz w:val="26"/>
+          <w:szCs w:val="26"/>
+        </w:rPr>
+        <w:t>De "About Us"-pagina ontworpen en toegevoegd aan de website.</w:t>
       </w:r>
     </w:p>
     <w:p>
@@ -7624,7 +9055,7 @@
           <w:sz w:val="26"/>
           <w:szCs w:val="26"/>
         </w:rPr>
-        <w:t>20</w:t>
+        <w:t>29</w:t>
       </w:r>
       <w:r>
         <w:rPr>
@@ -7644,29 +9075,171 @@
         </w:rPr>
         <w:t xml:space="preserve">  </w:t>
       </w:r>
-      <w:r>
-        <w:rPr>
-          <w:color w:val="0D0D0D" w:themeColor="text1" w:themeTint="F2"/>
-          <w:sz w:val="26"/>
-          <w:szCs w:val="26"/>
-        </w:rPr>
-        <w:t xml:space="preserve">Verder gewerkt aan het </w:t>
-      </w:r>
-      <w:r>
-        <w:rPr>
-          <w:color w:val="0D0D0D" w:themeColor="text1" w:themeTint="F2"/>
-          <w:sz w:val="26"/>
-          <w:szCs w:val="26"/>
-        </w:rPr>
-        <w:t>sidebar</w:t>
-      </w:r>
-      <w:r>
-        <w:rPr>
-          <w:color w:val="0D0D0D" w:themeColor="text1" w:themeTint="F2"/>
-          <w:sz w:val="26"/>
-          <w:szCs w:val="26"/>
-        </w:rPr>
-        <w:t>: stijlen verbeterd en routenamen aangepast. Daarnaast documentatie opgesteld over de functies van de wachtwoordherstelpagina.</w:t>
+    </w:p>
+    <w:p>
+      <w:pPr>
+        <w:pStyle w:val="Lijstalinea"/>
+        <w:numPr>
+          <w:ilvl w:val="2"/>
+          <w:numId w:val="2"/>
+        </w:numPr>
+        <w:rPr>
+          <w:color w:val="0D0D0D" w:themeColor="text1" w:themeTint="F2"/>
+          <w:sz w:val="26"/>
+          <w:szCs w:val="26"/>
+        </w:rPr>
+      </w:pPr>
+      <w:r>
+        <w:rPr>
+          <w:color w:val="0D0D0D" w:themeColor="text1" w:themeTint="F2"/>
+          <w:sz w:val="26"/>
+          <w:szCs w:val="26"/>
+        </w:rPr>
+        <w:t xml:space="preserve">Een </w:t>
+      </w:r>
+      <w:r>
+        <w:rPr>
+          <w:color w:val="0D0D0D" w:themeColor="text1" w:themeTint="F2"/>
+          <w:sz w:val="26"/>
+          <w:szCs w:val="26"/>
+        </w:rPr>
+        <w:t xml:space="preserve">API </w:t>
+      </w:r>
+      <w:r>
+        <w:rPr>
+          <w:color w:val="0D0D0D" w:themeColor="text1" w:themeTint="F2"/>
+          <w:sz w:val="26"/>
+          <w:szCs w:val="26"/>
+        </w:rPr>
+        <w:t>endpoint</w:t>
+      </w:r>
+      <w:r>
+        <w:rPr>
+          <w:color w:val="0D0D0D" w:themeColor="text1" w:themeTint="F2"/>
+          <w:sz w:val="26"/>
+          <w:szCs w:val="26"/>
+        </w:rPr>
+        <w:t xml:space="preserve"> toegevoegd aan het gebruikersdashboard om te controleren of een e-mailadres al bestaat bij het wijzigen van een e-mailadres.</w:t>
+      </w:r>
+    </w:p>
+    <w:p>
+      <w:pPr>
+        <w:pStyle w:val="Lijstalinea"/>
+        <w:numPr>
+          <w:ilvl w:val="2"/>
+          <w:numId w:val="2"/>
+        </w:numPr>
+        <w:rPr>
+          <w:color w:val="0D0D0D" w:themeColor="text1" w:themeTint="F2"/>
+          <w:sz w:val="26"/>
+          <w:szCs w:val="26"/>
+        </w:rPr>
+      </w:pPr>
+      <w:r>
+        <w:rPr>
+          <w:color w:val="0D0D0D" w:themeColor="text1" w:themeTint="F2"/>
+          <w:sz w:val="26"/>
+          <w:szCs w:val="26"/>
+        </w:rPr>
+        <w:t>Documentatie geschreven over de functies van de User Dashboard-component.</w:t>
+      </w:r>
+    </w:p>
+    <w:p>
+      <w:pPr>
+        <w:pStyle w:val="Lijstalinea"/>
+        <w:numPr>
+          <w:ilvl w:val="2"/>
+          <w:numId w:val="2"/>
+        </w:numPr>
+        <w:rPr>
+          <w:color w:val="0D0D0D" w:themeColor="text1" w:themeTint="F2"/>
+          <w:sz w:val="26"/>
+          <w:szCs w:val="26"/>
+        </w:rPr>
+      </w:pPr>
+      <w:r>
+        <w:rPr>
+          <w:color w:val="0D0D0D" w:themeColor="text1" w:themeTint="F2"/>
+          <w:sz w:val="26"/>
+          <w:szCs w:val="26"/>
+        </w:rPr>
+        <w:t xml:space="preserve">Een snelle </w:t>
+      </w:r>
+      <w:r>
+        <w:rPr>
+          <w:color w:val="0D0D0D" w:themeColor="text1" w:themeTint="F2"/>
+          <w:sz w:val="26"/>
+          <w:szCs w:val="26"/>
+        </w:rPr>
+        <w:t>FIX</w:t>
+      </w:r>
+      <w:r>
+        <w:rPr>
+          <w:color w:val="0D0D0D" w:themeColor="text1" w:themeTint="F2"/>
+          <w:sz w:val="26"/>
+          <w:szCs w:val="26"/>
+        </w:rPr>
+        <w:t xml:space="preserve"> uitgevoerd voor de API-functie voor het verwijderen van accounts.</w:t>
+      </w:r>
+    </w:p>
+    <w:p>
+      <w:pPr>
+        <w:pStyle w:val="Lijstalinea"/>
+        <w:numPr>
+          <w:ilvl w:val="2"/>
+          <w:numId w:val="2"/>
+        </w:numPr>
+        <w:rPr>
+          <w:color w:val="0D0D0D" w:themeColor="text1" w:themeTint="F2"/>
+          <w:sz w:val="26"/>
+          <w:szCs w:val="26"/>
+        </w:rPr>
+      </w:pPr>
+      <w:r>
+        <w:rPr>
+          <w:color w:val="0D0D0D" w:themeColor="text1" w:themeTint="F2"/>
+          <w:sz w:val="26"/>
+          <w:szCs w:val="26"/>
+        </w:rPr>
+        <w:t>Portfolio bijgewerkt 'Timeline en bewijsstukken</w:t>
+      </w:r>
+      <w:r>
+        <w:rPr>
+          <w:color w:val="0D0D0D" w:themeColor="text1" w:themeTint="F2"/>
+          <w:sz w:val="26"/>
+          <w:szCs w:val="26"/>
+        </w:rPr>
+        <w:t>’</w:t>
+      </w:r>
+      <w:r>
+        <w:rPr>
+          <w:color w:val="0D0D0D" w:themeColor="text1" w:themeTint="F2"/>
+          <w:sz w:val="26"/>
+          <w:szCs w:val="26"/>
+        </w:rPr>
+        <w:t>.</w:t>
+      </w:r>
+    </w:p>
+    <w:p>
+      <w:pPr>
+        <w:pStyle w:val="Lijstalinea"/>
+        <w:numPr>
+          <w:ilvl w:val="2"/>
+          <w:numId w:val="2"/>
+        </w:numPr>
+        <w:rPr>
+          <w:color w:val="0D0D0D" w:themeColor="text1" w:themeTint="F2"/>
+          <w:sz w:val="26"/>
+          <w:szCs w:val="26"/>
+        </w:rPr>
+      </w:pPr>
+      <w:r>
+        <w:rPr>
+          <w:color w:val="0D0D0D" w:themeColor="text1" w:themeTint="F2"/>
+          <w:sz w:val="26"/>
+          <w:szCs w:val="26"/>
+        </w:rPr>
+        <w:t>Onderzoek uitgevoerd naar zonnepanelen, batterijen en simulatie-dashboards.</w:t>
       </w:r>
     </w:p>
     <w:p>
@@ -7677,194 +9250,278 @@
           <w:numId w:val="2"/>
         </w:numPr>
         <w:rPr>
-          <w:color w:val="0D0D0D" w:themeColor="text1" w:themeTint="F2"/>
-          <w:sz w:val="26"/>
-          <w:szCs w:val="26"/>
-        </w:rPr>
-      </w:pPr>
-      <w:r>
+          <w:color w:val="000000" w:themeColor="text1"/>
+          <w:sz w:val="26"/>
+          <w:szCs w:val="26"/>
+        </w:rPr>
+      </w:pPr>
+    </w:p>
+    <w:p>
+      <w:pPr>
+        <w:rPr>
+          <w:color w:val="0D0D0D" w:themeColor="text1" w:themeTint="F2"/>
+          <w:sz w:val="26"/>
+          <w:szCs w:val="26"/>
+        </w:rPr>
+      </w:pPr>
+    </w:p>
+    <w:p>
+      <w:pPr>
+        <w:rPr>
+          <w:color w:val="846700" w:themeColor="accent1" w:themeShade="80"/>
+          <w:sz w:val="26"/>
+          <w:szCs w:val="26"/>
+        </w:rPr>
+      </w:pPr>
+    </w:p>
+    <w:p/>
+    <w:p>
+      <w:r>
+        <w:br w:type="page"/>
+      </w:r>
+    </w:p>
+    <w:p>
+      <w:pPr>
+        <w:pStyle w:val="Kop1"/>
+      </w:pPr>
+      <w:bookmarkStart w:id="10" w:name="_Toc182568406"/>
+      <w:r>
+        <w:lastRenderedPageBreak/>
+        <w:t>Gekregen feedback in STAR formaat:</w:t>
+      </w:r>
+      <w:bookmarkEnd w:id="10"/>
+    </w:p>
+    <w:p>
+      <w:pPr>
+        <w:pStyle w:val="Kop2"/>
+      </w:pPr>
+      <w:bookmarkStart w:id="11" w:name="_Toc182568407"/>
+      <w:r>
+        <w:t>Feedback of leerzame situatie 1</w:t>
+      </w:r>
+      <w:bookmarkEnd w:id="11"/>
+    </w:p>
+    <w:p>
+      <w:pPr>
+        <w:pStyle w:val="Lijstalinea"/>
+        <w:numPr>
+          <w:ilvl w:val="0"/>
+          <w:numId w:val="4"/>
+        </w:numPr>
+        <w:rPr>
+          <w:color w:val="846700" w:themeColor="accent1" w:themeShade="80"/>
+          <w:sz w:val="27"/>
+          <w:szCs w:val="27"/>
+        </w:rPr>
+      </w:pPr>
+      <w:r>
+        <w:rPr>
+          <w:color w:val="846700" w:themeColor="accent1" w:themeShade="80"/>
+          <w:sz w:val="27"/>
+          <w:szCs w:val="27"/>
+        </w:rPr>
+        <w:t xml:space="preserve">Datum/tijd van de feedback: </w:t>
+      </w:r>
+      <w:r>
+        <w:rPr>
+          <w:color w:val="0D0D0D" w:themeColor="text1" w:themeTint="F2"/>
+          <w:sz w:val="27"/>
+          <w:szCs w:val="27"/>
+        </w:rPr>
+        <w:t>10 – september – 2024</w:t>
+      </w:r>
+    </w:p>
+    <w:p>
+      <w:pPr>
+        <w:pStyle w:val="Lijstalinea"/>
+        <w:numPr>
+          <w:ilvl w:val="0"/>
+          <w:numId w:val="4"/>
+        </w:numPr>
+        <w:rPr>
+          <w:color w:val="846700" w:themeColor="accent1" w:themeShade="80"/>
+          <w:sz w:val="27"/>
+          <w:szCs w:val="27"/>
+        </w:rPr>
+      </w:pPr>
+      <w:r>
+        <w:rPr>
+          <w:color w:val="846700" w:themeColor="accent1" w:themeShade="80"/>
+          <w:sz w:val="27"/>
+          <w:szCs w:val="27"/>
+        </w:rPr>
+        <w:t xml:space="preserve">Feedback gekregen van: </w:t>
+      </w:r>
+      <w:r>
+        <w:rPr>
+          <w:color w:val="0D0D0D" w:themeColor="text1" w:themeTint="F2"/>
+          <w:sz w:val="27"/>
+          <w:szCs w:val="27"/>
+        </w:rPr>
+        <w:t>Het bedrijf.</w:t>
+      </w:r>
+    </w:p>
+    <w:p>
+      <w:pPr>
+        <w:pStyle w:val="Lijstalinea"/>
+        <w:numPr>
+          <w:ilvl w:val="0"/>
+          <w:numId w:val="4"/>
+        </w:numPr>
         <w:rPr>
           <w:b/>
           <w:bCs/>
           <w:color w:val="846700" w:themeColor="accent1" w:themeShade="80"/>
-          <w:sz w:val="26"/>
-          <w:szCs w:val="26"/>
-        </w:rPr>
-        <w:t>&lt;</w:t>
-      </w:r>
+          <w:sz w:val="27"/>
+          <w:szCs w:val="27"/>
+        </w:rPr>
+      </w:pPr>
+      <w:r>
+        <w:rPr>
+          <w:color w:val="846700" w:themeColor="accent1" w:themeShade="80"/>
+          <w:sz w:val="27"/>
+          <w:szCs w:val="27"/>
+        </w:rPr>
+        <w:t xml:space="preserve">Mijn rol: </w:t>
+      </w:r>
+      <w:r>
+        <w:rPr>
+          <w:color w:val="0D0D0D" w:themeColor="text1" w:themeTint="F2"/>
+          <w:sz w:val="27"/>
+          <w:szCs w:val="27"/>
+        </w:rPr>
+        <w:t>Developer.</w:t>
+      </w:r>
+    </w:p>
+    <w:p>
+      <w:pPr>
+        <w:pStyle w:val="Lijstalinea"/>
+        <w:numPr>
+          <w:ilvl w:val="0"/>
+          <w:numId w:val="4"/>
+        </w:numPr>
+        <w:rPr>
+          <w:color w:val="846700" w:themeColor="accent1" w:themeShade="80"/>
+          <w:sz w:val="27"/>
+          <w:szCs w:val="27"/>
+        </w:rPr>
+      </w:pPr>
+      <w:r>
+        <w:rPr>
+          <w:color w:val="846700" w:themeColor="accent1" w:themeShade="80"/>
+          <w:sz w:val="27"/>
+          <w:szCs w:val="27"/>
+        </w:rPr>
+        <w:t>Feedback/verbeterpunten:</w:t>
+      </w:r>
+    </w:p>
+    <w:p>
+      <w:pPr>
+        <w:pStyle w:val="Lijstalinea"/>
+        <w:numPr>
+          <w:ilvl w:val="1"/>
+          <w:numId w:val="4"/>
+        </w:numPr>
+        <w:rPr>
+          <w:color w:val="0D0D0D" w:themeColor="text1" w:themeTint="F2"/>
+          <w:sz w:val="27"/>
+          <w:szCs w:val="27"/>
+        </w:rPr>
+      </w:pPr>
       <w:r>
         <w:rPr>
           <w:b/>
           <w:bCs/>
-          <w:color w:val="846700" w:themeColor="accent1" w:themeShade="80"/>
-          <w:sz w:val="26"/>
-          <w:szCs w:val="26"/>
-        </w:rPr>
-        <w:t>21</w:t>
-      </w:r>
+          <w:color w:val="0D0D0D" w:themeColor="text1" w:themeTint="F2"/>
+          <w:sz w:val="27"/>
+          <w:szCs w:val="27"/>
+        </w:rPr>
+        <w:t>Trello</w:t>
+      </w:r>
+      <w:r>
+        <w:rPr>
+          <w:color w:val="0D0D0D" w:themeColor="text1" w:themeTint="F2"/>
+          <w:sz w:val="27"/>
+          <w:szCs w:val="27"/>
+        </w:rPr>
+        <w:t xml:space="preserve"> moet elke 4-8 uur worden bijgewerkt; </w:t>
+      </w:r>
+      <w:r>
+        <w:rPr>
+          <w:color w:val="0D0D0D" w:themeColor="text1" w:themeTint="F2"/>
+          <w:sz w:val="27"/>
+          <w:szCs w:val="27"/>
+          <w:u w:val="single"/>
+        </w:rPr>
+        <w:t>grote taken moeten worden opgesplitst in kleinere subtaken</w:t>
+      </w:r>
+      <w:r>
+        <w:rPr>
+          <w:color w:val="0D0D0D" w:themeColor="text1" w:themeTint="F2"/>
+          <w:sz w:val="27"/>
+          <w:szCs w:val="27"/>
+        </w:rPr>
+        <w:t>.</w:t>
+      </w:r>
+    </w:p>
+    <w:p>
+      <w:pPr>
+        <w:pStyle w:val="Lijstalinea"/>
+        <w:numPr>
+          <w:ilvl w:val="1"/>
+          <w:numId w:val="4"/>
+        </w:numPr>
+        <w:rPr>
+          <w:color w:val="0D0D0D" w:themeColor="text1" w:themeTint="F2"/>
+          <w:sz w:val="27"/>
+          <w:szCs w:val="27"/>
+        </w:rPr>
+      </w:pPr>
       <w:r>
         <w:rPr>
           <w:b/>
           <w:bCs/>
-          <w:color w:val="846700" w:themeColor="accent1" w:themeShade="80"/>
-          <w:sz w:val="26"/>
-          <w:szCs w:val="26"/>
-        </w:rPr>
-        <w:t xml:space="preserve"> – 11 – 2024&gt;</w:t>
+          <w:color w:val="0D0D0D" w:themeColor="text1" w:themeTint="F2"/>
+          <w:sz w:val="27"/>
+          <w:szCs w:val="27"/>
+        </w:rPr>
+        <w:t xml:space="preserve">Een </w:t>
       </w:r>
       <w:r>
         <w:rPr>
           <w:b/>
           <w:bCs/>
-          <w:color w:val="846700" w:themeColor="accent1" w:themeShade="80"/>
-          <w:sz w:val="26"/>
-          <w:szCs w:val="26"/>
-        </w:rPr>
-        <w:t xml:space="preserve"> </w:t>
-      </w:r>
-      <w:r>
-        <w:rPr>
-          <w:color w:val="000000" w:themeColor="text1"/>
-          <w:sz w:val="26"/>
-          <w:szCs w:val="26"/>
-        </w:rPr>
-        <w:t xml:space="preserve">Gewerkt aan de feedback form </w:t>
-      </w:r>
-      <w:r>
-        <w:rPr>
-          <w:color w:val="000000" w:themeColor="text1"/>
-          <w:sz w:val="26"/>
-          <w:szCs w:val="26"/>
-        </w:rPr>
-        <w:t>pagina</w:t>
-      </w:r>
-      <w:r>
-        <w:rPr>
-          <w:color w:val="000000" w:themeColor="text1"/>
-          <w:sz w:val="26"/>
-          <w:szCs w:val="26"/>
-        </w:rPr>
-        <w:t>; a</w:t>
-      </w:r>
-      <w:r>
-        <w:rPr>
-          <w:color w:val="000000" w:themeColor="text1"/>
-          <w:sz w:val="26"/>
-          <w:szCs w:val="26"/>
-        </w:rPr>
-        <w:t>nonieme feedback beter afgestemd tussen client en server</w:t>
-      </w:r>
-      <w:r>
-        <w:rPr>
-          <w:color w:val="000000" w:themeColor="text1"/>
-          <w:sz w:val="26"/>
-          <w:szCs w:val="26"/>
-        </w:rPr>
-        <w:t xml:space="preserve">, data wordt opgeslagen in de database, </w:t>
-      </w:r>
-      <w:r>
-        <w:rPr>
-          <w:color w:val="000000" w:themeColor="text1"/>
-          <w:sz w:val="26"/>
-          <w:szCs w:val="26"/>
-        </w:rPr>
-        <w:t xml:space="preserve">Documentatie </w:t>
-      </w:r>
-      <w:r>
-        <w:rPr>
-          <w:color w:val="000000" w:themeColor="text1"/>
-          <w:sz w:val="26"/>
-          <w:szCs w:val="26"/>
-        </w:rPr>
-        <w:t>gemaakt</w:t>
-      </w:r>
-      <w:r>
-        <w:rPr>
-          <w:color w:val="000000" w:themeColor="text1"/>
-          <w:sz w:val="26"/>
-          <w:szCs w:val="26"/>
-        </w:rPr>
-        <w:t xml:space="preserve"> voor FAQ-pagina en chatbot</w:t>
-      </w:r>
-      <w:r>
-        <w:rPr>
-          <w:color w:val="000000" w:themeColor="text1"/>
-          <w:sz w:val="26"/>
-          <w:szCs w:val="26"/>
-        </w:rPr>
-        <w:t xml:space="preserve">, </w:t>
-      </w:r>
-      <w:r>
-        <w:rPr>
-          <w:color w:val="0D0D0D" w:themeColor="text1" w:themeTint="F2"/>
-          <w:sz w:val="26"/>
-          <w:szCs w:val="26"/>
-        </w:rPr>
-        <w:t xml:space="preserve">gebruikers account </w:t>
-      </w:r>
-      <w:r>
-        <w:rPr>
-          <w:color w:val="0D0D0D" w:themeColor="text1" w:themeTint="F2"/>
-          <w:sz w:val="26"/>
-          <w:szCs w:val="26"/>
-        </w:rPr>
-        <w:t xml:space="preserve">dashboard </w:t>
-      </w:r>
-      <w:r>
-        <w:rPr>
-          <w:color w:val="000000" w:themeColor="text1"/>
-          <w:sz w:val="26"/>
-          <w:szCs w:val="26"/>
-        </w:rPr>
-        <w:t xml:space="preserve">en </w:t>
-      </w:r>
-      <w:r>
-        <w:rPr>
-          <w:color w:val="000000" w:themeColor="text1"/>
-          <w:sz w:val="26"/>
-          <w:szCs w:val="26"/>
-        </w:rPr>
-        <w:t>sidebar</w:t>
-      </w:r>
-      <w:r>
-        <w:rPr>
-          <w:color w:val="000000" w:themeColor="text1"/>
-          <w:sz w:val="26"/>
-          <w:szCs w:val="26"/>
-        </w:rPr>
-        <w:t xml:space="preserve"> aangepast, stijlen bijgewerkt en een </w:t>
-      </w:r>
-      <w:r>
-        <w:rPr>
-          <w:color w:val="000000" w:themeColor="text1"/>
-          <w:sz w:val="26"/>
-          <w:szCs w:val="26"/>
-        </w:rPr>
-        <w:t>toggle</w:t>
-      </w:r>
-      <w:r>
-        <w:rPr>
-          <w:color w:val="000000" w:themeColor="text1"/>
-          <w:sz w:val="26"/>
-          <w:szCs w:val="26"/>
-        </w:rPr>
-        <w:t xml:space="preserve"> toegevoegd voor de </w:t>
-      </w:r>
-      <w:r>
-        <w:rPr>
-          <w:color w:val="000000" w:themeColor="text1"/>
-          <w:sz w:val="26"/>
-          <w:szCs w:val="26"/>
-        </w:rPr>
-        <w:t>sidebar</w:t>
-      </w:r>
-      <w:r>
-        <w:rPr>
-          <w:color w:val="000000" w:themeColor="text1"/>
-          <w:sz w:val="26"/>
-          <w:szCs w:val="26"/>
-        </w:rPr>
-        <w:t>.</w:t>
+          <w:color w:val="0D0D0D" w:themeColor="text1" w:themeTint="F2"/>
+          <w:sz w:val="27"/>
+          <w:szCs w:val="27"/>
+          <w:u w:val="single"/>
+        </w:rPr>
+        <w:t>aparte rij</w:t>
+      </w:r>
+      <w:r>
+        <w:rPr>
+          <w:color w:val="0D0D0D" w:themeColor="text1" w:themeTint="F2"/>
+          <w:sz w:val="27"/>
+          <w:szCs w:val="27"/>
+        </w:rPr>
+        <w:t xml:space="preserve"> moet worden gemaakt </w:t>
+      </w:r>
+      <w:r>
+        <w:rPr>
+          <w:color w:val="0D0D0D" w:themeColor="text1" w:themeTint="F2"/>
+          <w:sz w:val="27"/>
+          <w:szCs w:val="27"/>
+          <w:u w:val="single"/>
+        </w:rPr>
+        <w:t>voor voltooide kaarten</w:t>
+      </w:r>
+      <w:r>
+        <w:rPr>
+          <w:color w:val="0D0D0D" w:themeColor="text1" w:themeTint="F2"/>
+          <w:sz w:val="27"/>
+          <w:szCs w:val="27"/>
+        </w:rPr>
+        <w:t xml:space="preserve"> om de voortgang beter te monitoren.</w:t>
       </w:r>
     </w:p>
     <w:p>
@@ -7872,411 +9529,93 @@
         <w:pStyle w:val="Lijstalinea"/>
         <w:numPr>
           <w:ilvl w:val="1"/>
-          <w:numId w:val="2"/>
-        </w:numPr>
-        <w:rPr>
-          <w:color w:val="0D0D0D" w:themeColor="text1" w:themeTint="F2"/>
-          <w:sz w:val="26"/>
-          <w:szCs w:val="26"/>
+          <w:numId w:val="4"/>
+        </w:numPr>
+        <w:rPr>
+          <w:color w:val="0D0D0D" w:themeColor="text1" w:themeTint="F2"/>
+          <w:sz w:val="27"/>
+          <w:szCs w:val="27"/>
         </w:rPr>
       </w:pPr>
       <w:r>
         <w:rPr>
           <w:b/>
           <w:bCs/>
-          <w:color w:val="846700" w:themeColor="accent1" w:themeShade="80"/>
-          <w:sz w:val="26"/>
-          <w:szCs w:val="26"/>
-        </w:rPr>
-        <w:t>&lt;</w:t>
-      </w:r>
+          <w:color w:val="0D0D0D" w:themeColor="text1" w:themeTint="F2"/>
+          <w:sz w:val="27"/>
+          <w:szCs w:val="27"/>
+          <w:u w:val="single"/>
+        </w:rPr>
+        <w:t>Technisch en functioneel design</w:t>
+      </w:r>
+      <w:r>
+        <w:rPr>
+          <w:color w:val="0D0D0D" w:themeColor="text1" w:themeTint="F2"/>
+          <w:sz w:val="27"/>
+          <w:szCs w:val="27"/>
+        </w:rPr>
+        <w:t xml:space="preserve"> moeten duidelijk worden </w:t>
+      </w:r>
+      <w:r>
+        <w:rPr>
+          <w:color w:val="0D0D0D" w:themeColor="text1" w:themeTint="F2"/>
+          <w:sz w:val="27"/>
+          <w:szCs w:val="27"/>
+          <w:u w:val="single"/>
+        </w:rPr>
+        <w:t>gescheiden</w:t>
+      </w:r>
+      <w:r>
+        <w:rPr>
+          <w:color w:val="0D0D0D" w:themeColor="text1" w:themeTint="F2"/>
+          <w:sz w:val="27"/>
+          <w:szCs w:val="27"/>
+        </w:rPr>
+        <w:t>.</w:t>
+      </w:r>
+    </w:p>
+    <w:p>
+      <w:pPr>
+        <w:pStyle w:val="Lijstalinea"/>
+        <w:numPr>
+          <w:ilvl w:val="1"/>
+          <w:numId w:val="4"/>
+        </w:numPr>
+        <w:rPr>
+          <w:color w:val="0D0D0D" w:themeColor="text1" w:themeTint="F2"/>
+          <w:sz w:val="27"/>
+          <w:szCs w:val="27"/>
+        </w:rPr>
+      </w:pPr>
       <w:r>
         <w:rPr>
           <w:b/>
           <w:bCs/>
-          <w:color w:val="846700" w:themeColor="accent1" w:themeShade="80"/>
-          <w:sz w:val="26"/>
-          <w:szCs w:val="26"/>
-        </w:rPr>
-        <w:t>22</w:t>
+          <w:color w:val="0D0D0D" w:themeColor="text1" w:themeTint="F2"/>
+          <w:sz w:val="27"/>
+          <w:szCs w:val="27"/>
+        </w:rPr>
+        <w:t xml:space="preserve">De </w:t>
       </w:r>
       <w:r>
         <w:rPr>
           <w:b/>
           <w:bCs/>
-          <w:color w:val="846700" w:themeColor="accent1" w:themeShade="80"/>
-          <w:sz w:val="26"/>
-          <w:szCs w:val="26"/>
-        </w:rPr>
-        <w:t xml:space="preserve"> – 11 – 2024&gt;</w:t>
-      </w:r>
-      <w:r>
-        <w:rPr>
-          <w:b/>
-          <w:bCs/>
-          <w:color w:val="846700" w:themeColor="accent1" w:themeShade="80"/>
-          <w:sz w:val="26"/>
-          <w:szCs w:val="26"/>
-        </w:rPr>
-        <w:t xml:space="preserve"> </w:t>
-      </w:r>
-      <w:r>
-        <w:rPr>
-          <w:color w:val="000000" w:themeColor="text1"/>
-          <w:sz w:val="26"/>
-          <w:szCs w:val="26"/>
-        </w:rPr>
-        <w:t xml:space="preserve">Verder gewerkt aan het </w:t>
-      </w:r>
-      <w:r>
-        <w:rPr>
-          <w:color w:val="000000" w:themeColor="text1"/>
-          <w:sz w:val="26"/>
-          <w:szCs w:val="26"/>
-        </w:rPr>
-        <w:t xml:space="preserve">user </w:t>
-      </w:r>
-      <w:r>
-        <w:rPr>
-          <w:color w:val="000000" w:themeColor="text1"/>
-          <w:sz w:val="26"/>
-          <w:szCs w:val="26"/>
-        </w:rPr>
-        <w:t xml:space="preserve">dashboard: de stijlen van de pagina's en zijbalk in het dashboard zijn aangepast en responsief gemaakt. Ook is een begin gemaakt met de </w:t>
-      </w:r>
-      <w:r>
-        <w:rPr>
-          <w:color w:val="000000" w:themeColor="text1"/>
-          <w:sz w:val="26"/>
-          <w:szCs w:val="26"/>
-        </w:rPr>
-        <w:t>backen functionaliteit</w:t>
-      </w:r>
-      <w:r>
-        <w:rPr>
-          <w:color w:val="000000" w:themeColor="text1"/>
-          <w:sz w:val="26"/>
-          <w:szCs w:val="26"/>
-        </w:rPr>
-        <w:t xml:space="preserve"> om persoonlijke gebruikersinformatie uit de database op te halen. Tijdens dit proces werd een bug gevonden bij het ophalen van gegevens uit de database (zie bugdocumentatie</w:t>
-      </w:r>
-      <w:r>
-        <w:rPr>
-          <w:color w:val="000000" w:themeColor="text1"/>
-          <w:sz w:val="26"/>
-          <w:szCs w:val="26"/>
-        </w:rPr>
-        <w:t xml:space="preserve"> </w:t>
-      </w:r>
-      <w:r>
-        <w:rPr>
-          <w:color w:val="000000" w:themeColor="text1"/>
-          <w:sz w:val="26"/>
-          <w:szCs w:val="26"/>
-        </w:rPr>
-        <w:t>BRDocumentatie-UserDashboard</w:t>
-      </w:r>
-      <w:r>
-        <w:rPr>
-          <w:color w:val="000000" w:themeColor="text1"/>
-          <w:sz w:val="26"/>
-          <w:szCs w:val="26"/>
-        </w:rPr>
-        <w:t>), die vervolgens is opgelost.</w:t>
-      </w:r>
-      <w:r>
-        <w:rPr>
-          <w:color w:val="000000" w:themeColor="text1"/>
-          <w:sz w:val="26"/>
-          <w:szCs w:val="26"/>
-        </w:rPr>
-        <w:t xml:space="preserve"> Ook was er een ander bug gevonden bij het bewerken van gebruiker gegevens</w:t>
-      </w:r>
-      <w:r>
-        <w:rPr>
-          <w:color w:val="000000" w:themeColor="text1"/>
-          <w:sz w:val="26"/>
-          <w:szCs w:val="26"/>
-        </w:rPr>
-        <w:t>.</w:t>
-      </w:r>
-    </w:p>
-    <w:p>
-      <w:pPr>
-        <w:pStyle w:val="Lijstalinea"/>
-        <w:numPr>
-          <w:ilvl w:val="1"/>
-          <w:numId w:val="2"/>
-        </w:numPr>
-        <w:rPr>
-          <w:color w:val="000000" w:themeColor="text1"/>
-          <w:sz w:val="26"/>
-          <w:szCs w:val="26"/>
-        </w:rPr>
-      </w:pPr>
-      <w:r>
-        <w:rPr>
-          <w:b/>
-          <w:bCs/>
-          <w:color w:val="846700" w:themeColor="accent1" w:themeShade="80"/>
-          <w:sz w:val="26"/>
-          <w:szCs w:val="26"/>
-        </w:rPr>
-        <w:t>&lt;</w:t>
-      </w:r>
-      <w:r>
-        <w:rPr>
-          <w:b/>
-          <w:bCs/>
-          <w:color w:val="846700" w:themeColor="accent1" w:themeShade="80"/>
-          <w:sz w:val="26"/>
-          <w:szCs w:val="26"/>
-        </w:rPr>
-        <w:t>23</w:t>
-      </w:r>
-      <w:r>
-        <w:rPr>
-          <w:b/>
-          <w:bCs/>
-          <w:color w:val="846700" w:themeColor="accent1" w:themeShade="80"/>
-          <w:sz w:val="26"/>
-          <w:szCs w:val="26"/>
-        </w:rPr>
-        <w:t xml:space="preserve"> – 11 – 2024</w:t>
-      </w:r>
-      <w:r>
-        <w:rPr>
-          <w:b/>
-          <w:bCs/>
-          <w:color w:val="846700" w:themeColor="accent1" w:themeShade="80"/>
-          <w:sz w:val="26"/>
-          <w:szCs w:val="26"/>
-        </w:rPr>
-        <w:t xml:space="preserve"> / 25 – 11 – 2024 </w:t>
-      </w:r>
-      <w:r>
-        <w:rPr>
-          <w:b/>
-          <w:bCs/>
-          <w:color w:val="846700" w:themeColor="accent1" w:themeShade="80"/>
-          <w:sz w:val="26"/>
-          <w:szCs w:val="26"/>
-        </w:rPr>
-        <w:t>&gt;</w:t>
-      </w:r>
-      <w:r>
-        <w:rPr>
-          <w:b/>
-          <w:bCs/>
-          <w:color w:val="846700" w:themeColor="accent1" w:themeShade="80"/>
-          <w:sz w:val="26"/>
-          <w:szCs w:val="26"/>
-        </w:rPr>
-        <w:t xml:space="preserve"> </w:t>
-      </w:r>
-      <w:r>
-        <w:rPr>
-          <w:color w:val="000000" w:themeColor="text1"/>
-          <w:sz w:val="26"/>
-          <w:szCs w:val="26"/>
-        </w:rPr>
-        <w:t>V</w:t>
-      </w:r>
-      <w:r>
-        <w:rPr>
-          <w:color w:val="000000" w:themeColor="text1"/>
-          <w:sz w:val="26"/>
-          <w:szCs w:val="26"/>
-        </w:rPr>
-        <w:t>erder gewerkt aan het oplossen van de bug met het opslaan van data</w:t>
-      </w:r>
-      <w:r>
-        <w:rPr>
-          <w:color w:val="000000" w:themeColor="text1"/>
-          <w:sz w:val="26"/>
-          <w:szCs w:val="26"/>
-        </w:rPr>
-        <w:t xml:space="preserve"> van de gebruikers</w:t>
-      </w:r>
-      <w:r>
-        <w:rPr>
-          <w:color w:val="000000" w:themeColor="text1"/>
-          <w:sz w:val="26"/>
-          <w:szCs w:val="26"/>
-        </w:rPr>
-        <w:t xml:space="preserve"> in de database. Het probleem is uiteindelijk opgelost: data wordt nu succesvol opgehaald uit de database, aangepast, en weer opgeslagen.</w:t>
-      </w:r>
-    </w:p>
-    <w:p>
-      <w:pPr>
-        <w:pStyle w:val="Lijstalinea"/>
-        <w:ind w:left="1440"/>
-        <w:rPr>
-          <w:color w:val="000000" w:themeColor="text1"/>
-          <w:sz w:val="26"/>
-          <w:szCs w:val="26"/>
-        </w:rPr>
-      </w:pPr>
-    </w:p>
-    <w:p>
-      <w:pPr>
-        <w:rPr>
-          <w:color w:val="000000" w:themeColor="text1"/>
-          <w:sz w:val="26"/>
-          <w:szCs w:val="26"/>
-        </w:rPr>
-      </w:pPr>
-      <w:r>
-        <w:rPr>
-          <w:color w:val="000000" w:themeColor="text1"/>
-          <w:sz w:val="26"/>
-          <w:szCs w:val="26"/>
-        </w:rPr>
-        <w:br w:type="page"/>
-      </w:r>
-    </w:p>
-    <w:p>
-      <w:pPr>
-        <w:pStyle w:val="Kop3"/>
-      </w:pPr>
-      <w:r>
-        <w:lastRenderedPageBreak/>
-        <w:t>sprint</w:t>
-      </w:r>
-      <w:r>
-        <w:t xml:space="preserve"> 5</w:t>
-      </w:r>
-      <w:r>
-        <w:t xml:space="preserve"> review + sprint </w:t>
-      </w:r>
-      <w:r>
-        <w:t>6</w:t>
-      </w:r>
-      <w:r>
-        <w:t>:</w:t>
-      </w:r>
-    </w:p>
-    <w:p>
-      <w:pPr>
-        <w:pStyle w:val="Lijstalinea"/>
-        <w:numPr>
-          <w:ilvl w:val="1"/>
-          <w:numId w:val="2"/>
-        </w:numPr>
-        <w:rPr>
-          <w:color w:val="0D0D0D" w:themeColor="text1" w:themeTint="F2"/>
-          <w:sz w:val="26"/>
-          <w:szCs w:val="26"/>
-        </w:rPr>
-      </w:pPr>
-      <w:r>
-        <w:rPr>
-          <w:color w:val="846700" w:themeColor="accent1" w:themeShade="80"/>
-          <w:sz w:val="24"/>
-          <w:szCs w:val="24"/>
-        </w:rPr>
-        <w:t xml:space="preserve"> </w:t>
-      </w:r>
-      <w:r>
-        <w:rPr>
-          <w:b/>
-          <w:bCs/>
-          <w:color w:val="846700" w:themeColor="accent1" w:themeShade="80"/>
-          <w:sz w:val="26"/>
-          <w:szCs w:val="26"/>
-        </w:rPr>
-        <w:t>&lt;</w:t>
-      </w:r>
-      <w:r>
-        <w:rPr>
-          <w:b/>
-          <w:bCs/>
-          <w:color w:val="846700" w:themeColor="accent1" w:themeShade="80"/>
-          <w:sz w:val="26"/>
-          <w:szCs w:val="26"/>
-        </w:rPr>
-        <w:t>26</w:t>
-      </w:r>
-      <w:r>
-        <w:rPr>
-          <w:b/>
-          <w:bCs/>
-          <w:color w:val="846700" w:themeColor="accent1" w:themeShade="80"/>
-          <w:sz w:val="26"/>
-          <w:szCs w:val="26"/>
-        </w:rPr>
-        <w:t xml:space="preserve"> – 11 – 2024&gt;</w:t>
-      </w:r>
-      <w:r>
-        <w:rPr>
-          <w:color w:val="846700" w:themeColor="accent1" w:themeShade="80"/>
-          <w:sz w:val="26"/>
-          <w:szCs w:val="26"/>
-        </w:rPr>
-        <w:t xml:space="preserve">  </w:t>
-      </w:r>
-      <w:r>
-        <w:rPr>
-          <w:color w:val="0D0D0D" w:themeColor="text1" w:themeTint="F2"/>
-          <w:sz w:val="26"/>
-          <w:szCs w:val="26"/>
-        </w:rPr>
-        <w:t>Meeting met het bedrijf voor “Sprint 4 review”:</w:t>
-      </w:r>
-    </w:p>
-    <w:p>
-      <w:pPr>
-        <w:rPr>
-          <w:color w:val="000000" w:themeColor="text1"/>
-          <w:sz w:val="26"/>
-          <w:szCs w:val="26"/>
-        </w:rPr>
-      </w:pPr>
-    </w:p>
-    <w:p>
-      <w:pPr>
-        <w:rPr>
-          <w:color w:val="0D0D0D" w:themeColor="text1" w:themeTint="F2"/>
-          <w:sz w:val="26"/>
-          <w:szCs w:val="26"/>
-        </w:rPr>
-      </w:pPr>
-    </w:p>
-    <w:p>
-      <w:pPr>
-        <w:rPr>
-          <w:color w:val="846700" w:themeColor="accent1" w:themeShade="80"/>
-          <w:sz w:val="26"/>
-          <w:szCs w:val="26"/>
-        </w:rPr>
-      </w:pPr>
-    </w:p>
-    <w:p/>
-    <w:p>
-      <w:r>
-        <w:br w:type="page"/>
-      </w:r>
-    </w:p>
-    <w:p>
-      <w:pPr>
-        <w:pStyle w:val="Kop1"/>
-      </w:pPr>
-      <w:bookmarkStart w:id="10" w:name="_Toc182568406"/>
-      <w:r>
-        <w:lastRenderedPageBreak/>
-        <w:t>Gekregen feedback in STAR formaat:</w:t>
-      </w:r>
-      <w:bookmarkEnd w:id="10"/>
-    </w:p>
-    <w:p>
-      <w:pPr>
-        <w:pStyle w:val="Kop2"/>
-      </w:pPr>
-      <w:bookmarkStart w:id="11" w:name="_Toc182568407"/>
-      <w:r>
-        <w:t>Feedback of leerzame situatie 1</w:t>
-      </w:r>
-      <w:bookmarkEnd w:id="11"/>
+          <w:color w:val="0D0D0D" w:themeColor="text1" w:themeTint="F2"/>
+          <w:sz w:val="27"/>
+          <w:szCs w:val="27"/>
+          <w:u w:val="single"/>
+        </w:rPr>
+        <w:t>product backlog</w:t>
+      </w:r>
+      <w:r>
+        <w:rPr>
+          <w:color w:val="0D0D0D" w:themeColor="text1" w:themeTint="F2"/>
+          <w:sz w:val="27"/>
+          <w:szCs w:val="27"/>
+        </w:rPr>
+        <w:t xml:space="preserve"> moet gedetailleerd worden ingevuld met subtaken en specificaties.</w:t>
+      </w:r>
     </w:p>
     <w:p>
       <w:pPr>
@@ -8297,15 +9636,121 @@
           <w:sz w:val="27"/>
           <w:szCs w:val="27"/>
         </w:rPr>
-        <w:t xml:space="preserve">Datum/tijd van de feedback: </w:t>
-      </w:r>
-      <w:r>
-        <w:rPr>
-          <w:color w:val="0D0D0D" w:themeColor="text1" w:themeTint="F2"/>
-          <w:sz w:val="27"/>
-          <w:szCs w:val="27"/>
-        </w:rPr>
-        <w:t>10 – september – 2024</w:t>
+        <w:t xml:space="preserve">Actiepunten: </w:t>
+      </w:r>
+    </w:p>
+    <w:p>
+      <w:pPr>
+        <w:pStyle w:val="Lijstalinea"/>
+        <w:numPr>
+          <w:ilvl w:val="1"/>
+          <w:numId w:val="24"/>
+        </w:numPr>
+        <w:rPr>
+          <w:color w:val="0D0D0D" w:themeColor="text1" w:themeTint="F2"/>
+          <w:sz w:val="27"/>
+          <w:szCs w:val="27"/>
+        </w:rPr>
+      </w:pPr>
+      <w:r>
+        <w:rPr>
+          <w:color w:val="0D0D0D" w:themeColor="text1" w:themeTint="F2"/>
+          <w:sz w:val="27"/>
+          <w:szCs w:val="27"/>
+        </w:rPr>
+        <w:t>Backlog delen in kleiner taken.</w:t>
+      </w:r>
+    </w:p>
+    <w:p>
+      <w:pPr>
+        <w:pStyle w:val="Lijstalinea"/>
+        <w:numPr>
+          <w:ilvl w:val="1"/>
+          <w:numId w:val="24"/>
+        </w:numPr>
+        <w:rPr>
+          <w:color w:val="0D0D0D" w:themeColor="text1" w:themeTint="F2"/>
+          <w:sz w:val="27"/>
+          <w:szCs w:val="27"/>
+        </w:rPr>
+      </w:pPr>
+      <w:proofErr w:type="spellStart"/>
+      <w:r>
+        <w:rPr>
+          <w:color w:val="0D0D0D" w:themeColor="text1" w:themeTint="F2"/>
+          <w:sz w:val="27"/>
+          <w:szCs w:val="27"/>
+        </w:rPr>
+        <w:t>D</w:t>
+      </w:r>
+      <w:r>
+        <w:rPr>
+          <w:color w:val="0D0D0D" w:themeColor="text1" w:themeTint="F2"/>
+          <w:sz w:val="27"/>
+          <w:szCs w:val="27"/>
+        </w:rPr>
+        <w:t>one</w:t>
+      </w:r>
+      <w:proofErr w:type="spellEnd"/>
+      <w:r>
+        <w:rPr>
+          <w:color w:val="0D0D0D" w:themeColor="text1" w:themeTint="F2"/>
+          <w:sz w:val="27"/>
+          <w:szCs w:val="27"/>
+        </w:rPr>
+        <w:t>-</w:t>
+      </w:r>
+      <w:r>
+        <w:rPr>
+          <w:color w:val="0D0D0D" w:themeColor="text1" w:themeTint="F2"/>
+          <w:sz w:val="27"/>
+          <w:szCs w:val="27"/>
+        </w:rPr>
+        <w:t xml:space="preserve">Column voegen </w:t>
+      </w:r>
+      <w:r>
+        <w:rPr>
+          <w:color w:val="0D0D0D" w:themeColor="text1" w:themeTint="F2"/>
+          <w:sz w:val="27"/>
+          <w:szCs w:val="27"/>
+        </w:rPr>
+        <w:t>in de backlog.</w:t>
+      </w:r>
+    </w:p>
+    <w:p>
+      <w:pPr>
+        <w:pStyle w:val="Lijstalinea"/>
+        <w:numPr>
+          <w:ilvl w:val="1"/>
+          <w:numId w:val="24"/>
+        </w:numPr>
+        <w:rPr>
+          <w:color w:val="0D0D0D" w:themeColor="text1" w:themeTint="F2"/>
+          <w:sz w:val="27"/>
+          <w:szCs w:val="27"/>
+        </w:rPr>
+      </w:pPr>
+      <w:r>
+        <w:rPr>
+          <w:color w:val="0D0D0D" w:themeColor="text1" w:themeTint="F2"/>
+          <w:sz w:val="27"/>
+          <w:szCs w:val="27"/>
+        </w:rPr>
+        <w:t>Elke feature krijgt userstory,</w:t>
+      </w:r>
+      <w:r>
+        <w:rPr>
+          <w:color w:val="0D0D0D" w:themeColor="text1" w:themeTint="F2"/>
+        </w:rPr>
+        <w:t xml:space="preserve"> </w:t>
+      </w:r>
+      <w:r>
+        <w:rPr>
+          <w:color w:val="0D0D0D" w:themeColor="text1" w:themeTint="F2"/>
+          <w:sz w:val="27"/>
+          <w:szCs w:val="27"/>
+        </w:rPr>
+        <w:t>acceptatiecriteria en subtaken.</w:t>
       </w:r>
     </w:p>
     <w:p>
@@ -8327,69 +9772,7 @@
           <w:sz w:val="27"/>
           <w:szCs w:val="27"/>
         </w:rPr>
-        <w:t xml:space="preserve">Feedback gekregen van: </w:t>
-      </w:r>
-      <w:r>
-        <w:rPr>
-          <w:color w:val="0D0D0D" w:themeColor="text1" w:themeTint="F2"/>
-          <w:sz w:val="27"/>
-          <w:szCs w:val="27"/>
-        </w:rPr>
-        <w:t>Het bedrijf.</w:t>
-      </w:r>
-    </w:p>
-    <w:p>
-      <w:pPr>
-        <w:pStyle w:val="Lijstalinea"/>
-        <w:numPr>
-          <w:ilvl w:val="0"/>
-          <w:numId w:val="4"/>
-        </w:numPr>
-        <w:rPr>
-          <w:b/>
-          <w:bCs/>
-          <w:color w:val="846700" w:themeColor="accent1" w:themeShade="80"/>
-          <w:sz w:val="27"/>
-          <w:szCs w:val="27"/>
-        </w:rPr>
-      </w:pPr>
-      <w:r>
-        <w:rPr>
-          <w:color w:val="846700" w:themeColor="accent1" w:themeShade="80"/>
-          <w:sz w:val="27"/>
-          <w:szCs w:val="27"/>
-        </w:rPr>
-        <w:t xml:space="preserve">Mijn rol: </w:t>
-      </w:r>
-      <w:r>
-        <w:rPr>
-          <w:color w:val="0D0D0D" w:themeColor="text1" w:themeTint="F2"/>
-          <w:sz w:val="27"/>
-          <w:szCs w:val="27"/>
-        </w:rPr>
-        <w:t>Developer.</w:t>
-      </w:r>
-    </w:p>
-    <w:p>
-      <w:pPr>
-        <w:pStyle w:val="Lijstalinea"/>
-        <w:numPr>
-          <w:ilvl w:val="0"/>
-          <w:numId w:val="4"/>
-        </w:numPr>
-        <w:rPr>
-          <w:color w:val="846700" w:themeColor="accent1" w:themeShade="80"/>
-          <w:sz w:val="27"/>
-          <w:szCs w:val="27"/>
-        </w:rPr>
-      </w:pPr>
-      <w:r>
-        <w:rPr>
-          <w:color w:val="846700" w:themeColor="accent1" w:themeShade="80"/>
-          <w:sz w:val="27"/>
-          <w:szCs w:val="27"/>
-        </w:rPr>
-        <w:t>Feedback/verbeterpunten:</w:t>
+        <w:t>Bijbehorende bewijsstukken:</w:t>
       </w:r>
     </w:p>
     <w:p>
@@ -8400,362 +9783,15 @@
           <w:numId w:val="4"/>
         </w:numPr>
         <w:rPr>
-          <w:color w:val="0D0D0D" w:themeColor="text1" w:themeTint="F2"/>
-          <w:sz w:val="27"/>
-          <w:szCs w:val="27"/>
-        </w:rPr>
-      </w:pPr>
-      <w:r>
-        <w:rPr>
-          <w:b/>
-          <w:bCs/>
-          <w:color w:val="0D0D0D" w:themeColor="text1" w:themeTint="F2"/>
-          <w:sz w:val="27"/>
-          <w:szCs w:val="27"/>
-        </w:rPr>
-        <w:t>Trello</w:t>
-      </w:r>
-      <w:r>
-        <w:rPr>
-          <w:color w:val="0D0D0D" w:themeColor="text1" w:themeTint="F2"/>
-          <w:sz w:val="27"/>
-          <w:szCs w:val="27"/>
-        </w:rPr>
-        <w:t xml:space="preserve"> moet elke 4-8 uur worden bijgewerkt; </w:t>
-      </w:r>
-      <w:r>
-        <w:rPr>
-          <w:color w:val="0D0D0D" w:themeColor="text1" w:themeTint="F2"/>
-          <w:sz w:val="27"/>
-          <w:szCs w:val="27"/>
-          <w:u w:val="single"/>
-        </w:rPr>
-        <w:t>grote taken moeten worden opgesplitst in kleinere subtaken</w:t>
-      </w:r>
-      <w:r>
-        <w:rPr>
-          <w:color w:val="0D0D0D" w:themeColor="text1" w:themeTint="F2"/>
-          <w:sz w:val="27"/>
-          <w:szCs w:val="27"/>
-        </w:rPr>
-        <w:t>.</w:t>
-      </w:r>
-    </w:p>
-    <w:p>
-      <w:pPr>
-        <w:pStyle w:val="Lijstalinea"/>
-        <w:numPr>
-          <w:ilvl w:val="1"/>
-          <w:numId w:val="4"/>
-        </w:numPr>
-        <w:rPr>
-          <w:color w:val="0D0D0D" w:themeColor="text1" w:themeTint="F2"/>
-          <w:sz w:val="27"/>
-          <w:szCs w:val="27"/>
-        </w:rPr>
-      </w:pPr>
-      <w:r>
-        <w:rPr>
-          <w:b/>
-          <w:bCs/>
-          <w:color w:val="0D0D0D" w:themeColor="text1" w:themeTint="F2"/>
-          <w:sz w:val="27"/>
-          <w:szCs w:val="27"/>
-        </w:rPr>
-        <w:t xml:space="preserve">Een </w:t>
-      </w:r>
-      <w:r>
-        <w:rPr>
-          <w:b/>
-          <w:bCs/>
-          <w:color w:val="0D0D0D" w:themeColor="text1" w:themeTint="F2"/>
-          <w:sz w:val="27"/>
-          <w:szCs w:val="27"/>
-          <w:u w:val="single"/>
-        </w:rPr>
-        <w:t>aparte rij</w:t>
-      </w:r>
-      <w:r>
-        <w:rPr>
-          <w:color w:val="0D0D0D" w:themeColor="text1" w:themeTint="F2"/>
-          <w:sz w:val="27"/>
-          <w:szCs w:val="27"/>
-        </w:rPr>
-        <w:t xml:space="preserve"> moet worden gemaakt </w:t>
-      </w:r>
-      <w:r>
-        <w:rPr>
-          <w:color w:val="0D0D0D" w:themeColor="text1" w:themeTint="F2"/>
-          <w:sz w:val="27"/>
-          <w:szCs w:val="27"/>
-          <w:u w:val="single"/>
-        </w:rPr>
-        <w:t>voor voltooide kaarten</w:t>
-      </w:r>
-      <w:r>
-        <w:rPr>
-          <w:color w:val="0D0D0D" w:themeColor="text1" w:themeTint="F2"/>
-          <w:sz w:val="27"/>
-          <w:szCs w:val="27"/>
-        </w:rPr>
-        <w:t xml:space="preserve"> om de voortgang beter te monitoren.</w:t>
-      </w:r>
-    </w:p>
-    <w:p>
-      <w:pPr>
-        <w:pStyle w:val="Lijstalinea"/>
-        <w:numPr>
-          <w:ilvl w:val="1"/>
-          <w:numId w:val="4"/>
-        </w:numPr>
-        <w:rPr>
-          <w:color w:val="0D0D0D" w:themeColor="text1" w:themeTint="F2"/>
-          <w:sz w:val="27"/>
-          <w:szCs w:val="27"/>
-        </w:rPr>
-      </w:pPr>
-      <w:r>
-        <w:rPr>
-          <w:b/>
-          <w:bCs/>
-          <w:color w:val="0D0D0D" w:themeColor="text1" w:themeTint="F2"/>
-          <w:sz w:val="27"/>
-          <w:szCs w:val="27"/>
-          <w:u w:val="single"/>
-        </w:rPr>
-        <w:t>Technisch en functioneel design</w:t>
-      </w:r>
-      <w:r>
-        <w:rPr>
-          <w:color w:val="0D0D0D" w:themeColor="text1" w:themeTint="F2"/>
-          <w:sz w:val="27"/>
-          <w:szCs w:val="27"/>
-        </w:rPr>
-        <w:t xml:space="preserve"> moeten duidelijk worden </w:t>
-      </w:r>
-      <w:r>
-        <w:rPr>
-          <w:color w:val="0D0D0D" w:themeColor="text1" w:themeTint="F2"/>
-          <w:sz w:val="27"/>
-          <w:szCs w:val="27"/>
-          <w:u w:val="single"/>
-        </w:rPr>
-        <w:t>gescheiden</w:t>
-      </w:r>
-      <w:r>
-        <w:rPr>
-          <w:color w:val="0D0D0D" w:themeColor="text1" w:themeTint="F2"/>
-          <w:sz w:val="27"/>
-          <w:szCs w:val="27"/>
-        </w:rPr>
-        <w:t>.</w:t>
-      </w:r>
-    </w:p>
-    <w:p>
-      <w:pPr>
-        <w:pStyle w:val="Lijstalinea"/>
-        <w:numPr>
-          <w:ilvl w:val="1"/>
-          <w:numId w:val="4"/>
-        </w:numPr>
-        <w:rPr>
-          <w:color w:val="0D0D0D" w:themeColor="text1" w:themeTint="F2"/>
-          <w:sz w:val="27"/>
-          <w:szCs w:val="27"/>
-        </w:rPr>
-      </w:pPr>
-      <w:r>
-        <w:rPr>
-          <w:b/>
-          <w:bCs/>
-          <w:color w:val="0D0D0D" w:themeColor="text1" w:themeTint="F2"/>
-          <w:sz w:val="27"/>
-          <w:szCs w:val="27"/>
-        </w:rPr>
-        <w:t xml:space="preserve">De </w:t>
-      </w:r>
-      <w:r>
-        <w:rPr>
-          <w:b/>
-          <w:bCs/>
-          <w:color w:val="0D0D0D" w:themeColor="text1" w:themeTint="F2"/>
-          <w:sz w:val="27"/>
-          <w:szCs w:val="27"/>
-          <w:u w:val="single"/>
-        </w:rPr>
-        <w:t>product backlog</w:t>
-      </w:r>
-      <w:r>
-        <w:rPr>
-          <w:color w:val="0D0D0D" w:themeColor="text1" w:themeTint="F2"/>
-          <w:sz w:val="27"/>
-          <w:szCs w:val="27"/>
-        </w:rPr>
-        <w:t xml:space="preserve"> moet gedetailleerd worden ingevuld met subtaken en specificaties.</w:t>
-      </w:r>
-    </w:p>
-    <w:p>
-      <w:pPr>
-        <w:pStyle w:val="Lijstalinea"/>
-        <w:numPr>
-          <w:ilvl w:val="0"/>
-          <w:numId w:val="4"/>
-        </w:numPr>
-        <w:rPr>
-          <w:color w:val="846700" w:themeColor="accent1" w:themeShade="80"/>
-          <w:sz w:val="27"/>
-          <w:szCs w:val="27"/>
-        </w:rPr>
-      </w:pPr>
-      <w:r>
-        <w:rPr>
-          <w:color w:val="846700" w:themeColor="accent1" w:themeShade="80"/>
-          <w:sz w:val="27"/>
-          <w:szCs w:val="27"/>
-        </w:rPr>
-        <w:t xml:space="preserve">Actiepunten: </w:t>
-      </w:r>
-    </w:p>
-    <w:p>
-      <w:pPr>
-        <w:pStyle w:val="Lijstalinea"/>
-        <w:numPr>
-          <w:ilvl w:val="1"/>
-          <w:numId w:val="24"/>
-        </w:numPr>
-        <w:rPr>
-          <w:color w:val="0D0D0D" w:themeColor="text1" w:themeTint="F2"/>
-          <w:sz w:val="27"/>
-          <w:szCs w:val="27"/>
-        </w:rPr>
-      </w:pPr>
-      <w:r>
-        <w:rPr>
-          <w:color w:val="0D0D0D" w:themeColor="text1" w:themeTint="F2"/>
-          <w:sz w:val="27"/>
-          <w:szCs w:val="27"/>
-        </w:rPr>
-        <w:t>Backlog delen in kleiner taken.</w:t>
-      </w:r>
-    </w:p>
-    <w:p>
-      <w:pPr>
-        <w:pStyle w:val="Lijstalinea"/>
-        <w:numPr>
-          <w:ilvl w:val="1"/>
-          <w:numId w:val="24"/>
-        </w:numPr>
-        <w:rPr>
-          <w:color w:val="0D0D0D" w:themeColor="text1" w:themeTint="F2"/>
-          <w:sz w:val="27"/>
-          <w:szCs w:val="27"/>
-        </w:rPr>
-      </w:pPr>
-      <w:r>
-        <w:rPr>
-          <w:color w:val="0D0D0D" w:themeColor="text1" w:themeTint="F2"/>
-          <w:sz w:val="27"/>
-          <w:szCs w:val="27"/>
-        </w:rPr>
-        <w:t>D</w:t>
-      </w:r>
-      <w:r>
-        <w:rPr>
-          <w:color w:val="0D0D0D" w:themeColor="text1" w:themeTint="F2"/>
-          <w:sz w:val="27"/>
-          <w:szCs w:val="27"/>
-        </w:rPr>
-        <w:t>one-</w:t>
-      </w:r>
-      <w:r>
-        <w:rPr>
-          <w:color w:val="0D0D0D" w:themeColor="text1" w:themeTint="F2"/>
-          <w:sz w:val="27"/>
-          <w:szCs w:val="27"/>
-        </w:rPr>
-        <w:t xml:space="preserve">Column voegen </w:t>
-      </w:r>
-      <w:r>
-        <w:rPr>
-          <w:color w:val="0D0D0D" w:themeColor="text1" w:themeTint="F2"/>
-          <w:sz w:val="27"/>
-          <w:szCs w:val="27"/>
-        </w:rPr>
-        <w:t>in de backlog.</w:t>
-      </w:r>
-    </w:p>
-    <w:p>
-      <w:pPr>
-        <w:pStyle w:val="Lijstalinea"/>
-        <w:numPr>
-          <w:ilvl w:val="1"/>
-          <w:numId w:val="24"/>
-        </w:numPr>
-        <w:rPr>
-          <w:color w:val="0D0D0D" w:themeColor="text1" w:themeTint="F2"/>
-          <w:sz w:val="27"/>
-          <w:szCs w:val="27"/>
-        </w:rPr>
-      </w:pPr>
-      <w:r>
-        <w:rPr>
-          <w:color w:val="0D0D0D" w:themeColor="text1" w:themeTint="F2"/>
-          <w:sz w:val="27"/>
-          <w:szCs w:val="27"/>
-        </w:rPr>
-        <w:t>Elke feature krijgt userstory,</w:t>
-      </w:r>
-      <w:r>
-        <w:rPr>
-          <w:color w:val="0D0D0D" w:themeColor="text1" w:themeTint="F2"/>
-        </w:rPr>
-        <w:t xml:space="preserve"> </w:t>
-      </w:r>
-      <w:r>
-        <w:rPr>
-          <w:color w:val="0D0D0D" w:themeColor="text1" w:themeTint="F2"/>
-          <w:sz w:val="27"/>
-          <w:szCs w:val="27"/>
-        </w:rPr>
-        <w:t>acceptatiecriteria en subtaken.</w:t>
-      </w:r>
-    </w:p>
-    <w:p>
-      <w:pPr>
-        <w:pStyle w:val="Lijstalinea"/>
-        <w:numPr>
-          <w:ilvl w:val="0"/>
-          <w:numId w:val="4"/>
-        </w:numPr>
-        <w:rPr>
-          <w:color w:val="846700" w:themeColor="accent1" w:themeShade="80"/>
-          <w:sz w:val="27"/>
-          <w:szCs w:val="27"/>
-        </w:rPr>
-      </w:pPr>
-      <w:r>
-        <w:rPr>
-          <w:color w:val="846700" w:themeColor="accent1" w:themeShade="80"/>
-          <w:sz w:val="27"/>
-          <w:szCs w:val="27"/>
-        </w:rPr>
-        <w:t>Bijbehorende bewijsstukken:</w:t>
-      </w:r>
-    </w:p>
-    <w:p>
-      <w:pPr>
-        <w:pStyle w:val="Lijstalinea"/>
-        <w:numPr>
-          <w:ilvl w:val="1"/>
-          <w:numId w:val="4"/>
-        </w:numPr>
-        <w:rPr>
-          <w:color w:val="846700" w:themeColor="accent1" w:themeShade="80"/>
-          <w:sz w:val="27"/>
-          <w:szCs w:val="27"/>
-        </w:rPr>
-      </w:pPr>
-      <w:r>
+          <w:color w:val="846700" w:themeColor="accent1" w:themeShade="80"/>
+          <w:sz w:val="27"/>
+          <w:szCs w:val="27"/>
+        </w:rPr>
+      </w:pPr>
+      <w:r>
+        <w:rPr>
+          <w:noProof/>
+        </w:rPr>
         <w:drawing>
           <wp:anchor distT="0" distB="0" distL="114300" distR="114300" simplePos="0" relativeHeight="251813888" behindDoc="0" locked="0" layoutInCell="1" allowOverlap="1" wp14:anchorId="2B4CAC00" wp14:editId="68FFF251">
             <wp:simplePos x="0" y="0"/>
@@ -8825,8 +9861,18 @@
           <w:sz w:val="27"/>
           <w:szCs w:val="27"/>
         </w:rPr>
-        <w:t>Backlog in Clickup</w:t>
-      </w:r>
+        <w:t xml:space="preserve">Backlog in </w:t>
+      </w:r>
+      <w:proofErr w:type="spellStart"/>
+      <w:r>
+        <w:rPr>
+          <w:color w:val="846700" w:themeColor="accent1" w:themeShade="80"/>
+          <w:sz w:val="27"/>
+          <w:szCs w:val="27"/>
+        </w:rPr>
+        <w:t>Clickup</w:t>
+      </w:r>
+      <w:proofErr w:type="spellEnd"/>
       <w:r>
         <w:rPr>
           <w:color w:val="846700" w:themeColor="accent1" w:themeShade="80"/>
@@ -8877,9 +9923,12 @@
         </w:rPr>
       </w:pPr>
       <w:r>
+        <w:rPr>
+          <w:noProof/>
+        </w:rPr>
         <w:lastRenderedPageBreak/>
         <w:drawing>
-          <wp:anchor distT="0" distB="0" distL="114300" distR="114300" simplePos="0" relativeHeight="251809792" behindDoc="0" locked="0" layoutInCell="1" allowOverlap="1" wp14:anchorId="520E0133" wp14:editId="605AF72E">
+          <wp:anchor distT="0" distB="0" distL="114300" distR="114300" simplePos="0" relativeHeight="251809792" behindDoc="0" locked="0" layoutInCell="1" allowOverlap="1" wp14:anchorId="520E0133" wp14:editId="1EDD472D">
             <wp:simplePos x="0" y="0"/>
             <wp:positionH relativeFrom="column">
               <wp:posOffset>937134</wp:posOffset>
@@ -8948,7 +9997,25 @@
           <w:sz w:val="27"/>
           <w:szCs w:val="27"/>
         </w:rPr>
-        <w:t xml:space="preserve">FAQ-Chatbot </w:t>
+        <w:t>FAQ-</w:t>
+      </w:r>
+      <w:proofErr w:type="spellStart"/>
+      <w:r>
+        <w:rPr>
+          <w:color w:val="864A04" w:themeColor="accent2" w:themeShade="80"/>
+          <w:sz w:val="27"/>
+          <w:szCs w:val="27"/>
+        </w:rPr>
+        <w:t>Chatbot</w:t>
+      </w:r>
+      <w:proofErr w:type="spellEnd"/>
+      <w:r>
+        <w:rPr>
+          <w:color w:val="864A04" w:themeColor="accent2" w:themeShade="80"/>
+          <w:sz w:val="27"/>
+          <w:szCs w:val="27"/>
+        </w:rPr>
+        <w:t xml:space="preserve"> </w:t>
       </w:r>
       <w:r>
         <w:rPr>
@@ -9009,6 +10076,9 @@
         </w:rPr>
       </w:pPr>
       <w:r>
+        <w:rPr>
+          <w:noProof/>
+        </w:rPr>
         <w:drawing>
           <wp:anchor distT="0" distB="0" distL="114300" distR="114300" simplePos="0" relativeHeight="251811840" behindDoc="0" locked="0" layoutInCell="1" allowOverlap="1" wp14:anchorId="7A27FE40" wp14:editId="01248E71">
             <wp:simplePos x="0" y="0"/>
@@ -9549,6 +10619,7 @@
       </w:pPr>
       <w:r>
         <w:rPr>
+          <w:noProof/>
           <w:color w:val="846700" w:themeColor="accent1" w:themeShade="80"/>
           <w:sz w:val="27"/>
           <w:szCs w:val="27"/>
@@ -9652,6 +10723,9 @@
         </w:rPr>
       </w:pPr>
       <w:r>
+        <w:rPr>
+          <w:noProof/>
+        </w:rPr>
         <w:lastRenderedPageBreak/>
         <w:drawing>
           <wp:anchor distT="0" distB="0" distL="114300" distR="114300" simplePos="0" relativeHeight="251820032" behindDoc="0" locked="0" layoutInCell="1" allowOverlap="1" wp14:anchorId="35A4276F" wp14:editId="62A847C4">
@@ -9745,6 +10819,9 @@
         </w:rPr>
       </w:pPr>
       <w:r>
+        <w:rPr>
+          <w:noProof/>
+        </w:rPr>
         <w:drawing>
           <wp:anchor distT="0" distB="0" distL="114300" distR="114300" simplePos="0" relativeHeight="251817984" behindDoc="0" locked="0" layoutInCell="1" allowOverlap="1" wp14:anchorId="7DF6CED7" wp14:editId="60D48776">
             <wp:simplePos x="0" y="0"/>
@@ -10097,7 +11174,25 @@
           <w:sz w:val="27"/>
           <w:szCs w:val="27"/>
         </w:rPr>
-        <w:t xml:space="preserve"> Vervang links naar wireframes, flowcharts, en wireflows in documenten door snippets voor duidelijkheid en directe toegang.</w:t>
+        <w:t xml:space="preserve"> Vervang links naar wireframes, flowcharts, en </w:t>
+      </w:r>
+      <w:proofErr w:type="spellStart"/>
+      <w:r>
+        <w:rPr>
+          <w:color w:val="0D0D0D" w:themeColor="text1" w:themeTint="F2"/>
+          <w:sz w:val="27"/>
+          <w:szCs w:val="27"/>
+        </w:rPr>
+        <w:t>wireflows</w:t>
+      </w:r>
+      <w:proofErr w:type="spellEnd"/>
+      <w:r>
+        <w:rPr>
+          <w:color w:val="0D0D0D" w:themeColor="text1" w:themeTint="F2"/>
+          <w:sz w:val="27"/>
+          <w:szCs w:val="27"/>
+        </w:rPr>
+        <w:t xml:space="preserve"> in documenten door snippets voor duidelijkheid en directe toegang.</w:t>
       </w:r>
     </w:p>
     <w:p>
@@ -10162,7 +11257,25 @@
           <w:sz w:val="27"/>
           <w:szCs w:val="27"/>
         </w:rPr>
-        <w:t xml:space="preserve"> Een feedbacktekstveld toevoegen bij de teststappen, mogelijk via Typeform, voor een gedetailleerdere evaluatie.</w:t>
+        <w:t xml:space="preserve"> Een feedbacktekstveld toevoegen bij de teststappen, mogelijk via </w:t>
+      </w:r>
+      <w:proofErr w:type="spellStart"/>
+      <w:r>
+        <w:rPr>
+          <w:color w:val="0D0D0D" w:themeColor="text1" w:themeTint="F2"/>
+          <w:sz w:val="27"/>
+          <w:szCs w:val="27"/>
+        </w:rPr>
+        <w:t>Typeform</w:t>
+      </w:r>
+      <w:proofErr w:type="spellEnd"/>
+      <w:r>
+        <w:rPr>
+          <w:color w:val="0D0D0D" w:themeColor="text1" w:themeTint="F2"/>
+          <w:sz w:val="27"/>
+          <w:szCs w:val="27"/>
+        </w:rPr>
+        <w:t>, voor een gedetailleerdere evaluatie.</w:t>
       </w:r>
     </w:p>
     <w:p>
@@ -10294,7 +11407,25 @@
           <w:sz w:val="27"/>
           <w:szCs w:val="27"/>
         </w:rPr>
-        <w:t>Er komt een feedbackveld bij de teststappen via Typeform.</w:t>
+        <w:t xml:space="preserve">Er komt een feedbackveld bij de teststappen via </w:t>
+      </w:r>
+      <w:proofErr w:type="spellStart"/>
+      <w:r>
+        <w:rPr>
+          <w:color w:val="0D0D0D" w:themeColor="text1" w:themeTint="F2"/>
+          <w:sz w:val="27"/>
+          <w:szCs w:val="27"/>
+        </w:rPr>
+        <w:t>Typeform</w:t>
+      </w:r>
+      <w:proofErr w:type="spellEnd"/>
+      <w:r>
+        <w:rPr>
+          <w:color w:val="0D0D0D" w:themeColor="text1" w:themeTint="F2"/>
+          <w:sz w:val="27"/>
+          <w:szCs w:val="27"/>
+        </w:rPr>
+        <w:t>.</w:t>
       </w:r>
     </w:p>
     <w:p>
@@ -10361,6 +11492,7 @@
       </w:pPr>
       <w:r>
         <w:rPr>
+          <w:noProof/>
           <w:color w:val="846700" w:themeColor="accent1" w:themeShade="80"/>
           <w:sz w:val="27"/>
           <w:szCs w:val="27"/>
@@ -10491,6 +11623,7 @@
       </w:pPr>
       <w:r>
         <w:rPr>
+          <w:noProof/>
           <w:color w:val="846700" w:themeColor="accent1" w:themeShade="80"/>
           <w:sz w:val="27"/>
           <w:szCs w:val="27"/>
@@ -10569,6 +11702,7 @@
       </w:pPr>
       <w:r>
         <w:rPr>
+          <w:noProof/>
           <w:color w:val="846700" w:themeColor="accent1" w:themeShade="80"/>
           <w:sz w:val="27"/>
           <w:szCs w:val="27"/>
@@ -10714,6 +11848,7 @@
       </w:pPr>
       <w:r>
         <w:rPr>
+          <w:noProof/>
           <w:color w:val="846700" w:themeColor="accent1" w:themeShade="80"/>
           <w:sz w:val="27"/>
           <w:szCs w:val="27"/>
@@ -10972,7 +12107,25 @@
           <w:sz w:val="27"/>
           <w:szCs w:val="27"/>
         </w:rPr>
-        <w:t>: Bij de weather forecast moet de bron vermeld worden.</w:t>
+        <w:t xml:space="preserve">: Bij de </w:t>
+      </w:r>
+      <w:proofErr w:type="spellStart"/>
+      <w:r>
+        <w:rPr>
+          <w:color w:val="0D0D0D" w:themeColor="text1" w:themeTint="F2"/>
+          <w:sz w:val="27"/>
+          <w:szCs w:val="27"/>
+        </w:rPr>
+        <w:t>weather</w:t>
+      </w:r>
+      <w:proofErr w:type="spellEnd"/>
+      <w:r>
+        <w:rPr>
+          <w:color w:val="0D0D0D" w:themeColor="text1" w:themeTint="F2"/>
+          <w:sz w:val="27"/>
+          <w:szCs w:val="27"/>
+        </w:rPr>
+        <w:t xml:space="preserve"> forecast moet de bron vermeld worden.</w:t>
       </w:r>
     </w:p>
     <w:p>
@@ -11168,7 +12321,25 @@
           <w:sz w:val="27"/>
           <w:szCs w:val="27"/>
         </w:rPr>
-        <w:t>Kevin idee was om misschien een dropdown menu waar de gebruiker de land, provincie en dan de stad kan kiezen.</w:t>
+        <w:t xml:space="preserve">Kevin idee was om misschien een </w:t>
+      </w:r>
+      <w:proofErr w:type="spellStart"/>
+      <w:r>
+        <w:rPr>
+          <w:color w:val="0D0D0D" w:themeColor="text1" w:themeTint="F2"/>
+          <w:sz w:val="27"/>
+          <w:szCs w:val="27"/>
+        </w:rPr>
+        <w:t>dropdown</w:t>
+      </w:r>
+      <w:proofErr w:type="spellEnd"/>
+      <w:r>
+        <w:rPr>
+          <w:color w:val="0D0D0D" w:themeColor="text1" w:themeTint="F2"/>
+          <w:sz w:val="27"/>
+          <w:szCs w:val="27"/>
+        </w:rPr>
+        <w:t xml:space="preserve"> menu waar de gebruiker de land, provincie en dan de stad kan kiezen.</w:t>
       </w:r>
     </w:p>
     <w:p>
@@ -11561,7 +12732,23 @@
           <w:sz w:val="27"/>
           <w:szCs w:val="27"/>
         </w:rPr>
-        <w:t>De SELECT- en UPDATE-query's zijn geanalyseerd en geoptimaliseerd door indexes toe te voegen en batchverwerking in te zetten.</w:t>
+        <w:t xml:space="preserve">De SELECT- en UPDATE-query's zijn geanalyseerd en geoptimaliseerd door </w:t>
+      </w:r>
+      <w:proofErr w:type="spellStart"/>
+      <w:r>
+        <w:rPr>
+          <w:sz w:val="27"/>
+          <w:szCs w:val="27"/>
+        </w:rPr>
+        <w:t>indexes</w:t>
+      </w:r>
+      <w:proofErr w:type="spellEnd"/>
+      <w:r>
+        <w:rPr>
+          <w:sz w:val="27"/>
+          <w:szCs w:val="27"/>
+        </w:rPr>
+        <w:t xml:space="preserve"> toe te voegen en batchverwerking in te zetten.</w:t>
       </w:r>
     </w:p>
     <w:p>
@@ -11609,7 +12796,71 @@
           <w:szCs w:val="27"/>
         </w:rPr>
         <w:br/>
-        <w:t>{ "success": false, "message": "Invalid token" }.</w:t>
+        <w:t>{ "</w:t>
+      </w:r>
+      <w:proofErr w:type="spellStart"/>
+      <w:r>
+        <w:rPr>
+          <w:sz w:val="27"/>
+          <w:szCs w:val="27"/>
+        </w:rPr>
+        <w:t>success</w:t>
+      </w:r>
+      <w:proofErr w:type="spellEnd"/>
+      <w:r>
+        <w:rPr>
+          <w:sz w:val="27"/>
+          <w:szCs w:val="27"/>
+        </w:rPr>
+        <w:t xml:space="preserve">": </w:t>
+      </w:r>
+      <w:proofErr w:type="spellStart"/>
+      <w:r>
+        <w:rPr>
+          <w:sz w:val="27"/>
+          <w:szCs w:val="27"/>
+        </w:rPr>
+        <w:t>false</w:t>
+      </w:r>
+      <w:proofErr w:type="spellEnd"/>
+      <w:r>
+        <w:rPr>
+          <w:sz w:val="27"/>
+          <w:szCs w:val="27"/>
+        </w:rPr>
+        <w:t>, "</w:t>
+      </w:r>
+      <w:proofErr w:type="spellStart"/>
+      <w:r>
+        <w:rPr>
+          <w:sz w:val="27"/>
+          <w:szCs w:val="27"/>
+        </w:rPr>
+        <w:t>message</w:t>
+      </w:r>
+      <w:proofErr w:type="spellEnd"/>
+      <w:r>
+        <w:rPr>
+          <w:sz w:val="27"/>
+          <w:szCs w:val="27"/>
+        </w:rPr>
+        <w:t>": "</w:t>
+      </w:r>
+      <w:proofErr w:type="spellStart"/>
+      <w:r>
+        <w:rPr>
+          <w:sz w:val="27"/>
+          <w:szCs w:val="27"/>
+        </w:rPr>
+        <w:t>Invalid</w:t>
+      </w:r>
+      <w:proofErr w:type="spellEnd"/>
+      <w:r>
+        <w:rPr>
+          <w:sz w:val="27"/>
+          <w:szCs w:val="27"/>
+        </w:rPr>
+        <w:t xml:space="preserve"> token" }.</w:t>
       </w:r>
     </w:p>
     <w:p>
@@ -11734,7 +12985,23 @@
           <w:sz w:val="27"/>
           <w:szCs w:val="27"/>
         </w:rPr>
-        <w:t xml:space="preserve">De ontvangen feedback was waardevol om zowel de kwaliteit van de code als mijn eigen ontwikkelvaardigheden te verbeteren. Het heeft mij geholpen om aandacht te besteden aan best practices zoals het verminderen van duplicatie en query-optimalisatie. </w:t>
+        <w:t xml:space="preserve">De ontvangen feedback was waardevol om zowel de kwaliteit van de code als mijn eigen ontwikkelvaardigheden te verbeteren. Het heeft mij geholpen om aandacht te besteden aan best </w:t>
+      </w:r>
+      <w:proofErr w:type="spellStart"/>
+      <w:r>
+        <w:rPr>
+          <w:sz w:val="27"/>
+          <w:szCs w:val="27"/>
+        </w:rPr>
+        <w:t>practices</w:t>
+      </w:r>
+      <w:proofErr w:type="spellEnd"/>
+      <w:r>
+        <w:rPr>
+          <w:sz w:val="27"/>
+          <w:szCs w:val="27"/>
+        </w:rPr>
+        <w:t xml:space="preserve"> zoals het verminderen van duplicatie en query-optimalisatie. </w:t>
       </w:r>
     </w:p>
     <w:p>
@@ -11860,6 +13127,7 @@
       <w:bookmarkStart w:id="18" w:name="_Toc182568414"/>
       <w:r>
         <w:rPr>
+          <w:noProof/>
           <w:color w:val="0D0D0D" w:themeColor="text1" w:themeTint="F2"/>
           <w:sz w:val="22"/>
           <w:szCs w:val="22"/>
@@ -11980,6 +13248,7 @@
       </w:r>
       <w:r>
         <w:rPr>
+          <w:noProof/>
           <w:color w:val="0D0D0D" w:themeColor="text1" w:themeTint="F2"/>
           <w:sz w:val="22"/>
           <w:szCs w:val="22"/>
@@ -12057,6 +13326,7 @@
         <w:rPr>
           <w:i/>
           <w:iCs/>
+          <w:noProof/>
           <w:color w:val="846700" w:themeColor="accent1" w:themeShade="80"/>
         </w:rPr>
         <w:drawing>
@@ -12121,8 +13391,18 @@
           <w:iCs/>
           <w:color w:val="846700" w:themeColor="accent1" w:themeShade="80"/>
         </w:rPr>
-        <w:t>Mijn repositories</w:t>
-      </w:r>
+        <w:t xml:space="preserve">Mijn </w:t>
+      </w:r>
+      <w:proofErr w:type="spellStart"/>
+      <w:r>
+        <w:rPr>
+          <w:i/>
+          <w:iCs/>
+          <w:color w:val="846700" w:themeColor="accent1" w:themeShade="80"/>
+        </w:rPr>
+        <w:t>repositories</w:t>
+      </w:r>
+      <w:proofErr w:type="spellEnd"/>
       <w:r>
         <w:rPr>
           <w:color w:val="0D0D0D" w:themeColor="text1" w:themeTint="F2"/>
@@ -12142,6 +13422,7 @@
       <w:bookmarkStart w:id="19" w:name="_Toc182568415"/>
       <w:r>
         <w:rPr>
+          <w:noProof/>
           <w:color w:val="0D0D0D" w:themeColor="text1" w:themeTint="F2"/>
           <w:sz w:val="22"/>
           <w:szCs w:val="22"/>
@@ -12210,6 +13491,9 @@
         </w:drawing>
       </w:r>
       <w:r>
+        <w:rPr>
+          <w:noProof/>
+        </w:rPr>
         <w:drawing>
           <wp:anchor distT="0" distB="0" distL="114300" distR="114300" simplePos="0" relativeHeight="251796480" behindDoc="0" locked="0" layoutInCell="1" allowOverlap="1" wp14:anchorId="7B0C0054" wp14:editId="64B6EE66">
             <wp:simplePos x="0" y="0"/>
@@ -12267,6 +13551,9 @@
         </w:drawing>
       </w:r>
       <w:r>
+        <w:rPr>
+          <w:noProof/>
+        </w:rPr>
         <w:drawing>
           <wp:anchor distT="0" distB="0" distL="114300" distR="114300" simplePos="0" relativeHeight="251797504" behindDoc="0" locked="0" layoutInCell="1" allowOverlap="1" wp14:anchorId="6A0D760E" wp14:editId="5C8C028F">
             <wp:simplePos x="0" y="0"/>
@@ -12359,12 +13646,13 @@
       </w:pPr>
       <w:r>
         <w:rPr>
+          <w:noProof/>
           <w:color w:val="0D0D0D" w:themeColor="text1" w:themeTint="F2"/>
           <w:sz w:val="22"/>
           <w:szCs w:val="22"/>
         </w:rPr>
         <w:drawing>
-          <wp:anchor distT="0" distB="0" distL="114300" distR="114300" simplePos="0" relativeHeight="251826176" behindDoc="0" locked="0" layoutInCell="1" allowOverlap="1" wp14:anchorId="12D233CA" wp14:editId="49AF2CEA">
+          <wp:anchor distT="0" distB="0" distL="114300" distR="114300" simplePos="0" relativeHeight="251826176" behindDoc="0" locked="0" layoutInCell="1" allowOverlap="1" wp14:anchorId="12D233CA" wp14:editId="6B3301E9">
             <wp:simplePos x="0" y="0"/>
             <wp:positionH relativeFrom="column">
               <wp:posOffset>-31750</wp:posOffset>
@@ -12475,24 +13763,52 @@
           <w:iCs/>
           <w:color w:val="846700" w:themeColor="accent1" w:themeShade="80"/>
         </w:rPr>
-        <w:t xml:space="preserve"> de main </w:t>
-      </w:r>
+        <w:t xml:space="preserve"> de </w:t>
+      </w:r>
+      <w:proofErr w:type="spellStart"/>
       <w:r>
         <w:rPr>
           <w:i/>
           <w:iCs/>
           <w:color w:val="846700" w:themeColor="accent1" w:themeShade="80"/>
         </w:rPr>
-        <w:t>branche</w:t>
-      </w:r>
+        <w:t>main</w:t>
+      </w:r>
+      <w:proofErr w:type="spellEnd"/>
       <w:r>
         <w:rPr>
           <w:i/>
           <w:iCs/>
           <w:color w:val="846700" w:themeColor="accent1" w:themeShade="80"/>
         </w:rPr>
-        <w:t xml:space="preserve"> op onze GitHub-repo</w:t>
-      </w:r>
+        <w:t xml:space="preserve"> </w:t>
+      </w:r>
+      <w:r>
+        <w:rPr>
+          <w:i/>
+          <w:iCs/>
+          <w:color w:val="846700" w:themeColor="accent1" w:themeShade="80"/>
+        </w:rPr>
+        <w:t>branche</w:t>
+      </w:r>
+      <w:r>
+        <w:rPr>
+          <w:i/>
+          <w:iCs/>
+          <w:color w:val="846700" w:themeColor="accent1" w:themeShade="80"/>
+        </w:rPr>
+        <w:t xml:space="preserve"> op onze GitHub-</w:t>
+      </w:r>
+      <w:proofErr w:type="spellStart"/>
+      <w:r>
+        <w:rPr>
+          <w:i/>
+          <w:iCs/>
+          <w:color w:val="846700" w:themeColor="accent1" w:themeShade="80"/>
+        </w:rPr>
+        <w:t>repo</w:t>
+      </w:r>
+      <w:proofErr w:type="spellEnd"/>
       <w:r>
         <w:rPr>
           <w:i/>
@@ -12549,6 +13865,7 @@
       </w:pPr>
       <w:r>
         <w:rPr>
+          <w:noProof/>
           <w:color w:val="0D0D0D" w:themeColor="text1" w:themeTint="F2"/>
           <w:sz w:val="22"/>
           <w:szCs w:val="22"/>
@@ -12618,12 +13935,13 @@
       </w:r>
       <w:r>
         <w:rPr>
+          <w:noProof/>
           <w:color w:val="0D0D0D" w:themeColor="text1" w:themeTint="F2"/>
           <w:sz w:val="22"/>
           <w:szCs w:val="22"/>
         </w:rPr>
         <w:drawing>
-          <wp:anchor distT="0" distB="0" distL="114300" distR="114300" simplePos="0" relativeHeight="251880448" behindDoc="0" locked="0" layoutInCell="1" allowOverlap="1" wp14:anchorId="5E698767" wp14:editId="5A56A971">
+          <wp:anchor distT="0" distB="0" distL="114300" distR="114300" simplePos="0" relativeHeight="251880448" behindDoc="0" locked="0" layoutInCell="1" allowOverlap="1" wp14:anchorId="5E698767" wp14:editId="4331DE89">
             <wp:simplePos x="0" y="0"/>
             <wp:positionH relativeFrom="column">
               <wp:posOffset>2089785</wp:posOffset>
@@ -12680,12 +13998,13 @@
       </w:r>
       <w:r>
         <w:rPr>
+          <w:noProof/>
           <w:color w:val="0D0D0D" w:themeColor="text1" w:themeTint="F2"/>
           <w:sz w:val="22"/>
           <w:szCs w:val="22"/>
         </w:rPr>
         <w:drawing>
-          <wp:anchor distT="0" distB="0" distL="114300" distR="114300" simplePos="0" relativeHeight="251881472" behindDoc="0" locked="0" layoutInCell="1" allowOverlap="1" wp14:anchorId="3CAA6A83" wp14:editId="5DEFFA00">
+          <wp:anchor distT="0" distB="0" distL="114300" distR="114300" simplePos="0" relativeHeight="251881472" behindDoc="0" locked="0" layoutInCell="1" allowOverlap="1" wp14:anchorId="3CAA6A83" wp14:editId="7901554A">
             <wp:simplePos x="0" y="0"/>
             <wp:positionH relativeFrom="column">
               <wp:posOffset>-20955</wp:posOffset>
@@ -12749,7 +14068,25 @@
             <w:sz w:val="22"/>
             <w:szCs w:val="22"/>
           </w:rPr>
-          <w:t>Klik hier om onze main-Branch op GitHub te bekijken</w:t>
+          <w:t xml:space="preserve">Klik hier om onze </w:t>
+        </w:r>
+        <w:proofErr w:type="spellStart"/>
+        <w:r>
+          <w:rPr>
+            <w:rStyle w:val="Hyperlink"/>
+            <w:sz w:val="22"/>
+            <w:szCs w:val="22"/>
+          </w:rPr>
+          <w:t>main</w:t>
+        </w:r>
+        <w:proofErr w:type="spellEnd"/>
+        <w:r>
+          <w:rPr>
+            <w:rStyle w:val="Hyperlink"/>
+            <w:sz w:val="22"/>
+            <w:szCs w:val="22"/>
+          </w:rPr>
+          <w:t>-Branch op GitHub te bekijken</w:t>
         </w:r>
       </w:hyperlink>
       <w:r>
@@ -12786,6 +14123,7 @@
       </w:pPr>
       <w:r>
         <w:rPr>
+          <w:noProof/>
           <w:color w:val="0D0D0D" w:themeColor="text1" w:themeTint="F2"/>
           <w:sz w:val="22"/>
           <w:szCs w:val="22"/>
@@ -12888,6 +14226,7 @@
         <w:rPr>
           <w:i/>
           <w:iCs/>
+          <w:noProof/>
           <w:color w:val="864A04" w:themeColor="accent2" w:themeShade="80"/>
         </w:rPr>
         <w:drawing>
@@ -12975,6 +14314,7 @@
       </w:pPr>
       <w:r>
         <w:rPr>
+          <w:noProof/>
           <w:color w:val="0D0D0D" w:themeColor="text1" w:themeTint="F2"/>
           <w:sz w:val="22"/>
           <w:szCs w:val="22"/>
@@ -13044,6 +14384,7 @@
       </w:r>
       <w:r>
         <w:rPr>
+          <w:noProof/>
           <w:color w:val="0D0D0D" w:themeColor="text1" w:themeTint="F2"/>
           <w:sz w:val="22"/>
           <w:szCs w:val="22"/>
@@ -13113,6 +14454,7 @@
       </w:r>
       <w:r>
         <w:rPr>
+          <w:noProof/>
           <w:color w:val="0D0D0D" w:themeColor="text1" w:themeTint="F2"/>
           <w:sz w:val="22"/>
           <w:szCs w:val="22"/>
@@ -13233,6 +14575,7 @@
       </w:r>
       <w:r>
         <w:rPr>
+          <w:noProof/>
           <w:color w:val="0D0D0D" w:themeColor="text1" w:themeTint="F2"/>
           <w:sz w:val="22"/>
           <w:szCs w:val="22"/>
@@ -13353,6 +14696,7 @@
       </w:r>
       <w:r>
         <w:rPr>
+          <w:noProof/>
           <w:color w:val="0D0D0D" w:themeColor="text1" w:themeTint="F2"/>
           <w:sz w:val="22"/>
           <w:szCs w:val="22"/>
@@ -13530,12 +14874,13 @@
       <w:bookmarkStart w:id="26" w:name="_Toc182568422"/>
       <w:r>
         <w:rPr>
+          <w:noProof/>
           <w:color w:val="0D0D0D" w:themeColor="text1" w:themeTint="F2"/>
           <w:sz w:val="22"/>
           <w:szCs w:val="22"/>
         </w:rPr>
         <w:drawing>
-          <wp:anchor distT="0" distB="0" distL="114300" distR="114300" simplePos="0" relativeHeight="251884544" behindDoc="0" locked="0" layoutInCell="1" allowOverlap="1" wp14:anchorId="6E931507" wp14:editId="7273C240">
+          <wp:anchor distT="0" distB="0" distL="114300" distR="114300" simplePos="0" relativeHeight="251884544" behindDoc="0" locked="0" layoutInCell="1" allowOverlap="1" wp14:anchorId="6E931507" wp14:editId="387EF171">
             <wp:simplePos x="0" y="0"/>
             <wp:positionH relativeFrom="column">
               <wp:posOffset>1265555</wp:posOffset>
@@ -13622,8 +14967,18 @@
           <w:iCs/>
           <w:color w:val="846700" w:themeColor="accent1" w:themeShade="80"/>
         </w:rPr>
-        <w:t>We maken gebruik van Clickup</w:t>
-      </w:r>
+        <w:t xml:space="preserve">We maken gebruik van </w:t>
+      </w:r>
+      <w:proofErr w:type="spellStart"/>
+      <w:r>
+        <w:rPr>
+          <w:i/>
+          <w:iCs/>
+          <w:color w:val="846700" w:themeColor="accent1" w:themeShade="80"/>
+        </w:rPr>
+        <w:t>Clickup</w:t>
+      </w:r>
+      <w:proofErr w:type="spellEnd"/>
       <w:r>
         <w:t>: “</w:t>
       </w:r>
@@ -13641,6 +14996,9 @@
     </w:p>
     <w:p>
       <w:r>
+        <w:rPr>
+          <w:noProof/>
+        </w:rPr>
         <w:drawing>
           <wp:inline distT="0" distB="0" distL="0" distR="0" wp14:anchorId="09581E9C" wp14:editId="207BB4D0">
             <wp:extent cx="5760720" cy="2204720"/>
@@ -13680,6 +15038,9 @@
     </w:p>
     <w:p>
       <w:r>
+        <w:rPr>
+          <w:noProof/>
+        </w:rPr>
         <w:drawing>
           <wp:inline distT="0" distB="0" distL="0" distR="0" wp14:anchorId="5BA24C4C" wp14:editId="722F28D9">
             <wp:extent cx="5760720" cy="2233930"/>
@@ -13786,6 +15147,7 @@
       </w:pPr>
       <w:r>
         <w:rPr>
+          <w:noProof/>
           <w:color w:val="0D0D0D" w:themeColor="text1" w:themeTint="F2"/>
           <w:sz w:val="22"/>
           <w:szCs w:val="22"/>
@@ -13840,6 +15202,7 @@
       </w:pPr>
       <w:r>
         <w:rPr>
+          <w:noProof/>
           <w:color w:val="0D0D0D" w:themeColor="text1" w:themeTint="F2"/>
           <w:sz w:val="22"/>
           <w:szCs w:val="22"/>
@@ -13901,6 +15264,9 @@
         </w:drawing>
       </w:r>
       <w:r>
+        <w:rPr>
+          <w:noProof/>
+        </w:rPr>
         <w:drawing>
           <wp:anchor distT="0" distB="0" distL="114300" distR="114300" simplePos="0" relativeHeight="251841536" behindDoc="0" locked="0" layoutInCell="1" allowOverlap="1" wp14:anchorId="35F904E7" wp14:editId="474FB792">
             <wp:simplePos x="0" y="0"/>
@@ -14002,6 +15368,9 @@
       </w:pPr>
       <w:bookmarkStart w:id="31" w:name="_Toc182568427"/>
       <w:r>
+        <w:rPr>
+          <w:noProof/>
+        </w:rPr>
         <w:drawing>
           <wp:anchor distT="0" distB="0" distL="114300" distR="114300" simplePos="0" relativeHeight="251832320" behindDoc="0" locked="0" layoutInCell="1" allowOverlap="1" wp14:anchorId="0587B85C" wp14:editId="327C2D33">
             <wp:simplePos x="0" y="0"/>
@@ -14059,6 +15428,9 @@
         </w:drawing>
       </w:r>
       <w:r>
+        <w:rPr>
+          <w:noProof/>
+        </w:rPr>
         <w:drawing>
           <wp:anchor distT="0" distB="0" distL="114300" distR="114300" simplePos="0" relativeHeight="251831296" behindDoc="0" locked="0" layoutInCell="1" allowOverlap="1" wp14:anchorId="5CD7CBAF" wp14:editId="24C45E8E">
             <wp:simplePos x="0" y="0"/>
@@ -14116,6 +15488,9 @@
         </w:drawing>
       </w:r>
       <w:r>
+        <w:rPr>
+          <w:noProof/>
+        </w:rPr>
         <w:drawing>
           <wp:anchor distT="0" distB="0" distL="114300" distR="114300" simplePos="0" relativeHeight="251830272" behindDoc="0" locked="0" layoutInCell="1" allowOverlap="1" wp14:anchorId="047749B7" wp14:editId="71461C0D">
             <wp:simplePos x="0" y="0"/>
@@ -14167,6 +15542,9 @@
         </w:drawing>
       </w:r>
       <w:r>
+        <w:rPr>
+          <w:noProof/>
+        </w:rPr>
         <w:drawing>
           <wp:anchor distT="0" distB="0" distL="114300" distR="114300" simplePos="0" relativeHeight="251829248" behindDoc="0" locked="0" layoutInCell="1" allowOverlap="1" wp14:anchorId="60461C52" wp14:editId="72E7ACCF">
             <wp:simplePos x="0" y="0"/>
@@ -14262,6 +15640,9 @@
     </w:p>
     <w:p>
       <w:r>
+        <w:rPr>
+          <w:noProof/>
+        </w:rPr>
         <w:drawing>
           <wp:anchor distT="0" distB="0" distL="114300" distR="114300" simplePos="0" relativeHeight="251799552" behindDoc="0" locked="0" layoutInCell="1" allowOverlap="1" wp14:anchorId="1262E229" wp14:editId="236A30F6">
             <wp:simplePos x="0" y="0"/>
@@ -14322,6 +15703,9 @@
         <w:t xml:space="preserve"> </w:t>
       </w:r>
       <w:r>
+        <w:rPr>
+          <w:noProof/>
+        </w:rPr>
         <w:drawing>
           <wp:anchor distT="0" distB="0" distL="114300" distR="114300" simplePos="0" relativeHeight="251798528" behindDoc="0" locked="0" layoutInCell="1" allowOverlap="1" wp14:anchorId="329F521A" wp14:editId="45F6AD7B">
             <wp:simplePos x="0" y="0"/>
@@ -14502,6 +15886,9 @@
         <w:pStyle w:val="Geenafstand"/>
       </w:pPr>
       <w:r>
+        <w:rPr>
+          <w:noProof/>
+        </w:rPr>
         <w:drawing>
           <wp:anchor distT="0" distB="0" distL="114300" distR="114300" simplePos="0" relativeHeight="251867136" behindDoc="0" locked="0" layoutInCell="1" allowOverlap="1" wp14:anchorId="39502797" wp14:editId="2C4532A4">
             <wp:simplePos x="0" y="0"/>
@@ -14559,6 +15946,9 @@
         </w:drawing>
       </w:r>
       <w:r>
+        <w:rPr>
+          <w:noProof/>
+        </w:rPr>
         <w:drawing>
           <wp:anchor distT="0" distB="0" distL="114300" distR="114300" simplePos="0" relativeHeight="251866112" behindDoc="0" locked="0" layoutInCell="1" allowOverlap="1" wp14:anchorId="29BC7399" wp14:editId="2C3EA86E">
             <wp:simplePos x="0" y="0"/>
@@ -14682,6 +16072,9 @@
         <w:pStyle w:val="Geenafstand"/>
       </w:pPr>
       <w:r>
+        <w:rPr>
+          <w:noProof/>
+        </w:rPr>
         <w:drawing>
           <wp:anchor distT="0" distB="0" distL="114300" distR="114300" simplePos="0" relativeHeight="251871232" behindDoc="0" locked="0" layoutInCell="1" allowOverlap="1" wp14:anchorId="33A01016" wp14:editId="4F47D7BF">
             <wp:simplePos x="0" y="0"/>
@@ -14746,6 +16139,9 @@
         </w:drawing>
       </w:r>
       <w:r>
+        <w:rPr>
+          <w:noProof/>
+        </w:rPr>
         <w:drawing>
           <wp:anchor distT="0" distB="0" distL="114300" distR="114300" simplePos="0" relativeHeight="251869184" behindDoc="0" locked="0" layoutInCell="1" allowOverlap="1" wp14:anchorId="315046DA" wp14:editId="2A84CFAD">
             <wp:simplePos x="0" y="0"/>
@@ -14803,8 +16199,11 @@
         </w:drawing>
       </w:r>
       <w:r>
+        <w:rPr>
+          <w:noProof/>
+        </w:rPr>
         <w:drawing>
-          <wp:anchor distT="0" distB="0" distL="114300" distR="114300" simplePos="0" relativeHeight="251868160" behindDoc="0" locked="0" layoutInCell="1" allowOverlap="1" wp14:anchorId="6371826B" wp14:editId="19DDF103">
+          <wp:anchor distT="0" distB="0" distL="114300" distR="114300" simplePos="0" relativeHeight="251868160" behindDoc="0" locked="0" layoutInCell="1" allowOverlap="1" wp14:anchorId="6371826B" wp14:editId="387696AB">
             <wp:simplePos x="0" y="0"/>
             <wp:positionH relativeFrom="column">
               <wp:posOffset>-61595</wp:posOffset>
@@ -14914,6 +16313,9 @@
         <w:pStyle w:val="Geenafstand"/>
       </w:pPr>
       <w:r>
+        <w:rPr>
+          <w:noProof/>
+        </w:rPr>
         <w:drawing>
           <wp:anchor distT="0" distB="0" distL="114300" distR="114300" simplePos="0" relativeHeight="251874304" behindDoc="0" locked="0" layoutInCell="1" allowOverlap="1" wp14:anchorId="08237D7D" wp14:editId="3E8EEA46">
             <wp:simplePos x="0" y="0"/>
@@ -14971,6 +16373,9 @@
         </w:drawing>
       </w:r>
       <w:r>
+        <w:rPr>
+          <w:noProof/>
+        </w:rPr>
         <w:drawing>
           <wp:anchor distT="0" distB="0" distL="114300" distR="114300" simplePos="0" relativeHeight="251873280" behindDoc="0" locked="0" layoutInCell="1" allowOverlap="1" wp14:anchorId="79FCF22B" wp14:editId="0D3F9B38">
             <wp:simplePos x="0" y="0"/>
@@ -15057,6 +16462,7 @@
       <w:bookmarkStart w:id="38" w:name="_Toc182568434"/>
       <w:r>
         <w:rPr>
+          <w:noProof/>
           <w:color w:val="0D0D0D" w:themeColor="text1" w:themeTint="F2"/>
           <w:sz w:val="22"/>
           <w:szCs w:val="22"/>
@@ -15137,9 +16543,12 @@
       </w:pPr>
       <w:bookmarkStart w:id="39" w:name="_Toc182568435"/>
       <w:r>
+        <w:rPr>
+          <w:noProof/>
+        </w:rPr>
         <w:lastRenderedPageBreak/>
         <w:drawing>
-          <wp:anchor distT="0" distB="0" distL="114300" distR="114300" simplePos="0" relativeHeight="251883520" behindDoc="0" locked="0" layoutInCell="1" allowOverlap="1" wp14:anchorId="3D90E720" wp14:editId="6EB466F0">
+          <wp:anchor distT="0" distB="0" distL="114300" distR="114300" simplePos="0" relativeHeight="251883520" behindDoc="0" locked="0" layoutInCell="1" allowOverlap="1" wp14:anchorId="3D90E720" wp14:editId="26236F6E">
             <wp:simplePos x="0" y="0"/>
             <wp:positionH relativeFrom="column">
               <wp:posOffset>217805</wp:posOffset>
@@ -15301,8 +16710,11 @@
         <w:spacing w:before="0" w:after="160" w:line="256" w:lineRule="auto"/>
       </w:pPr>
       <w:r>
+        <w:rPr>
+          <w:noProof/>
+        </w:rPr>
         <w:drawing>
-          <wp:anchor distT="0" distB="0" distL="114300" distR="114300" simplePos="0" relativeHeight="251847680" behindDoc="0" locked="0" layoutInCell="1" allowOverlap="1" wp14:anchorId="26633530" wp14:editId="7BFB31DA">
+          <wp:anchor distT="0" distB="0" distL="114300" distR="114300" simplePos="0" relativeHeight="251847680" behindDoc="0" locked="0" layoutInCell="1" allowOverlap="1" wp14:anchorId="26633530" wp14:editId="45AD585B">
             <wp:simplePos x="0" y="0"/>
             <wp:positionH relativeFrom="column">
               <wp:posOffset>3515360</wp:posOffset>
@@ -15358,8 +16770,11 @@
         </w:drawing>
       </w:r>
       <w:r>
+        <w:rPr>
+          <w:noProof/>
+        </w:rPr>
         <w:drawing>
-          <wp:anchor distT="0" distB="0" distL="114300" distR="114300" simplePos="0" relativeHeight="251846656" behindDoc="0" locked="0" layoutInCell="1" allowOverlap="1" wp14:anchorId="52C5CDFD" wp14:editId="2548FC13">
+          <wp:anchor distT="0" distB="0" distL="114300" distR="114300" simplePos="0" relativeHeight="251846656" behindDoc="0" locked="0" layoutInCell="1" allowOverlap="1" wp14:anchorId="52C5CDFD" wp14:editId="48BAE9EF">
             <wp:simplePos x="0" y="0"/>
             <wp:positionH relativeFrom="column">
               <wp:posOffset>22385</wp:posOffset>
@@ -15439,6 +16854,9 @@
     </w:p>
     <w:p>
       <w:r>
+        <w:rPr>
+          <w:noProof/>
+        </w:rPr>
         <w:drawing>
           <wp:anchor distT="0" distB="0" distL="114300" distR="114300" simplePos="0" relativeHeight="251836416" behindDoc="0" locked="0" layoutInCell="1" allowOverlap="1" wp14:anchorId="3EB177DC" wp14:editId="4E450B40">
             <wp:simplePos x="0" y="0"/>
@@ -15496,6 +16914,9 @@
         </w:drawing>
       </w:r>
       <w:r>
+        <w:rPr>
+          <w:noProof/>
+        </w:rPr>
         <w:drawing>
           <wp:anchor distT="0" distB="0" distL="114300" distR="114300" simplePos="0" relativeHeight="251835392" behindDoc="0" locked="0" layoutInCell="1" allowOverlap="1" wp14:anchorId="596848D2" wp14:editId="740DBE28">
             <wp:simplePos x="0" y="0"/>
@@ -15547,6 +16968,9 @@
         </w:drawing>
       </w:r>
       <w:r>
+        <w:rPr>
+          <w:noProof/>
+        </w:rPr>
         <w:drawing>
           <wp:anchor distT="0" distB="0" distL="114300" distR="114300" simplePos="0" relativeHeight="251833344" behindDoc="0" locked="0" layoutInCell="1" allowOverlap="1" wp14:anchorId="513FA6C0" wp14:editId="0363D8EC">
             <wp:simplePos x="0" y="0"/>
@@ -15598,6 +17022,9 @@
         </w:drawing>
       </w:r>
       <w:r>
+        <w:rPr>
+          <w:noProof/>
+        </w:rPr>
         <w:drawing>
           <wp:anchor distT="0" distB="0" distL="114300" distR="114300" simplePos="0" relativeHeight="251834368" behindDoc="0" locked="0" layoutInCell="1" allowOverlap="1" wp14:anchorId="4E5905E9" wp14:editId="4AFDBDB6">
             <wp:simplePos x="0" y="0"/>
@@ -15736,6 +17163,9 @@
       </w:pPr>
       <w:bookmarkStart w:id="46" w:name="_Toc182568442"/>
       <w:r>
+        <w:rPr>
+          <w:noProof/>
+        </w:rPr>
         <w:drawing>
           <wp:anchor distT="0" distB="0" distL="114300" distR="114300" simplePos="0" relativeHeight="251850752" behindDoc="0" locked="0" layoutInCell="1" allowOverlap="1" wp14:anchorId="3E320C8D" wp14:editId="63CDD8F8">
             <wp:simplePos x="0" y="0"/>
@@ -15794,6 +17224,7 @@
       </w:r>
       <w:r>
         <w:rPr>
+          <w:noProof/>
           <w:color w:val="846700" w:themeColor="accent1" w:themeShade="80"/>
           <w:sz w:val="27"/>
           <w:szCs w:val="27"/>
@@ -15883,8 +17314,11 @@
         </w:rPr>
       </w:pPr>
       <w:r>
+        <w:rPr>
+          <w:noProof/>
+        </w:rPr>
         <w:drawing>
-          <wp:anchor distT="0" distB="0" distL="114300" distR="114300" simplePos="0" relativeHeight="251852800" behindDoc="0" locked="0" layoutInCell="1" allowOverlap="1" wp14:anchorId="61458764" wp14:editId="1884449D">
+          <wp:anchor distT="0" distB="0" distL="114300" distR="114300" simplePos="0" relativeHeight="251852800" behindDoc="0" locked="0" layoutInCell="1" allowOverlap="1" wp14:anchorId="61458764" wp14:editId="506EE102">
             <wp:simplePos x="0" y="0"/>
             <wp:positionH relativeFrom="column">
               <wp:posOffset>5787</wp:posOffset>
@@ -15980,6 +17414,7 @@
       <w:r>
         <w:rPr>
           <w:rStyle w:val="Subtielebenadrukking"/>
+          <w:noProof/>
         </w:rPr>
         <w:drawing>
           <wp:anchor distT="0" distB="0" distL="114300" distR="114300" simplePos="0" relativeHeight="251854848" behindDoc="0" locked="0" layoutInCell="1" allowOverlap="1" wp14:anchorId="384F1B63" wp14:editId="4DDA8A0B">
@@ -16097,6 +17532,7 @@
       <w:r>
         <w:rPr>
           <w:rStyle w:val="Subtielebenadrukking"/>
+          <w:noProof/>
         </w:rPr>
         <w:drawing>
           <wp:anchor distT="0" distB="0" distL="114300" distR="114300" simplePos="0" relativeHeight="251856896" behindDoc="0" locked="0" layoutInCell="1" allowOverlap="1" wp14:anchorId="4EF061D4" wp14:editId="76E5F135">
@@ -16167,9 +17603,10 @@
       <w:r>
         <w:rPr>
           <w:rStyle w:val="Subtielebenadrukking"/>
+          <w:noProof/>
         </w:rPr>
         <w:drawing>
-          <wp:anchor distT="0" distB="0" distL="114300" distR="114300" simplePos="0" relativeHeight="251857920" behindDoc="0" locked="0" layoutInCell="1" allowOverlap="1" wp14:anchorId="6E636D5F" wp14:editId="361D2E41">
+          <wp:anchor distT="0" distB="0" distL="114300" distR="114300" simplePos="0" relativeHeight="251857920" behindDoc="0" locked="0" layoutInCell="1" allowOverlap="1" wp14:anchorId="6E636D5F" wp14:editId="1A949042">
             <wp:simplePos x="0" y="0"/>
             <wp:positionH relativeFrom="column">
               <wp:posOffset>3949700</wp:posOffset>
@@ -16230,7 +17667,43 @@
           <w:iCs/>
           <w:color w:val="826600" w:themeColor="accent1" w:themeShade="7F"/>
         </w:rPr>
-        <w:t>Een update geven in het iteratiedocument over de voltooide features en de status van de backlog, en in de backlog zelf zoals taken in 'in progress', 'done', enzovoort.."</w:t>
+        <w:t xml:space="preserve">Een update geven in het iteratiedocument over de voltooide features en de status van de backlog, en in de backlog zelf zoals taken in 'in </w:t>
+      </w:r>
+      <w:proofErr w:type="spellStart"/>
+      <w:r>
+        <w:rPr>
+          <w:i/>
+          <w:iCs/>
+          <w:color w:val="826600" w:themeColor="accent1" w:themeShade="7F"/>
+        </w:rPr>
+        <w:t>progress</w:t>
+      </w:r>
+      <w:proofErr w:type="spellEnd"/>
+      <w:r>
+        <w:rPr>
+          <w:i/>
+          <w:iCs/>
+          <w:color w:val="826600" w:themeColor="accent1" w:themeShade="7F"/>
+        </w:rPr>
+        <w:t>', '</w:t>
+      </w:r>
+      <w:proofErr w:type="spellStart"/>
+      <w:r>
+        <w:rPr>
+          <w:i/>
+          <w:iCs/>
+          <w:color w:val="826600" w:themeColor="accent1" w:themeShade="7F"/>
+        </w:rPr>
+        <w:t>done</w:t>
+      </w:r>
+      <w:proofErr w:type="spellEnd"/>
+      <w:r>
+        <w:rPr>
+          <w:i/>
+          <w:iCs/>
+          <w:color w:val="826600" w:themeColor="accent1" w:themeShade="7F"/>
+        </w:rPr>
+        <w:t>', enzovoort.."</w:t>
       </w:r>
       <w:r>
         <w:rPr>
@@ -16431,14 +17904,14 @@
         <v:path o:extrusionok="f" gradientshapeok="t" o:connecttype="rect"/>
         <o:lock v:ext="edit" aspectratio="t"/>
       </v:shapetype>
-      <v:shape id="_x0000_i1151" type="#_x0000_t75" style="width:35.15pt;height:18pt;visibility:visible" o:bullet="t">
+      <v:shape id="_x0000_i1135" type="#_x0000_t75" style="width:35.45pt;height:18.3pt;visibility:visible" o:bullet="t">
         <v:imagedata r:id="rId1" o:title=""/>
       </v:shape>
     </w:pict>
   </w:numPicBullet>
   <w:numPicBullet w:numPicBulletId="1">
     <w:pict>
-      <v:shape id="_x0000_i1152" type="#_x0000_t75" style="width:11.15pt;height:11.15pt" o:bullet="t">
+      <v:shape id="_x0000_i1136" type="#_x0000_t75" style="width:11.1pt;height:11.1pt" o:bullet="t">
         <v:imagedata r:id="rId2" o:title="mso6175"/>
       </v:shape>
     </w:pict>

</xml_diff>

<commit_message>
"Updated Projectportfolio.docx with new feedback and bug reports, and made changes to homepage.js and homepage.css to reflect 5-day weather forecast and add a source link."
</commit_message>
<xml_diff>
--- a/documenten/Projectportfolio/Projectportfolio.docx
+++ b/documenten/Projectportfolio/Projectportfolio.docx
@@ -7092,25 +7092,7 @@
           <w:sz w:val="26"/>
           <w:szCs w:val="26"/>
         </w:rPr>
-        <w:t xml:space="preserve">Locatie tijdens registratie: De locatie-invoer was niet duidelijk tijdens het registratieproces. (Misschien een </w:t>
-      </w:r>
-      <w:proofErr w:type="spellStart"/>
-      <w:r>
-        <w:rPr>
-          <w:color w:val="0D0D0D" w:themeColor="text1" w:themeTint="F2"/>
-          <w:sz w:val="26"/>
-          <w:szCs w:val="26"/>
-        </w:rPr>
-        <w:t>dropdown</w:t>
-      </w:r>
-      <w:proofErr w:type="spellEnd"/>
-      <w:r>
-        <w:rPr>
-          <w:color w:val="0D0D0D" w:themeColor="text1" w:themeTint="F2"/>
-          <w:sz w:val="26"/>
-          <w:szCs w:val="26"/>
-        </w:rPr>
-        <w:t xml:space="preserve"> menu waar je de land, provincie en dan de stad kan kiezen?)</w:t>
+        <w:t>Locatie tijdens registratie: De locatie-invoer was niet duidelijk tijdens het registratieproces. (Misschien een dropdown menu waar je de land, provincie en dan de stad kan kiezen?)</w:t>
       </w:r>
     </w:p>
     <w:p>
@@ -9997,25 +9979,7 @@
           <w:sz w:val="27"/>
           <w:szCs w:val="27"/>
         </w:rPr>
-        <w:t>FAQ-</w:t>
-      </w:r>
-      <w:proofErr w:type="spellStart"/>
-      <w:r>
-        <w:rPr>
-          <w:color w:val="864A04" w:themeColor="accent2" w:themeShade="80"/>
-          <w:sz w:val="27"/>
-          <w:szCs w:val="27"/>
-        </w:rPr>
-        <w:t>Chatbot</w:t>
-      </w:r>
-      <w:proofErr w:type="spellEnd"/>
-      <w:r>
-        <w:rPr>
-          <w:color w:val="864A04" w:themeColor="accent2" w:themeShade="80"/>
-          <w:sz w:val="27"/>
-          <w:szCs w:val="27"/>
-        </w:rPr>
-        <w:t xml:space="preserve"> </w:t>
+        <w:t xml:space="preserve">FAQ-Chatbot </w:t>
       </w:r>
       <w:r>
         <w:rPr>
@@ -12321,25 +12285,7 @@
           <w:sz w:val="27"/>
           <w:szCs w:val="27"/>
         </w:rPr>
-        <w:t xml:space="preserve">Kevin idee was om misschien een </w:t>
-      </w:r>
-      <w:proofErr w:type="spellStart"/>
-      <w:r>
-        <w:rPr>
-          <w:color w:val="0D0D0D" w:themeColor="text1" w:themeTint="F2"/>
-          <w:sz w:val="27"/>
-          <w:szCs w:val="27"/>
-        </w:rPr>
-        <w:t>dropdown</w:t>
-      </w:r>
-      <w:proofErr w:type="spellEnd"/>
-      <w:r>
-        <w:rPr>
-          <w:color w:val="0D0D0D" w:themeColor="text1" w:themeTint="F2"/>
-          <w:sz w:val="27"/>
-          <w:szCs w:val="27"/>
-        </w:rPr>
-        <w:t xml:space="preserve"> menu waar de gebruiker de land, provincie en dan de stad kan kiezen.</w:t>
+        <w:t>Kevin idee was om misschien een dropdown menu waar de gebruiker de land, provincie en dan de stad kan kiezen.</w:t>
       </w:r>
     </w:p>
     <w:p>
@@ -12383,8 +12329,125 @@
           <w:sz w:val="27"/>
           <w:szCs w:val="27"/>
         </w:rPr>
+        <w:drawing>
+          <wp:anchor distT="0" distB="0" distL="114300" distR="114300" simplePos="0" relativeHeight="251886592" behindDoc="0" locked="0" layoutInCell="1" allowOverlap="1" wp14:anchorId="5556A21A" wp14:editId="1282E421">
+            <wp:simplePos x="0" y="0"/>
+            <wp:positionH relativeFrom="column">
+              <wp:posOffset>1501140</wp:posOffset>
+            </wp:positionH>
+            <wp:positionV relativeFrom="paragraph">
+              <wp:posOffset>401320</wp:posOffset>
+            </wp:positionV>
+            <wp:extent cx="3259455" cy="2182495"/>
+            <wp:effectExtent l="0" t="0" r="0" b="8255"/>
+            <wp:wrapTopAndBottom/>
+            <wp:docPr id="2019239623" name="Afbeelding 1" descr="Afbeelding met tekst, schermopname, Lettertype, nummer&#10;&#10;Automatisch gegenereerde beschrijving"/>
+            <wp:cNvGraphicFramePr>
+              <a:graphicFrameLocks xmlns:a="http://schemas.openxmlformats.org/drawingml/2006/main" noChangeAspect="1"/>
+            </wp:cNvGraphicFramePr>
+            <a:graphic xmlns:a="http://schemas.openxmlformats.org/drawingml/2006/main">
+              <a:graphicData uri="http://schemas.openxmlformats.org/drawingml/2006/picture">
+                <pic:pic xmlns:pic="http://schemas.openxmlformats.org/drawingml/2006/picture">
+                  <pic:nvPicPr>
+                    <pic:cNvPr id="2019239623" name="Afbeelding 1" descr="Afbeelding met tekst, schermopname, Lettertype, nummer&#10;&#10;Automatisch gegenereerde beschrijving"/>
+                    <pic:cNvPicPr/>
+                  </pic:nvPicPr>
+                  <pic:blipFill>
+                    <a:blip r:embed="rId24">
+                      <a:extLst>
+                        <a:ext uri="{28A0092B-C50C-407E-A947-70E740481C1C}">
+                          <a14:useLocalDpi xmlns:a14="http://schemas.microsoft.com/office/drawing/2010/main" val="0"/>
+                        </a:ext>
+                      </a:extLst>
+                    </a:blip>
+                    <a:stretch>
+                      <a:fillRect/>
+                    </a:stretch>
+                  </pic:blipFill>
+                  <pic:spPr>
+                    <a:xfrm>
+                      <a:off x="0" y="0"/>
+                      <a:ext cx="3259455" cy="2182495"/>
+                    </a:xfrm>
+                    <a:prstGeom prst="rect">
+                      <a:avLst/>
+                    </a:prstGeom>
+                  </pic:spPr>
+                </pic:pic>
+              </a:graphicData>
+            </a:graphic>
+            <wp14:sizeRelH relativeFrom="margin">
+              <wp14:pctWidth>0</wp14:pctWidth>
+            </wp14:sizeRelH>
+            <wp14:sizeRelV relativeFrom="margin">
+              <wp14:pctHeight>0</wp14:pctHeight>
+            </wp14:sizeRelV>
+          </wp:anchor>
+        </w:drawing>
+      </w:r>
+      <w:r>
+        <w:rPr>
+          <w:color w:val="846700" w:themeColor="accent1" w:themeShade="80"/>
+          <w:sz w:val="27"/>
+          <w:szCs w:val="27"/>
+        </w:rPr>
         <w:t>Bronvermelding bij weerbericht:</w:t>
       </w:r>
+    </w:p>
+    <w:p>
+      <w:pPr>
+        <w:pStyle w:val="Lijstalinea"/>
+        <w:ind w:left="1440"/>
+        <w:rPr>
+          <w:color w:val="846700" w:themeColor="accent1" w:themeShade="80"/>
+          <w:sz w:val="27"/>
+          <w:szCs w:val="27"/>
+        </w:rPr>
+      </w:pPr>
+    </w:p>
+    <w:p>
+      <w:pPr>
+        <w:pStyle w:val="Lijstalinea"/>
+        <w:ind w:left="1440"/>
+        <w:rPr>
+          <w:color w:val="846700" w:themeColor="accent1" w:themeShade="80"/>
+          <w:sz w:val="27"/>
+          <w:szCs w:val="27"/>
+        </w:rPr>
+      </w:pPr>
+    </w:p>
+    <w:p>
+      <w:pPr>
+        <w:pStyle w:val="Lijstalinea"/>
+        <w:ind w:left="1440"/>
+        <w:rPr>
+          <w:color w:val="846700" w:themeColor="accent1" w:themeShade="80"/>
+          <w:sz w:val="27"/>
+          <w:szCs w:val="27"/>
+        </w:rPr>
+      </w:pPr>
+    </w:p>
+    <w:p>
+      <w:pPr>
+        <w:pStyle w:val="Lijstalinea"/>
+        <w:ind w:left="1440"/>
+        <w:rPr>
+          <w:color w:val="846700" w:themeColor="accent1" w:themeShade="80"/>
+          <w:sz w:val="27"/>
+          <w:szCs w:val="27"/>
+        </w:rPr>
+      </w:pPr>
+    </w:p>
+    <w:p>
+      <w:pPr>
+        <w:pStyle w:val="Lijstalinea"/>
+        <w:ind w:left="1440"/>
+        <w:rPr>
+          <w:color w:val="846700" w:themeColor="accent1" w:themeShade="80"/>
+          <w:sz w:val="27"/>
+          <w:szCs w:val="27"/>
+        </w:rPr>
+      </w:pPr>
     </w:p>
     <w:p>
       <w:pPr>
@@ -12405,7 +12468,230 @@
           <w:sz w:val="27"/>
           <w:szCs w:val="27"/>
         </w:rPr>
-        <w:t>Homepage navigatie:</w:t>
+        <w:drawing>
+          <wp:anchor distT="0" distB="0" distL="114300" distR="114300" simplePos="0" relativeHeight="251887616" behindDoc="0" locked="0" layoutInCell="1" allowOverlap="1" wp14:anchorId="2C6D58C3" wp14:editId="70736AB5">
+            <wp:simplePos x="0" y="0"/>
+            <wp:positionH relativeFrom="column">
+              <wp:posOffset>801370</wp:posOffset>
+            </wp:positionH>
+            <wp:positionV relativeFrom="paragraph">
+              <wp:posOffset>316230</wp:posOffset>
+            </wp:positionV>
+            <wp:extent cx="4755515" cy="2409190"/>
+            <wp:effectExtent l="0" t="0" r="6985" b="0"/>
+            <wp:wrapTopAndBottom/>
+            <wp:docPr id="1692155905" name="Afbeelding 1" descr="Afbeelding met tekst, schermopname, software, Computerpictogram"/>
+            <wp:cNvGraphicFramePr>
+              <a:graphicFrameLocks xmlns:a="http://schemas.openxmlformats.org/drawingml/2006/main" noChangeAspect="1"/>
+            </wp:cNvGraphicFramePr>
+            <a:graphic xmlns:a="http://schemas.openxmlformats.org/drawingml/2006/main">
+              <a:graphicData uri="http://schemas.openxmlformats.org/drawingml/2006/picture">
+                <pic:pic xmlns:pic="http://schemas.openxmlformats.org/drawingml/2006/picture">
+                  <pic:nvPicPr>
+                    <pic:cNvPr id="1692155905" name="Afbeelding 1" descr="Afbeelding met tekst, schermopname, software, Computerpictogram"/>
+                    <pic:cNvPicPr/>
+                  </pic:nvPicPr>
+                  <pic:blipFill>
+                    <a:blip r:embed="rId25" cstate="print">
+                      <a:extLst>
+                        <a:ext uri="{28A0092B-C50C-407E-A947-70E740481C1C}">
+                          <a14:useLocalDpi xmlns:a14="http://schemas.microsoft.com/office/drawing/2010/main" val="0"/>
+                        </a:ext>
+                      </a:extLst>
+                    </a:blip>
+                    <a:stretch>
+                      <a:fillRect/>
+                    </a:stretch>
+                  </pic:blipFill>
+                  <pic:spPr>
+                    <a:xfrm>
+                      <a:off x="0" y="0"/>
+                      <a:ext cx="4755515" cy="2409190"/>
+                    </a:xfrm>
+                    <a:prstGeom prst="rect">
+                      <a:avLst/>
+                    </a:prstGeom>
+                  </pic:spPr>
+                </pic:pic>
+              </a:graphicData>
+            </a:graphic>
+            <wp14:sizeRelH relativeFrom="margin">
+              <wp14:pctWidth>0</wp14:pctWidth>
+            </wp14:sizeRelH>
+            <wp14:sizeRelV relativeFrom="margin">
+              <wp14:pctHeight>0</wp14:pctHeight>
+            </wp14:sizeRelV>
+          </wp:anchor>
+        </w:drawing>
+      </w:r>
+      <w:r>
+        <w:rPr>
+          <w:color w:val="846700" w:themeColor="accent1" w:themeShade="80"/>
+          <w:sz w:val="27"/>
+          <w:szCs w:val="27"/>
+        </w:rPr>
+        <w:t xml:space="preserve">Locatie-veld bij registratie: </w:t>
+      </w:r>
+    </w:p>
+    <w:p>
+      <w:pPr>
+        <w:rPr>
+          <w:color w:val="846700" w:themeColor="accent1" w:themeShade="80"/>
+          <w:sz w:val="27"/>
+          <w:szCs w:val="27"/>
+        </w:rPr>
+      </w:pPr>
+    </w:p>
+    <w:p>
+      <w:pPr>
+        <w:rPr>
+          <w:color w:val="846700" w:themeColor="accent1" w:themeShade="80"/>
+          <w:sz w:val="27"/>
+          <w:szCs w:val="27"/>
+        </w:rPr>
+      </w:pPr>
+      <w:r>
+        <w:rPr>
+          <w:color w:val="846700" w:themeColor="accent1" w:themeShade="80"/>
+          <w:sz w:val="27"/>
+          <w:szCs w:val="27"/>
+        </w:rPr>
+        <w:br w:type="page"/>
+      </w:r>
+    </w:p>
+    <w:p>
+      <w:pPr>
+        <w:pStyle w:val="Kop2"/>
+      </w:pPr>
+      <w:r>
+        <w:lastRenderedPageBreak/>
+        <w:t xml:space="preserve">Feedback of leerzame situatie </w:t>
+      </w:r>
+      <w:r>
+        <w:t>4</w:t>
+      </w:r>
+    </w:p>
+    <w:p>
+      <w:pPr>
+        <w:pStyle w:val="Lijstalinea"/>
+        <w:numPr>
+          <w:ilvl w:val="0"/>
+          <w:numId w:val="5"/>
+        </w:numPr>
+        <w:rPr>
+          <w:color w:val="846700" w:themeColor="accent1" w:themeShade="80"/>
+          <w:sz w:val="27"/>
+          <w:szCs w:val="27"/>
+        </w:rPr>
+      </w:pPr>
+      <w:r>
+        <w:rPr>
+          <w:color w:val="846700" w:themeColor="accent1" w:themeShade="80"/>
+          <w:sz w:val="27"/>
+          <w:szCs w:val="27"/>
+        </w:rPr>
+        <w:t xml:space="preserve">Datum/tijd van de feedback: </w:t>
+      </w:r>
+      <w:r>
+        <w:rPr>
+          <w:color w:val="0D0D0D" w:themeColor="text1" w:themeTint="F2"/>
+          <w:sz w:val="27"/>
+          <w:szCs w:val="27"/>
+        </w:rPr>
+        <w:t>26</w:t>
+      </w:r>
+      <w:r>
+        <w:rPr>
+          <w:color w:val="0D0D0D" w:themeColor="text1" w:themeTint="F2"/>
+          <w:sz w:val="27"/>
+          <w:szCs w:val="27"/>
+        </w:rPr>
+        <w:t xml:space="preserve"> – 11 – 2024</w:t>
+      </w:r>
+    </w:p>
+    <w:p>
+      <w:pPr>
+        <w:pStyle w:val="Lijstalinea"/>
+        <w:numPr>
+          <w:ilvl w:val="0"/>
+          <w:numId w:val="5"/>
+        </w:numPr>
+        <w:rPr>
+          <w:color w:val="846700" w:themeColor="accent1" w:themeShade="80"/>
+          <w:sz w:val="27"/>
+          <w:szCs w:val="27"/>
+        </w:rPr>
+      </w:pPr>
+      <w:r>
+        <w:rPr>
+          <w:color w:val="846700" w:themeColor="accent1" w:themeShade="80"/>
+          <w:sz w:val="27"/>
+          <w:szCs w:val="27"/>
+        </w:rPr>
+        <w:t xml:space="preserve">Feedback gekregen van: </w:t>
+      </w:r>
+      <w:r>
+        <w:rPr>
+          <w:color w:val="0D0D0D" w:themeColor="text1" w:themeTint="F2"/>
+          <w:sz w:val="27"/>
+          <w:szCs w:val="27"/>
+        </w:rPr>
+        <w:t>Het bedrijf</w:t>
+      </w:r>
+    </w:p>
+    <w:p>
+      <w:pPr>
+        <w:pStyle w:val="Lijstalinea"/>
+        <w:numPr>
+          <w:ilvl w:val="0"/>
+          <w:numId w:val="5"/>
+        </w:numPr>
+        <w:rPr>
+          <w:color w:val="846700" w:themeColor="accent1" w:themeShade="80"/>
+          <w:sz w:val="27"/>
+          <w:szCs w:val="27"/>
+        </w:rPr>
+      </w:pPr>
+      <w:r>
+        <w:rPr>
+          <w:color w:val="846700" w:themeColor="accent1" w:themeShade="80"/>
+          <w:sz w:val="27"/>
+          <w:szCs w:val="27"/>
+        </w:rPr>
+        <w:t xml:space="preserve">Mijn rol: </w:t>
+      </w:r>
+      <w:r>
+        <w:rPr>
+          <w:color w:val="0D0D0D" w:themeColor="text1" w:themeTint="F2"/>
+          <w:sz w:val="27"/>
+          <w:szCs w:val="27"/>
+        </w:rPr>
+        <w:t>Scrum master</w:t>
+      </w:r>
+    </w:p>
+    <w:p>
+      <w:pPr>
+        <w:pStyle w:val="Lijstalinea"/>
+        <w:numPr>
+          <w:ilvl w:val="0"/>
+          <w:numId w:val="5"/>
+        </w:numPr>
+        <w:rPr>
+          <w:color w:val="846700" w:themeColor="accent1" w:themeShade="80"/>
+          <w:sz w:val="27"/>
+          <w:szCs w:val="27"/>
+        </w:rPr>
+      </w:pPr>
+      <w:r>
+        <w:rPr>
+          <w:color w:val="846700" w:themeColor="accent1" w:themeShade="80"/>
+          <w:sz w:val="27"/>
+          <w:szCs w:val="27"/>
+        </w:rPr>
+        <w:t>Feedback/verbeterpunten:</w:t>
+      </w:r>
+      <w:r>
+        <w:t xml:space="preserve"> </w:t>
       </w:r>
     </w:p>
     <w:p>
@@ -12416,18 +12702,18 @@
           <w:numId w:val="5"/>
         </w:numPr>
         <w:rPr>
-          <w:color w:val="846700" w:themeColor="accent1" w:themeShade="80"/>
-          <w:sz w:val="27"/>
-          <w:szCs w:val="27"/>
-        </w:rPr>
-      </w:pPr>
-      <w:r>
-        <w:rPr>
-          <w:color w:val="846700" w:themeColor="accent1" w:themeShade="80"/>
-          <w:sz w:val="27"/>
-          <w:szCs w:val="27"/>
-        </w:rPr>
-        <w:t xml:space="preserve">Locatie-veld bij registratie: </w:t>
+          <w:color w:val="0D0D0D" w:themeColor="text1" w:themeTint="F2"/>
+          <w:sz w:val="27"/>
+          <w:szCs w:val="27"/>
+        </w:rPr>
+      </w:pPr>
+      <w:r>
+        <w:rPr>
+          <w:color w:val="0D0D0D" w:themeColor="text1" w:themeTint="F2"/>
+          <w:sz w:val="27"/>
+          <w:szCs w:val="27"/>
+        </w:rPr>
+        <w:t>Opgeloste bugs hoeven niet in de presentatie te komen, maar mogen wel in de documentatie worden vermeld.</w:t>
       </w:r>
     </w:p>
     <w:p>
@@ -12438,6 +12724,585 @@
           <w:numId w:val="5"/>
         </w:numPr>
         <w:rPr>
+          <w:color w:val="0D0D0D" w:themeColor="text1" w:themeTint="F2"/>
+          <w:sz w:val="27"/>
+          <w:szCs w:val="27"/>
+        </w:rPr>
+      </w:pPr>
+      <w:r>
+        <w:rPr>
+          <w:color w:val="0D0D0D" w:themeColor="text1" w:themeTint="F2"/>
+          <w:sz w:val="27"/>
+          <w:szCs w:val="27"/>
+        </w:rPr>
+        <w:t>Het onderzoek moet tijdig gestopt worden zodat we de dashboards kunnen afmaken. De data hoeft niet real-time te zijn.</w:t>
+      </w:r>
+    </w:p>
+    <w:p>
+      <w:pPr>
+        <w:pStyle w:val="Lijstalinea"/>
+        <w:numPr>
+          <w:ilvl w:val="1"/>
+          <w:numId w:val="5"/>
+        </w:numPr>
+        <w:rPr>
+          <w:color w:val="0D0D0D" w:themeColor="text1" w:themeTint="F2"/>
+          <w:sz w:val="27"/>
+          <w:szCs w:val="27"/>
+        </w:rPr>
+      </w:pPr>
+      <w:r>
+        <w:rPr>
+          <w:color w:val="0D0D0D" w:themeColor="text1" w:themeTint="F2"/>
+          <w:sz w:val="27"/>
+          <w:szCs w:val="27"/>
+        </w:rPr>
+        <w:t>De links in het hamburger menu moeten in de juiste volgorde staan.</w:t>
+      </w:r>
+    </w:p>
+    <w:p>
+      <w:pPr>
+        <w:pStyle w:val="Lijstalinea"/>
+        <w:numPr>
+          <w:ilvl w:val="1"/>
+          <w:numId w:val="5"/>
+        </w:numPr>
+        <w:rPr>
+          <w:color w:val="0D0D0D" w:themeColor="text1" w:themeTint="F2"/>
+          <w:sz w:val="27"/>
+          <w:szCs w:val="27"/>
+        </w:rPr>
+      </w:pPr>
+      <w:r>
+        <w:rPr>
+          <w:color w:val="0D0D0D" w:themeColor="text1" w:themeTint="F2"/>
+          <w:sz w:val="27"/>
+          <w:szCs w:val="27"/>
+        </w:rPr>
+        <w:t>Er moet een vergrootglas worden toegevoegd bij de zoekbalk op de FAQ-pagina.</w:t>
+      </w:r>
+    </w:p>
+    <w:p>
+      <w:pPr>
+        <w:pStyle w:val="Lijstalinea"/>
+        <w:numPr>
+          <w:ilvl w:val="1"/>
+          <w:numId w:val="5"/>
+        </w:numPr>
+        <w:rPr>
+          <w:color w:val="0D0D0D" w:themeColor="text1" w:themeTint="F2"/>
+          <w:sz w:val="27"/>
+          <w:szCs w:val="27"/>
+        </w:rPr>
+      </w:pPr>
+      <w:r>
+        <w:rPr>
+          <w:color w:val="0D0D0D" w:themeColor="text1" w:themeTint="F2"/>
+          <w:sz w:val="27"/>
+          <w:szCs w:val="27"/>
+        </w:rPr>
+        <w:t>De indeling van de FAQ-pagina moet verbeterd worden.</w:t>
+      </w:r>
+    </w:p>
+    <w:p>
+      <w:pPr>
+        <w:pStyle w:val="Lijstalinea"/>
+        <w:numPr>
+          <w:ilvl w:val="0"/>
+          <w:numId w:val="4"/>
+        </w:numPr>
+        <w:rPr>
+          <w:color w:val="846700" w:themeColor="accent1" w:themeShade="80"/>
+          <w:sz w:val="27"/>
+          <w:szCs w:val="27"/>
+        </w:rPr>
+      </w:pPr>
+      <w:r>
+        <w:rPr>
+          <w:color w:val="846700" w:themeColor="accent1" w:themeShade="80"/>
+          <w:sz w:val="27"/>
+          <w:szCs w:val="27"/>
+        </w:rPr>
+        <w:t xml:space="preserve">Actiepunten: </w:t>
+      </w:r>
+    </w:p>
+    <w:p>
+      <w:pPr>
+        <w:pStyle w:val="Lijstalinea"/>
+        <w:numPr>
+          <w:ilvl w:val="1"/>
+          <w:numId w:val="24"/>
+        </w:numPr>
+        <w:rPr>
+          <w:color w:val="0D0D0D" w:themeColor="text1" w:themeTint="F2"/>
+          <w:sz w:val="27"/>
+          <w:szCs w:val="27"/>
+        </w:rPr>
+      </w:pPr>
+      <w:r>
+        <w:rPr>
+          <w:color w:val="0D0D0D" w:themeColor="text1" w:themeTint="F2"/>
+          <w:sz w:val="27"/>
+          <w:szCs w:val="27"/>
+        </w:rPr>
+        <w:t>Zorg</w:t>
+      </w:r>
+      <w:r>
+        <w:rPr>
+          <w:color w:val="0D0D0D" w:themeColor="text1" w:themeTint="F2"/>
+          <w:sz w:val="27"/>
+          <w:szCs w:val="27"/>
+        </w:rPr>
+        <w:t>en</w:t>
+      </w:r>
+      <w:r>
+        <w:rPr>
+          <w:color w:val="0D0D0D" w:themeColor="text1" w:themeTint="F2"/>
+          <w:sz w:val="27"/>
+          <w:szCs w:val="27"/>
+        </w:rPr>
+        <w:t xml:space="preserve"> dat opgeloste bugs alleen in de documentatie worden vermeld, niet in de presentatie.</w:t>
+      </w:r>
+    </w:p>
+    <w:p>
+      <w:pPr>
+        <w:pStyle w:val="Lijstalinea"/>
+        <w:numPr>
+          <w:ilvl w:val="1"/>
+          <w:numId w:val="24"/>
+        </w:numPr>
+        <w:rPr>
+          <w:color w:val="0D0D0D" w:themeColor="text1" w:themeTint="F2"/>
+          <w:sz w:val="27"/>
+          <w:szCs w:val="27"/>
+        </w:rPr>
+      </w:pPr>
+      <w:r>
+        <w:rPr>
+          <w:color w:val="0D0D0D" w:themeColor="text1" w:themeTint="F2"/>
+          <w:sz w:val="27"/>
+          <w:szCs w:val="27"/>
+        </w:rPr>
+        <w:t>Stop het onderzoek op tijd zodat de focus ligt op het afmaken van de dashboards.</w:t>
+      </w:r>
+    </w:p>
+    <w:p>
+      <w:pPr>
+        <w:pStyle w:val="Lijstalinea"/>
+        <w:numPr>
+          <w:ilvl w:val="1"/>
+          <w:numId w:val="24"/>
+        </w:numPr>
+        <w:rPr>
+          <w:color w:val="0D0D0D" w:themeColor="text1" w:themeTint="F2"/>
+          <w:sz w:val="27"/>
+          <w:szCs w:val="27"/>
+        </w:rPr>
+      </w:pPr>
+      <w:r>
+        <w:rPr>
+          <w:color w:val="0D0D0D" w:themeColor="text1" w:themeTint="F2"/>
+          <w:sz w:val="27"/>
+          <w:szCs w:val="27"/>
+        </w:rPr>
+        <w:t>Deel wekelijks de voortgang, zodat het team kan helpen als er problemen optreden met de planning.</w:t>
+      </w:r>
+    </w:p>
+    <w:p>
+      <w:pPr>
+        <w:pStyle w:val="Lijstalinea"/>
+        <w:numPr>
+          <w:ilvl w:val="1"/>
+          <w:numId w:val="24"/>
+        </w:numPr>
+        <w:rPr>
+          <w:color w:val="0D0D0D" w:themeColor="text1" w:themeTint="F2"/>
+          <w:sz w:val="27"/>
+          <w:szCs w:val="27"/>
+        </w:rPr>
+      </w:pPr>
+      <w:r>
+        <w:rPr>
+          <w:color w:val="0D0D0D" w:themeColor="text1" w:themeTint="F2"/>
+          <w:sz w:val="27"/>
+          <w:szCs w:val="27"/>
+        </w:rPr>
+        <w:t>Zorg ervoor dat de links in het hamburger menu in de juiste volgorde staan.</w:t>
+      </w:r>
+    </w:p>
+    <w:p>
+      <w:pPr>
+        <w:pStyle w:val="Lijstalinea"/>
+        <w:numPr>
+          <w:ilvl w:val="1"/>
+          <w:numId w:val="24"/>
+        </w:numPr>
+        <w:rPr>
+          <w:color w:val="0D0D0D" w:themeColor="text1" w:themeTint="F2"/>
+          <w:sz w:val="27"/>
+          <w:szCs w:val="27"/>
+        </w:rPr>
+      </w:pPr>
+      <w:r>
+        <w:rPr>
+          <w:color w:val="0D0D0D" w:themeColor="text1" w:themeTint="F2"/>
+          <w:sz w:val="27"/>
+          <w:szCs w:val="27"/>
+        </w:rPr>
+        <w:t>Voeg een vergrootglas toe aan de zoekbalk op de FAQ-pagina.</w:t>
+      </w:r>
+    </w:p>
+    <w:p>
+      <w:pPr>
+        <w:pStyle w:val="Lijstalinea"/>
+        <w:numPr>
+          <w:ilvl w:val="1"/>
+          <w:numId w:val="24"/>
+        </w:numPr>
+        <w:rPr>
+          <w:color w:val="0D0D0D" w:themeColor="text1" w:themeTint="F2"/>
+          <w:sz w:val="27"/>
+          <w:szCs w:val="27"/>
+        </w:rPr>
+      </w:pPr>
+      <w:r>
+        <w:rPr>
+          <w:color w:val="0D0D0D" w:themeColor="text1" w:themeTint="F2"/>
+          <w:sz w:val="27"/>
+          <w:szCs w:val="27"/>
+        </w:rPr>
+        <w:t>Verbeter de indeling van de FAQ-pagina voor een betere gebruikerservaring.</w:t>
+      </w:r>
+    </w:p>
+    <w:p>
+      <w:pPr>
+        <w:pStyle w:val="Lijstalinea"/>
+        <w:numPr>
+          <w:ilvl w:val="0"/>
+          <w:numId w:val="5"/>
+        </w:numPr>
+        <w:rPr>
+          <w:color w:val="846700" w:themeColor="accent1" w:themeShade="80"/>
+          <w:sz w:val="27"/>
+          <w:szCs w:val="27"/>
+        </w:rPr>
+      </w:pPr>
+      <w:r>
+        <w:rPr>
+          <w:color w:val="846700" w:themeColor="accent1" w:themeShade="80"/>
+          <w:sz w:val="27"/>
+          <w:szCs w:val="27"/>
+        </w:rPr>
+        <w:t>Bijbehorende bewijsstukken:</w:t>
+      </w:r>
+    </w:p>
+    <w:p>
+      <w:pPr>
+        <w:pStyle w:val="Lijstalinea"/>
+        <w:numPr>
+          <w:ilvl w:val="1"/>
+          <w:numId w:val="5"/>
+        </w:numPr>
+        <w:rPr>
+          <w:color w:val="846700" w:themeColor="accent1" w:themeShade="80"/>
+          <w:sz w:val="27"/>
+          <w:szCs w:val="27"/>
+        </w:rPr>
+      </w:pPr>
+      <w:r>
+        <w:rPr>
+          <w:color w:val="846700" w:themeColor="accent1" w:themeShade="80"/>
+          <w:sz w:val="27"/>
+          <w:szCs w:val="27"/>
+        </w:rPr>
+        <w:drawing>
+          <wp:anchor distT="0" distB="0" distL="114300" distR="114300" simplePos="0" relativeHeight="251888640" behindDoc="0" locked="0" layoutInCell="1" allowOverlap="1" wp14:anchorId="27DBB668" wp14:editId="5DF9AF3A">
+            <wp:simplePos x="0" y="0"/>
+            <wp:positionH relativeFrom="column">
+              <wp:posOffset>1462405</wp:posOffset>
+            </wp:positionH>
+            <wp:positionV relativeFrom="paragraph">
+              <wp:posOffset>252095</wp:posOffset>
+            </wp:positionV>
+            <wp:extent cx="1503680" cy="2038350"/>
+            <wp:effectExtent l="0" t="0" r="1270" b="0"/>
+            <wp:wrapTopAndBottom/>
+            <wp:docPr id="550782271" name="Afbeelding 1" descr="Afbeelding met tekst, schermopname, Lettertype&#10;&#10;Automatisch gegenereerde beschrijving"/>
+            <wp:cNvGraphicFramePr>
+              <a:graphicFrameLocks xmlns:a="http://schemas.openxmlformats.org/drawingml/2006/main" noChangeAspect="1"/>
+            </wp:cNvGraphicFramePr>
+            <a:graphic xmlns:a="http://schemas.openxmlformats.org/drawingml/2006/main">
+              <a:graphicData uri="http://schemas.openxmlformats.org/drawingml/2006/picture">
+                <pic:pic xmlns:pic="http://schemas.openxmlformats.org/drawingml/2006/picture">
+                  <pic:nvPicPr>
+                    <pic:cNvPr id="550782271" name="Afbeelding 1" descr="Afbeelding met tekst, schermopname, Lettertype&#10;&#10;Automatisch gegenereerde beschrijving"/>
+                    <pic:cNvPicPr/>
+                  </pic:nvPicPr>
+                  <pic:blipFill>
+                    <a:blip r:embed="rId26">
+                      <a:extLst>
+                        <a:ext uri="{28A0092B-C50C-407E-A947-70E740481C1C}">
+                          <a14:useLocalDpi xmlns:a14="http://schemas.microsoft.com/office/drawing/2010/main" val="0"/>
+                        </a:ext>
+                      </a:extLst>
+                    </a:blip>
+                    <a:stretch>
+                      <a:fillRect/>
+                    </a:stretch>
+                  </pic:blipFill>
+                  <pic:spPr>
+                    <a:xfrm>
+                      <a:off x="0" y="0"/>
+                      <a:ext cx="1503680" cy="2038350"/>
+                    </a:xfrm>
+                    <a:prstGeom prst="rect">
+                      <a:avLst/>
+                    </a:prstGeom>
+                  </pic:spPr>
+                </pic:pic>
+              </a:graphicData>
+            </a:graphic>
+            <wp14:sizeRelH relativeFrom="margin">
+              <wp14:pctWidth>0</wp14:pctWidth>
+            </wp14:sizeRelH>
+            <wp14:sizeRelV relativeFrom="margin">
+              <wp14:pctHeight>0</wp14:pctHeight>
+            </wp14:sizeRelV>
+          </wp:anchor>
+        </w:drawing>
+      </w:r>
+      <w:r>
+        <w:rPr>
+          <w:color w:val="846700" w:themeColor="accent1" w:themeShade="80"/>
+          <w:sz w:val="27"/>
+          <w:szCs w:val="27"/>
+        </w:rPr>
+        <w:t>Hamburger Menu</w:t>
+      </w:r>
+      <w:r>
+        <w:rPr>
+          <w:color w:val="846700" w:themeColor="accent1" w:themeShade="80"/>
+          <w:sz w:val="27"/>
+          <w:szCs w:val="27"/>
+        </w:rPr>
+        <w:t>:</w:t>
+      </w:r>
+    </w:p>
+    <w:p>
+      <w:pPr>
+        <w:pStyle w:val="Lijstalinea"/>
+        <w:ind w:left="1440"/>
+        <w:rPr>
+          <w:color w:val="846700" w:themeColor="accent1" w:themeShade="80"/>
+          <w:sz w:val="27"/>
+          <w:szCs w:val="27"/>
+        </w:rPr>
+      </w:pPr>
+    </w:p>
+    <w:p>
+      <w:pPr>
+        <w:pStyle w:val="Lijstalinea"/>
+        <w:numPr>
+          <w:ilvl w:val="1"/>
+          <w:numId w:val="5"/>
+        </w:numPr>
+        <w:rPr>
+          <w:color w:val="846700" w:themeColor="accent1" w:themeShade="80"/>
+          <w:sz w:val="27"/>
+          <w:szCs w:val="27"/>
+        </w:rPr>
+      </w:pPr>
+      <w:r>
+        <w:rPr>
+          <w:color w:val="846700" w:themeColor="accent1" w:themeShade="80"/>
+          <w:sz w:val="27"/>
+          <w:szCs w:val="27"/>
+        </w:rPr>
+        <w:drawing>
+          <wp:anchor distT="0" distB="0" distL="114300" distR="114300" simplePos="0" relativeHeight="251889664" behindDoc="0" locked="0" layoutInCell="1" allowOverlap="1" wp14:anchorId="3154539A" wp14:editId="7EF2EB72">
+            <wp:simplePos x="0" y="0"/>
+            <wp:positionH relativeFrom="column">
+              <wp:posOffset>1106805</wp:posOffset>
+            </wp:positionH>
+            <wp:positionV relativeFrom="paragraph">
+              <wp:posOffset>396240</wp:posOffset>
+            </wp:positionV>
+            <wp:extent cx="4263390" cy="311150"/>
+            <wp:effectExtent l="0" t="0" r="3810" b="0"/>
+            <wp:wrapTopAndBottom/>
+            <wp:docPr id="666887433" name="Afbeelding 1"/>
+            <wp:cNvGraphicFramePr>
+              <a:graphicFrameLocks xmlns:a="http://schemas.openxmlformats.org/drawingml/2006/main" noChangeAspect="1"/>
+            </wp:cNvGraphicFramePr>
+            <a:graphic xmlns:a="http://schemas.openxmlformats.org/drawingml/2006/main">
+              <a:graphicData uri="http://schemas.openxmlformats.org/drawingml/2006/picture">
+                <pic:pic xmlns:pic="http://schemas.openxmlformats.org/drawingml/2006/picture">
+                  <pic:nvPicPr>
+                    <pic:cNvPr id="666887433" name=""/>
+                    <pic:cNvPicPr/>
+                  </pic:nvPicPr>
+                  <pic:blipFill>
+                    <a:blip r:embed="rId27" cstate="print">
+                      <a:extLst>
+                        <a:ext uri="{28A0092B-C50C-407E-A947-70E740481C1C}">
+                          <a14:useLocalDpi xmlns:a14="http://schemas.microsoft.com/office/drawing/2010/main" val="0"/>
+                        </a:ext>
+                      </a:extLst>
+                    </a:blip>
+                    <a:stretch>
+                      <a:fillRect/>
+                    </a:stretch>
+                  </pic:blipFill>
+                  <pic:spPr>
+                    <a:xfrm>
+                      <a:off x="0" y="0"/>
+                      <a:ext cx="4263390" cy="311150"/>
+                    </a:xfrm>
+                    <a:prstGeom prst="rect">
+                      <a:avLst/>
+                    </a:prstGeom>
+                  </pic:spPr>
+                </pic:pic>
+              </a:graphicData>
+            </a:graphic>
+            <wp14:sizeRelH relativeFrom="margin">
+              <wp14:pctWidth>0</wp14:pctWidth>
+            </wp14:sizeRelH>
+            <wp14:sizeRelV relativeFrom="margin">
+              <wp14:pctHeight>0</wp14:pctHeight>
+            </wp14:sizeRelV>
+          </wp:anchor>
+        </w:drawing>
+      </w:r>
+      <w:r>
+        <w:rPr>
+          <w:color w:val="846700" w:themeColor="accent1" w:themeShade="80"/>
+          <w:sz w:val="27"/>
+          <w:szCs w:val="27"/>
+        </w:rPr>
+        <w:t>FAQ-page zoekbalk:</w:t>
+      </w:r>
+    </w:p>
+    <w:p>
+      <w:pPr>
+        <w:pStyle w:val="Lijstalinea"/>
+        <w:ind w:left="1440"/>
+        <w:rPr>
+          <w:color w:val="846700" w:themeColor="accent1" w:themeShade="80"/>
+          <w:sz w:val="27"/>
+          <w:szCs w:val="27"/>
+        </w:rPr>
+      </w:pPr>
+    </w:p>
+    <w:p>
+      <w:pPr>
+        <w:pStyle w:val="Lijstalinea"/>
+        <w:numPr>
+          <w:ilvl w:val="1"/>
+          <w:numId w:val="5"/>
+        </w:numPr>
+        <w:rPr>
+          <w:color w:val="846700" w:themeColor="accent1" w:themeShade="80"/>
+          <w:sz w:val="27"/>
+          <w:szCs w:val="27"/>
+        </w:rPr>
+      </w:pPr>
+      <w:r>
+        <w:rPr>
+          <w:color w:val="846700" w:themeColor="accent1" w:themeShade="80"/>
+          <w:sz w:val="27"/>
+          <w:szCs w:val="27"/>
+        </w:rPr>
+        <w:drawing>
+          <wp:anchor distT="0" distB="0" distL="114300" distR="114300" simplePos="0" relativeHeight="251890688" behindDoc="0" locked="0" layoutInCell="1" allowOverlap="1" wp14:anchorId="4A9B507C" wp14:editId="3F5A1C0D">
+            <wp:simplePos x="0" y="0"/>
+            <wp:positionH relativeFrom="column">
+              <wp:posOffset>948055</wp:posOffset>
+            </wp:positionH>
+            <wp:positionV relativeFrom="paragraph">
+              <wp:posOffset>368935</wp:posOffset>
+            </wp:positionV>
+            <wp:extent cx="4546600" cy="2160905"/>
+            <wp:effectExtent l="0" t="0" r="6350" b="0"/>
+            <wp:wrapTopAndBottom/>
+            <wp:docPr id="1741592734" name="Afbeelding 1" descr="Afbeelding met tekst, schermopname, Lettertype, software"/>
+            <wp:cNvGraphicFramePr>
+              <a:graphicFrameLocks xmlns:a="http://schemas.openxmlformats.org/drawingml/2006/main" noChangeAspect="1"/>
+            </wp:cNvGraphicFramePr>
+            <a:graphic xmlns:a="http://schemas.openxmlformats.org/drawingml/2006/main">
+              <a:graphicData uri="http://schemas.openxmlformats.org/drawingml/2006/picture">
+                <pic:pic xmlns:pic="http://schemas.openxmlformats.org/drawingml/2006/picture">
+                  <pic:nvPicPr>
+                    <pic:cNvPr id="1741592734" name="Afbeelding 1" descr="Afbeelding met tekst, schermopname, Lettertype, software"/>
+                    <pic:cNvPicPr/>
+                  </pic:nvPicPr>
+                  <pic:blipFill>
+                    <a:blip r:embed="rId28" cstate="print">
+                      <a:extLst>
+                        <a:ext uri="{28A0092B-C50C-407E-A947-70E740481C1C}">
+                          <a14:useLocalDpi xmlns:a14="http://schemas.microsoft.com/office/drawing/2010/main" val="0"/>
+                        </a:ext>
+                      </a:extLst>
+                    </a:blip>
+                    <a:stretch>
+                      <a:fillRect/>
+                    </a:stretch>
+                  </pic:blipFill>
+                  <pic:spPr>
+                    <a:xfrm>
+                      <a:off x="0" y="0"/>
+                      <a:ext cx="4546600" cy="2160905"/>
+                    </a:xfrm>
+                    <a:prstGeom prst="rect">
+                      <a:avLst/>
+                    </a:prstGeom>
+                  </pic:spPr>
+                </pic:pic>
+              </a:graphicData>
+            </a:graphic>
+            <wp14:sizeRelH relativeFrom="margin">
+              <wp14:pctWidth>0</wp14:pctWidth>
+            </wp14:sizeRelH>
+            <wp14:sizeRelV relativeFrom="margin">
+              <wp14:pctHeight>0</wp14:pctHeight>
+            </wp14:sizeRelV>
+          </wp:anchor>
+        </w:drawing>
+      </w:r>
+      <w:r>
+        <w:rPr>
+          <w:color w:val="846700" w:themeColor="accent1" w:themeShade="80"/>
+          <w:sz w:val="27"/>
+          <w:szCs w:val="27"/>
+        </w:rPr>
+        <w:t>FAQ-page indeling:</w:t>
+      </w:r>
+    </w:p>
+    <w:p>
+      <w:pPr>
+        <w:pStyle w:val="Lijstalinea"/>
+        <w:ind w:left="1440"/>
+        <w:rPr>
+          <w:color w:val="846700" w:themeColor="accent1" w:themeShade="80"/>
+          <w:sz w:val="27"/>
+          <w:szCs w:val="27"/>
+        </w:rPr>
+      </w:pPr>
+    </w:p>
+    <w:p>
+      <w:pPr>
+        <w:pStyle w:val="Lijstalinea"/>
+        <w:ind w:left="1440"/>
+        <w:rPr>
+          <w:color w:val="846700" w:themeColor="accent1" w:themeShade="80"/>
+          <w:sz w:val="27"/>
+          <w:szCs w:val="27"/>
+        </w:rPr>
+      </w:pPr>
+    </w:p>
+    <w:p>
+      <w:pPr>
+        <w:rPr>
           <w:color w:val="846700" w:themeColor="accent1" w:themeShade="80"/>
           <w:sz w:val="27"/>
           <w:szCs w:val="27"/>
@@ -13003,58 +13868,6 @@
         </w:rPr>
         <w:t xml:space="preserve"> zoals het verminderen van duplicatie en query-optimalisatie. </w:t>
       </w:r>
-    </w:p>
-    <w:p>
-      <w:pPr>
-        <w:pStyle w:val="Lijstalinea"/>
-        <w:numPr>
-          <w:ilvl w:val="0"/>
-          <w:numId w:val="5"/>
-        </w:numPr>
-        <w:rPr>
-          <w:color w:val="846700" w:themeColor="accent1" w:themeShade="80"/>
-          <w:sz w:val="27"/>
-          <w:szCs w:val="27"/>
-        </w:rPr>
-      </w:pPr>
-      <w:r>
-        <w:rPr>
-          <w:color w:val="846700" w:themeColor="accent1" w:themeShade="80"/>
-          <w:sz w:val="27"/>
-          <w:szCs w:val="27"/>
-        </w:rPr>
-        <w:t xml:space="preserve">Bijhorende </w:t>
-      </w:r>
-      <w:r>
-        <w:rPr>
-          <w:color w:val="846700" w:themeColor="accent1" w:themeShade="80"/>
-          <w:sz w:val="27"/>
-          <w:szCs w:val="27"/>
-        </w:rPr>
-        <w:t>Bewijsstukken</w:t>
-      </w:r>
-      <w:r>
-        <w:rPr>
-          <w:color w:val="846700" w:themeColor="accent1" w:themeShade="80"/>
-          <w:sz w:val="27"/>
-          <w:szCs w:val="27"/>
-        </w:rPr>
-        <w:t>:</w:t>
-      </w:r>
-    </w:p>
-    <w:p>
-      <w:pPr>
-        <w:pStyle w:val="Lijstalinea"/>
-        <w:numPr>
-          <w:ilvl w:val="0"/>
-          <w:numId w:val="5"/>
-        </w:numPr>
-        <w:rPr>
-          <w:color w:val="846700" w:themeColor="accent1" w:themeShade="80"/>
-          <w:sz w:val="27"/>
-          <w:szCs w:val="27"/>
-        </w:rPr>
-      </w:pPr>
       <w:r>
         <w:br w:type="page"/>
       </w:r>
@@ -13277,7 +14090,7 @@
                     <pic:cNvPicPr/>
                   </pic:nvPicPr>
                   <pic:blipFill>
-                    <a:blip r:embed="rId24" cstate="print">
+                    <a:blip r:embed="rId29" cstate="print">
                       <a:extLst>
                         <a:ext uri="{28A0092B-C50C-407E-A947-70E740481C1C}">
                           <a14:useLocalDpi xmlns:a14="http://schemas.microsoft.com/office/drawing/2010/main" val="0"/>
@@ -13353,7 +14166,7 @@
                     <pic:cNvPicPr/>
                   </pic:nvPicPr>
                   <pic:blipFill>
-                    <a:blip r:embed="rId25" cstate="print">
+                    <a:blip r:embed="rId30" cstate="print">
                       <a:extLst>
                         <a:ext uri="{28A0092B-C50C-407E-A947-70E740481C1C}">
                           <a14:useLocalDpi xmlns:a14="http://schemas.microsoft.com/office/drawing/2010/main" val="0"/>
@@ -13451,7 +14264,7 @@
                     <pic:cNvPicPr/>
                   </pic:nvPicPr>
                   <pic:blipFill rotWithShape="1">
-                    <a:blip r:embed="rId26">
+                    <a:blip r:embed="rId31">
                       <a:extLst>
                         <a:ext uri="{28A0092B-C50C-407E-A947-70E740481C1C}">
                           <a14:useLocalDpi xmlns:a14="http://schemas.microsoft.com/office/drawing/2010/main" val="0"/>
@@ -13518,7 +14331,7 @@
                     <pic:cNvPicPr/>
                   </pic:nvPicPr>
                   <pic:blipFill>
-                    <a:blip r:embed="rId27" cstate="print">
+                    <a:blip r:embed="rId32" cstate="print">
                       <a:extLst>
                         <a:ext uri="{28A0092B-C50C-407E-A947-70E740481C1C}">
                           <a14:useLocalDpi xmlns:a14="http://schemas.microsoft.com/office/drawing/2010/main" val="0"/>
@@ -13580,7 +14393,7 @@
                     </pic:cNvPicPr>
                   </pic:nvPicPr>
                   <pic:blipFill>
-                    <a:blip r:embed="rId28" cstate="print">
+                    <a:blip r:embed="rId33" cstate="print">
                       <a:extLst>
                         <a:ext uri="{28A0092B-C50C-407E-A947-70E740481C1C}">
                           <a14:useLocalDpi xmlns:a14="http://schemas.microsoft.com/office/drawing/2010/main" val="0"/>
@@ -13675,7 +14488,7 @@
                     <pic:cNvPicPr/>
                   </pic:nvPicPr>
                   <pic:blipFill>
-                    <a:blip r:embed="rId29" cstate="print">
+                    <a:blip r:embed="rId34" cstate="print">
                       <a:extLst>
                         <a:ext uri="{28A0092B-C50C-407E-A947-70E740481C1C}">
                           <a14:useLocalDpi xmlns:a14="http://schemas.microsoft.com/office/drawing/2010/main" val="0"/>
@@ -13718,7 +14531,7 @@
       <w:r>
         <w:t xml:space="preserve"> </w:t>
       </w:r>
-      <w:hyperlink r:id="rId30" w:history="1">
+      <w:hyperlink r:id="rId35" w:history="1">
         <w:r>
           <w:rPr>
             <w:rStyle w:val="Hyperlink"/>
@@ -13833,7 +14646,7 @@
         </w:rPr>
         <w:t xml:space="preserve"> zip-bestand met een werkende code in de </w:t>
       </w:r>
-      <w:hyperlink r:id="rId31" w:history="1">
+      <w:hyperlink r:id="rId36" w:history="1">
         <w:r>
           <w:rPr>
             <w:rStyle w:val="Hyperlink"/>
@@ -13871,7 +14684,7 @@
           <w:szCs w:val="22"/>
         </w:rPr>
         <w:drawing>
-          <wp:anchor distT="0" distB="0" distL="114300" distR="114300" simplePos="0" relativeHeight="251828224" behindDoc="0" locked="0" layoutInCell="1" allowOverlap="1" wp14:anchorId="0FBF488C" wp14:editId="62354378">
+          <wp:anchor distT="0" distB="0" distL="114300" distR="114300" simplePos="0" relativeHeight="251828224" behindDoc="0" locked="0" layoutInCell="1" allowOverlap="1" wp14:anchorId="0FBF488C" wp14:editId="1DAAB69F">
             <wp:simplePos x="0" y="0"/>
             <wp:positionH relativeFrom="column">
               <wp:posOffset>-15240</wp:posOffset>
@@ -13894,7 +14707,7 @@
                     <pic:cNvPicPr/>
                   </pic:nvPicPr>
                   <pic:blipFill rotWithShape="1">
-                    <a:blip r:embed="rId26">
+                    <a:blip r:embed="rId31">
                       <a:extLst>
                         <a:ext uri="{28A0092B-C50C-407E-A947-70E740481C1C}">
                           <a14:useLocalDpi xmlns:a14="http://schemas.microsoft.com/office/drawing/2010/main" val="0"/>
@@ -13964,7 +14777,7 @@
                     <pic:cNvPicPr/>
                   </pic:nvPicPr>
                   <pic:blipFill>
-                    <a:blip r:embed="rId32" cstate="print">
+                    <a:blip r:embed="rId37" cstate="print">
                       <a:extLst>
                         <a:ext uri="{28A0092B-C50C-407E-A947-70E740481C1C}">
                           <a14:useLocalDpi xmlns:a14="http://schemas.microsoft.com/office/drawing/2010/main" val="0"/>
@@ -14027,7 +14840,7 @@
                     <pic:cNvPicPr/>
                   </pic:nvPicPr>
                   <pic:blipFill>
-                    <a:blip r:embed="rId33" cstate="print">
+                    <a:blip r:embed="rId38" cstate="print">
                       <a:extLst>
                         <a:ext uri="{28A0092B-C50C-407E-A947-70E740481C1C}">
                           <a14:useLocalDpi xmlns:a14="http://schemas.microsoft.com/office/drawing/2010/main" val="0"/>
@@ -14061,7 +14874,7 @@
         </w:rPr>
         <w:t>‘</w:t>
       </w:r>
-      <w:hyperlink r:id="rId34" w:history="1">
+      <w:hyperlink r:id="rId39" w:history="1">
         <w:r>
           <w:rPr>
             <w:rStyle w:val="Hyperlink"/>
@@ -14129,7 +14942,7 @@
           <w:szCs w:val="22"/>
         </w:rPr>
         <w:drawing>
-          <wp:anchor distT="0" distB="0" distL="114300" distR="114300" simplePos="0" relativeHeight="251879424" behindDoc="0" locked="0" layoutInCell="1" allowOverlap="1" wp14:anchorId="54282DAC" wp14:editId="14DE2E0C">
+          <wp:anchor distT="0" distB="0" distL="114300" distR="114300" simplePos="0" relativeHeight="251879424" behindDoc="0" locked="0" layoutInCell="1" allowOverlap="1" wp14:anchorId="54282DAC" wp14:editId="1B785E5A">
             <wp:simplePos x="0" y="0"/>
             <wp:positionH relativeFrom="column">
               <wp:posOffset>-635</wp:posOffset>
@@ -14154,7 +14967,7 @@
                     </pic:cNvPicPr>
                   </pic:nvPicPr>
                   <pic:blipFill>
-                    <a:blip r:embed="rId35">
+                    <a:blip r:embed="rId40">
                       <a:extLst>
                         <a:ext uri="{28A0092B-C50C-407E-A947-70E740481C1C}">
                           <a14:useLocalDpi xmlns:a14="http://schemas.microsoft.com/office/drawing/2010/main" val="0"/>
@@ -14198,50 +15011,25 @@
       </w:pPr>
       <w:bookmarkStart w:id="22" w:name="_Toc182568418"/>
       <w:r>
-        <w:t>7. Evenveel code geschreven als groepsleden in een periode van 2 weken</w:t>
-      </w:r>
-      <w:bookmarkEnd w:id="22"/>
-    </w:p>
-    <w:p>
-      <w:pPr>
-        <w:rPr>
+        <w:rPr>
+          <w:noProof/>
           <w:color w:val="0D0D0D" w:themeColor="text1" w:themeTint="F2"/>
           <w:sz w:val="22"/>
           <w:szCs w:val="22"/>
         </w:rPr>
-      </w:pPr>
-    </w:p>
-    <w:p>
-      <w:pPr>
-        <w:pStyle w:val="Kop3"/>
-      </w:pPr>
-      <w:bookmarkStart w:id="23" w:name="_Toc182568419"/>
-      <w:r>
-        <w:t>9. Bugreport geschreven tijdens een sprint</w:t>
-      </w:r>
-      <w:bookmarkEnd w:id="23"/>
-    </w:p>
-    <w:p>
-      <w:r>
-        <w:rPr>
-          <w:i/>
-          <w:iCs/>
-          <w:noProof/>
-          <w:color w:val="864A04" w:themeColor="accent2" w:themeShade="80"/>
-        </w:rPr>
         <w:drawing>
-          <wp:anchor distT="0" distB="0" distL="114300" distR="114300" simplePos="0" relativeHeight="251859968" behindDoc="0" locked="0" layoutInCell="1" allowOverlap="1" wp14:anchorId="32B273BE" wp14:editId="030F1093">
+          <wp:anchor distT="0" distB="0" distL="114300" distR="114300" simplePos="0" relativeHeight="251891712" behindDoc="0" locked="0" layoutInCell="1" allowOverlap="1" wp14:anchorId="66958E0D" wp14:editId="5635CA29">
             <wp:simplePos x="0" y="0"/>
             <wp:positionH relativeFrom="column">
-              <wp:posOffset>-16510</wp:posOffset>
+              <wp:posOffset>336964</wp:posOffset>
             </wp:positionH>
             <wp:positionV relativeFrom="paragraph">
-              <wp:posOffset>840105</wp:posOffset>
+              <wp:posOffset>425450</wp:posOffset>
             </wp:positionV>
-            <wp:extent cx="1795780" cy="2321560"/>
-            <wp:effectExtent l="0" t="0" r="0" b="2540"/>
+            <wp:extent cx="1240155" cy="2416175"/>
+            <wp:effectExtent l="0" t="0" r="0" b="3175"/>
             <wp:wrapTopAndBottom/>
-            <wp:docPr id="167030831" name="Afbeelding 1" descr="Afbeelding met tekst, Lettertype, schermopname, brief&#10;&#10;Automatisch gegenereerde beschrijving"/>
+            <wp:docPr id="1751343303" name="Afbeelding 5"/>
             <wp:cNvGraphicFramePr>
               <a:graphicFrameLocks xmlns:a="http://schemas.openxmlformats.org/drawingml/2006/main" noChangeAspect="1"/>
             </wp:cNvGraphicFramePr>
@@ -14249,24 +15037,235 @@
               <a:graphicData uri="http://schemas.openxmlformats.org/drawingml/2006/picture">
                 <pic:pic xmlns:pic="http://schemas.openxmlformats.org/drawingml/2006/picture">
                   <pic:nvPicPr>
-                    <pic:cNvPr id="167030831" name="Afbeelding 1" descr="Afbeelding met tekst, Lettertype, schermopname, brief&#10;&#10;Automatisch gegenereerde beschrijving"/>
+                    <pic:cNvPr id="1751343303" name="Afbeelding 1751343303"/>
                     <pic:cNvPicPr/>
                   </pic:nvPicPr>
-                  <pic:blipFill rotWithShape="1">
-                    <a:blip r:embed="rId36" cstate="print">
+                  <pic:blipFill>
+                    <a:blip r:embed="rId41">
                       <a:extLst>
                         <a:ext uri="{28A0092B-C50C-407E-A947-70E740481C1C}">
                           <a14:useLocalDpi xmlns:a14="http://schemas.microsoft.com/office/drawing/2010/main" val="0"/>
                         </a:ext>
                       </a:extLst>
                     </a:blip>
-                    <a:srcRect l="3563" r="2543"/>
+                    <a:stretch>
+                      <a:fillRect/>
+                    </a:stretch>
+                  </pic:blipFill>
+                  <pic:spPr>
+                    <a:xfrm>
+                      <a:off x="0" y="0"/>
+                      <a:ext cx="1240155" cy="2416175"/>
+                    </a:xfrm>
+                    <a:prstGeom prst="rect">
+                      <a:avLst/>
+                    </a:prstGeom>
+                  </pic:spPr>
+                </pic:pic>
+              </a:graphicData>
+            </a:graphic>
+            <wp14:sizeRelH relativeFrom="margin">
+              <wp14:pctWidth>0</wp14:pctWidth>
+            </wp14:sizeRelH>
+            <wp14:sizeRelV relativeFrom="margin">
+              <wp14:pctHeight>0</wp14:pctHeight>
+            </wp14:sizeRelV>
+          </wp:anchor>
+        </w:drawing>
+      </w:r>
+      <w:r>
+        <w:t>7. Evenveel code geschreven als groepsleden in een periode van 2 weken</w:t>
+      </w:r>
+      <w:bookmarkEnd w:id="22"/>
+    </w:p>
+    <w:p>
+      <w:pPr>
+        <w:rPr>
+          <w:color w:val="0D0D0D" w:themeColor="text1" w:themeTint="F2"/>
+          <w:sz w:val="22"/>
+          <w:szCs w:val="22"/>
+        </w:rPr>
+      </w:pPr>
+    </w:p>
+    <w:p>
+      <w:pPr>
+        <w:rPr>
+          <w:color w:val="0D0D0D" w:themeColor="text1" w:themeTint="F2"/>
+          <w:sz w:val="22"/>
+          <w:szCs w:val="22"/>
+        </w:rPr>
+      </w:pPr>
+    </w:p>
+    <w:p>
+      <w:pPr>
+        <w:rPr>
+          <w:color w:val="0D0D0D" w:themeColor="text1" w:themeTint="F2"/>
+          <w:sz w:val="22"/>
+          <w:szCs w:val="22"/>
+        </w:rPr>
+      </w:pPr>
+    </w:p>
+    <w:p>
+      <w:pPr>
+        <w:rPr>
+          <w:color w:val="0D0D0D" w:themeColor="text1" w:themeTint="F2"/>
+          <w:sz w:val="22"/>
+          <w:szCs w:val="22"/>
+        </w:rPr>
+      </w:pPr>
+    </w:p>
+    <w:p>
+      <w:pPr>
+        <w:pStyle w:val="Kop3"/>
+      </w:pPr>
+      <w:bookmarkStart w:id="23" w:name="_Toc182568419"/>
+      <w:r>
+        <w:lastRenderedPageBreak/>
+        <w:t>9. Bugreport geschreven tijdens een sprint</w:t>
+      </w:r>
+      <w:bookmarkEnd w:id="23"/>
+    </w:p>
+    <w:p>
+      <w:r>
+        <w:rPr>
+          <w:i/>
+          <w:iCs/>
+          <w:color w:val="864A04" w:themeColor="accent2" w:themeShade="80"/>
+        </w:rPr>
+        <w:t>Een</w:t>
+      </w:r>
+      <w:r>
+        <w:rPr>
+          <w:i/>
+          <w:iCs/>
+          <w:color w:val="864A04" w:themeColor="accent2" w:themeShade="80"/>
+        </w:rPr>
+        <w:t xml:space="preserve"> bug gevonden tijdens het bouwen van het </w:t>
+      </w:r>
+      <w:r>
+        <w:rPr>
+          <w:i/>
+          <w:iCs/>
+          <w:color w:val="864A04" w:themeColor="accent2" w:themeShade="80"/>
+        </w:rPr>
+        <w:t>User dashboard</w:t>
+      </w:r>
+      <w:r>
+        <w:t>:</w:t>
+      </w:r>
+    </w:p>
+    <w:p>
+      <w:pPr>
+        <w:rPr>
+          <w:color w:val="0D0D0D" w:themeColor="text1" w:themeTint="F2"/>
+          <w:sz w:val="22"/>
+          <w:szCs w:val="22"/>
+        </w:rPr>
+      </w:pPr>
+      <w:r>
+        <w:rPr>
+          <w:noProof/>
+        </w:rPr>
+        <w:drawing>
+          <wp:anchor distT="0" distB="0" distL="114300" distR="114300" simplePos="0" relativeHeight="251908096" behindDoc="0" locked="0" layoutInCell="1" allowOverlap="1" wp14:anchorId="2C35509C" wp14:editId="75B3563F">
+            <wp:simplePos x="0" y="0"/>
+            <wp:positionH relativeFrom="column">
+              <wp:posOffset>4150995</wp:posOffset>
+            </wp:positionH>
+            <wp:positionV relativeFrom="paragraph">
+              <wp:posOffset>478155</wp:posOffset>
+            </wp:positionV>
+            <wp:extent cx="2077085" cy="1710690"/>
+            <wp:effectExtent l="0" t="0" r="0" b="3810"/>
+            <wp:wrapTopAndBottom/>
+            <wp:docPr id="1425174163" name="Afbeelding 1" descr="Afbeelding met tekst, elektronica, schermopname, software&#10;&#10;Automatisch gegenereerde beschrijving"/>
+            <wp:cNvGraphicFramePr>
+              <a:graphicFrameLocks xmlns:a="http://schemas.openxmlformats.org/drawingml/2006/main" noChangeAspect="1"/>
+            </wp:cNvGraphicFramePr>
+            <a:graphic xmlns:a="http://schemas.openxmlformats.org/drawingml/2006/main">
+              <a:graphicData uri="http://schemas.openxmlformats.org/drawingml/2006/picture">
+                <pic:pic xmlns:pic="http://schemas.openxmlformats.org/drawingml/2006/picture">
+                  <pic:nvPicPr>
+                    <pic:cNvPr id="1425174163" name="Afbeelding 1" descr="Afbeelding met tekst, elektronica, schermopname, software&#10;&#10;Automatisch gegenereerde beschrijving"/>
+                    <pic:cNvPicPr/>
+                  </pic:nvPicPr>
+                  <pic:blipFill>
+                    <a:blip r:embed="rId42" cstate="print">
+                      <a:extLst>
+                        <a:ext uri="{28A0092B-C50C-407E-A947-70E740481C1C}">
+                          <a14:useLocalDpi xmlns:a14="http://schemas.microsoft.com/office/drawing/2010/main" val="0"/>
+                        </a:ext>
+                      </a:extLst>
+                    </a:blip>
+                    <a:stretch>
+                      <a:fillRect/>
+                    </a:stretch>
+                  </pic:blipFill>
+                  <pic:spPr>
+                    <a:xfrm>
+                      <a:off x="0" y="0"/>
+                      <a:ext cx="2077085" cy="1710690"/>
+                    </a:xfrm>
+                    <a:prstGeom prst="rect">
+                      <a:avLst/>
+                    </a:prstGeom>
+                  </pic:spPr>
+                </pic:pic>
+              </a:graphicData>
+            </a:graphic>
+            <wp14:sizeRelH relativeFrom="margin">
+              <wp14:pctWidth>0</wp14:pctWidth>
+            </wp14:sizeRelH>
+            <wp14:sizeRelV relativeFrom="margin">
+              <wp14:pctHeight>0</wp14:pctHeight>
+            </wp14:sizeRelV>
+          </wp:anchor>
+        </w:drawing>
+      </w:r>
+      <w:r>
+        <w:rPr>
+          <w:color w:val="0D0D0D" w:themeColor="text1" w:themeTint="F2"/>
+          <w:sz w:val="22"/>
+          <w:szCs w:val="22"/>
+        </w:rPr>
+        <w:drawing>
+          <wp:anchor distT="0" distB="0" distL="114300" distR="114300" simplePos="0" relativeHeight="251907072" behindDoc="0" locked="0" layoutInCell="1" allowOverlap="1" wp14:anchorId="7C84860E" wp14:editId="2A395D0C">
+            <wp:simplePos x="0" y="0"/>
+            <wp:positionH relativeFrom="column">
+              <wp:posOffset>2065020</wp:posOffset>
+            </wp:positionH>
+            <wp:positionV relativeFrom="paragraph">
+              <wp:posOffset>441325</wp:posOffset>
+            </wp:positionV>
+            <wp:extent cx="1570355" cy="2012950"/>
+            <wp:effectExtent l="0" t="0" r="0" b="6350"/>
+            <wp:wrapTopAndBottom/>
+            <wp:docPr id="1741250029" name="Afbeelding 1" descr="Afbeelding met tekst, elektronica, schermopname, software&#10;&#10;Automatisch gegenereerde beschrijving"/>
+            <wp:cNvGraphicFramePr>
+              <a:graphicFrameLocks xmlns:a="http://schemas.openxmlformats.org/drawingml/2006/main" noChangeAspect="1"/>
+            </wp:cNvGraphicFramePr>
+            <a:graphic xmlns:a="http://schemas.openxmlformats.org/drawingml/2006/main">
+              <a:graphicData uri="http://schemas.openxmlformats.org/drawingml/2006/picture">
+                <pic:pic xmlns:pic="http://schemas.openxmlformats.org/drawingml/2006/picture">
+                  <pic:nvPicPr>
+                    <pic:cNvPr id="1741250029" name="Afbeelding 1" descr="Afbeelding met tekst, elektronica, schermopname, software&#10;&#10;Automatisch gegenereerde beschrijving"/>
+                    <pic:cNvPicPr/>
+                  </pic:nvPicPr>
+                  <pic:blipFill rotWithShape="1">
+                    <a:blip r:embed="rId43" cstate="print">
+                      <a:extLst>
+                        <a:ext uri="{28A0092B-C50C-407E-A947-70E740481C1C}">
+                          <a14:useLocalDpi xmlns:a14="http://schemas.microsoft.com/office/drawing/2010/main" val="0"/>
+                        </a:ext>
+                      </a:extLst>
+                    </a:blip>
+                    <a:srcRect r="2572"/>
                     <a:stretch/>
                   </pic:blipFill>
                   <pic:spPr bwMode="auto">
                     <a:xfrm>
                       <a:off x="0" y="0"/>
-                      <a:ext cx="1795780" cy="2321560"/>
+                      <a:ext cx="1570355" cy="2012950"/>
                     </a:xfrm>
                     <a:prstGeom prst="rect">
                       <a:avLst/>
@@ -14294,44 +15293,23 @@
       </w:r>
       <w:r>
         <w:rPr>
-          <w:i/>
-          <w:iCs/>
-          <w:color w:val="864A04" w:themeColor="accent2" w:themeShade="80"/>
-        </w:rPr>
-        <w:t>We hebben een bug gevonden tijdens het bouwen van het contactpagina</w:t>
-      </w:r>
-      <w:r>
-        <w:t xml:space="preserve">. </w:t>
-      </w:r>
-    </w:p>
-    <w:p>
-      <w:pPr>
-        <w:rPr>
           <w:color w:val="0D0D0D" w:themeColor="text1" w:themeTint="F2"/>
           <w:sz w:val="22"/>
           <w:szCs w:val="22"/>
         </w:rPr>
-      </w:pPr>
-      <w:r>
-        <w:rPr>
-          <w:noProof/>
-          <w:color w:val="0D0D0D" w:themeColor="text1" w:themeTint="F2"/>
-          <w:sz w:val="22"/>
-          <w:szCs w:val="22"/>
-        </w:rPr>
         <w:drawing>
-          <wp:anchor distT="0" distB="0" distL="114300" distR="114300" simplePos="0" relativeHeight="251862016" behindDoc="0" locked="0" layoutInCell="1" allowOverlap="1" wp14:anchorId="73FB94FE" wp14:editId="158FB9F5">
+          <wp:anchor distT="0" distB="0" distL="114300" distR="114300" simplePos="0" relativeHeight="251906048" behindDoc="0" locked="0" layoutInCell="1" allowOverlap="1" wp14:anchorId="467DFB5D" wp14:editId="71FED8E9">
             <wp:simplePos x="0" y="0"/>
             <wp:positionH relativeFrom="column">
-              <wp:posOffset>3931920</wp:posOffset>
+              <wp:posOffset>1905</wp:posOffset>
             </wp:positionH>
             <wp:positionV relativeFrom="paragraph">
-              <wp:posOffset>504825</wp:posOffset>
+              <wp:posOffset>401320</wp:posOffset>
             </wp:positionV>
-            <wp:extent cx="2258695" cy="868680"/>
-            <wp:effectExtent l="0" t="0" r="8255" b="7620"/>
+            <wp:extent cx="1664335" cy="2043430"/>
+            <wp:effectExtent l="0" t="0" r="0" b="0"/>
             <wp:wrapTopAndBottom/>
-            <wp:docPr id="1871830021" name="Afbeelding 1"/>
+            <wp:docPr id="1255003100" name="Afbeelding 1" descr="Afbeelding met tekst, schermopname, Lettertype, ontwerp&#10;&#10;Automatisch gegenereerde beschrijving"/>
             <wp:cNvGraphicFramePr>
               <a:graphicFrameLocks xmlns:a="http://schemas.openxmlformats.org/drawingml/2006/main" noChangeAspect="1"/>
             </wp:cNvGraphicFramePr>
@@ -14339,36 +15317,29 @@
               <a:graphicData uri="http://schemas.openxmlformats.org/drawingml/2006/picture">
                 <pic:pic xmlns:pic="http://schemas.openxmlformats.org/drawingml/2006/picture">
                   <pic:nvPicPr>
-                    <pic:cNvPr id="1871830021" name=""/>
+                    <pic:cNvPr id="1255003100" name="Afbeelding 1" descr="Afbeelding met tekst, schermopname, Lettertype, ontwerp&#10;&#10;Automatisch gegenereerde beschrijving"/>
                     <pic:cNvPicPr/>
                   </pic:nvPicPr>
-                  <pic:blipFill rotWithShape="1">
-                    <a:blip r:embed="rId37" cstate="print">
+                  <pic:blipFill>
+                    <a:blip r:embed="rId44" cstate="print">
                       <a:extLst>
                         <a:ext uri="{28A0092B-C50C-407E-A947-70E740481C1C}">
                           <a14:useLocalDpi xmlns:a14="http://schemas.microsoft.com/office/drawing/2010/main" val="0"/>
                         </a:ext>
                       </a:extLst>
                     </a:blip>
-                    <a:srcRect t="4436"/>
-                    <a:stretch/>
+                    <a:stretch>
+                      <a:fillRect/>
+                    </a:stretch>
                   </pic:blipFill>
-                  <pic:spPr bwMode="auto">
+                  <pic:spPr>
                     <a:xfrm>
                       <a:off x="0" y="0"/>
-                      <a:ext cx="2258695" cy="868680"/>
+                      <a:ext cx="1664335" cy="2043430"/>
                     </a:xfrm>
                     <a:prstGeom prst="rect">
                       <a:avLst/>
                     </a:prstGeom>
-                    <a:ln>
-                      <a:noFill/>
-                    </a:ln>
-                    <a:extLst>
-                      <a:ext uri="{53640926-AAD7-44D8-BBD7-CCE9431645EC}">
-                        <a14:shadowObscured xmlns:a14="http://schemas.microsoft.com/office/drawing/2010/main"/>
-                      </a:ext>
-                    </a:extLst>
                   </pic:spPr>
                 </pic:pic>
               </a:graphicData>
@@ -14389,86 +15360,16 @@
           <w:sz w:val="22"/>
           <w:szCs w:val="22"/>
         </w:rPr>
-        <w:drawing>
-          <wp:anchor distT="0" distB="0" distL="114300" distR="114300" simplePos="0" relativeHeight="251860992" behindDoc="0" locked="0" layoutInCell="1" allowOverlap="1" wp14:anchorId="45DDA2C7" wp14:editId="62BA7DAA">
-            <wp:simplePos x="0" y="0"/>
-            <wp:positionH relativeFrom="column">
-              <wp:posOffset>1869440</wp:posOffset>
-            </wp:positionH>
-            <wp:positionV relativeFrom="paragraph">
-              <wp:posOffset>492125</wp:posOffset>
-            </wp:positionV>
-            <wp:extent cx="1959610" cy="2294255"/>
-            <wp:effectExtent l="0" t="0" r="2540" b="0"/>
-            <wp:wrapTopAndBottom/>
-            <wp:docPr id="1863995104" name="Afbeelding 1"/>
-            <wp:cNvGraphicFramePr>
-              <a:graphicFrameLocks xmlns:a="http://schemas.openxmlformats.org/drawingml/2006/main" noChangeAspect="1"/>
-            </wp:cNvGraphicFramePr>
-            <a:graphic xmlns:a="http://schemas.openxmlformats.org/drawingml/2006/main">
-              <a:graphicData uri="http://schemas.openxmlformats.org/drawingml/2006/picture">
-                <pic:pic xmlns:pic="http://schemas.openxmlformats.org/drawingml/2006/picture">
-                  <pic:nvPicPr>
-                    <pic:cNvPr id="1863995104" name=""/>
-                    <pic:cNvPicPr/>
-                  </pic:nvPicPr>
-                  <pic:blipFill rotWithShape="1">
-                    <a:blip r:embed="rId38" cstate="print">
-                      <a:extLst>
-                        <a:ext uri="{28A0092B-C50C-407E-A947-70E740481C1C}">
-                          <a14:useLocalDpi xmlns:a14="http://schemas.microsoft.com/office/drawing/2010/main" val="0"/>
-                        </a:ext>
-                      </a:extLst>
-                    </a:blip>
-                    <a:srcRect l="4551" r="4032"/>
-                    <a:stretch/>
-                  </pic:blipFill>
-                  <pic:spPr bwMode="auto">
-                    <a:xfrm>
-                      <a:off x="0" y="0"/>
-                      <a:ext cx="1959610" cy="2294255"/>
-                    </a:xfrm>
-                    <a:prstGeom prst="rect">
-                      <a:avLst/>
-                    </a:prstGeom>
-                    <a:ln>
-                      <a:noFill/>
-                    </a:ln>
-                    <a:extLst>
-                      <a:ext uri="{53640926-AAD7-44D8-BBD7-CCE9431645EC}">
-                        <a14:shadowObscured xmlns:a14="http://schemas.microsoft.com/office/drawing/2010/main"/>
-                      </a:ext>
-                    </a:extLst>
-                  </pic:spPr>
-                </pic:pic>
-              </a:graphicData>
-            </a:graphic>
-            <wp14:sizeRelH relativeFrom="margin">
-              <wp14:pctWidth>0</wp14:pctWidth>
-            </wp14:sizeRelH>
-            <wp14:sizeRelV relativeFrom="margin">
-              <wp14:pctHeight>0</wp14:pctHeight>
-            </wp14:sizeRelV>
-          </wp:anchor>
-        </w:drawing>
-      </w:r>
-      <w:r>
-        <w:rPr>
-          <w:noProof/>
-          <w:color w:val="0D0D0D" w:themeColor="text1" w:themeTint="F2"/>
-          <w:sz w:val="22"/>
-          <w:szCs w:val="22"/>
-        </w:rPr>
         <mc:AlternateContent>
           <mc:Choice Requires="wps">
             <w:drawing>
-              <wp:anchor distT="0" distB="0" distL="114300" distR="114300" simplePos="0" relativeHeight="251865088" behindDoc="0" locked="0" layoutInCell="1" allowOverlap="1" wp14:anchorId="2773C6A4" wp14:editId="1F9839ED">
+              <wp:anchor distT="0" distB="0" distL="114300" distR="114300" simplePos="0" relativeHeight="251865088" behindDoc="0" locked="0" layoutInCell="1" allowOverlap="1" wp14:anchorId="2773C6A4" wp14:editId="5EAD3442">
                 <wp:simplePos x="0" y="0"/>
                 <wp:positionH relativeFrom="column">
                   <wp:posOffset>4320540</wp:posOffset>
                 </wp:positionH>
                 <wp:positionV relativeFrom="paragraph">
-                  <wp:posOffset>9562</wp:posOffset>
+                  <wp:posOffset>102952</wp:posOffset>
                 </wp:positionV>
                 <wp:extent cx="1419860" cy="345440"/>
                 <wp:effectExtent l="0" t="0" r="0" b="0"/>
@@ -14545,7 +15446,7 @@
           </mc:Choice>
           <mc:Fallback>
             <w:pict>
-              <v:rect w14:anchorId="2773C6A4" id="_x0000_s1027" style="position:absolute;margin-left:340.2pt;margin-top:.75pt;width:111.8pt;height:27.2pt;z-index:251865088;visibility:visible;mso-wrap-style:square;mso-height-percent:0;mso-wrap-distance-left:9pt;mso-wrap-distance-top:0;mso-wrap-distance-right:9pt;mso-wrap-distance-bottom:0;mso-position-horizontal:absolute;mso-position-horizontal-relative:text;mso-position-vertical:absolute;mso-position-vertical-relative:text;mso-height-percent:0;mso-height-relative:margin;v-text-anchor:middle" o:gfxdata="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" filled="f" stroked="f" strokeweight="1pt">
+              <v:rect w14:anchorId="2773C6A4" id="_x0000_s1027" style="position:absolute;margin-left:340.2pt;margin-top:8.1pt;width:111.8pt;height:27.2pt;z-index:251865088;visibility:visible;mso-wrap-style:square;mso-height-percent:0;mso-wrap-distance-left:9pt;mso-wrap-distance-top:0;mso-wrap-distance-right:9pt;mso-wrap-distance-bottom:0;mso-position-horizontal:absolute;mso-position-horizontal-relative:text;mso-position-vertical:absolute;mso-position-vertical-relative:text;mso-height-percent:0;mso-height-relative:margin;v-text-anchor:middle" o:gfxdata="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" filled="f" stroked="f" strokeweight="1pt">
                 <v:textbox>
                   <w:txbxContent>
                     <w:p>
@@ -14583,13 +15484,13 @@
         <mc:AlternateContent>
           <mc:Choice Requires="wps">
             <w:drawing>
-              <wp:anchor distT="0" distB="0" distL="114300" distR="114300" simplePos="0" relativeHeight="251864064" behindDoc="0" locked="0" layoutInCell="1" allowOverlap="1" wp14:anchorId="2DF3035A" wp14:editId="5ED46DC2">
+              <wp:anchor distT="0" distB="0" distL="114300" distR="114300" simplePos="0" relativeHeight="251864064" behindDoc="0" locked="0" layoutInCell="1" allowOverlap="1" wp14:anchorId="2DF3035A" wp14:editId="04CDDFD4">
                 <wp:simplePos x="0" y="0"/>
                 <wp:positionH relativeFrom="column">
                   <wp:posOffset>2063115</wp:posOffset>
                 </wp:positionH>
                 <wp:positionV relativeFrom="paragraph">
-                  <wp:posOffset>10197</wp:posOffset>
+                  <wp:posOffset>99142</wp:posOffset>
                 </wp:positionV>
                 <wp:extent cx="1419860" cy="345440"/>
                 <wp:effectExtent l="0" t="0" r="0" b="0"/>
@@ -14666,7 +15567,7 @@
           </mc:Choice>
           <mc:Fallback>
             <w:pict>
-              <v:rect w14:anchorId="2DF3035A" id="_x0000_s1028" style="position:absolute;margin-left:162.45pt;margin-top:.8pt;width:111.8pt;height:27.2pt;z-index:251864064;visibility:visible;mso-wrap-style:square;mso-height-percent:0;mso-wrap-distance-left:9pt;mso-wrap-distance-top:0;mso-wrap-distance-right:9pt;mso-wrap-distance-bottom:0;mso-position-horizontal:absolute;mso-position-horizontal-relative:text;mso-position-vertical:absolute;mso-position-vertical-relative:text;mso-height-percent:0;mso-height-relative:margin;v-text-anchor:middle" o:gfxdata="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" filled="f" stroked="f" strokeweight="1pt">
+              <v:rect w14:anchorId="2DF3035A" id="_x0000_s1028" style="position:absolute;margin-left:162.45pt;margin-top:7.8pt;width:111.8pt;height:27.2pt;z-index:251864064;visibility:visible;mso-wrap-style:square;mso-height-percent:0;mso-wrap-distance-left:9pt;mso-wrap-distance-top:0;mso-wrap-distance-right:9pt;mso-wrap-distance-bottom:0;mso-position-horizontal:absolute;mso-position-horizontal-relative:text;mso-position-vertical:absolute;mso-position-vertical-relative:text;mso-height-percent:0;mso-height-relative:margin;v-text-anchor:middle" o:gfxdata="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" filled="f" stroked="f" strokeweight="1pt">
                 <v:textbox>
                   <w:txbxContent>
                     <w:p>
@@ -14704,13 +15605,13 @@
         <mc:AlternateContent>
           <mc:Choice Requires="wps">
             <w:drawing>
-              <wp:anchor distT="0" distB="0" distL="114300" distR="114300" simplePos="0" relativeHeight="251863040" behindDoc="0" locked="0" layoutInCell="1" allowOverlap="1" wp14:anchorId="1683920E" wp14:editId="5086F01D">
+              <wp:anchor distT="0" distB="0" distL="114300" distR="114300" simplePos="0" relativeHeight="251863040" behindDoc="0" locked="0" layoutInCell="1" allowOverlap="1" wp14:anchorId="1683920E" wp14:editId="79536D8F">
                 <wp:simplePos x="0" y="0"/>
                 <wp:positionH relativeFrom="column">
                   <wp:posOffset>0</wp:posOffset>
                 </wp:positionH>
                 <wp:positionV relativeFrom="paragraph">
-                  <wp:posOffset>12737</wp:posOffset>
+                  <wp:posOffset>101682</wp:posOffset>
                 </wp:positionV>
                 <wp:extent cx="1419860" cy="345440"/>
                 <wp:effectExtent l="0" t="0" r="0" b="0"/>
@@ -14787,7 +15688,7 @@
           </mc:Choice>
           <mc:Fallback>
             <w:pict>
-              <v:rect w14:anchorId="1683920E" id="_x0000_s1029" style="position:absolute;margin-left:0;margin-top:1pt;width:111.8pt;height:27.2pt;z-index:251863040;visibility:visible;mso-wrap-style:square;mso-height-percent:0;mso-wrap-distance-left:9pt;mso-wrap-distance-top:0;mso-wrap-distance-right:9pt;mso-wrap-distance-bottom:0;mso-position-horizontal:absolute;mso-position-horizontal-relative:text;mso-position-vertical:absolute;mso-position-vertical-relative:text;mso-height-percent:0;mso-height-relative:margin;v-text-anchor:middle" o:gfxdata="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" filled="f" stroked="f" strokeweight="1pt">
+              <v:rect w14:anchorId="1683920E" id="_x0000_s1029" style="position:absolute;margin-left:0;margin-top:8pt;width:111.8pt;height:27.2pt;z-index:251863040;visibility:visible;mso-wrap-style:square;mso-height-percent:0;mso-wrap-distance-left:9pt;mso-wrap-distance-top:0;mso-wrap-distance-right:9pt;mso-wrap-distance-bottom:0;mso-position-horizontal:absolute;mso-position-horizontal-relative:text;mso-position-vertical:absolute;mso-position-vertical-relative:text;mso-height-percent:0;mso-height-relative:margin;v-text-anchor:middle" o:gfxdata="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" filled="f" stroked="f" strokeweight="1pt">
                 <v:textbox>
                   <w:txbxContent>
                     <w:p>
@@ -14815,6 +15716,30 @@
           </mc:Fallback>
         </mc:AlternateContent>
       </w:r>
+      <w:hyperlink r:id="rId45" w:history="1">
+        <w:r>
+          <w:rPr>
+            <w:rStyle w:val="Hyperlink"/>
+            <w:sz w:val="22"/>
+            <w:szCs w:val="22"/>
+          </w:rPr>
+          <w:t>Bug 1</w:t>
+        </w:r>
+        <w:r>
+          <w:rPr>
+            <w:rStyle w:val="Hyperlink"/>
+            <w:sz w:val="22"/>
+            <w:szCs w:val="22"/>
+          </w:rPr>
+          <w:t>:</w:t>
+        </w:r>
+      </w:hyperlink>
+      <w:r>
+        <w:rPr>
+          <w:noProof/>
+        </w:rPr>
+        <w:t xml:space="preserve"> </w:t>
+      </w:r>
     </w:p>
     <w:p>
       <w:pPr>
@@ -14824,6 +15749,652 @@
           <w:szCs w:val="22"/>
         </w:rPr>
       </w:pPr>
+    </w:p>
+    <w:p>
+      <w:pPr>
+        <w:rPr>
+          <w:color w:val="0D0D0D" w:themeColor="text1" w:themeTint="F2"/>
+          <w:sz w:val="22"/>
+          <w:szCs w:val="22"/>
+        </w:rPr>
+      </w:pPr>
+      <w:r>
+        <w:rPr>
+          <w:noProof/>
+          <w:color w:val="0D0D0D" w:themeColor="text1" w:themeTint="F2"/>
+          <w:sz w:val="22"/>
+          <w:szCs w:val="22"/>
+        </w:rPr>
+        <mc:AlternateContent>
+          <mc:Choice Requires="wps">
+            <w:drawing>
+              <wp:anchor distT="0" distB="0" distL="114300" distR="114300" simplePos="0" relativeHeight="251895808" behindDoc="0" locked="0" layoutInCell="1" allowOverlap="1" wp14:anchorId="6BACBCDC" wp14:editId="7F8CA44A">
+                <wp:simplePos x="0" y="0"/>
+                <wp:positionH relativeFrom="column">
+                  <wp:posOffset>2138045</wp:posOffset>
+                </wp:positionH>
+                <wp:positionV relativeFrom="paragraph">
+                  <wp:posOffset>125849</wp:posOffset>
+                </wp:positionV>
+                <wp:extent cx="1419860" cy="345440"/>
+                <wp:effectExtent l="0" t="0" r="0" b="0"/>
+                <wp:wrapNone/>
+                <wp:docPr id="808933167" name="Rechthoek 1"/>
+                <wp:cNvGraphicFramePr/>
+                <a:graphic xmlns:a="http://schemas.openxmlformats.org/drawingml/2006/main">
+                  <a:graphicData uri="http://schemas.microsoft.com/office/word/2010/wordprocessingShape">
+                    <wps:wsp>
+                      <wps:cNvSpPr/>
+                      <wps:spPr>
+                        <a:xfrm>
+                          <a:off x="0" y="0"/>
+                          <a:ext cx="1419860" cy="345440"/>
+                        </a:xfrm>
+                        <a:prstGeom prst="rect">
+                          <a:avLst/>
+                        </a:prstGeom>
+                        <a:noFill/>
+                        <a:ln>
+                          <a:noFill/>
+                        </a:ln>
+                      </wps:spPr>
+                      <wps:style>
+                        <a:lnRef idx="2">
+                          <a:schemeClr val="accent6"/>
+                        </a:lnRef>
+                        <a:fillRef idx="1">
+                          <a:schemeClr val="lt1"/>
+                        </a:fillRef>
+                        <a:effectRef idx="0">
+                          <a:schemeClr val="accent6"/>
+                        </a:effectRef>
+                        <a:fontRef idx="minor">
+                          <a:schemeClr val="dk1"/>
+                        </a:fontRef>
+                      </wps:style>
+                      <wps:txbx>
+                        <w:txbxContent>
+                          <w:p>
+                            <w:pPr>
+                              <w:jc w:val="center"/>
+                              <w:rPr>
+                                <w:i/>
+                                <w:iCs/>
+                                <w:color w:val="846700" w:themeColor="accent1" w:themeShade="80"/>
+                              </w:rPr>
+                            </w:pPr>
+                            <w:r>
+                              <w:rPr>
+                                <w:i/>
+                                <w:iCs/>
+                                <w:color w:val="846700" w:themeColor="accent1" w:themeShade="80"/>
+                              </w:rPr>
+                              <w:t xml:space="preserve">Blad </w:t>
+                            </w:r>
+                            <w:r>
+                              <w:rPr>
+                                <w:i/>
+                                <w:iCs/>
+                                <w:color w:val="846700" w:themeColor="accent1" w:themeShade="80"/>
+                              </w:rPr>
+                              <w:t>2</w:t>
+                            </w:r>
+                            <w:r>
+                              <w:rPr>
+                                <w:i/>
+                                <w:iCs/>
+                                <w:color w:val="846700" w:themeColor="accent1" w:themeShade="80"/>
+                              </w:rPr>
+                              <w:t>:</w:t>
+                            </w:r>
+                          </w:p>
+                        </w:txbxContent>
+                      </wps:txbx>
+                      <wps:bodyPr rot="0" spcFirstLastPara="0" vertOverflow="overflow" horzOverflow="overflow" vert="horz" wrap="square" lIns="91440" tIns="45720" rIns="91440" bIns="45720" numCol="1" spcCol="0" rtlCol="0" fromWordArt="0" anchor="ctr" anchorCtr="0" forceAA="0" compatLnSpc="1">
+                        <a:prstTxWarp prst="textNoShape">
+                          <a:avLst/>
+                        </a:prstTxWarp>
+                        <a:noAutofit/>
+                      </wps:bodyPr>
+                    </wps:wsp>
+                  </a:graphicData>
+                </a:graphic>
+                <wp14:sizeRelV relativeFrom="margin">
+                  <wp14:pctHeight>0</wp14:pctHeight>
+                </wp14:sizeRelV>
+              </wp:anchor>
+            </w:drawing>
+          </mc:Choice>
+          <mc:Fallback>
+            <w:pict>
+              <v:rect w14:anchorId="6BACBCDC" id="_x0000_s1030" style="position:absolute;margin-left:168.35pt;margin-top:9.9pt;width:111.8pt;height:27.2pt;z-index:251895808;visibility:visible;mso-wrap-style:square;mso-height-percent:0;mso-wrap-distance-left:9pt;mso-wrap-distance-top:0;mso-wrap-distance-right:9pt;mso-wrap-distance-bottom:0;mso-position-horizontal:absolute;mso-position-horizontal-relative:text;mso-position-vertical:absolute;mso-position-vertical-relative:text;mso-height-percent:0;mso-height-relative:margin;v-text-anchor:middle" o:gfxdata="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" filled="f" stroked="f" strokeweight="1pt">
+                <v:textbox>
+                  <w:txbxContent>
+                    <w:p>
+                      <w:pPr>
+                        <w:jc w:val="center"/>
+                        <w:rPr>
+                          <w:i/>
+                          <w:iCs/>
+                          <w:color w:val="846700" w:themeColor="accent1" w:themeShade="80"/>
+                        </w:rPr>
+                      </w:pPr>
+                      <w:r>
+                        <w:rPr>
+                          <w:i/>
+                          <w:iCs/>
+                          <w:color w:val="846700" w:themeColor="accent1" w:themeShade="80"/>
+                        </w:rPr>
+                        <w:t xml:space="preserve">Blad </w:t>
+                      </w:r>
+                      <w:r>
+                        <w:rPr>
+                          <w:i/>
+                          <w:iCs/>
+                          <w:color w:val="846700" w:themeColor="accent1" w:themeShade="80"/>
+                        </w:rPr>
+                        <w:t>2</w:t>
+                      </w:r>
+                      <w:r>
+                        <w:rPr>
+                          <w:i/>
+                          <w:iCs/>
+                          <w:color w:val="846700" w:themeColor="accent1" w:themeShade="80"/>
+                        </w:rPr>
+                        <w:t>:</w:t>
+                      </w:r>
+                    </w:p>
+                  </w:txbxContent>
+                </v:textbox>
+              </v:rect>
+            </w:pict>
+          </mc:Fallback>
+        </mc:AlternateContent>
+      </w:r>
+      <w:r>
+        <w:rPr>
+          <w:noProof/>
+          <w:color w:val="0D0D0D" w:themeColor="text1" w:themeTint="F2"/>
+          <w:sz w:val="22"/>
+          <w:szCs w:val="22"/>
+        </w:rPr>
+        <mc:AlternateContent>
+          <mc:Choice Requires="wps">
+            <w:drawing>
+              <wp:anchor distT="0" distB="0" distL="114300" distR="114300" simplePos="0" relativeHeight="251897856" behindDoc="0" locked="0" layoutInCell="1" allowOverlap="1" wp14:anchorId="7475B7EF" wp14:editId="257C799E">
+                <wp:simplePos x="0" y="0"/>
+                <wp:positionH relativeFrom="column">
+                  <wp:posOffset>4150976</wp:posOffset>
+                </wp:positionH>
+                <wp:positionV relativeFrom="paragraph">
+                  <wp:posOffset>250467</wp:posOffset>
+                </wp:positionV>
+                <wp:extent cx="1419860" cy="345440"/>
+                <wp:effectExtent l="0" t="0" r="0" b="0"/>
+                <wp:wrapNone/>
+                <wp:docPr id="1257111696" name="Rechthoek 1"/>
+                <wp:cNvGraphicFramePr/>
+                <a:graphic xmlns:a="http://schemas.openxmlformats.org/drawingml/2006/main">
+                  <a:graphicData uri="http://schemas.microsoft.com/office/word/2010/wordprocessingShape">
+                    <wps:wsp>
+                      <wps:cNvSpPr/>
+                      <wps:spPr>
+                        <a:xfrm>
+                          <a:off x="0" y="0"/>
+                          <a:ext cx="1419860" cy="345440"/>
+                        </a:xfrm>
+                        <a:prstGeom prst="rect">
+                          <a:avLst/>
+                        </a:prstGeom>
+                        <a:noFill/>
+                        <a:ln>
+                          <a:noFill/>
+                        </a:ln>
+                      </wps:spPr>
+                      <wps:style>
+                        <a:lnRef idx="2">
+                          <a:schemeClr val="accent6"/>
+                        </a:lnRef>
+                        <a:fillRef idx="1">
+                          <a:schemeClr val="lt1"/>
+                        </a:fillRef>
+                        <a:effectRef idx="0">
+                          <a:schemeClr val="accent6"/>
+                        </a:effectRef>
+                        <a:fontRef idx="minor">
+                          <a:schemeClr val="dk1"/>
+                        </a:fontRef>
+                      </wps:style>
+                      <wps:txbx>
+                        <w:txbxContent>
+                          <w:p>
+                            <w:pPr>
+                              <w:jc w:val="center"/>
+                              <w:rPr>
+                                <w:i/>
+                                <w:iCs/>
+                                <w:color w:val="846700" w:themeColor="accent1" w:themeShade="80"/>
+                              </w:rPr>
+                            </w:pPr>
+                            <w:r>
+                              <w:rPr>
+                                <w:i/>
+                                <w:iCs/>
+                                <w:color w:val="846700" w:themeColor="accent1" w:themeShade="80"/>
+                              </w:rPr>
+                              <w:t xml:space="preserve">Blad </w:t>
+                            </w:r>
+                            <w:r>
+                              <w:rPr>
+                                <w:i/>
+                                <w:iCs/>
+                                <w:color w:val="846700" w:themeColor="accent1" w:themeShade="80"/>
+                              </w:rPr>
+                              <w:t>3</w:t>
+                            </w:r>
+                            <w:r>
+                              <w:rPr>
+                                <w:i/>
+                                <w:iCs/>
+                                <w:color w:val="846700" w:themeColor="accent1" w:themeShade="80"/>
+                              </w:rPr>
+                              <w:t>:</w:t>
+                            </w:r>
+                          </w:p>
+                        </w:txbxContent>
+                      </wps:txbx>
+                      <wps:bodyPr rot="0" spcFirstLastPara="0" vertOverflow="overflow" horzOverflow="overflow" vert="horz" wrap="square" lIns="91440" tIns="45720" rIns="91440" bIns="45720" numCol="1" spcCol="0" rtlCol="0" fromWordArt="0" anchor="ctr" anchorCtr="0" forceAA="0" compatLnSpc="1">
+                        <a:prstTxWarp prst="textNoShape">
+                          <a:avLst/>
+                        </a:prstTxWarp>
+                        <a:noAutofit/>
+                      </wps:bodyPr>
+                    </wps:wsp>
+                  </a:graphicData>
+                </a:graphic>
+                <wp14:sizeRelV relativeFrom="margin">
+                  <wp14:pctHeight>0</wp14:pctHeight>
+                </wp14:sizeRelV>
+              </wp:anchor>
+            </w:drawing>
+          </mc:Choice>
+          <mc:Fallback>
+            <w:pict>
+              <v:rect w14:anchorId="7475B7EF" id="_x0000_s1031" style="position:absolute;margin-left:326.85pt;margin-top:19.7pt;width:111.8pt;height:27.2pt;z-index:251897856;visibility:visible;mso-wrap-style:square;mso-height-percent:0;mso-wrap-distance-left:9pt;mso-wrap-distance-top:0;mso-wrap-distance-right:9pt;mso-wrap-distance-bottom:0;mso-position-horizontal:absolute;mso-position-horizontal-relative:text;mso-position-vertical:absolute;mso-position-vertical-relative:text;mso-height-percent:0;mso-height-relative:margin;v-text-anchor:middle" o:gfxdata="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" filled="f" stroked="f" strokeweight="1pt">
+                <v:textbox>
+                  <w:txbxContent>
+                    <w:p>
+                      <w:pPr>
+                        <w:jc w:val="center"/>
+                        <w:rPr>
+                          <w:i/>
+                          <w:iCs/>
+                          <w:color w:val="846700" w:themeColor="accent1" w:themeShade="80"/>
+                        </w:rPr>
+                      </w:pPr>
+                      <w:r>
+                        <w:rPr>
+                          <w:i/>
+                          <w:iCs/>
+                          <w:color w:val="846700" w:themeColor="accent1" w:themeShade="80"/>
+                        </w:rPr>
+                        <w:t xml:space="preserve">Blad </w:t>
+                      </w:r>
+                      <w:r>
+                        <w:rPr>
+                          <w:i/>
+                          <w:iCs/>
+                          <w:color w:val="846700" w:themeColor="accent1" w:themeShade="80"/>
+                        </w:rPr>
+                        <w:t>3</w:t>
+                      </w:r>
+                      <w:r>
+                        <w:rPr>
+                          <w:i/>
+                          <w:iCs/>
+                          <w:color w:val="846700" w:themeColor="accent1" w:themeShade="80"/>
+                        </w:rPr>
+                        <w:t>:</w:t>
+                      </w:r>
+                    </w:p>
+                  </w:txbxContent>
+                </v:textbox>
+              </v:rect>
+            </w:pict>
+          </mc:Fallback>
+        </mc:AlternateContent>
+      </w:r>
+      <w:hyperlink r:id="rId46" w:history="1">
+        <w:r>
+          <w:rPr>
+            <w:rStyle w:val="Hyperlink"/>
+            <w:sz w:val="22"/>
+            <w:szCs w:val="22"/>
+          </w:rPr>
+          <w:t>Bug 2:</w:t>
+        </w:r>
+      </w:hyperlink>
+    </w:p>
+    <w:p>
+      <w:pPr>
+        <w:rPr>
+          <w:color w:val="0D0D0D" w:themeColor="text1" w:themeTint="F2"/>
+          <w:sz w:val="22"/>
+          <w:szCs w:val="22"/>
+        </w:rPr>
+      </w:pPr>
+      <w:r>
+        <w:rPr>
+          <w:noProof/>
+        </w:rPr>
+        <w:drawing>
+          <wp:anchor distT="0" distB="0" distL="114300" distR="114300" simplePos="0" relativeHeight="251900928" behindDoc="0" locked="0" layoutInCell="1" allowOverlap="1" wp14:anchorId="6B2F52E5" wp14:editId="1D1A6002">
+            <wp:simplePos x="0" y="0"/>
+            <wp:positionH relativeFrom="column">
+              <wp:posOffset>2063115</wp:posOffset>
+            </wp:positionH>
+            <wp:positionV relativeFrom="paragraph">
+              <wp:posOffset>233045</wp:posOffset>
+            </wp:positionV>
+            <wp:extent cx="1835785" cy="2540635"/>
+            <wp:effectExtent l="0" t="0" r="0" b="0"/>
+            <wp:wrapTopAndBottom/>
+            <wp:docPr id="1412478896" name="Afbeelding 8" descr="Afbeelding met tekst, schermopname, Lettertype, Parallel&#10;&#10;Automatisch gegenereerde beschrijving"/>
+            <wp:cNvGraphicFramePr>
+              <a:graphicFrameLocks xmlns:a="http://schemas.openxmlformats.org/drawingml/2006/main" noChangeAspect="1"/>
+            </wp:cNvGraphicFramePr>
+            <a:graphic xmlns:a="http://schemas.openxmlformats.org/drawingml/2006/main">
+              <a:graphicData uri="http://schemas.openxmlformats.org/drawingml/2006/picture">
+                <pic:pic xmlns:pic="http://schemas.openxmlformats.org/drawingml/2006/picture">
+                  <pic:nvPicPr>
+                    <pic:cNvPr id="1412478896" name="Afbeelding 8" descr="Afbeelding met tekst, schermopname, Lettertype, Parallel&#10;&#10;Automatisch gegenereerde beschrijving"/>
+                    <pic:cNvPicPr>
+                      <a:picLocks noChangeAspect="1" noChangeArrowheads="1"/>
+                    </pic:cNvPicPr>
+                  </pic:nvPicPr>
+                  <pic:blipFill>
+                    <a:blip r:embed="rId47" cstate="print">
+                      <a:extLst>
+                        <a:ext uri="{28A0092B-C50C-407E-A947-70E740481C1C}">
+                          <a14:useLocalDpi xmlns:a14="http://schemas.microsoft.com/office/drawing/2010/main" val="0"/>
+                        </a:ext>
+                      </a:extLst>
+                    </a:blip>
+                    <a:srcRect/>
+                    <a:stretch>
+                      <a:fillRect/>
+                    </a:stretch>
+                  </pic:blipFill>
+                  <pic:spPr bwMode="auto">
+                    <a:xfrm>
+                      <a:off x="0" y="0"/>
+                      <a:ext cx="1835785" cy="2540635"/>
+                    </a:xfrm>
+                    <a:prstGeom prst="rect">
+                      <a:avLst/>
+                    </a:prstGeom>
+                    <a:noFill/>
+                    <a:ln>
+                      <a:noFill/>
+                    </a:ln>
+                  </pic:spPr>
+                </pic:pic>
+              </a:graphicData>
+            </a:graphic>
+            <wp14:sizeRelH relativeFrom="margin">
+              <wp14:pctWidth>0</wp14:pctWidth>
+            </wp14:sizeRelH>
+            <wp14:sizeRelV relativeFrom="margin">
+              <wp14:pctHeight>0</wp14:pctHeight>
+            </wp14:sizeRelV>
+          </wp:anchor>
+        </w:drawing>
+      </w:r>
+      <w:r>
+        <w:rPr>
+          <w:color w:val="0D0D0D" w:themeColor="text1" w:themeTint="F2"/>
+          <w:sz w:val="22"/>
+          <w:szCs w:val="22"/>
+        </w:rPr>
+        <w:drawing>
+          <wp:anchor distT="0" distB="0" distL="114300" distR="114300" simplePos="0" relativeHeight="251898880" behindDoc="0" locked="0" layoutInCell="1" allowOverlap="1" wp14:anchorId="5EDFADC8" wp14:editId="473B5173">
+            <wp:simplePos x="0" y="0"/>
+            <wp:positionH relativeFrom="column">
+              <wp:posOffset>4110990</wp:posOffset>
+            </wp:positionH>
+            <wp:positionV relativeFrom="paragraph">
+              <wp:posOffset>311767</wp:posOffset>
+            </wp:positionV>
+            <wp:extent cx="1713230" cy="1586230"/>
+            <wp:effectExtent l="0" t="0" r="1270" b="0"/>
+            <wp:wrapTopAndBottom/>
+            <wp:docPr id="373141366" name="Afbeelding 1" descr="Afbeelding met tekst, schermopname, Website, Webpagina&#10;&#10;Automatisch gegenereerde beschrijving"/>
+            <wp:cNvGraphicFramePr>
+              <a:graphicFrameLocks xmlns:a="http://schemas.openxmlformats.org/drawingml/2006/main" noChangeAspect="1"/>
+            </wp:cNvGraphicFramePr>
+            <a:graphic xmlns:a="http://schemas.openxmlformats.org/drawingml/2006/main">
+              <a:graphicData uri="http://schemas.openxmlformats.org/drawingml/2006/picture">
+                <pic:pic xmlns:pic="http://schemas.openxmlformats.org/drawingml/2006/picture">
+                  <pic:nvPicPr>
+                    <pic:cNvPr id="373141366" name="Afbeelding 1" descr="Afbeelding met tekst, schermopname, Website, Webpagina&#10;&#10;Automatisch gegenereerde beschrijving"/>
+                    <pic:cNvPicPr/>
+                  </pic:nvPicPr>
+                  <pic:blipFill>
+                    <a:blip r:embed="rId48" cstate="print">
+                      <a:extLst>
+                        <a:ext uri="{28A0092B-C50C-407E-A947-70E740481C1C}">
+                          <a14:useLocalDpi xmlns:a14="http://schemas.microsoft.com/office/drawing/2010/main" val="0"/>
+                        </a:ext>
+                      </a:extLst>
+                    </a:blip>
+                    <a:stretch>
+                      <a:fillRect/>
+                    </a:stretch>
+                  </pic:blipFill>
+                  <pic:spPr>
+                    <a:xfrm>
+                      <a:off x="0" y="0"/>
+                      <a:ext cx="1713230" cy="1586230"/>
+                    </a:xfrm>
+                    <a:prstGeom prst="rect">
+                      <a:avLst/>
+                    </a:prstGeom>
+                  </pic:spPr>
+                </pic:pic>
+              </a:graphicData>
+            </a:graphic>
+            <wp14:sizeRelH relativeFrom="margin">
+              <wp14:pctWidth>0</wp14:pctWidth>
+            </wp14:sizeRelH>
+            <wp14:sizeRelV relativeFrom="margin">
+              <wp14:pctHeight>0</wp14:pctHeight>
+            </wp14:sizeRelV>
+          </wp:anchor>
+        </w:drawing>
+      </w:r>
+      <w:r>
+        <w:rPr>
+          <w:color w:val="0D0D0D" w:themeColor="text1" w:themeTint="F2"/>
+          <w:sz w:val="22"/>
+          <w:szCs w:val="22"/>
+        </w:rPr>
+        <w:drawing>
+          <wp:anchor distT="0" distB="0" distL="114300" distR="114300" simplePos="0" relativeHeight="251905024" behindDoc="0" locked="0" layoutInCell="1" allowOverlap="1" wp14:anchorId="3B1B9518" wp14:editId="48749ED3">
+            <wp:simplePos x="0" y="0"/>
+            <wp:positionH relativeFrom="column">
+              <wp:posOffset>0</wp:posOffset>
+            </wp:positionH>
+            <wp:positionV relativeFrom="paragraph">
+              <wp:posOffset>342265</wp:posOffset>
+            </wp:positionV>
+            <wp:extent cx="1714500" cy="2254885"/>
+            <wp:effectExtent l="0" t="0" r="0" b="0"/>
+            <wp:wrapTopAndBottom/>
+            <wp:docPr id="1047888795" name="Afbeelding 1" descr="Afbeelding met tekst, schermopname, Lettertype, nummer&#10;&#10;Automatisch gegenereerde beschrijving"/>
+            <wp:cNvGraphicFramePr>
+              <a:graphicFrameLocks xmlns:a="http://schemas.openxmlformats.org/drawingml/2006/main" noChangeAspect="1"/>
+            </wp:cNvGraphicFramePr>
+            <a:graphic xmlns:a="http://schemas.openxmlformats.org/drawingml/2006/main">
+              <a:graphicData uri="http://schemas.openxmlformats.org/drawingml/2006/picture">
+                <pic:pic xmlns:pic="http://schemas.openxmlformats.org/drawingml/2006/picture">
+                  <pic:nvPicPr>
+                    <pic:cNvPr id="333335182" name="Afbeelding 1" descr="Afbeelding met tekst, schermopname, Lettertype, nummer&#10;&#10;Automatisch gegenereerde beschrijving"/>
+                    <pic:cNvPicPr/>
+                  </pic:nvPicPr>
+                  <pic:blipFill>
+                    <a:blip r:embed="rId49" cstate="print">
+                      <a:extLst>
+                        <a:ext uri="{28A0092B-C50C-407E-A947-70E740481C1C}">
+                          <a14:useLocalDpi xmlns:a14="http://schemas.microsoft.com/office/drawing/2010/main" val="0"/>
+                        </a:ext>
+                      </a:extLst>
+                    </a:blip>
+                    <a:stretch>
+                      <a:fillRect/>
+                    </a:stretch>
+                  </pic:blipFill>
+                  <pic:spPr>
+                    <a:xfrm>
+                      <a:off x="0" y="0"/>
+                      <a:ext cx="1714500" cy="2254885"/>
+                    </a:xfrm>
+                    <a:prstGeom prst="rect">
+                      <a:avLst/>
+                    </a:prstGeom>
+                  </pic:spPr>
+                </pic:pic>
+              </a:graphicData>
+            </a:graphic>
+            <wp14:sizeRelH relativeFrom="margin">
+              <wp14:pctWidth>0</wp14:pctWidth>
+            </wp14:sizeRelH>
+            <wp14:sizeRelV relativeFrom="margin">
+              <wp14:pctHeight>0</wp14:pctHeight>
+            </wp14:sizeRelV>
+          </wp:anchor>
+        </w:drawing>
+      </w:r>
+      <w:r>
+        <w:rPr>
+          <w:noProof/>
+          <w:color w:val="0D0D0D" w:themeColor="text1" w:themeTint="F2"/>
+          <w:sz w:val="22"/>
+          <w:szCs w:val="22"/>
+        </w:rPr>
+        <mc:AlternateContent>
+          <mc:Choice Requires="wps">
+            <w:drawing>
+              <wp:anchor distT="0" distB="0" distL="114300" distR="114300" simplePos="0" relativeHeight="251893760" behindDoc="0" locked="0" layoutInCell="1" allowOverlap="1" wp14:anchorId="2F394534" wp14:editId="6264C600">
+                <wp:simplePos x="0" y="0"/>
+                <wp:positionH relativeFrom="column">
+                  <wp:posOffset>0</wp:posOffset>
+                </wp:positionH>
+                <wp:positionV relativeFrom="paragraph">
+                  <wp:posOffset>-635</wp:posOffset>
+                </wp:positionV>
+                <wp:extent cx="1419860" cy="345440"/>
+                <wp:effectExtent l="0" t="0" r="0" b="0"/>
+                <wp:wrapNone/>
+                <wp:docPr id="1689848116" name="Rechthoek 1"/>
+                <wp:cNvGraphicFramePr/>
+                <a:graphic xmlns:a="http://schemas.openxmlformats.org/drawingml/2006/main">
+                  <a:graphicData uri="http://schemas.microsoft.com/office/word/2010/wordprocessingShape">
+                    <wps:wsp>
+                      <wps:cNvSpPr/>
+                      <wps:spPr>
+                        <a:xfrm>
+                          <a:off x="0" y="0"/>
+                          <a:ext cx="1419860" cy="345440"/>
+                        </a:xfrm>
+                        <a:prstGeom prst="rect">
+                          <a:avLst/>
+                        </a:prstGeom>
+                        <a:noFill/>
+                        <a:ln>
+                          <a:noFill/>
+                        </a:ln>
+                      </wps:spPr>
+                      <wps:style>
+                        <a:lnRef idx="2">
+                          <a:schemeClr val="accent6"/>
+                        </a:lnRef>
+                        <a:fillRef idx="1">
+                          <a:schemeClr val="lt1"/>
+                        </a:fillRef>
+                        <a:effectRef idx="0">
+                          <a:schemeClr val="accent6"/>
+                        </a:effectRef>
+                        <a:fontRef idx="minor">
+                          <a:schemeClr val="dk1"/>
+                        </a:fontRef>
+                      </wps:style>
+                      <wps:txbx>
+                        <w:txbxContent>
+                          <w:p>
+                            <w:pPr>
+                              <w:jc w:val="center"/>
+                              <w:rPr>
+                                <w:i/>
+                                <w:iCs/>
+                                <w:color w:val="846700" w:themeColor="accent1" w:themeShade="80"/>
+                              </w:rPr>
+                            </w:pPr>
+                            <w:r>
+                              <w:rPr>
+                                <w:i/>
+                                <w:iCs/>
+                                <w:color w:val="846700" w:themeColor="accent1" w:themeShade="80"/>
+                              </w:rPr>
+                              <w:t>Blad 1:</w:t>
+                            </w:r>
+                          </w:p>
+                        </w:txbxContent>
+                      </wps:txbx>
+                      <wps:bodyPr rot="0" spcFirstLastPara="0" vertOverflow="overflow" horzOverflow="overflow" vert="horz" wrap="square" lIns="91440" tIns="45720" rIns="91440" bIns="45720" numCol="1" spcCol="0" rtlCol="0" fromWordArt="0" anchor="ctr" anchorCtr="0" forceAA="0" compatLnSpc="1">
+                        <a:prstTxWarp prst="textNoShape">
+                          <a:avLst/>
+                        </a:prstTxWarp>
+                        <a:noAutofit/>
+                      </wps:bodyPr>
+                    </wps:wsp>
+                  </a:graphicData>
+                </a:graphic>
+                <wp14:sizeRelV relativeFrom="margin">
+                  <wp14:pctHeight>0</wp14:pctHeight>
+                </wp14:sizeRelV>
+              </wp:anchor>
+            </w:drawing>
+          </mc:Choice>
+          <mc:Fallback>
+            <w:pict>
+              <v:rect w14:anchorId="2F394534" id="_x0000_s1032" style="position:absolute;margin-left:0;margin-top:-.05pt;width:111.8pt;height:27.2pt;z-index:251893760;visibility:visible;mso-wrap-style:square;mso-height-percent:0;mso-wrap-distance-left:9pt;mso-wrap-distance-top:0;mso-wrap-distance-right:9pt;mso-wrap-distance-bottom:0;mso-position-horizontal:absolute;mso-position-horizontal-relative:text;mso-position-vertical:absolute;mso-position-vertical-relative:text;mso-height-percent:0;mso-height-relative:margin;v-text-anchor:middle" o:gfxdata="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" filled="f" stroked="f" strokeweight="1pt">
+                <v:textbox>
+                  <w:txbxContent>
+                    <w:p>
+                      <w:pPr>
+                        <w:jc w:val="center"/>
+                        <w:rPr>
+                          <w:i/>
+                          <w:iCs/>
+                          <w:color w:val="846700" w:themeColor="accent1" w:themeShade="80"/>
+                        </w:rPr>
+                      </w:pPr>
+                      <w:r>
+                        <w:rPr>
+                          <w:i/>
+                          <w:iCs/>
+                          <w:color w:val="846700" w:themeColor="accent1" w:themeShade="80"/>
+                        </w:rPr>
+                        <w:t>Blad 1:</w:t>
+                      </w:r>
+                    </w:p>
+                  </w:txbxContent>
+                </v:textbox>
+              </v:rect>
+            </w:pict>
+          </mc:Fallback>
+        </mc:AlternateContent>
+      </w:r>
     </w:p>
     <w:p>
       <w:pPr>
@@ -14839,7 +16410,6 @@
       </w:pPr>
       <w:bookmarkStart w:id="24" w:name="_Toc182568420"/>
       <w:r>
-        <w:lastRenderedPageBreak/>
         <w:t>12. Op de hoogte van wetgeving, beveiligingsrisico’s en beveiligingsmaatregelen toegepast</w:t>
       </w:r>
       <w:bookmarkEnd w:id="24"/>
@@ -14903,7 +16473,7 @@
                     <pic:cNvPicPr/>
                   </pic:nvPicPr>
                   <pic:blipFill rotWithShape="1">
-                    <a:blip r:embed="rId39" cstate="print">
+                    <a:blip r:embed="rId50" cstate="print">
                       <a:extLst>
                         <a:ext uri="{28A0092B-C50C-407E-A947-70E740481C1C}">
                           <a14:useLocalDpi xmlns:a14="http://schemas.microsoft.com/office/drawing/2010/main" val="0"/>
@@ -14982,7 +16552,7 @@
       <w:r>
         <w:t>: “</w:t>
       </w:r>
-      <w:hyperlink r:id="rId40" w:history="1">
+      <w:hyperlink r:id="rId51" w:history="1">
         <w:r>
           <w:rPr>
             <w:rStyle w:val="Hyperlink"/>
@@ -15015,7 +16585,7 @@
                     <pic:cNvPicPr/>
                   </pic:nvPicPr>
                   <pic:blipFill>
-                    <a:blip r:embed="rId41"/>
+                    <a:blip r:embed="rId52"/>
                     <a:stretch>
                       <a:fillRect/>
                     </a:stretch>
@@ -15057,7 +16627,7 @@
                     <pic:cNvPicPr/>
                   </pic:nvPicPr>
                   <pic:blipFill>
-                    <a:blip r:embed="rId42"/>
+                    <a:blip r:embed="rId53"/>
                     <a:stretch>
                       <a:fillRect/>
                     </a:stretch>
@@ -15125,7 +16695,7 @@
       <w:r>
         <w:t>“</w:t>
       </w:r>
-      <w:hyperlink r:id="rId43" w:history="1">
+      <w:hyperlink r:id="rId54" w:history="1">
         <w:r>
           <w:rPr>
             <w:rStyle w:val="Hyperlink"/>
@@ -15168,7 +16738,7 @@
                     <pic:cNvPicPr/>
                   </pic:nvPicPr>
                   <pic:blipFill>
-                    <a:blip r:embed="rId44"/>
+                    <a:blip r:embed="rId55"/>
                     <a:stretch>
                       <a:fillRect/>
                     </a:stretch>
@@ -15231,7 +16801,7 @@
                     <pic:cNvPicPr/>
                   </pic:nvPicPr>
                   <pic:blipFill>
-                    <a:blip r:embed="rId45" cstate="print">
+                    <a:blip r:embed="rId56" cstate="print">
                       <a:extLst>
                         <a:ext uri="{28A0092B-C50C-407E-A947-70E740481C1C}">
                           <a14:useLocalDpi xmlns:a14="http://schemas.microsoft.com/office/drawing/2010/main" val="0"/>
@@ -15291,7 +16861,7 @@
                     <pic:cNvPicPr/>
                   </pic:nvPicPr>
                   <pic:blipFill>
-                    <a:blip r:embed="rId46" cstate="print">
+                    <a:blip r:embed="rId57" cstate="print">
                       <a:extLst>
                         <a:ext uri="{28A0092B-C50C-407E-A947-70E740481C1C}">
                           <a14:useLocalDpi xmlns:a14="http://schemas.microsoft.com/office/drawing/2010/main" val="0"/>
@@ -15331,7 +16901,7 @@
         </w:rPr>
         <w:t>“</w:t>
       </w:r>
-      <w:hyperlink r:id="rId47" w:history="1">
+      <w:hyperlink r:id="rId58" w:history="1">
         <w:r>
           <w:rPr>
             <w:rStyle w:val="Hyperlink"/>
@@ -15395,7 +16965,7 @@
                     <pic:cNvPicPr/>
                   </pic:nvPicPr>
                   <pic:blipFill>
-                    <a:blip r:embed="rId48">
+                    <a:blip r:embed="rId59">
                       <a:extLst>
                         <a:ext uri="{28A0092B-C50C-407E-A947-70E740481C1C}">
                           <a14:useLocalDpi xmlns:a14="http://schemas.microsoft.com/office/drawing/2010/main" val="0"/>
@@ -15455,7 +17025,7 @@
                     <pic:cNvPicPr/>
                   </pic:nvPicPr>
                   <pic:blipFill>
-                    <a:blip r:embed="rId49">
+                    <a:blip r:embed="rId60">
                       <a:extLst>
                         <a:ext uri="{28A0092B-C50C-407E-A947-70E740481C1C}">
                           <a14:useLocalDpi xmlns:a14="http://schemas.microsoft.com/office/drawing/2010/main" val="0"/>
@@ -15515,7 +17085,7 @@
                     <pic:cNvPicPr/>
                   </pic:nvPicPr>
                   <pic:blipFill>
-                    <a:blip r:embed="rId50">
+                    <a:blip r:embed="rId61">
                       <a:extLst>
                         <a:ext uri="{28A0092B-C50C-407E-A947-70E740481C1C}">
                           <a14:useLocalDpi xmlns:a14="http://schemas.microsoft.com/office/drawing/2010/main" val="0"/>
@@ -15569,7 +17139,7 @@
                     <pic:cNvPicPr/>
                   </pic:nvPicPr>
                   <pic:blipFill>
-                    <a:blip r:embed="rId51">
+                    <a:blip r:embed="rId62">
                       <a:extLst>
                         <a:ext uri="{28A0092B-C50C-407E-A947-70E740481C1C}">
                           <a14:useLocalDpi xmlns:a14="http://schemas.microsoft.com/office/drawing/2010/main" val="0"/>
@@ -15644,16 +17214,16 @@
           <w:noProof/>
         </w:rPr>
         <w:drawing>
-          <wp:anchor distT="0" distB="0" distL="114300" distR="114300" simplePos="0" relativeHeight="251799552" behindDoc="0" locked="0" layoutInCell="1" allowOverlap="1" wp14:anchorId="1262E229" wp14:editId="236A30F6">
+          <wp:anchor distT="0" distB="0" distL="114300" distR="114300" simplePos="0" relativeHeight="251799552" behindDoc="0" locked="0" layoutInCell="1" allowOverlap="1" wp14:anchorId="1262E229" wp14:editId="2EC0819E">
             <wp:simplePos x="0" y="0"/>
             <wp:positionH relativeFrom="column">
-              <wp:posOffset>3395980</wp:posOffset>
+              <wp:posOffset>2008505</wp:posOffset>
             </wp:positionH>
             <wp:positionV relativeFrom="paragraph">
               <wp:posOffset>289560</wp:posOffset>
             </wp:positionV>
-            <wp:extent cx="2360295" cy="2085975"/>
-            <wp:effectExtent l="0" t="0" r="1905" b="9525"/>
+            <wp:extent cx="1828800" cy="1616710"/>
+            <wp:effectExtent l="0" t="0" r="0" b="2540"/>
             <wp:wrapTopAndBottom/>
             <wp:docPr id="855397465" name="Afbeelding 1" descr="Afbeelding met tekst, schermopname, software, Computerpictogram&#10;&#10;Automatisch gegenereerde beschrijving"/>
             <wp:cNvGraphicFramePr>
@@ -15667,7 +17237,7 @@
                     <pic:cNvPicPr/>
                   </pic:nvPicPr>
                   <pic:blipFill>
-                    <a:blip r:embed="rId52" cstate="print">
+                    <a:blip r:embed="rId63" cstate="print">
                       <a:extLst>
                         <a:ext uri="{28A0092B-C50C-407E-A947-70E740481C1C}">
                           <a14:useLocalDpi xmlns:a14="http://schemas.microsoft.com/office/drawing/2010/main" val="0"/>
@@ -15681,7 +17251,7 @@
                   <pic:spPr>
                     <a:xfrm>
                       <a:off x="0" y="0"/>
-                      <a:ext cx="2360295" cy="2085975"/>
+                      <a:ext cx="1828800" cy="1616710"/>
                     </a:xfrm>
                     <a:prstGeom prst="rect">
                       <a:avLst/>
@@ -15700,14 +17270,73 @@
         </w:drawing>
       </w:r>
       <w:r>
-        <w:t xml:space="preserve"> </w:t>
+        <w:rPr>
+          <w:color w:val="0D0D0D" w:themeColor="text1" w:themeTint="F2"/>
+          <w:sz w:val="22"/>
+          <w:szCs w:val="22"/>
+        </w:rPr>
+        <w:drawing>
+          <wp:anchor distT="0" distB="0" distL="114300" distR="114300" simplePos="0" relativeHeight="251909120" behindDoc="0" locked="0" layoutInCell="1" allowOverlap="1" wp14:anchorId="0A6BFCD3" wp14:editId="707AB6B7">
+            <wp:simplePos x="0" y="0"/>
+            <wp:positionH relativeFrom="column">
+              <wp:posOffset>4059555</wp:posOffset>
+            </wp:positionH>
+            <wp:positionV relativeFrom="paragraph">
+              <wp:posOffset>289560</wp:posOffset>
+            </wp:positionV>
+            <wp:extent cx="1949450" cy="1606550"/>
+            <wp:effectExtent l="0" t="0" r="0" b="0"/>
+            <wp:wrapTopAndBottom/>
+            <wp:docPr id="280617826" name="Afbeelding 1" descr="Afbeelding met tekst, schermopname, software, Besturingssysteem&#10;&#10;Automatisch gegenereerde beschrijving"/>
+            <wp:cNvGraphicFramePr>
+              <a:graphicFrameLocks xmlns:a="http://schemas.openxmlformats.org/drawingml/2006/main" noChangeAspect="1"/>
+            </wp:cNvGraphicFramePr>
+            <a:graphic xmlns:a="http://schemas.openxmlformats.org/drawingml/2006/main">
+              <a:graphicData uri="http://schemas.openxmlformats.org/drawingml/2006/picture">
+                <pic:pic xmlns:pic="http://schemas.openxmlformats.org/drawingml/2006/picture">
+                  <pic:nvPicPr>
+                    <pic:cNvPr id="280617826" name="Afbeelding 1" descr="Afbeelding met tekst, schermopname, software, Besturingssysteem&#10;&#10;Automatisch gegenereerde beschrijving"/>
+                    <pic:cNvPicPr/>
+                  </pic:nvPicPr>
+                  <pic:blipFill>
+                    <a:blip r:embed="rId64" cstate="print">
+                      <a:extLst>
+                        <a:ext uri="{28A0092B-C50C-407E-A947-70E740481C1C}">
+                          <a14:useLocalDpi xmlns:a14="http://schemas.microsoft.com/office/drawing/2010/main" val="0"/>
+                        </a:ext>
+                      </a:extLst>
+                    </a:blip>
+                    <a:stretch>
+                      <a:fillRect/>
+                    </a:stretch>
+                  </pic:blipFill>
+                  <pic:spPr>
+                    <a:xfrm>
+                      <a:off x="0" y="0"/>
+                      <a:ext cx="1949450" cy="1606550"/>
+                    </a:xfrm>
+                    <a:prstGeom prst="rect">
+                      <a:avLst/>
+                    </a:prstGeom>
+                  </pic:spPr>
+                </pic:pic>
+              </a:graphicData>
+            </a:graphic>
+            <wp14:sizeRelH relativeFrom="margin">
+              <wp14:pctWidth>0</wp14:pctWidth>
+            </wp14:sizeRelH>
+            <wp14:sizeRelV relativeFrom="margin">
+              <wp14:pctHeight>0</wp14:pctHeight>
+            </wp14:sizeRelV>
+          </wp:anchor>
+        </w:drawing>
       </w:r>
       <w:r>
         <w:rPr>
           <w:noProof/>
         </w:rPr>
         <w:drawing>
-          <wp:anchor distT="0" distB="0" distL="114300" distR="114300" simplePos="0" relativeHeight="251798528" behindDoc="0" locked="0" layoutInCell="1" allowOverlap="1" wp14:anchorId="329F521A" wp14:editId="45F6AD7B">
+          <wp:anchor distT="0" distB="0" distL="114300" distR="114300" simplePos="0" relativeHeight="251798528" behindDoc="0" locked="0" layoutInCell="1" allowOverlap="1" wp14:anchorId="329F521A" wp14:editId="089C5522">
             <wp:simplePos x="0" y="0"/>
             <wp:positionH relativeFrom="column">
               <wp:posOffset>-61595</wp:posOffset>
@@ -15715,8 +17344,8 @@
             <wp:positionV relativeFrom="paragraph">
               <wp:posOffset>289560</wp:posOffset>
             </wp:positionV>
-            <wp:extent cx="2387280" cy="2085975"/>
-            <wp:effectExtent l="0" t="0" r="0" b="0"/>
+            <wp:extent cx="1838325" cy="1606550"/>
+            <wp:effectExtent l="0" t="0" r="9525" b="0"/>
             <wp:wrapTopAndBottom/>
             <wp:docPr id="808954723" name="Afbeelding 1" descr="Afbeelding met tekst, schermopname, software, Webpagina&#10;&#10;Automatisch gegenereerde beschrijving"/>
             <wp:cNvGraphicFramePr>
@@ -15730,7 +17359,7 @@
                     <pic:cNvPicPr/>
                   </pic:nvPicPr>
                   <pic:blipFill>
-                    <a:blip r:embed="rId53" cstate="print">
+                    <a:blip r:embed="rId65" cstate="print">
                       <a:extLst>
                         <a:ext uri="{28A0092B-C50C-407E-A947-70E740481C1C}">
                           <a14:useLocalDpi xmlns:a14="http://schemas.microsoft.com/office/drawing/2010/main" val="0"/>
@@ -15744,7 +17373,190 @@
                   <pic:spPr>
                     <a:xfrm>
                       <a:off x="0" y="0"/>
-                      <a:ext cx="2387280" cy="2085975"/>
+                      <a:ext cx="1838325" cy="1606550"/>
+                    </a:xfrm>
+                    <a:prstGeom prst="rect">
+                      <a:avLst/>
+                    </a:prstGeom>
+                  </pic:spPr>
+                </pic:pic>
+              </a:graphicData>
+            </a:graphic>
+            <wp14:sizeRelH relativeFrom="margin">
+              <wp14:pctWidth>0</wp14:pctWidth>
+            </wp14:sizeRelH>
+            <wp14:sizeRelV relativeFrom="margin">
+              <wp14:pctHeight>0</wp14:pctHeight>
+            </wp14:sizeRelV>
+          </wp:anchor>
+        </w:drawing>
+      </w:r>
+      <w:r>
+        <w:t xml:space="preserve"> </w:t>
+      </w:r>
+    </w:p>
+    <w:p>
+      <w:pPr>
+        <w:rPr>
+          <w:color w:val="0D0D0D" w:themeColor="text1" w:themeTint="F2"/>
+          <w:sz w:val="22"/>
+          <w:szCs w:val="22"/>
+        </w:rPr>
+      </w:pPr>
+    </w:p>
+    <w:p>
+      <w:pPr>
+        <w:pStyle w:val="Geenafstand"/>
+      </w:pPr>
+      <w:r>
+        <w:rPr>
+          <w:i/>
+          <w:iCs/>
+          <w:color w:val="846700" w:themeColor="accent1" w:themeShade="80"/>
+        </w:rPr>
+        <w:t>Links naar de form van de stappenlijst</w:t>
+      </w:r>
+      <w:r>
+        <w:t>:</w:t>
+      </w:r>
+    </w:p>
+    <w:p>
+      <w:pPr>
+        <w:pStyle w:val="Geenafstand"/>
+      </w:pPr>
+      <w:r>
+        <w:t xml:space="preserve">- </w:t>
+      </w:r>
+      <w:hyperlink r:id="rId66" w:history="1">
+        <w:r>
+          <w:rPr>
+            <w:rStyle w:val="Hyperlink"/>
+            <w:sz w:val="22"/>
+            <w:szCs w:val="22"/>
+          </w:rPr>
+          <w:t>Klik hier om de teststappen-demo van sprint 3 te bekijken</w:t>
+        </w:r>
+      </w:hyperlink>
+      <w:r>
+        <w:rPr>
+          <w:color w:val="2998E3" w:themeColor="hyperlink"/>
+          <w:u w:val="single"/>
+        </w:rPr>
+        <w:t>.</w:t>
+      </w:r>
+    </w:p>
+    <w:p>
+      <w:pPr>
+        <w:pStyle w:val="Geenafstand"/>
+        <w:rPr>
+          <w:rStyle w:val="Hyperlink"/>
+          <w:sz w:val="22"/>
+          <w:szCs w:val="22"/>
+        </w:rPr>
+      </w:pPr>
+      <w:r>
+        <w:t xml:space="preserve">- </w:t>
+      </w:r>
+      <w:hyperlink r:id="rId67" w:history="1">
+        <w:r>
+          <w:rPr>
+            <w:rStyle w:val="Hyperlink"/>
+            <w:sz w:val="22"/>
+            <w:szCs w:val="22"/>
+          </w:rPr>
+          <w:t>Klik hier om de teststappen-demo van sprint 4 te bekijken.</w:t>
+        </w:r>
+      </w:hyperlink>
+    </w:p>
+    <w:p>
+      <w:pPr>
+        <w:pStyle w:val="Geenafstand"/>
+        <w:rPr>
+          <w:rStyle w:val="Hyperlink"/>
+          <w:sz w:val="22"/>
+          <w:szCs w:val="22"/>
+        </w:rPr>
+      </w:pPr>
+      <w:r>
+        <w:t xml:space="preserve">- </w:t>
+      </w:r>
+      <w:hyperlink r:id="rId68" w:history="1">
+        <w:r>
+          <w:rPr>
+            <w:rStyle w:val="Hyperlink"/>
+            <w:sz w:val="22"/>
+            <w:szCs w:val="22"/>
+          </w:rPr>
+          <w:t xml:space="preserve">Klik hier om de teststappen-demo van sprint </w:t>
+        </w:r>
+        <w:r>
+          <w:rPr>
+            <w:rStyle w:val="Hyperlink"/>
+            <w:sz w:val="22"/>
+            <w:szCs w:val="22"/>
+          </w:rPr>
+          <w:t>5</w:t>
+        </w:r>
+        <w:r>
+          <w:rPr>
+            <w:rStyle w:val="Hyperlink"/>
+            <w:sz w:val="22"/>
+            <w:szCs w:val="22"/>
+          </w:rPr>
+          <w:t xml:space="preserve"> te bekijken.</w:t>
+        </w:r>
+      </w:hyperlink>
+    </w:p>
+    <w:p>
+      <w:pPr>
+        <w:pStyle w:val="Geenafstand"/>
+      </w:pPr>
+    </w:p>
+    <w:p>
+      <w:pPr>
+        <w:pStyle w:val="Kop3"/>
+      </w:pPr>
+      <w:bookmarkStart w:id="34" w:name="_Toc182568430"/>
+      <w:r>
+        <w:drawing>
+          <wp:anchor distT="0" distB="0" distL="114300" distR="114300" simplePos="0" relativeHeight="251910144" behindDoc="0" locked="0" layoutInCell="1" allowOverlap="1" wp14:anchorId="39BA718D" wp14:editId="2C45B0CC">
+            <wp:simplePos x="0" y="0"/>
+            <wp:positionH relativeFrom="column">
+              <wp:posOffset>1905</wp:posOffset>
+            </wp:positionH>
+            <wp:positionV relativeFrom="paragraph">
+              <wp:posOffset>646430</wp:posOffset>
+            </wp:positionV>
+            <wp:extent cx="1930400" cy="2597150"/>
+            <wp:effectExtent l="0" t="0" r="0" b="0"/>
+            <wp:wrapTopAndBottom/>
+            <wp:docPr id="1774209013" name="Afbeelding 1" descr="Afbeelding met tekst, schermopname, brief, Lettertype&#10;&#10;Automatisch gegenereerde beschrijving"/>
+            <wp:cNvGraphicFramePr>
+              <a:graphicFrameLocks xmlns:a="http://schemas.openxmlformats.org/drawingml/2006/main" noChangeAspect="1"/>
+            </wp:cNvGraphicFramePr>
+            <a:graphic xmlns:a="http://schemas.openxmlformats.org/drawingml/2006/main">
+              <a:graphicData uri="http://schemas.openxmlformats.org/drawingml/2006/picture">
+                <pic:pic xmlns:pic="http://schemas.openxmlformats.org/drawingml/2006/picture">
+                  <pic:nvPicPr>
+                    <pic:cNvPr id="1774209013" name="Afbeelding 1" descr="Afbeelding met tekst, schermopname, brief, Lettertype&#10;&#10;Automatisch gegenereerde beschrijving"/>
+                    <pic:cNvPicPr/>
+                  </pic:nvPicPr>
+                  <pic:blipFill>
+                    <a:blip r:embed="rId69" cstate="print">
+                      <a:extLst>
+                        <a:ext uri="{28A0092B-C50C-407E-A947-70E740481C1C}">
+                          <a14:useLocalDpi xmlns:a14="http://schemas.microsoft.com/office/drawing/2010/main" val="0"/>
+                        </a:ext>
+                      </a:extLst>
+                    </a:blip>
+                    <a:stretch>
+                      <a:fillRect/>
+                    </a:stretch>
+                  </pic:blipFill>
+                  <pic:spPr>
+                    <a:xfrm>
+                      <a:off x="0" y="0"/>
+                      <a:ext cx="1930400" cy="2597150"/>
                     </a:xfrm>
                     <a:prstGeom prst="rect">
                       <a:avLst/>
@@ -15756,85 +17568,12 @@
           </wp:anchor>
         </w:drawing>
       </w:r>
-    </w:p>
-    <w:p>
-      <w:pPr>
-        <w:rPr>
-          <w:color w:val="0D0D0D" w:themeColor="text1" w:themeTint="F2"/>
-          <w:sz w:val="22"/>
-          <w:szCs w:val="22"/>
-        </w:rPr>
-      </w:pPr>
-    </w:p>
-    <w:p>
-      <w:pPr>
-        <w:pStyle w:val="Geenafstand"/>
-      </w:pPr>
-      <w:r>
-        <w:rPr>
-          <w:i/>
-          <w:iCs/>
-          <w:color w:val="846700" w:themeColor="accent1" w:themeShade="80"/>
-        </w:rPr>
-        <w:t>Links naar de form van de stappenlijst</w:t>
-      </w:r>
-      <w:r>
-        <w:t>:</w:t>
-      </w:r>
-    </w:p>
-    <w:p>
-      <w:pPr>
-        <w:pStyle w:val="Geenafstand"/>
-      </w:pPr>
-      <w:r>
-        <w:t xml:space="preserve">- </w:t>
-      </w:r>
-      <w:hyperlink r:id="rId54" w:history="1">
-        <w:r>
-          <w:rPr>
-            <w:rStyle w:val="Hyperlink"/>
-            <w:sz w:val="22"/>
-            <w:szCs w:val="22"/>
-          </w:rPr>
-          <w:t>Klik hier om de teststappen-demo van sprint 3 te bekijken</w:t>
-        </w:r>
-      </w:hyperlink>
-      <w:r>
-        <w:rPr>
-          <w:color w:val="2998E3" w:themeColor="hyperlink"/>
-          <w:u w:val="single"/>
-        </w:rPr>
-        <w:t>.</w:t>
-      </w:r>
-    </w:p>
-    <w:p>
-      <w:pPr>
-        <w:pStyle w:val="Geenafstand"/>
-      </w:pPr>
-      <w:r>
-        <w:t xml:space="preserve">- </w:t>
-      </w:r>
-      <w:hyperlink r:id="rId55" w:history="1">
-        <w:r>
-          <w:rPr>
-            <w:rStyle w:val="Hyperlink"/>
-            <w:sz w:val="22"/>
-            <w:szCs w:val="22"/>
-          </w:rPr>
-          <w:t>Klik hier om de teststappen-demo van sprint 4 te bekijken.</w:t>
-        </w:r>
-      </w:hyperlink>
-    </w:p>
-    <w:p>
-      <w:pPr>
-        <w:pStyle w:val="Kop3"/>
-      </w:pPr>
-      <w:bookmarkStart w:id="34" w:name="_Toc182568430"/>
       <w:r>
         <w:t>20. Opdrachtgever laten weten dat er een releasebuild naar de testomgeving is gedaan</w:t>
       </w:r>
       <w:bookmarkEnd w:id="34"/>
     </w:p>
+    <w:p/>
     <w:p>
       <w:r>
         <w:br w:type="page"/>
@@ -15913,7 +17652,7 @@
                     <pic:cNvPicPr/>
                   </pic:nvPicPr>
                   <pic:blipFill>
-                    <a:blip r:embed="rId56">
+                    <a:blip r:embed="rId70">
                       <a:extLst>
                         <a:ext uri="{28A0092B-C50C-407E-A947-70E740481C1C}">
                           <a14:useLocalDpi xmlns:a14="http://schemas.microsoft.com/office/drawing/2010/main" val="0"/>
@@ -15973,7 +17712,7 @@
                     <pic:cNvPicPr/>
                   </pic:nvPicPr>
                   <pic:blipFill rotWithShape="1">
-                    <a:blip r:embed="rId57">
+                    <a:blip r:embed="rId71">
                       <a:extLst>
                         <a:ext uri="{28A0092B-C50C-407E-A947-70E740481C1C}">
                           <a14:useLocalDpi xmlns:a14="http://schemas.microsoft.com/office/drawing/2010/main" val="0"/>
@@ -16015,7 +17754,7 @@
       <w:r>
         <w:t>‘</w:t>
       </w:r>
-      <w:hyperlink r:id="rId58" w:history="1">
+      <w:hyperlink r:id="rId72" w:history="1">
         <w:r>
           <w:rPr>
             <w:rStyle w:val="Hyperlink"/>
@@ -16099,7 +17838,7 @@
                     <pic:cNvPicPr/>
                   </pic:nvPicPr>
                   <pic:blipFill rotWithShape="1">
-                    <a:blip r:embed="rId59">
+                    <a:blip r:embed="rId73">
                       <a:extLst>
                         <a:ext uri="{28A0092B-C50C-407E-A947-70E740481C1C}">
                           <a14:useLocalDpi xmlns:a14="http://schemas.microsoft.com/office/drawing/2010/main" val="0"/>
@@ -16166,7 +17905,7 @@
                     <pic:cNvPicPr/>
                   </pic:nvPicPr>
                   <pic:blipFill>
-                    <a:blip r:embed="rId60">
+                    <a:blip r:embed="rId74">
                       <a:extLst>
                         <a:ext uri="{28A0092B-C50C-407E-A947-70E740481C1C}">
                           <a14:useLocalDpi xmlns:a14="http://schemas.microsoft.com/office/drawing/2010/main" val="0"/>
@@ -16226,7 +17965,7 @@
                     <pic:cNvPicPr/>
                   </pic:nvPicPr>
                   <pic:blipFill>
-                    <a:blip r:embed="rId61" cstate="print">
+                    <a:blip r:embed="rId75" cstate="print">
                       <a:extLst>
                         <a:ext uri="{28A0092B-C50C-407E-A947-70E740481C1C}">
                           <a14:useLocalDpi xmlns:a14="http://schemas.microsoft.com/office/drawing/2010/main" val="0"/>
@@ -16261,7 +18000,7 @@
       <w:r>
         <w:t>‘</w:t>
       </w:r>
-      <w:hyperlink r:id="rId62" w:history="1">
+      <w:hyperlink r:id="rId76" w:history="1">
         <w:r>
           <w:rPr>
             <w:rStyle w:val="Hyperlink"/>
@@ -16340,7 +18079,7 @@
                     <pic:cNvPicPr/>
                   </pic:nvPicPr>
                   <pic:blipFill>
-                    <a:blip r:embed="rId56">
+                    <a:blip r:embed="rId70">
                       <a:extLst>
                         <a:ext uri="{28A0092B-C50C-407E-A947-70E740481C1C}">
                           <a14:useLocalDpi xmlns:a14="http://schemas.microsoft.com/office/drawing/2010/main" val="0"/>
@@ -16400,7 +18139,7 @@
                     <pic:cNvPicPr/>
                   </pic:nvPicPr>
                   <pic:blipFill rotWithShape="1">
-                    <a:blip r:embed="rId57">
+                    <a:blip r:embed="rId71">
                       <a:extLst>
                         <a:ext uri="{28A0092B-C50C-407E-A947-70E740481C1C}">
                           <a14:useLocalDpi xmlns:a14="http://schemas.microsoft.com/office/drawing/2010/main" val="0"/>
@@ -16442,7 +18181,7 @@
       <w:r>
         <w:t>‘</w:t>
       </w:r>
-      <w:hyperlink r:id="rId63" w:history="1">
+      <w:hyperlink r:id="rId77" w:history="1">
         <w:r>
           <w:rPr>
             <w:rStyle w:val="Hyperlink"/>
@@ -16491,7 +18230,7 @@
                     <pic:cNvPicPr/>
                   </pic:nvPicPr>
                   <pic:blipFill>
-                    <a:blip r:embed="rId64">
+                    <a:blip r:embed="rId78">
                       <a:extLst>
                         <a:ext uri="{28A0092B-C50C-407E-A947-70E740481C1C}">
                           <a14:useLocalDpi xmlns:a14="http://schemas.microsoft.com/office/drawing/2010/main" val="0"/>
@@ -16571,7 +18310,7 @@
                     <pic:cNvPicPr/>
                   </pic:nvPicPr>
                   <pic:blipFill>
-                    <a:blip r:embed="rId65" cstate="print">
+                    <a:blip r:embed="rId79" cstate="print">
                       <a:extLst>
                         <a:ext uri="{28A0092B-C50C-407E-A947-70E740481C1C}">
                           <a14:useLocalDpi xmlns:a14="http://schemas.microsoft.com/office/drawing/2010/main" val="0"/>
@@ -16615,6 +18354,120 @@
       </w:pPr>
       <w:bookmarkStart w:id="40" w:name="_Toc182568436"/>
       <w:r>
+        <w:drawing>
+          <wp:anchor distT="0" distB="0" distL="114300" distR="114300" simplePos="0" relativeHeight="251911168" behindDoc="0" locked="0" layoutInCell="1" allowOverlap="1" wp14:anchorId="38AC7A48" wp14:editId="7F296A36">
+            <wp:simplePos x="0" y="0"/>
+            <wp:positionH relativeFrom="column">
+              <wp:posOffset>3081655</wp:posOffset>
+            </wp:positionH>
+            <wp:positionV relativeFrom="paragraph">
+              <wp:posOffset>609600</wp:posOffset>
+            </wp:positionV>
+            <wp:extent cx="2829560" cy="1454150"/>
+            <wp:effectExtent l="0" t="0" r="8890" b="0"/>
+            <wp:wrapTopAndBottom/>
+            <wp:docPr id="1201987634" name="Afbeelding 1" descr="Afbeelding met tekst, schermopname, Lettertype"/>
+            <wp:cNvGraphicFramePr>
+              <a:graphicFrameLocks xmlns:a="http://schemas.openxmlformats.org/drawingml/2006/main" noChangeAspect="1"/>
+            </wp:cNvGraphicFramePr>
+            <a:graphic xmlns:a="http://schemas.openxmlformats.org/drawingml/2006/main">
+              <a:graphicData uri="http://schemas.openxmlformats.org/drawingml/2006/picture">
+                <pic:pic xmlns:pic="http://schemas.openxmlformats.org/drawingml/2006/picture">
+                  <pic:nvPicPr>
+                    <pic:cNvPr id="1201987634" name="Afbeelding 1" descr="Afbeelding met tekst, schermopname, Lettertype"/>
+                    <pic:cNvPicPr/>
+                  </pic:nvPicPr>
+                  <pic:blipFill>
+                    <a:blip r:embed="rId80" cstate="print">
+                      <a:extLst>
+                        <a:ext uri="{28A0092B-C50C-407E-A947-70E740481C1C}">
+                          <a14:useLocalDpi xmlns:a14="http://schemas.microsoft.com/office/drawing/2010/main" val="0"/>
+                        </a:ext>
+                      </a:extLst>
+                    </a:blip>
+                    <a:stretch>
+                      <a:fillRect/>
+                    </a:stretch>
+                  </pic:blipFill>
+                  <pic:spPr>
+                    <a:xfrm>
+                      <a:off x="0" y="0"/>
+                      <a:ext cx="2829560" cy="1454150"/>
+                    </a:xfrm>
+                    <a:prstGeom prst="rect">
+                      <a:avLst/>
+                    </a:prstGeom>
+                  </pic:spPr>
+                </pic:pic>
+              </a:graphicData>
+            </a:graphic>
+            <wp14:sizeRelH relativeFrom="margin">
+              <wp14:pctWidth>0</wp14:pctWidth>
+            </wp14:sizeRelH>
+            <wp14:sizeRelV relativeFrom="margin">
+              <wp14:pctHeight>0</wp14:pctHeight>
+            </wp14:sizeRelV>
+          </wp:anchor>
+        </w:drawing>
+      </w:r>
+      <w:r>
+        <w:drawing>
+          <wp:anchor distT="0" distB="0" distL="114300" distR="114300" simplePos="0" relativeHeight="251912192" behindDoc="0" locked="0" layoutInCell="1" allowOverlap="1" wp14:anchorId="6335159B" wp14:editId="3A2D83E3">
+            <wp:simplePos x="0" y="0"/>
+            <wp:positionH relativeFrom="column">
+              <wp:posOffset>1905</wp:posOffset>
+            </wp:positionH>
+            <wp:positionV relativeFrom="paragraph">
+              <wp:posOffset>647700</wp:posOffset>
+            </wp:positionV>
+            <wp:extent cx="2813050" cy="1464310"/>
+            <wp:effectExtent l="0" t="0" r="6350" b="2540"/>
+            <wp:wrapTopAndBottom/>
+            <wp:docPr id="1641681028" name="Afbeelding 1" descr="Afbeelding met tekst, schermopname, Lettertype&#10;&#10;Automatisch gegenereerde beschrijving"/>
+            <wp:cNvGraphicFramePr>
+              <a:graphicFrameLocks xmlns:a="http://schemas.openxmlformats.org/drawingml/2006/main" noChangeAspect="1"/>
+            </wp:cNvGraphicFramePr>
+            <a:graphic xmlns:a="http://schemas.openxmlformats.org/drawingml/2006/main">
+              <a:graphicData uri="http://schemas.openxmlformats.org/drawingml/2006/picture">
+                <pic:pic xmlns:pic="http://schemas.openxmlformats.org/drawingml/2006/picture">
+                  <pic:nvPicPr>
+                    <pic:cNvPr id="1641681028" name="Afbeelding 1" descr="Afbeelding met tekst, schermopname, Lettertype&#10;&#10;Automatisch gegenereerde beschrijving"/>
+                    <pic:cNvPicPr/>
+                  </pic:nvPicPr>
+                  <pic:blipFill>
+                    <a:blip r:embed="rId81" cstate="print">
+                      <a:extLst>
+                        <a:ext uri="{28A0092B-C50C-407E-A947-70E740481C1C}">
+                          <a14:useLocalDpi xmlns:a14="http://schemas.microsoft.com/office/drawing/2010/main" val="0"/>
+                        </a:ext>
+                      </a:extLst>
+                    </a:blip>
+                    <a:stretch>
+                      <a:fillRect/>
+                    </a:stretch>
+                  </pic:blipFill>
+                  <pic:spPr>
+                    <a:xfrm>
+                      <a:off x="0" y="0"/>
+                      <a:ext cx="2813050" cy="1464310"/>
+                    </a:xfrm>
+                    <a:prstGeom prst="rect">
+                      <a:avLst/>
+                    </a:prstGeom>
+                  </pic:spPr>
+                </pic:pic>
+              </a:graphicData>
+            </a:graphic>
+            <wp14:sizeRelH relativeFrom="margin">
+              <wp14:pctWidth>0</wp14:pctWidth>
+            </wp14:sizeRelH>
+            <wp14:sizeRelV relativeFrom="margin">
+              <wp14:pctHeight>0</wp14:pctHeight>
+            </wp14:sizeRelV>
+          </wp:anchor>
+        </w:drawing>
+      </w:r>
+      <w:r>
         <w:t>19. Idee voorgesteld in werkoverleg dat door de opdrachtgever is aangenomen als feature</w:t>
       </w:r>
       <w:bookmarkEnd w:id="40"/>
@@ -16684,7 +18537,7 @@
       <w:pPr>
         <w:pStyle w:val="Geenafstand"/>
       </w:pPr>
-      <w:hyperlink r:id="rId66" w:history="1">
+      <w:hyperlink r:id="rId82" w:history="1">
         <w:r>
           <w:rPr>
             <w:rStyle w:val="Hyperlink"/>
@@ -16737,7 +18590,7 @@
                     <pic:cNvPicPr/>
                   </pic:nvPicPr>
                   <pic:blipFill>
-                    <a:blip r:embed="rId67" cstate="print">
+                    <a:blip r:embed="rId83" cstate="print">
                       <a:extLst>
                         <a:ext uri="{28A0092B-C50C-407E-A947-70E740481C1C}">
                           <a14:useLocalDpi xmlns:a14="http://schemas.microsoft.com/office/drawing/2010/main" val="0"/>
@@ -16797,7 +18650,7 @@
                     <pic:cNvPicPr/>
                   </pic:nvPicPr>
                   <pic:blipFill>
-                    <a:blip r:embed="rId68" cstate="print">
+                    <a:blip r:embed="rId84" cstate="print">
                       <a:extLst>
                         <a:ext uri="{28A0092B-C50C-407E-A947-70E740481C1C}">
                           <a14:useLocalDpi xmlns:a14="http://schemas.microsoft.com/office/drawing/2010/main" val="0"/>
@@ -16829,7 +18682,7 @@
           </wp:anchor>
         </w:drawing>
       </w:r>
-      <w:hyperlink r:id="rId69" w:history="1">
+      <w:hyperlink r:id="rId85" w:history="1">
         <w:r>
           <w:rPr>
             <w:rStyle w:val="Hyperlink"/>
@@ -16881,7 +18734,7 @@
                     <pic:cNvPicPr/>
                   </pic:nvPicPr>
                   <pic:blipFill>
-                    <a:blip r:embed="rId70" cstate="print">
+                    <a:blip r:embed="rId86" cstate="print">
                       <a:extLst>
                         <a:ext uri="{28A0092B-C50C-407E-A947-70E740481C1C}">
                           <a14:useLocalDpi xmlns:a14="http://schemas.microsoft.com/office/drawing/2010/main" val="0"/>
@@ -16941,7 +18794,7 @@
                     <pic:cNvPicPr/>
                   </pic:nvPicPr>
                   <pic:blipFill>
-                    <a:blip r:embed="rId71" cstate="print">
+                    <a:blip r:embed="rId87" cstate="print">
                       <a:extLst>
                         <a:ext uri="{28A0092B-C50C-407E-A947-70E740481C1C}">
                           <a14:useLocalDpi xmlns:a14="http://schemas.microsoft.com/office/drawing/2010/main" val="0"/>
@@ -16995,7 +18848,7 @@
                     <pic:cNvPicPr/>
                   </pic:nvPicPr>
                   <pic:blipFill>
-                    <a:blip r:embed="rId72" cstate="print">
+                    <a:blip r:embed="rId88" cstate="print">
                       <a:extLst>
                         <a:ext uri="{28A0092B-C50C-407E-A947-70E740481C1C}">
                           <a14:useLocalDpi xmlns:a14="http://schemas.microsoft.com/office/drawing/2010/main" val="0"/>
@@ -17049,7 +18902,7 @@
                     <pic:cNvPicPr/>
                   </pic:nvPicPr>
                   <pic:blipFill>
-                    <a:blip r:embed="rId73" cstate="print">
+                    <a:blip r:embed="rId89" cstate="print">
                       <a:extLst>
                         <a:ext uri="{28A0092B-C50C-407E-A947-70E740481C1C}">
                           <a14:useLocalDpi xmlns:a14="http://schemas.microsoft.com/office/drawing/2010/main" val="0"/>
@@ -17084,7 +18937,7 @@
       <w:r>
         <w:t>‘</w:t>
       </w:r>
-      <w:hyperlink r:id="rId74" w:history="1">
+      <w:hyperlink r:id="rId90" w:history="1">
         <w:r>
           <w:rPr>
             <w:rStyle w:val="Hyperlink"/>
@@ -17190,7 +19043,7 @@
                     <pic:cNvPicPr/>
                   </pic:nvPicPr>
                   <pic:blipFill>
-                    <a:blip r:embed="rId75" cstate="print">
+                    <a:blip r:embed="rId91" cstate="print">
                       <a:extLst>
                         <a:ext uri="{28A0092B-C50C-407E-A947-70E740481C1C}">
                           <a14:useLocalDpi xmlns:a14="http://schemas.microsoft.com/office/drawing/2010/main" val="0"/>
@@ -17253,7 +19106,7 @@
                     <pic:cNvPicPr/>
                   </pic:nvPicPr>
                   <pic:blipFill>
-                    <a:blip r:embed="rId76" cstate="print">
+                    <a:blip r:embed="rId92" cstate="print">
                       <a:extLst>
                         <a:ext uri="{28A0092B-C50C-407E-A947-70E740481C1C}">
                           <a14:useLocalDpi xmlns:a14="http://schemas.microsoft.com/office/drawing/2010/main" val="0"/>
@@ -17341,7 +19194,7 @@
                     <pic:cNvPicPr/>
                   </pic:nvPicPr>
                   <pic:blipFill>
-                    <a:blip r:embed="rId77" cstate="print">
+                    <a:blip r:embed="rId93" cstate="print">
                       <a:extLst>
                         <a:ext uri="{28A0092B-C50C-407E-A947-70E740481C1C}">
                           <a14:useLocalDpi xmlns:a14="http://schemas.microsoft.com/office/drawing/2010/main" val="0"/>
@@ -17373,7 +19226,7 @@
           </wp:anchor>
         </w:drawing>
       </w:r>
-      <w:hyperlink r:id="rId78" w:history="1">
+      <w:hyperlink r:id="rId94" w:history="1">
         <w:r>
           <w:rPr>
             <w:rStyle w:val="Hyperlink"/>
@@ -17390,7 +19243,7 @@
           <w:color w:val="C49A00" w:themeColor="accent1" w:themeShade="BF"/>
         </w:rPr>
       </w:pPr>
-      <w:hyperlink r:id="rId79" w:history="1">
+      <w:hyperlink r:id="rId95" w:history="1">
         <w:bookmarkStart w:id="48" w:name="_Toc182568444"/>
         <w:r>
           <w:t>Link naar een planningsdocument of tijdlijn</w:t>
@@ -17440,7 +19293,7 @@
                     <pic:cNvPicPr/>
                   </pic:nvPicPr>
                   <pic:blipFill>
-                    <a:blip r:embed="rId80" cstate="print">
+                    <a:blip r:embed="rId96" cstate="print">
                       <a:extLst>
                         <a:ext uri="{28A0092B-C50C-407E-A947-70E740481C1C}">
                           <a14:useLocalDpi xmlns:a14="http://schemas.microsoft.com/office/drawing/2010/main" val="0"/>
@@ -17504,7 +19357,7 @@
       <w:pPr>
         <w:pStyle w:val="Kop3"/>
       </w:pPr>
-      <w:hyperlink r:id="rId81" w:history="1">
+      <w:hyperlink r:id="rId97" w:history="1">
         <w:bookmarkStart w:id="49" w:name="_Toc182568445"/>
         <w:r>
           <w:rPr>
@@ -17560,7 +19413,7 @@
                     </pic:cNvPicPr>
                   </pic:nvPicPr>
                   <pic:blipFill rotWithShape="1">
-                    <a:blip r:embed="rId82" cstate="print">
+                    <a:blip r:embed="rId98" cstate="print">
                       <a:extLst>
                         <a:ext uri="{28A0092B-C50C-407E-A947-70E740481C1C}">
                           <a14:useLocalDpi xmlns:a14="http://schemas.microsoft.com/office/drawing/2010/main" val="0"/>
@@ -17629,7 +19482,7 @@
                     <pic:cNvPicPr/>
                   </pic:nvPicPr>
                   <pic:blipFill>
-                    <a:blip r:embed="rId83" cstate="print">
+                    <a:blip r:embed="rId99" cstate="print">
                       <a:extLst>
                         <a:ext uri="{28A0092B-C50C-407E-A947-70E740481C1C}">
                           <a14:useLocalDpi xmlns:a14="http://schemas.microsoft.com/office/drawing/2010/main" val="0"/>
@@ -17780,7 +19633,7 @@
     </w:p>
     <w:p/>
     <w:sectPr>
-      <w:footerReference w:type="default" r:id="rId84"/>
+      <w:footerReference w:type="default" r:id="rId100"/>
       <w:pgSz w:w="11906" w:h="16838"/>
       <w:pgMar w:top="1417" w:right="1417" w:bottom="1417" w:left="1417" w:header="708" w:footer="708" w:gutter="0"/>
       <w:cols w:space="708"/>
@@ -17904,14 +19757,14 @@
         <v:path o:extrusionok="f" gradientshapeok="t" o:connecttype="rect"/>
         <o:lock v:ext="edit" aspectratio="t"/>
       </v:shapetype>
-      <v:shape id="_x0000_i1135" type="#_x0000_t75" style="width:35.45pt;height:18.3pt;visibility:visible" o:bullet="t">
+      <v:shape id="_x0000_i1189" type="#_x0000_t75" style="width:35.5pt;height:18pt;visibility:visible" o:bullet="t">
         <v:imagedata r:id="rId1" o:title=""/>
       </v:shape>
     </w:pict>
   </w:numPicBullet>
   <w:numPicBullet w:numPicBulletId="1">
     <w:pict>
-      <v:shape id="_x0000_i1136" type="#_x0000_t75" style="width:11.1pt;height:11.1pt" o:bullet="t">
+      <v:shape id="_x0000_i1190" type="#_x0000_t75" style="width:11.5pt;height:11.5pt" o:bullet="t">
         <v:imagedata r:id="rId2" o:title="mso6175"/>
       </v:shape>
     </w:pict>

</xml_diff>

<commit_message>
feat: Update routing and enhance MFA settings with status check and method update
</commit_message>
<xml_diff>
--- a/documenten/Projectportfolio/Projectportfolio.docx
+++ b/documenten/Projectportfolio/Projectportfolio.docx
@@ -1,6 +1,6 @@
 
 <file path=word/document.xml><?xml version="1.0" encoding="utf-8"?>
-<w:document xmlns:wpc="http://schemas.microsoft.com/office/word/2010/wordprocessingCanvas" xmlns:cx="http://schemas.microsoft.com/office/drawing/2014/chartex" xmlns:cx1="http://schemas.microsoft.com/office/drawing/2015/9/8/chartex" xmlns:cx2="http://schemas.microsoft.com/office/drawing/2015/10/21/chartex" xmlns:cx3="http://schemas.microsoft.com/office/drawing/2016/5/9/chartex" xmlns:cx4="http://schemas.microsoft.com/office/drawing/2016/5/10/chartex" xmlns:cx5="http://schemas.microsoft.com/office/drawing/2016/5/11/chartex" xmlns:cx6="http://schemas.microsoft.com/office/drawing/2016/5/12/chartex" xmlns:cx7="http://schemas.microsoft.com/office/drawing/2016/5/13/chartex" xmlns:cx8="http://schemas.microsoft.com/office/drawing/2016/5/14/chartex" xmlns:mc="http://schemas.openxmlformats.org/markup-compatibility/2006" xmlns:aink="http://schemas.microsoft.com/office/drawing/2016/ink" xmlns:am3d="http://schemas.microsoft.com/office/drawing/2017/model3d" xmlns:o="urn:schemas-microsoft-com:office:office" xmlns:oel="http://schemas.microsoft.com/office/2019/extlst" xmlns:r="http://schemas.openxmlformats.org/officeDocument/2006/relationships" xmlns:m="http://schemas.openxmlformats.org/officeDocument/2006/math" xmlns:v="urn:schemas-microsoft-com:vml" xmlns:wp14="http://schemas.microsoft.com/office/word/2010/wordprocessingDrawing" xmlns:wp="http://schemas.openxmlformats.org/drawingml/2006/wordprocessingDrawing" xmlns:w10="urn:schemas-microsoft-com:office:word" xmlns:w="http://schemas.openxmlformats.org/wordprocessingml/2006/main" xmlns:w14="http://schemas.microsoft.com/office/word/2010/wordml" xmlns:w15="http://schemas.microsoft.com/office/word/2012/wordml" xmlns:w16cex="http://schemas.microsoft.com/office/word/2018/wordml/cex" xmlns:w16cid="http://schemas.microsoft.com/office/word/2016/wordml/cid" xmlns:w16="http://schemas.microsoft.com/office/word/2018/wordml" xmlns:w16du="http://schemas.microsoft.com/office/word/2023/wordml/word16du" xmlns:w16sdtdh="http://schemas.microsoft.com/office/word/2020/wordml/sdtdatahash" xmlns:w16se="http://schemas.microsoft.com/office/word/2015/wordml/symex" xmlns:wpg="http://schemas.microsoft.com/office/word/2010/wordprocessingGroup" xmlns:wpi="http://schemas.microsoft.com/office/word/2010/wordprocessingInk" xmlns:wne="http://schemas.microsoft.com/office/word/2006/wordml" xmlns:wps="http://schemas.microsoft.com/office/word/2010/wordprocessingShape" mc:Ignorable="w14 w15 w16se w16cid w16 w16cex w16sdtdh w16du wp14">
+<w:document xmlns:wpc="http://schemas.microsoft.com/office/word/2010/wordprocessingCanvas" xmlns:cx="http://schemas.microsoft.com/office/drawing/2014/chartex" xmlns:cx1="http://schemas.microsoft.com/office/drawing/2015/9/8/chartex" xmlns:cx2="http://schemas.microsoft.com/office/drawing/2015/10/21/chartex" xmlns:cx3="http://schemas.microsoft.com/office/drawing/2016/5/9/chartex" xmlns:cx4="http://schemas.microsoft.com/office/drawing/2016/5/10/chartex" xmlns:cx5="http://schemas.microsoft.com/office/drawing/2016/5/11/chartex" xmlns:cx6="http://schemas.microsoft.com/office/drawing/2016/5/12/chartex" xmlns:cx7="http://schemas.microsoft.com/office/drawing/2016/5/13/chartex" xmlns:cx8="http://schemas.microsoft.com/office/drawing/2016/5/14/chartex" xmlns:mc="http://schemas.openxmlformats.org/markup-compatibility/2006" xmlns:aink="http://schemas.microsoft.com/office/drawing/2016/ink" xmlns:am3d="http://schemas.microsoft.com/office/drawing/2017/model3d" xmlns:o="urn:schemas-microsoft-com:office:office" xmlns:oel="http://schemas.microsoft.com/office/2019/extlst" xmlns:r="http://schemas.openxmlformats.org/officeDocument/2006/relationships" xmlns:m="http://schemas.openxmlformats.org/officeDocument/2006/math" xmlns:v="urn:schemas-microsoft-com:vml" xmlns:wp14="http://schemas.microsoft.com/office/word/2010/wordprocessingDrawing" xmlns:wp="http://schemas.openxmlformats.org/drawingml/2006/wordprocessingDrawing" xmlns:w10="urn:schemas-microsoft-com:office:word" xmlns:w="http://schemas.openxmlformats.org/wordprocessingml/2006/main" xmlns:w14="http://schemas.microsoft.com/office/word/2010/wordml" xmlns:w15="http://schemas.microsoft.com/office/word/2012/wordml" xmlns:w16cex="http://schemas.microsoft.com/office/word/2018/wordml/cex" xmlns:w16cid="http://schemas.microsoft.com/office/word/2016/wordml/cid" xmlns:w16="http://schemas.microsoft.com/office/word/2018/wordml" xmlns:w16du="http://schemas.microsoft.com/office/word/2023/wordml/word16du" xmlns:w16sdtdh="http://schemas.microsoft.com/office/word/2020/wordml/sdtdatahash" xmlns:w16sdtfl="http://schemas.microsoft.com/office/word/2024/wordml/sdtformatlock" xmlns:w16se="http://schemas.microsoft.com/office/word/2015/wordml/symex" xmlns:wpg="http://schemas.microsoft.com/office/word/2010/wordprocessingGroup" xmlns:wpi="http://schemas.microsoft.com/office/word/2010/wordprocessingInk" xmlns:wne="http://schemas.microsoft.com/office/word/2006/wordml" xmlns:wps="http://schemas.microsoft.com/office/word/2010/wordprocessingShape" mc:Ignorable="w14 w15 w16se w16cid w16 w16cex w16sdtdh w16sdtfl w16du wp14">
   <w:body>
     <w:p>
       <w:r>
@@ -4246,25 +4246,7 @@
           <w:sz w:val="26"/>
           <w:szCs w:val="26"/>
         </w:rPr>
-        <w:t xml:space="preserve">PID (Project </w:t>
-      </w:r>
-      <w:proofErr w:type="spellStart"/>
-      <w:r>
-        <w:rPr>
-          <w:color w:val="0D0D0D" w:themeColor="text1" w:themeTint="F2"/>
-          <w:sz w:val="26"/>
-          <w:szCs w:val="26"/>
-        </w:rPr>
-        <w:t>Initiation</w:t>
-      </w:r>
-      <w:proofErr w:type="spellEnd"/>
-      <w:r>
-        <w:rPr>
-          <w:color w:val="0D0D0D" w:themeColor="text1" w:themeTint="F2"/>
-          <w:sz w:val="26"/>
-          <w:szCs w:val="26"/>
-        </w:rPr>
-        <w:t xml:space="preserve"> Document) gemaakt; samenwerkingsovereenkomst opgesteld en ondertekend.</w:t>
+        <w:t>PID (Project Initiation Document) gemaakt; samenwerkingsovereenkomst opgesteld en ondertekend.</w:t>
       </w:r>
     </w:p>
     <w:p>
@@ -4849,25 +4831,7 @@
           <w:sz w:val="26"/>
           <w:szCs w:val="26"/>
         </w:rPr>
-        <w:t xml:space="preserve">Keuze gemaakt voor het programma </w:t>
-      </w:r>
-      <w:proofErr w:type="spellStart"/>
-      <w:r>
-        <w:rPr>
-          <w:color w:val="0D0D0D" w:themeColor="text1" w:themeTint="F2"/>
-          <w:sz w:val="26"/>
-          <w:szCs w:val="26"/>
-        </w:rPr>
-        <w:t>Visily</w:t>
-      </w:r>
-      <w:proofErr w:type="spellEnd"/>
-      <w:r>
-        <w:rPr>
-          <w:color w:val="0D0D0D" w:themeColor="text1" w:themeTint="F2"/>
-          <w:sz w:val="26"/>
-          <w:szCs w:val="26"/>
-        </w:rPr>
-        <w:t xml:space="preserve"> voor het maken van wireframes. Wireframes voor de welkomstpagina, inlogpagina, registratiepagina en wachtwoordherstelpagina afgerond.</w:t>
+        <w:t>Keuze gemaakt voor het programma Visily voor het maken van wireframes. Wireframes voor de welkomstpagina, inlogpagina, registratiepagina en wachtwoordherstelpagina afgerond.</w:t>
       </w:r>
     </w:p>
     <w:p>
@@ -5148,23 +5112,13 @@
         </w:rPr>
         <w:t xml:space="preserve"> </w:t>
       </w:r>
-      <w:proofErr w:type="spellStart"/>
-      <w:r>
-        <w:rPr>
-          <w:color w:val="0D0D0D" w:themeColor="text1" w:themeTint="F2"/>
-          <w:sz w:val="26"/>
-          <w:szCs w:val="26"/>
-        </w:rPr>
-        <w:t>Arduino</w:t>
-      </w:r>
-      <w:proofErr w:type="spellEnd"/>
-      <w:r>
-        <w:rPr>
-          <w:color w:val="0D0D0D" w:themeColor="text1" w:themeTint="F2"/>
-          <w:sz w:val="26"/>
-          <w:szCs w:val="26"/>
-        </w:rPr>
-        <w:t xml:space="preserve"> examen op school ‘6 uren in totaal’  </w:t>
+      <w:r>
+        <w:rPr>
+          <w:color w:val="0D0D0D" w:themeColor="text1" w:themeTint="F2"/>
+          <w:sz w:val="26"/>
+          <w:szCs w:val="26"/>
+        </w:rPr>
+        <w:t xml:space="preserve">Arduino examen op school ‘6 uren in totaal’  </w:t>
       </w:r>
       <w:r>
         <w:br w:type="page"/>
@@ -6011,25 +5965,7 @@
           <w:sz w:val="26"/>
           <w:szCs w:val="26"/>
         </w:rPr>
-        <w:t xml:space="preserve">Voorbereiding op teammeeting, </w:t>
-      </w:r>
-      <w:proofErr w:type="spellStart"/>
-      <w:r>
-        <w:rPr>
-          <w:color w:val="0D0D0D" w:themeColor="text1" w:themeTint="F2"/>
-          <w:sz w:val="26"/>
-          <w:szCs w:val="26"/>
-        </w:rPr>
-        <w:t>testing</w:t>
-      </w:r>
-      <w:proofErr w:type="spellEnd"/>
-      <w:r>
-        <w:rPr>
-          <w:color w:val="0D0D0D" w:themeColor="text1" w:themeTint="F2"/>
-          <w:sz w:val="26"/>
-          <w:szCs w:val="26"/>
-        </w:rPr>
-        <w:t xml:space="preserve"> van de gemaakte features en verbeteringen uitgevoerd, iteratiedocument verzonden naar het bedrijf, presentatie bijgewerkt.</w:t>
+        <w:t>Voorbereiding op teammeeting, testing van de gemaakte features en verbeteringen uitgevoerd, iteratiedocument verzonden naar het bedrijf, presentatie bijgewerkt.</w:t>
       </w:r>
     </w:p>
     <w:p>
@@ -6276,25 +6212,7 @@
           <w:sz w:val="26"/>
           <w:szCs w:val="26"/>
         </w:rPr>
-        <w:t xml:space="preserve">Feedbacktekstveld toevoegen in </w:t>
-      </w:r>
-      <w:proofErr w:type="spellStart"/>
-      <w:r>
-        <w:rPr>
-          <w:color w:val="0D0D0D" w:themeColor="text1" w:themeTint="F2"/>
-          <w:sz w:val="26"/>
-          <w:szCs w:val="26"/>
-        </w:rPr>
-        <w:t>Typeform</w:t>
-      </w:r>
-      <w:proofErr w:type="spellEnd"/>
-      <w:r>
-        <w:rPr>
-          <w:color w:val="0D0D0D" w:themeColor="text1" w:themeTint="F2"/>
-          <w:sz w:val="26"/>
-          <w:szCs w:val="26"/>
-        </w:rPr>
-        <w:t>.</w:t>
+        <w:t>Feedbacktekstveld toevoegen in Typeform.</w:t>
       </w:r>
     </w:p>
     <w:p>
@@ -6608,25 +6526,7 @@
           <w:sz w:val="26"/>
           <w:szCs w:val="26"/>
         </w:rPr>
-        <w:t>Verder aan FAQ – onderzoek naar React-</w:t>
-      </w:r>
-      <w:proofErr w:type="spellStart"/>
-      <w:r>
-        <w:rPr>
-          <w:color w:val="0D0D0D" w:themeColor="text1" w:themeTint="F2"/>
-          <w:sz w:val="26"/>
-          <w:szCs w:val="26"/>
-        </w:rPr>
-        <w:t>chatbot</w:t>
-      </w:r>
-      <w:proofErr w:type="spellEnd"/>
-      <w:r>
-        <w:rPr>
-          <w:color w:val="0D0D0D" w:themeColor="text1" w:themeTint="F2"/>
-          <w:sz w:val="26"/>
-          <w:szCs w:val="26"/>
-        </w:rPr>
-        <w:t>, toegevoegd aan FAQ-pagina.</w:t>
+        <w:t>Verder aan FAQ – onderzoek naar React-chatbot, toegevoegd aan FAQ-pagina.</w:t>
       </w:r>
     </w:p>
     <w:p>
@@ -6666,25 +6566,7 @@
           <w:sz w:val="26"/>
           <w:szCs w:val="26"/>
         </w:rPr>
-        <w:t xml:space="preserve">Aanwezig in het bedrijf. Verder gewerkt aan de </w:t>
-      </w:r>
-      <w:proofErr w:type="spellStart"/>
-      <w:r>
-        <w:rPr>
-          <w:color w:val="0D0D0D" w:themeColor="text1" w:themeTint="F2"/>
-          <w:sz w:val="26"/>
-          <w:szCs w:val="26"/>
-        </w:rPr>
-        <w:t>chatbot</w:t>
-      </w:r>
-      <w:proofErr w:type="spellEnd"/>
-      <w:r>
-        <w:rPr>
-          <w:color w:val="0D0D0D" w:themeColor="text1" w:themeTint="F2"/>
-          <w:sz w:val="26"/>
-          <w:szCs w:val="26"/>
-        </w:rPr>
-        <w:t xml:space="preserve"> en FAQ-pagina.</w:t>
+        <w:t>Aanwezig in het bedrijf. Verder gewerkt aan de chatbot en FAQ-pagina.</w:t>
       </w:r>
     </w:p>
     <w:p>
@@ -7012,43 +6894,7 @@
           <w:sz w:val="26"/>
           <w:szCs w:val="26"/>
         </w:rPr>
-        <w:t xml:space="preserve">Bij </w:t>
-      </w:r>
-      <w:proofErr w:type="spellStart"/>
-      <w:r>
-        <w:rPr>
-          <w:color w:val="0D0D0D" w:themeColor="text1" w:themeTint="F2"/>
-          <w:sz w:val="26"/>
-          <w:szCs w:val="26"/>
-        </w:rPr>
-        <w:t>weather</w:t>
-      </w:r>
-      <w:proofErr w:type="spellEnd"/>
-      <w:r>
-        <w:rPr>
-          <w:color w:val="0D0D0D" w:themeColor="text1" w:themeTint="F2"/>
-          <w:sz w:val="26"/>
-          <w:szCs w:val="26"/>
-        </w:rPr>
-        <w:t xml:space="preserve"> </w:t>
-      </w:r>
-      <w:proofErr w:type="spellStart"/>
-      <w:r>
-        <w:rPr>
-          <w:color w:val="0D0D0D" w:themeColor="text1" w:themeTint="F2"/>
-          <w:sz w:val="26"/>
-          <w:szCs w:val="26"/>
-        </w:rPr>
-        <w:t>forcast</w:t>
-      </w:r>
-      <w:proofErr w:type="spellEnd"/>
-      <w:r>
-        <w:rPr>
-          <w:color w:val="0D0D0D" w:themeColor="text1" w:themeTint="F2"/>
-          <w:sz w:val="26"/>
-          <w:szCs w:val="26"/>
-        </w:rPr>
-        <w:t>-data moet de bron vermeld worden.</w:t>
+        <w:t>Bij weather forcast-data moet de bron vermeld worden.</w:t>
       </w:r>
     </w:p>
     <w:p>
@@ -7416,23 +7262,13 @@
           <w:szCs w:val="26"/>
         </w:rPr>
       </w:pPr>
-      <w:proofErr w:type="spellStart"/>
       <w:r>
         <w:rPr>
           <w:color w:val="000000" w:themeColor="text1"/>
           <w:sz w:val="26"/>
           <w:szCs w:val="26"/>
         </w:rPr>
-        <w:t>Perosnal</w:t>
-      </w:r>
-      <w:proofErr w:type="spellEnd"/>
-      <w:r>
-        <w:rPr>
-          <w:color w:val="000000" w:themeColor="text1"/>
-          <w:sz w:val="26"/>
-          <w:szCs w:val="26"/>
-        </w:rPr>
-        <w:t xml:space="preserve"> information page.</w:t>
+        <w:t>Perosnal information page.</w:t>
       </w:r>
     </w:p>
     <w:p>
@@ -7448,23 +7284,13 @@
           <w:szCs w:val="26"/>
         </w:rPr>
       </w:pPr>
-      <w:proofErr w:type="spellStart"/>
       <w:r>
         <w:rPr>
           <w:color w:val="000000" w:themeColor="text1"/>
           <w:sz w:val="26"/>
           <w:szCs w:val="26"/>
         </w:rPr>
-        <w:t>Datasharing</w:t>
-      </w:r>
-      <w:proofErr w:type="spellEnd"/>
-      <w:r>
-        <w:rPr>
-          <w:color w:val="000000" w:themeColor="text1"/>
-          <w:sz w:val="26"/>
-          <w:szCs w:val="26"/>
-        </w:rPr>
-        <w:t xml:space="preserve"> page.</w:t>
+        <w:t>Datasharing page.</w:t>
       </w:r>
     </w:p>
     <w:p>
@@ -7502,23 +7328,13 @@
           <w:szCs w:val="26"/>
         </w:rPr>
       </w:pPr>
-      <w:proofErr w:type="spellStart"/>
       <w:r>
         <w:rPr>
           <w:color w:val="000000" w:themeColor="text1"/>
           <w:sz w:val="26"/>
           <w:szCs w:val="26"/>
         </w:rPr>
-        <w:t>Settings</w:t>
-      </w:r>
-      <w:proofErr w:type="spellEnd"/>
-      <w:r>
-        <w:rPr>
-          <w:color w:val="000000" w:themeColor="text1"/>
-          <w:sz w:val="26"/>
-          <w:szCs w:val="26"/>
-        </w:rPr>
-        <w:t xml:space="preserve"> page.</w:t>
+        <w:t>Settings page.</w:t>
       </w:r>
     </w:p>
     <w:p>
@@ -7556,25 +7372,7 @@
           <w:sz w:val="26"/>
           <w:szCs w:val="26"/>
         </w:rPr>
-        <w:t xml:space="preserve">dashboard te exporteren als een afbeelding of </w:t>
-      </w:r>
-      <w:proofErr w:type="spellStart"/>
-      <w:r>
-        <w:rPr>
-          <w:color w:val="000000" w:themeColor="text1"/>
-          <w:sz w:val="26"/>
-          <w:szCs w:val="26"/>
-        </w:rPr>
-        <w:t>PDF-bestand</w:t>
-      </w:r>
-      <w:proofErr w:type="spellEnd"/>
-      <w:r>
-        <w:rPr>
-          <w:color w:val="000000" w:themeColor="text1"/>
-          <w:sz w:val="26"/>
-          <w:szCs w:val="26"/>
-        </w:rPr>
-        <w:t>.</w:t>
+        <w:t>dashboard te exporteren als een afbeelding of PDF-bestand.</w:t>
       </w:r>
     </w:p>
     <w:p>
@@ -7699,25 +7497,7 @@
           <w:sz w:val="26"/>
           <w:szCs w:val="26"/>
         </w:rPr>
-        <w:t xml:space="preserve">verder gewerkt aan de </w:t>
-      </w:r>
-      <w:proofErr w:type="spellStart"/>
-      <w:r>
-        <w:rPr>
-          <w:color w:val="0D0D0D" w:themeColor="text1" w:themeTint="F2"/>
-          <w:sz w:val="26"/>
-          <w:szCs w:val="26"/>
-        </w:rPr>
-        <w:t>sidebar</w:t>
-      </w:r>
-      <w:proofErr w:type="spellEnd"/>
-      <w:r>
-        <w:rPr>
-          <w:color w:val="0D0D0D" w:themeColor="text1" w:themeTint="F2"/>
-          <w:sz w:val="26"/>
-          <w:szCs w:val="26"/>
-        </w:rPr>
-        <w:t xml:space="preserve">-menu </w:t>
+        <w:t xml:space="preserve">verder gewerkt aan de sidebar-menu </w:t>
       </w:r>
     </w:p>
     <w:p>
@@ -7759,7 +7539,6 @@
         </w:rPr>
         <w:t xml:space="preserve">Verder gewerkt aan het </w:t>
       </w:r>
-      <w:proofErr w:type="spellStart"/>
       <w:r>
         <w:rPr>
           <w:color w:val="0D0D0D" w:themeColor="text1" w:themeTint="F2"/>
@@ -7768,7 +7547,6 @@
         </w:rPr>
         <w:t>sidebar</w:t>
       </w:r>
-      <w:proofErr w:type="spellEnd"/>
       <w:r>
         <w:rPr>
           <w:color w:val="0D0D0D" w:themeColor="text1" w:themeTint="F2"/>
@@ -7823,78 +7601,40 @@
           <w:sz w:val="26"/>
           <w:szCs w:val="26"/>
         </w:rPr>
-        <w:t xml:space="preserve">; anonieme feedback beter afgestemd tussen client en server, data wordt opgeslagen in de database, Documentatie gemaakt voor FAQ-pagina en </w:t>
-      </w:r>
-      <w:proofErr w:type="spellStart"/>
+        <w:t xml:space="preserve">; anonieme feedback beter afgestemd tussen client en server, data wordt opgeslagen in de database, Documentatie gemaakt voor FAQ-pagina en chatbot, </w:t>
+      </w:r>
+      <w:r>
+        <w:rPr>
+          <w:color w:val="0D0D0D" w:themeColor="text1" w:themeTint="F2"/>
+          <w:sz w:val="26"/>
+          <w:szCs w:val="26"/>
+        </w:rPr>
+        <w:t xml:space="preserve">gebruikers account </w:t>
+      </w:r>
+      <w:r>
+        <w:rPr>
+          <w:color w:val="0D0D0D" w:themeColor="text1" w:themeTint="F2"/>
+          <w:sz w:val="26"/>
+          <w:szCs w:val="26"/>
+        </w:rPr>
+        <w:t xml:space="preserve">dashboard </w:t>
+      </w:r>
       <w:r>
         <w:rPr>
           <w:color w:val="000000" w:themeColor="text1"/>
           <w:sz w:val="26"/>
           <w:szCs w:val="26"/>
         </w:rPr>
-        <w:t>chatbot</w:t>
-      </w:r>
-      <w:proofErr w:type="spellEnd"/>
+        <w:t xml:space="preserve">en sidebar aangepast, stijlen bijgewerkt en een </w:t>
+      </w:r>
       <w:r>
         <w:rPr>
           <w:color w:val="000000" w:themeColor="text1"/>
           <w:sz w:val="26"/>
           <w:szCs w:val="26"/>
         </w:rPr>
-        <w:t xml:space="preserve">, </w:t>
-      </w:r>
-      <w:r>
-        <w:rPr>
-          <w:color w:val="0D0D0D" w:themeColor="text1" w:themeTint="F2"/>
-          <w:sz w:val="26"/>
-          <w:szCs w:val="26"/>
-        </w:rPr>
-        <w:t xml:space="preserve">gebruikers account </w:t>
-      </w:r>
-      <w:r>
-        <w:rPr>
-          <w:color w:val="0D0D0D" w:themeColor="text1" w:themeTint="F2"/>
-          <w:sz w:val="26"/>
-          <w:szCs w:val="26"/>
-        </w:rPr>
-        <w:t xml:space="preserve">dashboard </w:t>
-      </w:r>
-      <w:r>
-        <w:rPr>
-          <w:color w:val="000000" w:themeColor="text1"/>
-          <w:sz w:val="26"/>
-          <w:szCs w:val="26"/>
-        </w:rPr>
-        <w:t xml:space="preserve">en </w:t>
-      </w:r>
-      <w:proofErr w:type="spellStart"/>
-      <w:r>
-        <w:rPr>
-          <w:color w:val="000000" w:themeColor="text1"/>
-          <w:sz w:val="26"/>
-          <w:szCs w:val="26"/>
-        </w:rPr>
-        <w:t>sidebar</w:t>
-      </w:r>
-      <w:proofErr w:type="spellEnd"/>
-      <w:r>
-        <w:rPr>
-          <w:color w:val="000000" w:themeColor="text1"/>
-          <w:sz w:val="26"/>
-          <w:szCs w:val="26"/>
-        </w:rPr>
-        <w:t xml:space="preserve"> aangepast, stijlen bijgewerkt en een </w:t>
-      </w:r>
-      <w:proofErr w:type="spellStart"/>
-      <w:r>
-        <w:rPr>
-          <w:color w:val="000000" w:themeColor="text1"/>
-          <w:sz w:val="26"/>
-          <w:szCs w:val="26"/>
-        </w:rPr>
         <w:t>toggle</w:t>
       </w:r>
-      <w:proofErr w:type="spellEnd"/>
       <w:r>
         <w:rPr>
           <w:color w:val="000000" w:themeColor="text1"/>
@@ -7995,54 +7735,24 @@
           <w:sz w:val="26"/>
           <w:szCs w:val="26"/>
         </w:rPr>
-        <w:t xml:space="preserve">dashboard: de stijlen van de pagina's en </w:t>
-      </w:r>
-      <w:proofErr w:type="spellStart"/>
+        <w:t>dashboard: de stijlen van de pagina's en zijbalk in het dashboard zijn aangepast en responsief gemaakt. Ook is een begin gemaakt met de backen functionaliteit om persoonlijke gebruikersinformatie uit de database op te halen. Tijdens dit proces werd een bug gevonden bij het ophalen van gegevens uit de database (zie bugdocumentatie</w:t>
+      </w:r>
       <w:r>
         <w:rPr>
           <w:color w:val="000000" w:themeColor="text1"/>
           <w:sz w:val="26"/>
           <w:szCs w:val="26"/>
         </w:rPr>
-        <w:t>zijbalk</w:t>
-      </w:r>
-      <w:proofErr w:type="spellEnd"/>
+        <w:t xml:space="preserve"> </w:t>
+      </w:r>
       <w:r>
         <w:rPr>
           <w:color w:val="000000" w:themeColor="text1"/>
           <w:sz w:val="26"/>
           <w:szCs w:val="26"/>
         </w:rPr>
-        <w:t xml:space="preserve"> in het dashboard zijn aangepast en responsief gemaakt. Ook is een begin gemaakt met de backen functionaliteit om persoonlijke gebruikersinformatie uit de database op te halen. Tijdens dit proces werd een bug gevonden bij het ophalen van gegevens uit de database (zie </w:t>
-      </w:r>
-      <w:proofErr w:type="spellStart"/>
-      <w:r>
-        <w:rPr>
-          <w:color w:val="000000" w:themeColor="text1"/>
-          <w:sz w:val="26"/>
-          <w:szCs w:val="26"/>
-        </w:rPr>
-        <w:t>bugdocumentatie</w:t>
-      </w:r>
-      <w:proofErr w:type="spellEnd"/>
-      <w:r>
-        <w:rPr>
-          <w:color w:val="000000" w:themeColor="text1"/>
-          <w:sz w:val="26"/>
-          <w:szCs w:val="26"/>
-        </w:rPr>
-        <w:t xml:space="preserve"> </w:t>
-      </w:r>
-      <w:proofErr w:type="spellStart"/>
-      <w:r>
-        <w:rPr>
-          <w:color w:val="000000" w:themeColor="text1"/>
-          <w:sz w:val="26"/>
-          <w:szCs w:val="26"/>
-        </w:rPr>
         <w:t>BRDocumentatie-UserDashboard</w:t>
       </w:r>
-      <w:proofErr w:type="spellEnd"/>
       <w:r>
         <w:rPr>
           <w:color w:val="000000" w:themeColor="text1"/>
@@ -8283,7 +7993,23 @@
           <w:sz w:val="26"/>
           <w:szCs w:val="26"/>
         </w:rPr>
-        <w:t>Meeting met het bedrijf voor “Sprint 4 review”:</w:t>
+        <w:t xml:space="preserve">Meeting met het bedrijf voor “Sprint </w:t>
+      </w:r>
+      <w:r>
+        <w:rPr>
+          <w:color w:val="0D0D0D" w:themeColor="text1" w:themeTint="F2"/>
+          <w:sz w:val="26"/>
+          <w:szCs w:val="26"/>
+        </w:rPr>
+        <w:t>5</w:t>
+      </w:r>
+      <w:r>
+        <w:rPr>
+          <w:color w:val="0D0D0D" w:themeColor="text1" w:themeTint="F2"/>
+          <w:sz w:val="26"/>
+          <w:szCs w:val="26"/>
+        </w:rPr>
+        <w:t xml:space="preserve"> review”:</w:t>
       </w:r>
     </w:p>
     <w:p>
@@ -9232,20 +8958,1322 @@
           <w:numId w:val="2"/>
         </w:numPr>
         <w:rPr>
+          <w:color w:val="0D0D0D" w:themeColor="text1" w:themeTint="F2"/>
+          <w:sz w:val="26"/>
+          <w:szCs w:val="26"/>
+        </w:rPr>
+      </w:pPr>
+      <w:r>
+        <w:rPr>
+          <w:b/>
+          <w:bCs/>
+          <w:color w:val="846700" w:themeColor="accent1" w:themeShade="80"/>
+          <w:sz w:val="26"/>
+          <w:szCs w:val="26"/>
+        </w:rPr>
+        <w:t>&lt;</w:t>
+      </w:r>
+      <w:r>
+        <w:rPr>
+          <w:b/>
+          <w:bCs/>
+          <w:color w:val="846700" w:themeColor="accent1" w:themeShade="80"/>
+          <w:sz w:val="26"/>
+          <w:szCs w:val="26"/>
+        </w:rPr>
+        <w:t>02</w:t>
+      </w:r>
+      <w:r>
+        <w:rPr>
+          <w:b/>
+          <w:bCs/>
+          <w:color w:val="846700" w:themeColor="accent1" w:themeShade="80"/>
+          <w:sz w:val="26"/>
+          <w:szCs w:val="26"/>
+        </w:rPr>
+        <w:t xml:space="preserve"> – </w:t>
+      </w:r>
+      <w:r>
+        <w:rPr>
+          <w:b/>
+          <w:bCs/>
+          <w:color w:val="846700" w:themeColor="accent1" w:themeShade="80"/>
+          <w:sz w:val="26"/>
+          <w:szCs w:val="26"/>
+        </w:rPr>
+        <w:t>12</w:t>
+      </w:r>
+      <w:r>
+        <w:rPr>
+          <w:b/>
+          <w:bCs/>
+          <w:color w:val="846700" w:themeColor="accent1" w:themeShade="80"/>
+          <w:sz w:val="26"/>
+          <w:szCs w:val="26"/>
+        </w:rPr>
+        <w:t xml:space="preserve"> – 2024&gt;</w:t>
+      </w:r>
+      <w:r>
+        <w:rPr>
+          <w:color w:val="846700" w:themeColor="accent1" w:themeShade="80"/>
+          <w:sz w:val="26"/>
+          <w:szCs w:val="26"/>
+        </w:rPr>
+        <w:t xml:space="preserve">  </w:t>
+      </w:r>
+      <w:r>
+        <w:rPr>
+          <w:color w:val="846700" w:themeColor="accent1" w:themeShade="80"/>
+          <w:sz w:val="26"/>
+          <w:szCs w:val="26"/>
+        </w:rPr>
+        <w:t xml:space="preserve"> </w:t>
+      </w:r>
+      <w:r>
+        <w:rPr>
           <w:color w:val="000000" w:themeColor="text1"/>
           <w:sz w:val="26"/>
           <w:szCs w:val="26"/>
         </w:rPr>
-      </w:pPr>
-    </w:p>
-    <w:p>
-      <w:pPr>
-        <w:rPr>
-          <w:color w:val="0D0D0D" w:themeColor="text1" w:themeTint="F2"/>
-          <w:sz w:val="26"/>
-          <w:szCs w:val="26"/>
-        </w:rPr>
-      </w:pPr>
+        <w:t>Aanpassingen gedaan aan het menu van de website en verbeteringen doorgevoerd</w:t>
+      </w:r>
+      <w:r>
+        <w:rPr>
+          <w:color w:val="000000" w:themeColor="text1"/>
+          <w:sz w:val="26"/>
+          <w:szCs w:val="26"/>
+        </w:rPr>
+        <w:t xml:space="preserve">, </w:t>
+      </w:r>
+      <w:r>
+        <w:rPr>
+          <w:color w:val="000000" w:themeColor="text1"/>
+          <w:sz w:val="26"/>
+          <w:szCs w:val="26"/>
+        </w:rPr>
+        <w:t>Begonnen met onderzoek voor het simulatie-dashboard.</w:t>
+      </w:r>
+    </w:p>
+    <w:p>
+      <w:pPr>
+        <w:pStyle w:val="Lijstalinea"/>
+        <w:numPr>
+          <w:ilvl w:val="1"/>
+          <w:numId w:val="2"/>
+        </w:numPr>
+        <w:rPr>
+          <w:color w:val="0D0D0D" w:themeColor="text1" w:themeTint="F2"/>
+          <w:sz w:val="26"/>
+          <w:szCs w:val="26"/>
+        </w:rPr>
+      </w:pPr>
+      <w:r>
+        <w:rPr>
+          <w:b/>
+          <w:bCs/>
+          <w:color w:val="846700" w:themeColor="accent1" w:themeShade="80"/>
+          <w:sz w:val="26"/>
+          <w:szCs w:val="26"/>
+        </w:rPr>
+        <w:t>&lt;</w:t>
+      </w:r>
+      <w:r>
+        <w:rPr>
+          <w:b/>
+          <w:bCs/>
+          <w:color w:val="846700" w:themeColor="accent1" w:themeShade="80"/>
+          <w:sz w:val="26"/>
+          <w:szCs w:val="26"/>
+        </w:rPr>
+        <w:t>03</w:t>
+      </w:r>
+      <w:r>
+        <w:rPr>
+          <w:b/>
+          <w:bCs/>
+          <w:color w:val="846700" w:themeColor="accent1" w:themeShade="80"/>
+          <w:sz w:val="26"/>
+          <w:szCs w:val="26"/>
+        </w:rPr>
+        <w:t xml:space="preserve"> – </w:t>
+      </w:r>
+      <w:r>
+        <w:rPr>
+          <w:b/>
+          <w:bCs/>
+          <w:color w:val="846700" w:themeColor="accent1" w:themeShade="80"/>
+          <w:sz w:val="26"/>
+          <w:szCs w:val="26"/>
+        </w:rPr>
+        <w:t>12</w:t>
+      </w:r>
+      <w:r>
+        <w:rPr>
+          <w:b/>
+          <w:bCs/>
+          <w:color w:val="846700" w:themeColor="accent1" w:themeShade="80"/>
+          <w:sz w:val="26"/>
+          <w:szCs w:val="26"/>
+        </w:rPr>
+        <w:t xml:space="preserve"> – 2024&gt;</w:t>
+      </w:r>
+      <w:r>
+        <w:rPr>
+          <w:color w:val="846700" w:themeColor="accent1" w:themeShade="80"/>
+          <w:sz w:val="26"/>
+          <w:szCs w:val="26"/>
+        </w:rPr>
+        <w:t xml:space="preserve">  </w:t>
+      </w:r>
+      <w:r>
+        <w:rPr>
+          <w:color w:val="846700" w:themeColor="accent1" w:themeShade="80"/>
+          <w:sz w:val="26"/>
+          <w:szCs w:val="26"/>
+        </w:rPr>
+        <w:t xml:space="preserve"> </w:t>
+      </w:r>
+    </w:p>
+    <w:p>
+      <w:pPr>
+        <w:pStyle w:val="Lijstalinea"/>
+        <w:numPr>
+          <w:ilvl w:val="2"/>
+          <w:numId w:val="2"/>
+        </w:numPr>
+        <w:rPr>
+          <w:color w:val="000000" w:themeColor="text1"/>
+          <w:sz w:val="26"/>
+          <w:szCs w:val="26"/>
+        </w:rPr>
+      </w:pPr>
+      <w:r>
+        <w:rPr>
+          <w:color w:val="000000" w:themeColor="text1"/>
+          <w:sz w:val="26"/>
+          <w:szCs w:val="26"/>
+        </w:rPr>
+        <w:t>Aanpassingen gedaan aan de backend.</w:t>
+      </w:r>
+    </w:p>
+    <w:p>
+      <w:pPr>
+        <w:pStyle w:val="Lijstalinea"/>
+        <w:numPr>
+          <w:ilvl w:val="2"/>
+          <w:numId w:val="2"/>
+        </w:numPr>
+        <w:rPr>
+          <w:color w:val="000000" w:themeColor="text1"/>
+          <w:sz w:val="26"/>
+          <w:szCs w:val="26"/>
+        </w:rPr>
+      </w:pPr>
+      <w:r>
+        <w:rPr>
+          <w:color w:val="000000" w:themeColor="text1"/>
+          <w:sz w:val="26"/>
+          <w:szCs w:val="26"/>
+        </w:rPr>
+        <w:t>Functionaliteit voor MFA (Multi-Factor Authenticatie) aan de website toegevoegd.</w:t>
+      </w:r>
+    </w:p>
+    <w:p>
+      <w:pPr>
+        <w:pStyle w:val="Lijstalinea"/>
+        <w:numPr>
+          <w:ilvl w:val="2"/>
+          <w:numId w:val="2"/>
+        </w:numPr>
+        <w:rPr>
+          <w:color w:val="000000" w:themeColor="text1"/>
+          <w:sz w:val="26"/>
+          <w:szCs w:val="26"/>
+        </w:rPr>
+      </w:pPr>
+      <w:r>
+        <w:rPr>
+          <w:color w:val="000000" w:themeColor="text1"/>
+          <w:sz w:val="26"/>
+          <w:szCs w:val="26"/>
+        </w:rPr>
+        <w:t>Begonnen met het maken van de iteratiedocumenten en deze bijna afgerond.</w:t>
+      </w:r>
+    </w:p>
+    <w:p>
+      <w:pPr>
+        <w:pStyle w:val="Lijstalinea"/>
+        <w:numPr>
+          <w:ilvl w:val="1"/>
+          <w:numId w:val="2"/>
+        </w:numPr>
+        <w:rPr>
+          <w:color w:val="0D0D0D" w:themeColor="text1" w:themeTint="F2"/>
+          <w:sz w:val="26"/>
+          <w:szCs w:val="26"/>
+        </w:rPr>
+      </w:pPr>
+      <w:r>
+        <w:rPr>
+          <w:b/>
+          <w:bCs/>
+          <w:color w:val="846700" w:themeColor="accent1" w:themeShade="80"/>
+          <w:sz w:val="26"/>
+          <w:szCs w:val="26"/>
+        </w:rPr>
+        <w:t>&lt;</w:t>
+      </w:r>
+      <w:r>
+        <w:rPr>
+          <w:b/>
+          <w:bCs/>
+          <w:color w:val="846700" w:themeColor="accent1" w:themeShade="80"/>
+          <w:sz w:val="26"/>
+          <w:szCs w:val="26"/>
+        </w:rPr>
+        <w:t>05</w:t>
+      </w:r>
+      <w:r>
+        <w:rPr>
+          <w:b/>
+          <w:bCs/>
+          <w:color w:val="846700" w:themeColor="accent1" w:themeShade="80"/>
+          <w:sz w:val="26"/>
+          <w:szCs w:val="26"/>
+        </w:rPr>
+        <w:t xml:space="preserve"> – </w:t>
+      </w:r>
+      <w:r>
+        <w:rPr>
+          <w:b/>
+          <w:bCs/>
+          <w:color w:val="846700" w:themeColor="accent1" w:themeShade="80"/>
+          <w:sz w:val="26"/>
+          <w:szCs w:val="26"/>
+        </w:rPr>
+        <w:t>12</w:t>
+      </w:r>
+      <w:r>
+        <w:rPr>
+          <w:b/>
+          <w:bCs/>
+          <w:color w:val="846700" w:themeColor="accent1" w:themeShade="80"/>
+          <w:sz w:val="26"/>
+          <w:szCs w:val="26"/>
+        </w:rPr>
+        <w:t xml:space="preserve"> – 2024&gt;</w:t>
+      </w:r>
+      <w:r>
+        <w:rPr>
+          <w:color w:val="846700" w:themeColor="accent1" w:themeShade="80"/>
+          <w:sz w:val="26"/>
+          <w:szCs w:val="26"/>
+        </w:rPr>
+        <w:t xml:space="preserve">  </w:t>
+      </w:r>
+      <w:r>
+        <w:rPr>
+          <w:color w:val="846700" w:themeColor="accent1" w:themeShade="80"/>
+          <w:sz w:val="26"/>
+          <w:szCs w:val="26"/>
+        </w:rPr>
+        <w:t xml:space="preserve"> </w:t>
+      </w:r>
+      <w:r>
+        <w:rPr>
+          <w:color w:val="000000" w:themeColor="text1"/>
+          <w:sz w:val="26"/>
+          <w:szCs w:val="26"/>
+        </w:rPr>
+        <w:t>Teststappen opgesteld voor de demo van de aankomende sprint.</w:t>
+      </w:r>
+    </w:p>
+    <w:p>
+      <w:pPr>
+        <w:pStyle w:val="Lijstalinea"/>
+        <w:numPr>
+          <w:ilvl w:val="1"/>
+          <w:numId w:val="2"/>
+        </w:numPr>
+        <w:rPr>
+          <w:color w:val="000000" w:themeColor="text1"/>
+          <w:sz w:val="26"/>
+          <w:szCs w:val="26"/>
+        </w:rPr>
+      </w:pPr>
+      <w:r>
+        <w:rPr>
+          <w:b/>
+          <w:bCs/>
+          <w:color w:val="846700" w:themeColor="accent1" w:themeShade="80"/>
+          <w:sz w:val="26"/>
+          <w:szCs w:val="26"/>
+        </w:rPr>
+        <w:t>&lt;</w:t>
+      </w:r>
+      <w:r>
+        <w:rPr>
+          <w:b/>
+          <w:bCs/>
+          <w:color w:val="846700" w:themeColor="accent1" w:themeShade="80"/>
+          <w:sz w:val="26"/>
+          <w:szCs w:val="26"/>
+        </w:rPr>
+        <w:t>06</w:t>
+      </w:r>
+      <w:r>
+        <w:rPr>
+          <w:b/>
+          <w:bCs/>
+          <w:color w:val="846700" w:themeColor="accent1" w:themeShade="80"/>
+          <w:sz w:val="26"/>
+          <w:szCs w:val="26"/>
+        </w:rPr>
+        <w:t xml:space="preserve"> – </w:t>
+      </w:r>
+      <w:r>
+        <w:rPr>
+          <w:b/>
+          <w:bCs/>
+          <w:color w:val="846700" w:themeColor="accent1" w:themeShade="80"/>
+          <w:sz w:val="26"/>
+          <w:szCs w:val="26"/>
+        </w:rPr>
+        <w:t>12</w:t>
+      </w:r>
+      <w:r>
+        <w:rPr>
+          <w:b/>
+          <w:bCs/>
+          <w:color w:val="846700" w:themeColor="accent1" w:themeShade="80"/>
+          <w:sz w:val="26"/>
+          <w:szCs w:val="26"/>
+        </w:rPr>
+        <w:t xml:space="preserve"> – 2024&gt;</w:t>
+      </w:r>
+      <w:r>
+        <w:rPr>
+          <w:color w:val="846700" w:themeColor="accent1" w:themeShade="80"/>
+          <w:sz w:val="26"/>
+          <w:szCs w:val="26"/>
+        </w:rPr>
+        <w:t xml:space="preserve">  </w:t>
+      </w:r>
+      <w:r>
+        <w:rPr>
+          <w:color w:val="846700" w:themeColor="accent1" w:themeShade="80"/>
+          <w:sz w:val="26"/>
+          <w:szCs w:val="26"/>
+        </w:rPr>
+        <w:t xml:space="preserve"> </w:t>
+      </w:r>
+      <w:r>
+        <w:rPr>
+          <w:color w:val="000000" w:themeColor="text1"/>
+          <w:sz w:val="26"/>
+          <w:szCs w:val="26"/>
+        </w:rPr>
+        <w:t>Begonnen met het ontwikkelen van het simulatie-dashboar</w:t>
+      </w:r>
+      <w:r>
+        <w:rPr>
+          <w:color w:val="000000" w:themeColor="text1"/>
+          <w:sz w:val="26"/>
+          <w:szCs w:val="26"/>
+        </w:rPr>
+        <w:t>d:</w:t>
+      </w:r>
+    </w:p>
+    <w:p>
+      <w:pPr>
+        <w:pStyle w:val="Lijstalinea"/>
+        <w:numPr>
+          <w:ilvl w:val="2"/>
+          <w:numId w:val="2"/>
+        </w:numPr>
+        <w:rPr>
+          <w:color w:val="000000" w:themeColor="text1"/>
+          <w:sz w:val="26"/>
+          <w:szCs w:val="26"/>
+        </w:rPr>
+      </w:pPr>
+      <w:r>
+        <w:rPr>
+          <w:color w:val="000000" w:themeColor="text1"/>
+          <w:sz w:val="26"/>
+          <w:szCs w:val="26"/>
+        </w:rPr>
+        <w:t>Een formulierpagina gemaakt voor gebruikersinvoer en ervoor gezorgd dat de ingevoerde gegevens worden opgeslagen.</w:t>
+      </w:r>
+    </w:p>
+    <w:p>
+      <w:pPr>
+        <w:pStyle w:val="Lijstalinea"/>
+        <w:numPr>
+          <w:ilvl w:val="1"/>
+          <w:numId w:val="2"/>
+        </w:numPr>
+        <w:rPr>
+          <w:color w:val="000000" w:themeColor="text1"/>
+          <w:sz w:val="26"/>
+          <w:szCs w:val="26"/>
+        </w:rPr>
+      </w:pPr>
+      <w:r>
+        <w:rPr>
+          <w:b/>
+          <w:bCs/>
+          <w:color w:val="846700" w:themeColor="accent1" w:themeShade="80"/>
+          <w:sz w:val="26"/>
+          <w:szCs w:val="26"/>
+        </w:rPr>
+        <w:t>&lt;</w:t>
+      </w:r>
+      <w:r>
+        <w:rPr>
+          <w:b/>
+          <w:bCs/>
+          <w:color w:val="846700" w:themeColor="accent1" w:themeShade="80"/>
+          <w:sz w:val="26"/>
+          <w:szCs w:val="26"/>
+        </w:rPr>
+        <w:t>07</w:t>
+      </w:r>
+      <w:r>
+        <w:rPr>
+          <w:b/>
+          <w:bCs/>
+          <w:color w:val="846700" w:themeColor="accent1" w:themeShade="80"/>
+          <w:sz w:val="26"/>
+          <w:szCs w:val="26"/>
+        </w:rPr>
+        <w:t xml:space="preserve"> – </w:t>
+      </w:r>
+      <w:r>
+        <w:rPr>
+          <w:b/>
+          <w:bCs/>
+          <w:color w:val="846700" w:themeColor="accent1" w:themeShade="80"/>
+          <w:sz w:val="26"/>
+          <w:szCs w:val="26"/>
+        </w:rPr>
+        <w:t>12</w:t>
+      </w:r>
+      <w:r>
+        <w:rPr>
+          <w:b/>
+          <w:bCs/>
+          <w:color w:val="846700" w:themeColor="accent1" w:themeShade="80"/>
+          <w:sz w:val="26"/>
+          <w:szCs w:val="26"/>
+        </w:rPr>
+        <w:t xml:space="preserve"> – 2024&gt;</w:t>
+      </w:r>
+      <w:r>
+        <w:rPr>
+          <w:color w:val="846700" w:themeColor="accent1" w:themeShade="80"/>
+          <w:sz w:val="26"/>
+          <w:szCs w:val="26"/>
+        </w:rPr>
+        <w:t xml:space="preserve">  </w:t>
+      </w:r>
+      <w:r>
+        <w:rPr>
+          <w:color w:val="846700" w:themeColor="accent1" w:themeShade="80"/>
+          <w:sz w:val="26"/>
+          <w:szCs w:val="26"/>
+        </w:rPr>
+        <w:t xml:space="preserve"> </w:t>
+      </w:r>
+      <w:r>
+        <w:rPr>
+          <w:color w:val="000000" w:themeColor="text1"/>
+          <w:sz w:val="26"/>
+          <w:szCs w:val="26"/>
+        </w:rPr>
+        <w:t>Ver</w:t>
+      </w:r>
+      <w:r>
+        <w:rPr>
+          <w:color w:val="000000" w:themeColor="text1"/>
+          <w:sz w:val="26"/>
+          <w:szCs w:val="26"/>
+        </w:rPr>
+        <w:t>der gewerkt aan het simulatie-dashboard:</w:t>
+      </w:r>
+    </w:p>
+    <w:p>
+      <w:pPr>
+        <w:pStyle w:val="Lijstalinea"/>
+        <w:numPr>
+          <w:ilvl w:val="2"/>
+          <w:numId w:val="2"/>
+        </w:numPr>
+        <w:rPr>
+          <w:color w:val="000000" w:themeColor="text1"/>
+          <w:sz w:val="26"/>
+          <w:szCs w:val="26"/>
+        </w:rPr>
+      </w:pPr>
+      <w:r>
+        <w:rPr>
+          <w:color w:val="000000" w:themeColor="text1"/>
+          <w:sz w:val="26"/>
+          <w:szCs w:val="26"/>
+        </w:rPr>
+        <w:t>API-endpoint toegevoegd om gebruikersinvoer uit de database op te halen en weer te geven op de website.</w:t>
+      </w:r>
+    </w:p>
+    <w:p>
+      <w:pPr>
+        <w:pStyle w:val="Lijstalinea"/>
+        <w:numPr>
+          <w:ilvl w:val="2"/>
+          <w:numId w:val="2"/>
+        </w:numPr>
+        <w:rPr>
+          <w:color w:val="000000" w:themeColor="text1"/>
+          <w:sz w:val="26"/>
+          <w:szCs w:val="26"/>
+        </w:rPr>
+      </w:pPr>
+      <w:r>
+        <w:rPr>
+          <w:color w:val="000000" w:themeColor="text1"/>
+          <w:sz w:val="26"/>
+          <w:szCs w:val="26"/>
+        </w:rPr>
+        <w:t>Een API gezocht en gevonden voor energieprijzen en zonuren.</w:t>
+      </w:r>
+    </w:p>
+    <w:p>
+      <w:pPr>
+        <w:pStyle w:val="Lijstalinea"/>
+        <w:numPr>
+          <w:ilvl w:val="1"/>
+          <w:numId w:val="2"/>
+        </w:numPr>
+        <w:rPr>
+          <w:color w:val="000000" w:themeColor="text1"/>
+          <w:sz w:val="26"/>
+          <w:szCs w:val="26"/>
+        </w:rPr>
+      </w:pPr>
+      <w:r>
+        <w:rPr>
+          <w:b/>
+          <w:bCs/>
+          <w:color w:val="846700" w:themeColor="accent1" w:themeShade="80"/>
+          <w:sz w:val="26"/>
+          <w:szCs w:val="26"/>
+        </w:rPr>
+        <w:lastRenderedPageBreak/>
+        <w:t>&lt;</w:t>
+      </w:r>
+      <w:r>
+        <w:rPr>
+          <w:b/>
+          <w:bCs/>
+          <w:color w:val="846700" w:themeColor="accent1" w:themeShade="80"/>
+          <w:sz w:val="26"/>
+          <w:szCs w:val="26"/>
+        </w:rPr>
+        <w:t>08</w:t>
+      </w:r>
+      <w:r>
+        <w:rPr>
+          <w:b/>
+          <w:bCs/>
+          <w:color w:val="846700" w:themeColor="accent1" w:themeShade="80"/>
+          <w:sz w:val="26"/>
+          <w:szCs w:val="26"/>
+        </w:rPr>
+        <w:t xml:space="preserve"> – </w:t>
+      </w:r>
+      <w:r>
+        <w:rPr>
+          <w:b/>
+          <w:bCs/>
+          <w:color w:val="846700" w:themeColor="accent1" w:themeShade="80"/>
+          <w:sz w:val="26"/>
+          <w:szCs w:val="26"/>
+        </w:rPr>
+        <w:t>12</w:t>
+      </w:r>
+      <w:r>
+        <w:rPr>
+          <w:b/>
+          <w:bCs/>
+          <w:color w:val="846700" w:themeColor="accent1" w:themeShade="80"/>
+          <w:sz w:val="26"/>
+          <w:szCs w:val="26"/>
+        </w:rPr>
+        <w:t xml:space="preserve"> – 2024</w:t>
+      </w:r>
+      <w:r>
+        <w:rPr>
+          <w:b/>
+          <w:bCs/>
+          <w:color w:val="846700" w:themeColor="accent1" w:themeShade="80"/>
+          <w:sz w:val="26"/>
+          <w:szCs w:val="26"/>
+        </w:rPr>
+        <w:t xml:space="preserve">  /  09 – 12 – 2024 </w:t>
+      </w:r>
+      <w:r>
+        <w:rPr>
+          <w:b/>
+          <w:bCs/>
+          <w:color w:val="846700" w:themeColor="accent1" w:themeShade="80"/>
+          <w:sz w:val="26"/>
+          <w:szCs w:val="26"/>
+        </w:rPr>
+        <w:t>&gt;</w:t>
+      </w:r>
+      <w:r>
+        <w:rPr>
+          <w:color w:val="846700" w:themeColor="accent1" w:themeShade="80"/>
+          <w:sz w:val="26"/>
+          <w:szCs w:val="26"/>
+        </w:rPr>
+        <w:t xml:space="preserve">  </w:t>
+      </w:r>
+      <w:r>
+        <w:rPr>
+          <w:color w:val="846700" w:themeColor="accent1" w:themeShade="80"/>
+          <w:sz w:val="26"/>
+          <w:szCs w:val="26"/>
+        </w:rPr>
+        <w:t xml:space="preserve"> </w:t>
+      </w:r>
+      <w:r>
+        <w:rPr>
+          <w:color w:val="000000" w:themeColor="text1"/>
+          <w:sz w:val="26"/>
+          <w:szCs w:val="26"/>
+        </w:rPr>
+        <w:t>Aanpassingen gedaan aan de inhoud van het simulatie-dashboard</w:t>
+      </w:r>
+      <w:r>
+        <w:rPr>
+          <w:color w:val="000000" w:themeColor="text1"/>
+          <w:sz w:val="26"/>
+          <w:szCs w:val="26"/>
+        </w:rPr>
+        <w:t xml:space="preserve"> en b</w:t>
+      </w:r>
+      <w:r>
+        <w:rPr>
+          <w:color w:val="000000" w:themeColor="text1"/>
+          <w:sz w:val="26"/>
+          <w:szCs w:val="26"/>
+        </w:rPr>
+        <w:t>egonnen met het toevoegen en visualiseren van de data.</w:t>
+      </w:r>
+    </w:p>
+    <w:p>
+      <w:pPr>
+        <w:pStyle w:val="Kop3"/>
+      </w:pPr>
+      <w:r>
+        <w:t>sprint</w:t>
+      </w:r>
+      <w:r>
+        <w:t xml:space="preserve"> </w:t>
+      </w:r>
+      <w:r>
+        <w:t>6</w:t>
+      </w:r>
+      <w:r>
+        <w:t xml:space="preserve"> review + sprint </w:t>
+      </w:r>
+      <w:r>
+        <w:t>7</w:t>
+      </w:r>
+      <w:r>
+        <w:t>:</w:t>
+      </w:r>
+      <w:r>
+        <w:t xml:space="preserve"> </w:t>
+      </w:r>
+    </w:p>
+    <w:p>
+      <w:pPr>
+        <w:pStyle w:val="Lijstalinea"/>
+        <w:numPr>
+          <w:ilvl w:val="1"/>
+          <w:numId w:val="2"/>
+        </w:numPr>
+        <w:rPr>
+          <w:color w:val="0D0D0D" w:themeColor="text1" w:themeTint="F2"/>
+          <w:sz w:val="26"/>
+          <w:szCs w:val="26"/>
+        </w:rPr>
+      </w:pPr>
+      <w:r>
+        <w:rPr>
+          <w:color w:val="846700" w:themeColor="accent1" w:themeShade="80"/>
+          <w:sz w:val="24"/>
+          <w:szCs w:val="24"/>
+        </w:rPr>
+        <w:t xml:space="preserve"> </w:t>
+      </w:r>
+      <w:r>
+        <w:rPr>
+          <w:b/>
+          <w:bCs/>
+          <w:color w:val="846700" w:themeColor="accent1" w:themeShade="80"/>
+          <w:sz w:val="26"/>
+          <w:szCs w:val="26"/>
+        </w:rPr>
+        <w:t>&lt;</w:t>
+      </w:r>
+      <w:r>
+        <w:rPr>
+          <w:b/>
+          <w:bCs/>
+          <w:color w:val="846700" w:themeColor="accent1" w:themeShade="80"/>
+          <w:sz w:val="26"/>
+          <w:szCs w:val="26"/>
+        </w:rPr>
+        <w:t>10</w:t>
+      </w:r>
+      <w:r>
+        <w:rPr>
+          <w:b/>
+          <w:bCs/>
+          <w:color w:val="846700" w:themeColor="accent1" w:themeShade="80"/>
+          <w:sz w:val="26"/>
+          <w:szCs w:val="26"/>
+        </w:rPr>
+        <w:t xml:space="preserve"> – </w:t>
+      </w:r>
+      <w:r>
+        <w:rPr>
+          <w:b/>
+          <w:bCs/>
+          <w:color w:val="846700" w:themeColor="accent1" w:themeShade="80"/>
+          <w:sz w:val="26"/>
+          <w:szCs w:val="26"/>
+        </w:rPr>
+        <w:t>12</w:t>
+      </w:r>
+      <w:r>
+        <w:rPr>
+          <w:b/>
+          <w:bCs/>
+          <w:color w:val="846700" w:themeColor="accent1" w:themeShade="80"/>
+          <w:sz w:val="26"/>
+          <w:szCs w:val="26"/>
+        </w:rPr>
+        <w:t xml:space="preserve"> – 2024&gt;</w:t>
+      </w:r>
+      <w:r>
+        <w:rPr>
+          <w:color w:val="846700" w:themeColor="accent1" w:themeShade="80"/>
+          <w:sz w:val="26"/>
+          <w:szCs w:val="26"/>
+        </w:rPr>
+        <w:t xml:space="preserve">  </w:t>
+      </w:r>
+      <w:r>
+        <w:rPr>
+          <w:color w:val="0D0D0D" w:themeColor="text1" w:themeTint="F2"/>
+          <w:sz w:val="26"/>
+          <w:szCs w:val="26"/>
+        </w:rPr>
+        <w:t xml:space="preserve">Meeting met het bedrijf voor “Sprint </w:t>
+      </w:r>
+      <w:r>
+        <w:rPr>
+          <w:color w:val="0D0D0D" w:themeColor="text1" w:themeTint="F2"/>
+          <w:sz w:val="26"/>
+          <w:szCs w:val="26"/>
+        </w:rPr>
+        <w:t>6</w:t>
+      </w:r>
+      <w:r>
+        <w:rPr>
+          <w:color w:val="0D0D0D" w:themeColor="text1" w:themeTint="F2"/>
+          <w:sz w:val="26"/>
+          <w:szCs w:val="26"/>
+        </w:rPr>
+        <w:t xml:space="preserve"> review”:</w:t>
+      </w:r>
+    </w:p>
+    <w:p>
+      <w:pPr>
+        <w:pStyle w:val="Lijstalinea"/>
+        <w:numPr>
+          <w:ilvl w:val="2"/>
+          <w:numId w:val="2"/>
+        </w:numPr>
+        <w:rPr>
+          <w:color w:val="0D0D0D" w:themeColor="text1" w:themeTint="F2"/>
+          <w:sz w:val="26"/>
+          <w:szCs w:val="26"/>
+        </w:rPr>
+      </w:pPr>
+      <w:r>
+        <w:rPr>
+          <w:color w:val="0D0D0D" w:themeColor="text1" w:themeTint="F2"/>
+          <w:sz w:val="26"/>
+          <w:szCs w:val="26"/>
+        </w:rPr>
+        <w:t>Brigitte</w:t>
+      </w:r>
+      <w:r>
+        <w:rPr>
+          <w:color w:val="0D0D0D" w:themeColor="text1" w:themeTint="F2"/>
+          <w:sz w:val="26"/>
+          <w:szCs w:val="26"/>
+        </w:rPr>
+        <w:t xml:space="preserve"> was de scrum-master. Feedback gekregen over: </w:t>
+      </w:r>
+    </w:p>
+    <w:p>
+      <w:pPr>
+        <w:pStyle w:val="Lijstalinea"/>
+        <w:numPr>
+          <w:ilvl w:val="3"/>
+          <w:numId w:val="2"/>
+        </w:numPr>
+        <w:rPr>
+          <w:color w:val="0D0D0D" w:themeColor="text1" w:themeTint="F2"/>
+          <w:sz w:val="26"/>
+          <w:szCs w:val="26"/>
+        </w:rPr>
+      </w:pPr>
+      <w:r>
+        <w:rPr>
+          <w:color w:val="0D0D0D" w:themeColor="text1" w:themeTint="F2"/>
+          <w:sz w:val="26"/>
+          <w:szCs w:val="26"/>
+        </w:rPr>
+        <w:t>Beperk het maximale aantal karakters voor de Bio op de pagina "Persoonlijke Informatie".</w:t>
+      </w:r>
+    </w:p>
+    <w:p>
+      <w:pPr>
+        <w:pStyle w:val="Lijstalinea"/>
+        <w:numPr>
+          <w:ilvl w:val="3"/>
+          <w:numId w:val="2"/>
+        </w:numPr>
+        <w:rPr>
+          <w:color w:val="0D0D0D" w:themeColor="text1" w:themeTint="F2"/>
+          <w:sz w:val="26"/>
+          <w:szCs w:val="26"/>
+        </w:rPr>
+      </w:pPr>
+      <w:r>
+        <w:rPr>
+          <w:color w:val="0D0D0D" w:themeColor="text1" w:themeTint="F2"/>
+          <w:sz w:val="26"/>
+          <w:szCs w:val="26"/>
+        </w:rPr>
+        <w:t>Controleer de uitlijning van links. Waarom is sommige tekst vetgedrukt? Zorg voor consistente styling op de pagina "Informatie".</w:t>
+      </w:r>
+    </w:p>
+    <w:p>
+      <w:pPr>
+        <w:pStyle w:val="Lijstalinea"/>
+        <w:numPr>
+          <w:ilvl w:val="2"/>
+          <w:numId w:val="2"/>
+        </w:numPr>
+        <w:rPr>
+          <w:color w:val="0D0D0D" w:themeColor="text1" w:themeTint="F2"/>
+          <w:sz w:val="26"/>
+          <w:szCs w:val="26"/>
+        </w:rPr>
+      </w:pPr>
+      <w:r>
+        <w:rPr>
+          <w:color w:val="0D0D0D" w:themeColor="text1" w:themeTint="F2"/>
+          <w:sz w:val="26"/>
+          <w:szCs w:val="26"/>
+        </w:rPr>
+        <w:t>Feedback van de groepje gekregen over:</w:t>
+      </w:r>
+    </w:p>
+    <w:p>
+      <w:pPr>
+        <w:pStyle w:val="Lijstalinea"/>
+        <w:numPr>
+          <w:ilvl w:val="3"/>
+          <w:numId w:val="2"/>
+        </w:numPr>
+        <w:rPr>
+          <w:color w:val="0D0D0D" w:themeColor="text1" w:themeTint="F2"/>
+          <w:sz w:val="26"/>
+          <w:szCs w:val="26"/>
+        </w:rPr>
+      </w:pPr>
+      <w:r>
+        <w:rPr>
+          <w:color w:val="0D0D0D" w:themeColor="text1" w:themeTint="F2"/>
+          <w:sz w:val="26"/>
+          <w:szCs w:val="26"/>
+        </w:rPr>
+        <w:t>Het werking van MFA moet aangepast worden. Er moet een mogelijkheid toegevoegd om MFA te kunnen instellen in instellingen pagina en niet allen aan en uit zetten.</w:t>
+      </w:r>
+    </w:p>
+    <w:p>
+      <w:pPr>
+        <w:pStyle w:val="Lijstalinea"/>
+        <w:numPr>
+          <w:ilvl w:val="3"/>
+          <w:numId w:val="2"/>
+        </w:numPr>
+        <w:rPr>
+          <w:color w:val="0D0D0D" w:themeColor="text1" w:themeTint="F2"/>
+          <w:sz w:val="26"/>
+          <w:szCs w:val="26"/>
+        </w:rPr>
+      </w:pPr>
+      <w:r>
+        <w:rPr>
+          <w:color w:val="0D0D0D" w:themeColor="text1" w:themeTint="F2"/>
+          <w:sz w:val="26"/>
+          <w:szCs w:val="26"/>
+        </w:rPr>
+        <w:t>Zorgen voor een confirmatie melding te komen wanner een gebruiker iets wilt aanpassen in het website.</w:t>
+      </w:r>
+    </w:p>
+    <w:p>
+      <w:pPr>
+        <w:pStyle w:val="Lijstalinea"/>
+        <w:numPr>
+          <w:ilvl w:val="2"/>
+          <w:numId w:val="2"/>
+        </w:numPr>
+        <w:rPr>
+          <w:color w:val="0D0D0D" w:themeColor="text1" w:themeTint="F2"/>
+          <w:sz w:val="26"/>
+          <w:szCs w:val="26"/>
+        </w:rPr>
+      </w:pPr>
+      <w:r>
+        <w:rPr>
+          <w:color w:val="0D0D0D" w:themeColor="text1" w:themeTint="F2"/>
+          <w:sz w:val="26"/>
+          <w:szCs w:val="26"/>
+        </w:rPr>
+        <w:t>Begonnen met het bewerken van de klant en groep feedback.</w:t>
+      </w:r>
+    </w:p>
+    <w:p>
+      <w:pPr>
+        <w:pStyle w:val="Lijstalinea"/>
+        <w:numPr>
+          <w:ilvl w:val="1"/>
+          <w:numId w:val="2"/>
+        </w:numPr>
+        <w:rPr>
+          <w:color w:val="0D0D0D" w:themeColor="text1" w:themeTint="F2"/>
+          <w:sz w:val="26"/>
+          <w:szCs w:val="26"/>
+        </w:rPr>
+      </w:pPr>
+      <w:r>
+        <w:rPr>
+          <w:b/>
+          <w:bCs/>
+          <w:color w:val="846700" w:themeColor="accent1" w:themeShade="80"/>
+          <w:sz w:val="26"/>
+          <w:szCs w:val="26"/>
+        </w:rPr>
+        <w:t>&lt;</w:t>
+      </w:r>
+      <w:r>
+        <w:rPr>
+          <w:b/>
+          <w:bCs/>
+          <w:color w:val="846700" w:themeColor="accent1" w:themeShade="80"/>
+          <w:sz w:val="26"/>
+          <w:szCs w:val="26"/>
+        </w:rPr>
+        <w:t>11</w:t>
+      </w:r>
+      <w:r>
+        <w:rPr>
+          <w:b/>
+          <w:bCs/>
+          <w:color w:val="846700" w:themeColor="accent1" w:themeShade="80"/>
+          <w:sz w:val="26"/>
+          <w:szCs w:val="26"/>
+        </w:rPr>
+        <w:t xml:space="preserve"> – 12 – 2024&gt;</w:t>
+      </w:r>
+      <w:r>
+        <w:rPr>
+          <w:color w:val="846700" w:themeColor="accent1" w:themeShade="80"/>
+          <w:sz w:val="26"/>
+          <w:szCs w:val="26"/>
+        </w:rPr>
+        <w:t xml:space="preserve">  </w:t>
+      </w:r>
+      <w:r>
+        <w:rPr>
+          <w:color w:val="0D0D0D" w:themeColor="text1" w:themeTint="F2"/>
+          <w:sz w:val="26"/>
+          <w:szCs w:val="26"/>
+        </w:rPr>
+        <w:t>Aanpassingen gedaan aan de website op basis van de feedback van de klant, deze zijn nu afgerond</w:t>
+      </w:r>
+      <w:r>
+        <w:rPr>
+          <w:color w:val="0D0D0D" w:themeColor="text1" w:themeTint="F2"/>
+          <w:sz w:val="26"/>
+          <w:szCs w:val="26"/>
+        </w:rPr>
+        <w:t xml:space="preserve">. </w:t>
+      </w:r>
+      <w:r>
+        <w:rPr>
+          <w:color w:val="0D0D0D" w:themeColor="text1" w:themeTint="F2"/>
+          <w:sz w:val="26"/>
+          <w:szCs w:val="26"/>
+        </w:rPr>
+        <w:t>Feedback van de groep is ook verwerkt.</w:t>
+      </w:r>
+      <w:r>
+        <w:rPr>
+          <w:color w:val="0D0D0D" w:themeColor="text1" w:themeTint="F2"/>
+          <w:sz w:val="26"/>
+          <w:szCs w:val="26"/>
+        </w:rPr>
+        <w:t xml:space="preserve"> </w:t>
+      </w:r>
+      <w:r>
+        <w:rPr>
+          <w:color w:val="0D0D0D" w:themeColor="text1" w:themeTint="F2"/>
+          <w:sz w:val="26"/>
+          <w:szCs w:val="26"/>
+        </w:rPr>
+        <w:t>Begonnen met het fixen van MFA door de mogelijkheid toe te voegen om MFA in te stellen op de instellingenpagina.</w:t>
+      </w:r>
+    </w:p>
+    <w:p>
+      <w:pPr>
+        <w:pStyle w:val="Lijstalinea"/>
+        <w:numPr>
+          <w:ilvl w:val="1"/>
+          <w:numId w:val="2"/>
+        </w:numPr>
+        <w:rPr>
+          <w:color w:val="0D0D0D" w:themeColor="text1" w:themeTint="F2"/>
+          <w:sz w:val="26"/>
+          <w:szCs w:val="26"/>
+        </w:rPr>
+      </w:pPr>
+      <w:r>
+        <w:rPr>
+          <w:b/>
+          <w:bCs/>
+          <w:color w:val="846700" w:themeColor="accent1" w:themeShade="80"/>
+          <w:sz w:val="26"/>
+          <w:szCs w:val="26"/>
+        </w:rPr>
+        <w:t>&lt;</w:t>
+      </w:r>
+      <w:r>
+        <w:rPr>
+          <w:b/>
+          <w:bCs/>
+          <w:color w:val="846700" w:themeColor="accent1" w:themeShade="80"/>
+          <w:sz w:val="26"/>
+          <w:szCs w:val="26"/>
+        </w:rPr>
+        <w:t>13</w:t>
+      </w:r>
+      <w:r>
+        <w:rPr>
+          <w:b/>
+          <w:bCs/>
+          <w:color w:val="846700" w:themeColor="accent1" w:themeShade="80"/>
+          <w:sz w:val="26"/>
+          <w:szCs w:val="26"/>
+        </w:rPr>
+        <w:t xml:space="preserve"> – 12 – 2024</w:t>
+      </w:r>
+      <w:r>
+        <w:rPr>
+          <w:b/>
+          <w:bCs/>
+          <w:color w:val="846700" w:themeColor="accent1" w:themeShade="80"/>
+          <w:sz w:val="26"/>
+          <w:szCs w:val="26"/>
+        </w:rPr>
+        <w:t xml:space="preserve"> / 19 – 12 – 2024</w:t>
+      </w:r>
+      <w:r>
+        <w:rPr>
+          <w:b/>
+          <w:bCs/>
+          <w:color w:val="846700" w:themeColor="accent1" w:themeShade="80"/>
+          <w:sz w:val="26"/>
+          <w:szCs w:val="26"/>
+        </w:rPr>
+        <w:t>&gt;</w:t>
+      </w:r>
+      <w:r>
+        <w:rPr>
+          <w:color w:val="846700" w:themeColor="accent1" w:themeShade="80"/>
+          <w:sz w:val="26"/>
+          <w:szCs w:val="26"/>
+        </w:rPr>
+        <w:t xml:space="preserve">  </w:t>
+      </w:r>
+      <w:r>
+        <w:rPr>
+          <w:color w:val="0D0D0D" w:themeColor="text1" w:themeTint="F2"/>
+          <w:sz w:val="26"/>
+          <w:szCs w:val="26"/>
+        </w:rPr>
+        <w:t>Gewerkt aan het fixen van MFA in de instellingen</w:t>
+      </w:r>
+      <w:r>
+        <w:rPr>
+          <w:color w:val="0D0D0D" w:themeColor="text1" w:themeTint="F2"/>
+          <w:sz w:val="26"/>
+          <w:szCs w:val="26"/>
+        </w:rPr>
+        <w:t>.</w:t>
+      </w:r>
+      <w:r>
+        <w:rPr>
+          <w:color w:val="0D0D0D" w:themeColor="text1" w:themeTint="F2"/>
+          <w:sz w:val="26"/>
+          <w:szCs w:val="26"/>
+        </w:rPr>
+        <w:t xml:space="preserve"> Een bug tegengekomen en </w:t>
+      </w:r>
+      <w:r>
+        <w:rPr>
+          <w:color w:val="0D0D0D" w:themeColor="text1" w:themeTint="F2"/>
+          <w:sz w:val="26"/>
+          <w:szCs w:val="26"/>
+        </w:rPr>
+        <w:t>zal</w:t>
+      </w:r>
+      <w:r>
+        <w:rPr>
+          <w:color w:val="0D0D0D" w:themeColor="text1" w:themeTint="F2"/>
+          <w:sz w:val="26"/>
+          <w:szCs w:val="26"/>
+        </w:rPr>
+        <w:t xml:space="preserve"> documentatie hiervoor </w:t>
+      </w:r>
+      <w:r>
+        <w:rPr>
+          <w:color w:val="0D0D0D" w:themeColor="text1" w:themeTint="F2"/>
+          <w:sz w:val="26"/>
+          <w:szCs w:val="26"/>
+        </w:rPr>
+        <w:t>maken</w:t>
+      </w:r>
+      <w:r>
+        <w:rPr>
+          <w:color w:val="0D0D0D" w:themeColor="text1" w:themeTint="F2"/>
+          <w:sz w:val="26"/>
+          <w:szCs w:val="26"/>
+        </w:rPr>
+        <w:t>.</w:t>
+      </w:r>
+      <w:r>
+        <w:rPr>
+          <w:color w:val="0D0D0D" w:themeColor="text1" w:themeTint="F2"/>
+          <w:sz w:val="26"/>
+          <w:szCs w:val="26"/>
+        </w:rPr>
+        <w:t xml:space="preserve"> Voor meer informatie, raad ik aan de bug documentatie te lezen.</w:t>
+      </w:r>
+    </w:p>
+    <w:p>
+      <w:pPr>
+        <w:pStyle w:val="Lijstalinea"/>
+        <w:numPr>
+          <w:ilvl w:val="1"/>
+          <w:numId w:val="2"/>
+        </w:numPr>
+        <w:rPr>
+          <w:color w:val="0D0D0D" w:themeColor="text1" w:themeTint="F2"/>
+          <w:sz w:val="26"/>
+          <w:szCs w:val="26"/>
+        </w:rPr>
+      </w:pPr>
+      <w:r>
+        <w:rPr>
+          <w:b/>
+          <w:bCs/>
+          <w:color w:val="846700" w:themeColor="accent1" w:themeShade="80"/>
+          <w:sz w:val="26"/>
+          <w:szCs w:val="26"/>
+        </w:rPr>
+        <w:t>&lt;</w:t>
+      </w:r>
+      <w:r>
+        <w:rPr>
+          <w:b/>
+          <w:bCs/>
+          <w:color w:val="846700" w:themeColor="accent1" w:themeShade="80"/>
+          <w:sz w:val="26"/>
+          <w:szCs w:val="26"/>
+        </w:rPr>
+        <w:t>20 – 12 – 2024</w:t>
+      </w:r>
+      <w:r>
+        <w:rPr>
+          <w:b/>
+          <w:bCs/>
+          <w:color w:val="846700" w:themeColor="accent1" w:themeShade="80"/>
+          <w:sz w:val="26"/>
+          <w:szCs w:val="26"/>
+        </w:rPr>
+        <w:t>&gt;</w:t>
+      </w:r>
+      <w:r>
+        <w:rPr>
+          <w:color w:val="846700" w:themeColor="accent1" w:themeShade="80"/>
+          <w:sz w:val="26"/>
+          <w:szCs w:val="26"/>
+        </w:rPr>
+        <w:t xml:space="preserve">  </w:t>
+      </w:r>
+      <w:r>
+        <w:rPr>
+          <w:color w:val="0D0D0D" w:themeColor="text1" w:themeTint="F2"/>
+          <w:sz w:val="26"/>
+          <w:szCs w:val="26"/>
+        </w:rPr>
+        <w:t>Portfolio bijgewerkt 'Timeline</w:t>
+      </w:r>
+      <w:r>
+        <w:rPr>
+          <w:color w:val="0D0D0D" w:themeColor="text1" w:themeTint="F2"/>
+          <w:sz w:val="26"/>
+          <w:szCs w:val="26"/>
+        </w:rPr>
+        <w:t xml:space="preserve">’, een </w:t>
+      </w:r>
+      <w:r>
+        <w:rPr>
+          <w:color w:val="0D0D0D" w:themeColor="text1" w:themeTint="F2"/>
+          <w:sz w:val="26"/>
+          <w:szCs w:val="26"/>
+        </w:rPr>
+        <w:t>bug documentatie</w:t>
+      </w:r>
+      <w:r>
+        <w:rPr>
+          <w:color w:val="0D0D0D" w:themeColor="text1" w:themeTint="F2"/>
+          <w:sz w:val="26"/>
+          <w:szCs w:val="26"/>
+        </w:rPr>
+        <w:t xml:space="preserve"> gemaakt over de MFA in de instellingen pagina.</w:t>
+      </w:r>
     </w:p>
     <w:p>
       <w:pPr>
@@ -9656,7 +10684,6 @@
           <w:szCs w:val="27"/>
         </w:rPr>
       </w:pPr>
-      <w:proofErr w:type="spellStart"/>
       <w:r>
         <w:rPr>
           <w:color w:val="0D0D0D" w:themeColor="text1" w:themeTint="F2"/>
@@ -9671,16 +10698,7 @@
           <w:sz w:val="27"/>
           <w:szCs w:val="27"/>
         </w:rPr>
-        <w:t>one</w:t>
-      </w:r>
-      <w:proofErr w:type="spellEnd"/>
-      <w:r>
-        <w:rPr>
-          <w:color w:val="0D0D0D" w:themeColor="text1" w:themeTint="F2"/>
-          <w:sz w:val="27"/>
-          <w:szCs w:val="27"/>
-        </w:rPr>
-        <w:t>-</w:t>
+        <w:t>one-</w:t>
       </w:r>
       <w:r>
         <w:rPr>
@@ -9843,18 +10861,8 @@
           <w:sz w:val="27"/>
           <w:szCs w:val="27"/>
         </w:rPr>
-        <w:t xml:space="preserve">Backlog in </w:t>
-      </w:r>
-      <w:proofErr w:type="spellStart"/>
-      <w:r>
-        <w:rPr>
-          <w:color w:val="846700" w:themeColor="accent1" w:themeShade="80"/>
-          <w:sz w:val="27"/>
-          <w:szCs w:val="27"/>
-        </w:rPr>
-        <w:t>Clickup</w:t>
-      </w:r>
-      <w:proofErr w:type="spellEnd"/>
+        <w:t>Backlog in Clickup</w:t>
+      </w:r>
       <w:r>
         <w:rPr>
           <w:color w:val="846700" w:themeColor="accent1" w:themeShade="80"/>
@@ -9910,7 +10918,7 @@
         </w:rPr>
         <w:lastRenderedPageBreak/>
         <w:drawing>
-          <wp:anchor distT="0" distB="0" distL="114300" distR="114300" simplePos="0" relativeHeight="251809792" behindDoc="0" locked="0" layoutInCell="1" allowOverlap="1" wp14:anchorId="520E0133" wp14:editId="1EDD472D">
+          <wp:anchor distT="0" distB="0" distL="114300" distR="114300" simplePos="0" relativeHeight="251809792" behindDoc="0" locked="0" layoutInCell="1" allowOverlap="1" wp14:anchorId="520E0133" wp14:editId="6DF5FF3F">
             <wp:simplePos x="0" y="0"/>
             <wp:positionH relativeFrom="column">
               <wp:posOffset>937134</wp:posOffset>
@@ -11138,25 +12146,7 @@
           <w:sz w:val="27"/>
           <w:szCs w:val="27"/>
         </w:rPr>
-        <w:t xml:space="preserve"> Vervang links naar wireframes, flowcharts, en </w:t>
-      </w:r>
-      <w:proofErr w:type="spellStart"/>
-      <w:r>
-        <w:rPr>
-          <w:color w:val="0D0D0D" w:themeColor="text1" w:themeTint="F2"/>
-          <w:sz w:val="27"/>
-          <w:szCs w:val="27"/>
-        </w:rPr>
-        <w:t>wireflows</w:t>
-      </w:r>
-      <w:proofErr w:type="spellEnd"/>
-      <w:r>
-        <w:rPr>
-          <w:color w:val="0D0D0D" w:themeColor="text1" w:themeTint="F2"/>
-          <w:sz w:val="27"/>
-          <w:szCs w:val="27"/>
-        </w:rPr>
-        <w:t xml:space="preserve"> in documenten door snippets voor duidelijkheid en directe toegang.</w:t>
+        <w:t xml:space="preserve"> Vervang links naar wireframes, flowcharts, en wireflows in documenten door snippets voor duidelijkheid en directe toegang.</w:t>
       </w:r>
     </w:p>
     <w:p>
@@ -11221,25 +12211,7 @@
           <w:sz w:val="27"/>
           <w:szCs w:val="27"/>
         </w:rPr>
-        <w:t xml:space="preserve"> Een feedbacktekstveld toevoegen bij de teststappen, mogelijk via </w:t>
-      </w:r>
-      <w:proofErr w:type="spellStart"/>
-      <w:r>
-        <w:rPr>
-          <w:color w:val="0D0D0D" w:themeColor="text1" w:themeTint="F2"/>
-          <w:sz w:val="27"/>
-          <w:szCs w:val="27"/>
-        </w:rPr>
-        <w:t>Typeform</w:t>
-      </w:r>
-      <w:proofErr w:type="spellEnd"/>
-      <w:r>
-        <w:rPr>
-          <w:color w:val="0D0D0D" w:themeColor="text1" w:themeTint="F2"/>
-          <w:sz w:val="27"/>
-          <w:szCs w:val="27"/>
-        </w:rPr>
-        <w:t>, voor een gedetailleerdere evaluatie.</w:t>
+        <w:t xml:space="preserve"> Een feedbacktekstveld toevoegen bij de teststappen, mogelijk via Typeform, voor een gedetailleerdere evaluatie.</w:t>
       </w:r>
     </w:p>
     <w:p>
@@ -11371,25 +12343,7 @@
           <w:sz w:val="27"/>
           <w:szCs w:val="27"/>
         </w:rPr>
-        <w:t xml:space="preserve">Er komt een feedbackveld bij de teststappen via </w:t>
-      </w:r>
-      <w:proofErr w:type="spellStart"/>
-      <w:r>
-        <w:rPr>
-          <w:color w:val="0D0D0D" w:themeColor="text1" w:themeTint="F2"/>
-          <w:sz w:val="27"/>
-          <w:szCs w:val="27"/>
-        </w:rPr>
-        <w:t>Typeform</w:t>
-      </w:r>
-      <w:proofErr w:type="spellEnd"/>
-      <w:r>
-        <w:rPr>
-          <w:color w:val="0D0D0D" w:themeColor="text1" w:themeTint="F2"/>
-          <w:sz w:val="27"/>
-          <w:szCs w:val="27"/>
-        </w:rPr>
-        <w:t>.</w:t>
+        <w:t>Er komt een feedbackveld bij de teststappen via Typeform.</w:t>
       </w:r>
     </w:p>
     <w:p>
@@ -12071,25 +13025,7 @@
           <w:sz w:val="27"/>
           <w:szCs w:val="27"/>
         </w:rPr>
-        <w:t xml:space="preserve">: Bij de </w:t>
-      </w:r>
-      <w:proofErr w:type="spellStart"/>
-      <w:r>
-        <w:rPr>
-          <w:color w:val="0D0D0D" w:themeColor="text1" w:themeTint="F2"/>
-          <w:sz w:val="27"/>
-          <w:szCs w:val="27"/>
-        </w:rPr>
-        <w:t>weather</w:t>
-      </w:r>
-      <w:proofErr w:type="spellEnd"/>
-      <w:r>
-        <w:rPr>
-          <w:color w:val="0D0D0D" w:themeColor="text1" w:themeTint="F2"/>
-          <w:sz w:val="27"/>
-          <w:szCs w:val="27"/>
-        </w:rPr>
-        <w:t xml:space="preserve"> forecast moet de bron vermeld worden.</w:t>
+        <w:t>: Bij de weather forecast moet de bron vermeld worden.</w:t>
       </w:r>
     </w:p>
     <w:p>
@@ -12325,6 +13261,7 @@
       </w:pPr>
       <w:r>
         <w:rPr>
+          <w:noProof/>
           <w:color w:val="846700" w:themeColor="accent1" w:themeShade="80"/>
           <w:sz w:val="27"/>
           <w:szCs w:val="27"/>
@@ -12464,12 +13401,13 @@
       </w:pPr>
       <w:r>
         <w:rPr>
+          <w:noProof/>
           <w:color w:val="846700" w:themeColor="accent1" w:themeShade="80"/>
           <w:sz w:val="27"/>
           <w:szCs w:val="27"/>
         </w:rPr>
         <w:drawing>
-          <wp:anchor distT="0" distB="0" distL="114300" distR="114300" simplePos="0" relativeHeight="251887616" behindDoc="0" locked="0" layoutInCell="1" allowOverlap="1" wp14:anchorId="2C6D58C3" wp14:editId="70736AB5">
+          <wp:anchor distT="0" distB="0" distL="114300" distR="114300" simplePos="0" relativeHeight="251887616" behindDoc="0" locked="0" layoutInCell="1" allowOverlap="1" wp14:anchorId="2C6D58C3" wp14:editId="7A140AFA">
             <wp:simplePos x="0" y="0"/>
             <wp:positionH relativeFrom="column">
               <wp:posOffset>801370</wp:posOffset>
@@ -13011,6 +13949,7 @@
       </w:pPr>
       <w:r>
         <w:rPr>
+          <w:noProof/>
           <w:color w:val="846700" w:themeColor="accent1" w:themeShade="80"/>
           <w:sz w:val="27"/>
           <w:szCs w:val="27"/>
@@ -13114,6 +14053,7 @@
       </w:pPr>
       <w:r>
         <w:rPr>
+          <w:noProof/>
           <w:color w:val="846700" w:themeColor="accent1" w:themeShade="80"/>
           <w:sz w:val="27"/>
           <w:szCs w:val="27"/>
@@ -13209,6 +14149,7 @@
       </w:pPr>
       <w:r>
         <w:rPr>
+          <w:noProof/>
           <w:color w:val="846700" w:themeColor="accent1" w:themeShade="80"/>
           <w:sz w:val="27"/>
           <w:szCs w:val="27"/>
@@ -13597,23 +14538,7 @@
           <w:sz w:val="27"/>
           <w:szCs w:val="27"/>
         </w:rPr>
-        <w:t xml:space="preserve">De SELECT- en UPDATE-query's zijn geanalyseerd en geoptimaliseerd door </w:t>
-      </w:r>
-      <w:proofErr w:type="spellStart"/>
-      <w:r>
-        <w:rPr>
-          <w:sz w:val="27"/>
-          <w:szCs w:val="27"/>
-        </w:rPr>
-        <w:t>indexes</w:t>
-      </w:r>
-      <w:proofErr w:type="spellEnd"/>
-      <w:r>
-        <w:rPr>
-          <w:sz w:val="27"/>
-          <w:szCs w:val="27"/>
-        </w:rPr>
-        <w:t xml:space="preserve"> toe te voegen en batchverwerking in te zetten.</w:t>
+        <w:t>De SELECT- en UPDATE-query's zijn geanalyseerd en geoptimaliseerd door indexes toe te voegen en batchverwerking in te zetten.</w:t>
       </w:r>
     </w:p>
     <w:p>
@@ -13661,71 +14586,7 @@
           <w:szCs w:val="27"/>
         </w:rPr>
         <w:br/>
-        <w:t>{ "</w:t>
-      </w:r>
-      <w:proofErr w:type="spellStart"/>
-      <w:r>
-        <w:rPr>
-          <w:sz w:val="27"/>
-          <w:szCs w:val="27"/>
-        </w:rPr>
-        <w:t>success</w:t>
-      </w:r>
-      <w:proofErr w:type="spellEnd"/>
-      <w:r>
-        <w:rPr>
-          <w:sz w:val="27"/>
-          <w:szCs w:val="27"/>
-        </w:rPr>
-        <w:t xml:space="preserve">": </w:t>
-      </w:r>
-      <w:proofErr w:type="spellStart"/>
-      <w:r>
-        <w:rPr>
-          <w:sz w:val="27"/>
-          <w:szCs w:val="27"/>
-        </w:rPr>
-        <w:t>false</w:t>
-      </w:r>
-      <w:proofErr w:type="spellEnd"/>
-      <w:r>
-        <w:rPr>
-          <w:sz w:val="27"/>
-          <w:szCs w:val="27"/>
-        </w:rPr>
-        <w:t>, "</w:t>
-      </w:r>
-      <w:proofErr w:type="spellStart"/>
-      <w:r>
-        <w:rPr>
-          <w:sz w:val="27"/>
-          <w:szCs w:val="27"/>
-        </w:rPr>
-        <w:t>message</w:t>
-      </w:r>
-      <w:proofErr w:type="spellEnd"/>
-      <w:r>
-        <w:rPr>
-          <w:sz w:val="27"/>
-          <w:szCs w:val="27"/>
-        </w:rPr>
-        <w:t>": "</w:t>
-      </w:r>
-      <w:proofErr w:type="spellStart"/>
-      <w:r>
-        <w:rPr>
-          <w:sz w:val="27"/>
-          <w:szCs w:val="27"/>
-        </w:rPr>
-        <w:t>Invalid</w:t>
-      </w:r>
-      <w:proofErr w:type="spellEnd"/>
-      <w:r>
-        <w:rPr>
-          <w:sz w:val="27"/>
-          <w:szCs w:val="27"/>
-        </w:rPr>
-        <w:t xml:space="preserve"> token" }.</w:t>
+        <w:t>{ "success": false, "message": "Invalid token" }.</w:t>
       </w:r>
     </w:p>
     <w:p>
@@ -13850,23 +14711,7 @@
           <w:sz w:val="27"/>
           <w:szCs w:val="27"/>
         </w:rPr>
-        <w:t xml:space="preserve">De ontvangen feedback was waardevol om zowel de kwaliteit van de code als mijn eigen ontwikkelvaardigheden te verbeteren. Het heeft mij geholpen om aandacht te besteden aan best </w:t>
-      </w:r>
-      <w:proofErr w:type="spellStart"/>
-      <w:r>
-        <w:rPr>
-          <w:sz w:val="27"/>
-          <w:szCs w:val="27"/>
-        </w:rPr>
-        <w:t>practices</w:t>
-      </w:r>
-      <w:proofErr w:type="spellEnd"/>
-      <w:r>
-        <w:rPr>
-          <w:sz w:val="27"/>
-          <w:szCs w:val="27"/>
-        </w:rPr>
-        <w:t xml:space="preserve"> zoals het verminderen van duplicatie en query-optimalisatie. </w:t>
+        <w:t xml:space="preserve">De ontvangen feedback was waardevol om zowel de kwaliteit van de code als mijn eigen ontwikkelvaardigheden te verbeteren. Het heeft mij geholpen om aandacht te besteden aan best practices zoals het verminderen van duplicatie en query-optimalisatie. </w:t>
       </w:r>
       <w:r>
         <w:br w:type="page"/>
@@ -14204,18 +15049,8 @@
           <w:iCs/>
           <w:color w:val="846700" w:themeColor="accent1" w:themeShade="80"/>
         </w:rPr>
-        <w:t xml:space="preserve">Mijn </w:t>
-      </w:r>
-      <w:proofErr w:type="spellStart"/>
-      <w:r>
-        <w:rPr>
-          <w:i/>
-          <w:iCs/>
-          <w:color w:val="846700" w:themeColor="accent1" w:themeShade="80"/>
-        </w:rPr>
-        <w:t>repositories</w:t>
-      </w:r>
-      <w:proofErr w:type="spellEnd"/>
+        <w:t>Mijn repositories</w:t>
+      </w:r>
       <w:r>
         <w:rPr>
           <w:color w:val="0D0D0D" w:themeColor="text1" w:themeTint="F2"/>
@@ -14465,7 +15300,7 @@
           <w:szCs w:val="22"/>
         </w:rPr>
         <w:drawing>
-          <wp:anchor distT="0" distB="0" distL="114300" distR="114300" simplePos="0" relativeHeight="251826176" behindDoc="0" locked="0" layoutInCell="1" allowOverlap="1" wp14:anchorId="12D233CA" wp14:editId="6B3301E9">
+          <wp:anchor distT="0" distB="0" distL="114300" distR="114300" simplePos="0" relativeHeight="251826176" behindDoc="0" locked="0" layoutInCell="1" allowOverlap="1" wp14:anchorId="12D233CA" wp14:editId="761E0E35">
             <wp:simplePos x="0" y="0"/>
             <wp:positionH relativeFrom="column">
               <wp:posOffset>-31750</wp:posOffset>
@@ -14576,52 +15411,24 @@
           <w:iCs/>
           <w:color w:val="846700" w:themeColor="accent1" w:themeShade="80"/>
         </w:rPr>
-        <w:t xml:space="preserve"> de </w:t>
-      </w:r>
-      <w:proofErr w:type="spellStart"/>
+        <w:t xml:space="preserve"> de main </w:t>
+      </w:r>
       <w:r>
         <w:rPr>
           <w:i/>
           <w:iCs/>
           <w:color w:val="846700" w:themeColor="accent1" w:themeShade="80"/>
         </w:rPr>
-        <w:t>main</w:t>
-      </w:r>
-      <w:proofErr w:type="spellEnd"/>
+        <w:t>branche</w:t>
+      </w:r>
       <w:r>
         <w:rPr>
           <w:i/>
           <w:iCs/>
           <w:color w:val="846700" w:themeColor="accent1" w:themeShade="80"/>
         </w:rPr>
-        <w:t xml:space="preserve"> </w:t>
-      </w:r>
-      <w:r>
-        <w:rPr>
-          <w:i/>
-          <w:iCs/>
-          <w:color w:val="846700" w:themeColor="accent1" w:themeShade="80"/>
-        </w:rPr>
-        <w:t>branche</w:t>
-      </w:r>
-      <w:r>
-        <w:rPr>
-          <w:i/>
-          <w:iCs/>
-          <w:color w:val="846700" w:themeColor="accent1" w:themeShade="80"/>
-        </w:rPr>
-        <w:t xml:space="preserve"> op onze GitHub-</w:t>
-      </w:r>
-      <w:proofErr w:type="spellStart"/>
-      <w:r>
-        <w:rPr>
-          <w:i/>
-          <w:iCs/>
-          <w:color w:val="846700" w:themeColor="accent1" w:themeShade="80"/>
-        </w:rPr>
-        <w:t>repo</w:t>
-      </w:r>
-      <w:proofErr w:type="spellEnd"/>
+        <w:t xml:space="preserve"> op onze GitHub-repo</w:t>
+      </w:r>
       <w:r>
         <w:rPr>
           <w:i/>
@@ -14754,7 +15561,7 @@
           <w:szCs w:val="22"/>
         </w:rPr>
         <w:drawing>
-          <wp:anchor distT="0" distB="0" distL="114300" distR="114300" simplePos="0" relativeHeight="251880448" behindDoc="0" locked="0" layoutInCell="1" allowOverlap="1" wp14:anchorId="5E698767" wp14:editId="4331DE89">
+          <wp:anchor distT="0" distB="0" distL="114300" distR="114300" simplePos="0" relativeHeight="251880448" behindDoc="0" locked="0" layoutInCell="1" allowOverlap="1" wp14:anchorId="5E698767" wp14:editId="186F04F6">
             <wp:simplePos x="0" y="0"/>
             <wp:positionH relativeFrom="column">
               <wp:posOffset>2089785</wp:posOffset>
@@ -14817,7 +15624,7 @@
           <w:szCs w:val="22"/>
         </w:rPr>
         <w:drawing>
-          <wp:anchor distT="0" distB="0" distL="114300" distR="114300" simplePos="0" relativeHeight="251881472" behindDoc="0" locked="0" layoutInCell="1" allowOverlap="1" wp14:anchorId="3CAA6A83" wp14:editId="7901554A">
+          <wp:anchor distT="0" distB="0" distL="114300" distR="114300" simplePos="0" relativeHeight="251881472" behindDoc="0" locked="0" layoutInCell="1" allowOverlap="1" wp14:anchorId="3CAA6A83" wp14:editId="01E06428">
             <wp:simplePos x="0" y="0"/>
             <wp:positionH relativeFrom="column">
               <wp:posOffset>-20955</wp:posOffset>
@@ -14881,25 +15688,7 @@
             <w:sz w:val="22"/>
             <w:szCs w:val="22"/>
           </w:rPr>
-          <w:t xml:space="preserve">Klik hier om onze </w:t>
-        </w:r>
-        <w:proofErr w:type="spellStart"/>
-        <w:r>
-          <w:rPr>
-            <w:rStyle w:val="Hyperlink"/>
-            <w:sz w:val="22"/>
-            <w:szCs w:val="22"/>
-          </w:rPr>
-          <w:t>main</w:t>
-        </w:r>
-        <w:proofErr w:type="spellEnd"/>
-        <w:r>
-          <w:rPr>
-            <w:rStyle w:val="Hyperlink"/>
-            <w:sz w:val="22"/>
-            <w:szCs w:val="22"/>
-          </w:rPr>
-          <w:t>-Branch op GitHub te bekijken</w:t>
+          <w:t>Klik hier om onze main-Branch op GitHub te bekijken</w:t>
         </w:r>
       </w:hyperlink>
       <w:r>
@@ -15224,6 +16013,7 @@
       </w:r>
       <w:r>
         <w:rPr>
+          <w:noProof/>
           <w:color w:val="0D0D0D" w:themeColor="text1" w:themeTint="F2"/>
           <w:sz w:val="22"/>
           <w:szCs w:val="22"/>
@@ -15293,6 +16083,7 @@
       </w:r>
       <w:r>
         <w:rPr>
+          <w:noProof/>
           <w:color w:val="0D0D0D" w:themeColor="text1" w:themeTint="F2"/>
           <w:sz w:val="22"/>
           <w:szCs w:val="22"/>
@@ -16152,6 +16943,7 @@
       </w:r>
       <w:r>
         <w:rPr>
+          <w:noProof/>
           <w:color w:val="0D0D0D" w:themeColor="text1" w:themeTint="F2"/>
           <w:sz w:val="22"/>
           <w:szCs w:val="22"/>
@@ -16214,6 +17006,7 @@
       </w:r>
       <w:r>
         <w:rPr>
+          <w:noProof/>
           <w:color w:val="0D0D0D" w:themeColor="text1" w:themeTint="F2"/>
           <w:sz w:val="22"/>
           <w:szCs w:val="22"/>
@@ -16450,7 +17243,7 @@
           <w:szCs w:val="22"/>
         </w:rPr>
         <w:drawing>
-          <wp:anchor distT="0" distB="0" distL="114300" distR="114300" simplePos="0" relativeHeight="251884544" behindDoc="0" locked="0" layoutInCell="1" allowOverlap="1" wp14:anchorId="6E931507" wp14:editId="387EF171">
+          <wp:anchor distT="0" distB="0" distL="114300" distR="114300" simplePos="0" relativeHeight="251884544" behindDoc="0" locked="0" layoutInCell="1" allowOverlap="1" wp14:anchorId="6E931507" wp14:editId="13BAD740">
             <wp:simplePos x="0" y="0"/>
             <wp:positionH relativeFrom="column">
               <wp:posOffset>1265555</wp:posOffset>
@@ -16537,18 +17330,8 @@
           <w:iCs/>
           <w:color w:val="846700" w:themeColor="accent1" w:themeShade="80"/>
         </w:rPr>
-        <w:t xml:space="preserve">We maken gebruik van </w:t>
-      </w:r>
-      <w:proofErr w:type="spellStart"/>
-      <w:r>
-        <w:rPr>
-          <w:i/>
-          <w:iCs/>
-          <w:color w:val="846700" w:themeColor="accent1" w:themeShade="80"/>
-        </w:rPr>
-        <w:t>Clickup</w:t>
-      </w:r>
-      <w:proofErr w:type="spellEnd"/>
+        <w:t>We maken gebruik van Clickup</w:t>
+      </w:r>
       <w:r>
         <w:t>: “</w:t>
       </w:r>
@@ -17271,6 +18054,7 @@
       </w:r>
       <w:r>
         <w:rPr>
+          <w:noProof/>
           <w:color w:val="0D0D0D" w:themeColor="text1" w:themeTint="F2"/>
           <w:sz w:val="22"/>
           <w:szCs w:val="22"/>
@@ -17518,8 +18302,11 @@
       </w:pPr>
       <w:bookmarkStart w:id="34" w:name="_Toc182568430"/>
       <w:r>
+        <w:rPr>
+          <w:noProof/>
+        </w:rPr>
         <w:drawing>
-          <wp:anchor distT="0" distB="0" distL="114300" distR="114300" simplePos="0" relativeHeight="251910144" behindDoc="0" locked="0" layoutInCell="1" allowOverlap="1" wp14:anchorId="39BA718D" wp14:editId="2C45B0CC">
+          <wp:anchor distT="0" distB="0" distL="114300" distR="114300" simplePos="0" relativeHeight="251910144" behindDoc="0" locked="0" layoutInCell="1" allowOverlap="1" wp14:anchorId="39BA718D" wp14:editId="39191EAE">
             <wp:simplePos x="0" y="0"/>
             <wp:positionH relativeFrom="column">
               <wp:posOffset>1905</wp:posOffset>
@@ -17942,7 +18729,7 @@
           <w:noProof/>
         </w:rPr>
         <w:drawing>
-          <wp:anchor distT="0" distB="0" distL="114300" distR="114300" simplePos="0" relativeHeight="251868160" behindDoc="0" locked="0" layoutInCell="1" allowOverlap="1" wp14:anchorId="6371826B" wp14:editId="387696AB">
+          <wp:anchor distT="0" distB="0" distL="114300" distR="114300" simplePos="0" relativeHeight="251868160" behindDoc="0" locked="0" layoutInCell="1" allowOverlap="1" wp14:anchorId="6371826B" wp14:editId="392AC6CB">
             <wp:simplePos x="0" y="0"/>
             <wp:positionH relativeFrom="column">
               <wp:posOffset>-61595</wp:posOffset>
@@ -18287,7 +19074,7 @@
         </w:rPr>
         <w:lastRenderedPageBreak/>
         <w:drawing>
-          <wp:anchor distT="0" distB="0" distL="114300" distR="114300" simplePos="0" relativeHeight="251883520" behindDoc="0" locked="0" layoutInCell="1" allowOverlap="1" wp14:anchorId="3D90E720" wp14:editId="26236F6E">
+          <wp:anchor distT="0" distB="0" distL="114300" distR="114300" simplePos="0" relativeHeight="251883520" behindDoc="0" locked="0" layoutInCell="1" allowOverlap="1" wp14:anchorId="3D90E720" wp14:editId="2CCC6AD2">
             <wp:simplePos x="0" y="0"/>
             <wp:positionH relativeFrom="column">
               <wp:posOffset>217805</wp:posOffset>
@@ -18354,6 +19141,9 @@
       </w:pPr>
       <w:bookmarkStart w:id="40" w:name="_Toc182568436"/>
       <w:r>
+        <w:rPr>
+          <w:noProof/>
+        </w:rPr>
         <w:drawing>
           <wp:anchor distT="0" distB="0" distL="114300" distR="114300" simplePos="0" relativeHeight="251911168" behindDoc="0" locked="0" layoutInCell="1" allowOverlap="1" wp14:anchorId="38AC7A48" wp14:editId="7F296A36">
             <wp:simplePos x="0" y="0"/>
@@ -18411,6 +19201,9 @@
         </w:drawing>
       </w:r>
       <w:r>
+        <w:rPr>
+          <w:noProof/>
+        </w:rPr>
         <w:drawing>
           <wp:anchor distT="0" distB="0" distL="114300" distR="114300" simplePos="0" relativeHeight="251912192" behindDoc="0" locked="0" layoutInCell="1" allowOverlap="1" wp14:anchorId="6335159B" wp14:editId="3A2D83E3">
             <wp:simplePos x="0" y="0"/>
@@ -18567,7 +19360,7 @@
           <w:noProof/>
         </w:rPr>
         <w:drawing>
-          <wp:anchor distT="0" distB="0" distL="114300" distR="114300" simplePos="0" relativeHeight="251847680" behindDoc="0" locked="0" layoutInCell="1" allowOverlap="1" wp14:anchorId="26633530" wp14:editId="45AD585B">
+          <wp:anchor distT="0" distB="0" distL="114300" distR="114300" simplePos="0" relativeHeight="251847680" behindDoc="0" locked="0" layoutInCell="1" allowOverlap="1" wp14:anchorId="26633530" wp14:editId="2FCB7ECE">
             <wp:simplePos x="0" y="0"/>
             <wp:positionH relativeFrom="column">
               <wp:posOffset>3515360</wp:posOffset>
@@ -18627,7 +19420,7 @@
           <w:noProof/>
         </w:rPr>
         <w:drawing>
-          <wp:anchor distT="0" distB="0" distL="114300" distR="114300" simplePos="0" relativeHeight="251846656" behindDoc="0" locked="0" layoutInCell="1" allowOverlap="1" wp14:anchorId="52C5CDFD" wp14:editId="48BAE9EF">
+          <wp:anchor distT="0" distB="0" distL="114300" distR="114300" simplePos="0" relativeHeight="251846656" behindDoc="0" locked="0" layoutInCell="1" allowOverlap="1" wp14:anchorId="52C5CDFD" wp14:editId="136549C3">
             <wp:simplePos x="0" y="0"/>
             <wp:positionH relativeFrom="column">
               <wp:posOffset>22385</wp:posOffset>
@@ -19171,7 +19964,7 @@
           <w:noProof/>
         </w:rPr>
         <w:drawing>
-          <wp:anchor distT="0" distB="0" distL="114300" distR="114300" simplePos="0" relativeHeight="251852800" behindDoc="0" locked="0" layoutInCell="1" allowOverlap="1" wp14:anchorId="61458764" wp14:editId="506EE102">
+          <wp:anchor distT="0" distB="0" distL="114300" distR="114300" simplePos="0" relativeHeight="251852800" behindDoc="0" locked="0" layoutInCell="1" allowOverlap="1" wp14:anchorId="61458764" wp14:editId="7FD116D1">
             <wp:simplePos x="0" y="0"/>
             <wp:positionH relativeFrom="column">
               <wp:posOffset>5787</wp:posOffset>
@@ -19459,7 +20252,7 @@
           <w:noProof/>
         </w:rPr>
         <w:drawing>
-          <wp:anchor distT="0" distB="0" distL="114300" distR="114300" simplePos="0" relativeHeight="251857920" behindDoc="0" locked="0" layoutInCell="1" allowOverlap="1" wp14:anchorId="6E636D5F" wp14:editId="1A949042">
+          <wp:anchor distT="0" distB="0" distL="114300" distR="114300" simplePos="0" relativeHeight="251857920" behindDoc="0" locked="0" layoutInCell="1" allowOverlap="1" wp14:anchorId="6E636D5F" wp14:editId="1DFCA19F">
             <wp:simplePos x="0" y="0"/>
             <wp:positionH relativeFrom="column">
               <wp:posOffset>3949700</wp:posOffset>
@@ -19520,43 +20313,7 @@
           <w:iCs/>
           <w:color w:val="826600" w:themeColor="accent1" w:themeShade="7F"/>
         </w:rPr>
-        <w:t xml:space="preserve">Een update geven in het iteratiedocument over de voltooide features en de status van de backlog, en in de backlog zelf zoals taken in 'in </w:t>
-      </w:r>
-      <w:proofErr w:type="spellStart"/>
-      <w:r>
-        <w:rPr>
-          <w:i/>
-          <w:iCs/>
-          <w:color w:val="826600" w:themeColor="accent1" w:themeShade="7F"/>
-        </w:rPr>
-        <w:t>progress</w:t>
-      </w:r>
-      <w:proofErr w:type="spellEnd"/>
-      <w:r>
-        <w:rPr>
-          <w:i/>
-          <w:iCs/>
-          <w:color w:val="826600" w:themeColor="accent1" w:themeShade="7F"/>
-        </w:rPr>
-        <w:t>', '</w:t>
-      </w:r>
-      <w:proofErr w:type="spellStart"/>
-      <w:r>
-        <w:rPr>
-          <w:i/>
-          <w:iCs/>
-          <w:color w:val="826600" w:themeColor="accent1" w:themeShade="7F"/>
-        </w:rPr>
-        <w:t>done</w:t>
-      </w:r>
-      <w:proofErr w:type="spellEnd"/>
-      <w:r>
-        <w:rPr>
-          <w:i/>
-          <w:iCs/>
-          <w:color w:val="826600" w:themeColor="accent1" w:themeShade="7F"/>
-        </w:rPr>
-        <w:t>', enzovoort.."</w:t>
+        <w:t>Een update geven in het iteratiedocument over de voltooide features en de status van de backlog, en in de backlog zelf zoals taken in 'in progress', 'done', enzovoort.."</w:t>
       </w:r>
       <w:r>
         <w:rPr>
@@ -19644,7 +20401,7 @@
 </file>
 
 <file path=word/endnotes.xml><?xml version="1.0" encoding="utf-8"?>
-<w:endnotes xmlns:wpc="http://schemas.microsoft.com/office/word/2010/wordprocessingCanvas" xmlns:cx="http://schemas.microsoft.com/office/drawing/2014/chartex" xmlns:cx1="http://schemas.microsoft.com/office/drawing/2015/9/8/chartex" xmlns:cx2="http://schemas.microsoft.com/office/drawing/2015/10/21/chartex" xmlns:cx3="http://schemas.microsoft.com/office/drawing/2016/5/9/chartex" xmlns:cx4="http://schemas.microsoft.com/office/drawing/2016/5/10/chartex" xmlns:cx5="http://schemas.microsoft.com/office/drawing/2016/5/11/chartex" xmlns:cx6="http://schemas.microsoft.com/office/drawing/2016/5/12/chartex" xmlns:cx7="http://schemas.microsoft.com/office/drawing/2016/5/13/chartex" xmlns:cx8="http://schemas.microsoft.com/office/drawing/2016/5/14/chartex" xmlns:mc="http://schemas.openxmlformats.org/markup-compatibility/2006" xmlns:aink="http://schemas.microsoft.com/office/drawing/2016/ink" xmlns:am3d="http://schemas.microsoft.com/office/drawing/2017/model3d" xmlns:o="urn:schemas-microsoft-com:office:office" xmlns:oel="http://schemas.microsoft.com/office/2019/extlst" xmlns:r="http://schemas.openxmlformats.org/officeDocument/2006/relationships" xmlns:m="http://schemas.openxmlformats.org/officeDocument/2006/math" xmlns:v="urn:schemas-microsoft-com:vml" xmlns:wp14="http://schemas.microsoft.com/office/word/2010/wordprocessingDrawing" xmlns:wp="http://schemas.openxmlformats.org/drawingml/2006/wordprocessingDrawing" xmlns:w10="urn:schemas-microsoft-com:office:word" xmlns:w="http://schemas.openxmlformats.org/wordprocessingml/2006/main" xmlns:w14="http://schemas.microsoft.com/office/word/2010/wordml" xmlns:w15="http://schemas.microsoft.com/office/word/2012/wordml" xmlns:w16cex="http://schemas.microsoft.com/office/word/2018/wordml/cex" xmlns:w16cid="http://schemas.microsoft.com/office/word/2016/wordml/cid" xmlns:w16="http://schemas.microsoft.com/office/word/2018/wordml" xmlns:w16du="http://schemas.microsoft.com/office/word/2023/wordml/word16du" xmlns:w16sdtdh="http://schemas.microsoft.com/office/word/2020/wordml/sdtdatahash" xmlns:w16se="http://schemas.microsoft.com/office/word/2015/wordml/symex" xmlns:wpg="http://schemas.microsoft.com/office/word/2010/wordprocessingGroup" xmlns:wpi="http://schemas.microsoft.com/office/word/2010/wordprocessingInk" xmlns:wne="http://schemas.microsoft.com/office/word/2006/wordml" xmlns:wps="http://schemas.microsoft.com/office/word/2010/wordprocessingShape" mc:Ignorable="w14 w15 w16se w16cid w16 w16cex w16sdtdh w16du wp14">
+<w:endnotes xmlns:wpc="http://schemas.microsoft.com/office/word/2010/wordprocessingCanvas" xmlns:cx="http://schemas.microsoft.com/office/drawing/2014/chartex" xmlns:cx1="http://schemas.microsoft.com/office/drawing/2015/9/8/chartex" xmlns:cx2="http://schemas.microsoft.com/office/drawing/2015/10/21/chartex" xmlns:cx3="http://schemas.microsoft.com/office/drawing/2016/5/9/chartex" xmlns:cx4="http://schemas.microsoft.com/office/drawing/2016/5/10/chartex" xmlns:cx5="http://schemas.microsoft.com/office/drawing/2016/5/11/chartex" xmlns:cx6="http://schemas.microsoft.com/office/drawing/2016/5/12/chartex" xmlns:cx7="http://schemas.microsoft.com/office/drawing/2016/5/13/chartex" xmlns:cx8="http://schemas.microsoft.com/office/drawing/2016/5/14/chartex" xmlns:mc="http://schemas.openxmlformats.org/markup-compatibility/2006" xmlns:aink="http://schemas.microsoft.com/office/drawing/2016/ink" xmlns:am3d="http://schemas.microsoft.com/office/drawing/2017/model3d" xmlns:o="urn:schemas-microsoft-com:office:office" xmlns:oel="http://schemas.microsoft.com/office/2019/extlst" xmlns:r="http://schemas.openxmlformats.org/officeDocument/2006/relationships" xmlns:m="http://schemas.openxmlformats.org/officeDocument/2006/math" xmlns:v="urn:schemas-microsoft-com:vml" xmlns:wp14="http://schemas.microsoft.com/office/word/2010/wordprocessingDrawing" xmlns:wp="http://schemas.openxmlformats.org/drawingml/2006/wordprocessingDrawing" xmlns:w10="urn:schemas-microsoft-com:office:word" xmlns:w="http://schemas.openxmlformats.org/wordprocessingml/2006/main" xmlns:w14="http://schemas.microsoft.com/office/word/2010/wordml" xmlns:w15="http://schemas.microsoft.com/office/word/2012/wordml" xmlns:w16cex="http://schemas.microsoft.com/office/word/2018/wordml/cex" xmlns:w16cid="http://schemas.microsoft.com/office/word/2016/wordml/cid" xmlns:w16="http://schemas.microsoft.com/office/word/2018/wordml" xmlns:w16du="http://schemas.microsoft.com/office/word/2023/wordml/word16du" xmlns:w16sdtdh="http://schemas.microsoft.com/office/word/2020/wordml/sdtdatahash" xmlns:w16sdtfl="http://schemas.microsoft.com/office/word/2024/wordml/sdtformatlock" xmlns:w16se="http://schemas.microsoft.com/office/word/2015/wordml/symex" xmlns:wpg="http://schemas.microsoft.com/office/word/2010/wordprocessingGroup" xmlns:wpi="http://schemas.microsoft.com/office/word/2010/wordprocessingInk" xmlns:wne="http://schemas.microsoft.com/office/word/2006/wordml" xmlns:wps="http://schemas.microsoft.com/office/word/2010/wordprocessingShape" mc:Ignorable="w14 w15 w16se w16cid w16 w16cex w16sdtdh w16sdtfl w16du wp14">
   <w:endnote w:type="separator" w:id="-1">
     <w:p>
       <w:pPr>
@@ -19669,7 +20426,7 @@
 </file>
 
 <file path=word/footer1.xml><?xml version="1.0" encoding="utf-8"?>
-<w:ftr xmlns:wpc="http://schemas.microsoft.com/office/word/2010/wordprocessingCanvas" xmlns:cx="http://schemas.microsoft.com/office/drawing/2014/chartex" xmlns:cx1="http://schemas.microsoft.com/office/drawing/2015/9/8/chartex" xmlns:cx2="http://schemas.microsoft.com/office/drawing/2015/10/21/chartex" xmlns:cx3="http://schemas.microsoft.com/office/drawing/2016/5/9/chartex" xmlns:cx4="http://schemas.microsoft.com/office/drawing/2016/5/10/chartex" xmlns:cx5="http://schemas.microsoft.com/office/drawing/2016/5/11/chartex" xmlns:cx6="http://schemas.microsoft.com/office/drawing/2016/5/12/chartex" xmlns:cx7="http://schemas.microsoft.com/office/drawing/2016/5/13/chartex" xmlns:cx8="http://schemas.microsoft.com/office/drawing/2016/5/14/chartex" xmlns:mc="http://schemas.openxmlformats.org/markup-compatibility/2006" xmlns:aink="http://schemas.microsoft.com/office/drawing/2016/ink" xmlns:am3d="http://schemas.microsoft.com/office/drawing/2017/model3d" xmlns:o="urn:schemas-microsoft-com:office:office" xmlns:oel="http://schemas.microsoft.com/office/2019/extlst" xmlns:r="http://schemas.openxmlformats.org/officeDocument/2006/relationships" xmlns:m="http://schemas.openxmlformats.org/officeDocument/2006/math" xmlns:v="urn:schemas-microsoft-com:vml" xmlns:wp14="http://schemas.microsoft.com/office/word/2010/wordprocessingDrawing" xmlns:wp="http://schemas.openxmlformats.org/drawingml/2006/wordprocessingDrawing" xmlns:w10="urn:schemas-microsoft-com:office:word" xmlns:w="http://schemas.openxmlformats.org/wordprocessingml/2006/main" xmlns:w14="http://schemas.microsoft.com/office/word/2010/wordml" xmlns:w15="http://schemas.microsoft.com/office/word/2012/wordml" xmlns:w16cex="http://schemas.microsoft.com/office/word/2018/wordml/cex" xmlns:w16cid="http://schemas.microsoft.com/office/word/2016/wordml/cid" xmlns:w16="http://schemas.microsoft.com/office/word/2018/wordml" xmlns:w16du="http://schemas.microsoft.com/office/word/2023/wordml/word16du" xmlns:w16sdtdh="http://schemas.microsoft.com/office/word/2020/wordml/sdtdatahash" xmlns:w16se="http://schemas.microsoft.com/office/word/2015/wordml/symex" xmlns:wpg="http://schemas.microsoft.com/office/word/2010/wordprocessingGroup" xmlns:wpi="http://schemas.microsoft.com/office/word/2010/wordprocessingInk" xmlns:wne="http://schemas.microsoft.com/office/word/2006/wordml" xmlns:wps="http://schemas.microsoft.com/office/word/2010/wordprocessingShape" mc:Ignorable="w14 w15 w16se w16cid w16 w16cex w16sdtdh w16du wp14">
+<w:ftr xmlns:wpc="http://schemas.microsoft.com/office/word/2010/wordprocessingCanvas" xmlns:cx="http://schemas.microsoft.com/office/drawing/2014/chartex" xmlns:cx1="http://schemas.microsoft.com/office/drawing/2015/9/8/chartex" xmlns:cx2="http://schemas.microsoft.com/office/drawing/2015/10/21/chartex" xmlns:cx3="http://schemas.microsoft.com/office/drawing/2016/5/9/chartex" xmlns:cx4="http://schemas.microsoft.com/office/drawing/2016/5/10/chartex" xmlns:cx5="http://schemas.microsoft.com/office/drawing/2016/5/11/chartex" xmlns:cx6="http://schemas.microsoft.com/office/drawing/2016/5/12/chartex" xmlns:cx7="http://schemas.microsoft.com/office/drawing/2016/5/13/chartex" xmlns:cx8="http://schemas.microsoft.com/office/drawing/2016/5/14/chartex" xmlns:mc="http://schemas.openxmlformats.org/markup-compatibility/2006" xmlns:aink="http://schemas.microsoft.com/office/drawing/2016/ink" xmlns:am3d="http://schemas.microsoft.com/office/drawing/2017/model3d" xmlns:o="urn:schemas-microsoft-com:office:office" xmlns:oel="http://schemas.microsoft.com/office/2019/extlst" xmlns:r="http://schemas.openxmlformats.org/officeDocument/2006/relationships" xmlns:m="http://schemas.openxmlformats.org/officeDocument/2006/math" xmlns:v="urn:schemas-microsoft-com:vml" xmlns:wp14="http://schemas.microsoft.com/office/word/2010/wordprocessingDrawing" xmlns:wp="http://schemas.openxmlformats.org/drawingml/2006/wordprocessingDrawing" xmlns:w10="urn:schemas-microsoft-com:office:word" xmlns:w="http://schemas.openxmlformats.org/wordprocessingml/2006/main" xmlns:w14="http://schemas.microsoft.com/office/word/2010/wordml" xmlns:w15="http://schemas.microsoft.com/office/word/2012/wordml" xmlns:w16cex="http://schemas.microsoft.com/office/word/2018/wordml/cex" xmlns:w16cid="http://schemas.microsoft.com/office/word/2016/wordml/cid" xmlns:w16="http://schemas.microsoft.com/office/word/2018/wordml" xmlns:w16du="http://schemas.microsoft.com/office/word/2023/wordml/word16du" xmlns:w16sdtdh="http://schemas.microsoft.com/office/word/2020/wordml/sdtdatahash" xmlns:w16sdtfl="http://schemas.microsoft.com/office/word/2024/wordml/sdtformatlock" xmlns:w16se="http://schemas.microsoft.com/office/word/2015/wordml/symex" xmlns:wpg="http://schemas.microsoft.com/office/word/2010/wordprocessingGroup" xmlns:wpi="http://schemas.microsoft.com/office/word/2010/wordprocessingInk" xmlns:wne="http://schemas.microsoft.com/office/word/2006/wordml" xmlns:wps="http://schemas.microsoft.com/office/word/2010/wordprocessingShape" mc:Ignorable="w14 w15 w16se w16cid w16 w16cex w16sdtdh w16sdtfl w16du wp14">
   <w:sdt>
     <w:sdtPr>
       <w:id w:val="-1140110306"/>
@@ -19710,7 +20467,7 @@
 </file>
 
 <file path=word/footnotes.xml><?xml version="1.0" encoding="utf-8"?>
-<w:footnotes xmlns:wpc="http://schemas.microsoft.com/office/word/2010/wordprocessingCanvas" xmlns:cx="http://schemas.microsoft.com/office/drawing/2014/chartex" xmlns:cx1="http://schemas.microsoft.com/office/drawing/2015/9/8/chartex" xmlns:cx2="http://schemas.microsoft.com/office/drawing/2015/10/21/chartex" xmlns:cx3="http://schemas.microsoft.com/office/drawing/2016/5/9/chartex" xmlns:cx4="http://schemas.microsoft.com/office/drawing/2016/5/10/chartex" xmlns:cx5="http://schemas.microsoft.com/office/drawing/2016/5/11/chartex" xmlns:cx6="http://schemas.microsoft.com/office/drawing/2016/5/12/chartex" xmlns:cx7="http://schemas.microsoft.com/office/drawing/2016/5/13/chartex" xmlns:cx8="http://schemas.microsoft.com/office/drawing/2016/5/14/chartex" xmlns:mc="http://schemas.openxmlformats.org/markup-compatibility/2006" xmlns:aink="http://schemas.microsoft.com/office/drawing/2016/ink" xmlns:am3d="http://schemas.microsoft.com/office/drawing/2017/model3d" xmlns:o="urn:schemas-microsoft-com:office:office" xmlns:oel="http://schemas.microsoft.com/office/2019/extlst" xmlns:r="http://schemas.openxmlformats.org/officeDocument/2006/relationships" xmlns:m="http://schemas.openxmlformats.org/officeDocument/2006/math" xmlns:v="urn:schemas-microsoft-com:vml" xmlns:wp14="http://schemas.microsoft.com/office/word/2010/wordprocessingDrawing" xmlns:wp="http://schemas.openxmlformats.org/drawingml/2006/wordprocessingDrawing" xmlns:w10="urn:schemas-microsoft-com:office:word" xmlns:w="http://schemas.openxmlformats.org/wordprocessingml/2006/main" xmlns:w14="http://schemas.microsoft.com/office/word/2010/wordml" xmlns:w15="http://schemas.microsoft.com/office/word/2012/wordml" xmlns:w16cex="http://schemas.microsoft.com/office/word/2018/wordml/cex" xmlns:w16cid="http://schemas.microsoft.com/office/word/2016/wordml/cid" xmlns:w16="http://schemas.microsoft.com/office/word/2018/wordml" xmlns:w16du="http://schemas.microsoft.com/office/word/2023/wordml/word16du" xmlns:w16sdtdh="http://schemas.microsoft.com/office/word/2020/wordml/sdtdatahash" xmlns:w16se="http://schemas.microsoft.com/office/word/2015/wordml/symex" xmlns:wpg="http://schemas.microsoft.com/office/word/2010/wordprocessingGroup" xmlns:wpi="http://schemas.microsoft.com/office/word/2010/wordprocessingInk" xmlns:wne="http://schemas.microsoft.com/office/word/2006/wordml" xmlns:wps="http://schemas.microsoft.com/office/word/2010/wordprocessingShape" mc:Ignorable="w14 w15 w16se w16cid w16 w16cex w16sdtdh w16du wp14">
+<w:footnotes xmlns:wpc="http://schemas.microsoft.com/office/word/2010/wordprocessingCanvas" xmlns:cx="http://schemas.microsoft.com/office/drawing/2014/chartex" xmlns:cx1="http://schemas.microsoft.com/office/drawing/2015/9/8/chartex" xmlns:cx2="http://schemas.microsoft.com/office/drawing/2015/10/21/chartex" xmlns:cx3="http://schemas.microsoft.com/office/drawing/2016/5/9/chartex" xmlns:cx4="http://schemas.microsoft.com/office/drawing/2016/5/10/chartex" xmlns:cx5="http://schemas.microsoft.com/office/drawing/2016/5/11/chartex" xmlns:cx6="http://schemas.microsoft.com/office/drawing/2016/5/12/chartex" xmlns:cx7="http://schemas.microsoft.com/office/drawing/2016/5/13/chartex" xmlns:cx8="http://schemas.microsoft.com/office/drawing/2016/5/14/chartex" xmlns:mc="http://schemas.openxmlformats.org/markup-compatibility/2006" xmlns:aink="http://schemas.microsoft.com/office/drawing/2016/ink" xmlns:am3d="http://schemas.microsoft.com/office/drawing/2017/model3d" xmlns:o="urn:schemas-microsoft-com:office:office" xmlns:oel="http://schemas.microsoft.com/office/2019/extlst" xmlns:r="http://schemas.openxmlformats.org/officeDocument/2006/relationships" xmlns:m="http://schemas.openxmlformats.org/officeDocument/2006/math" xmlns:v="urn:schemas-microsoft-com:vml" xmlns:wp14="http://schemas.microsoft.com/office/word/2010/wordprocessingDrawing" xmlns:wp="http://schemas.openxmlformats.org/drawingml/2006/wordprocessingDrawing" xmlns:w10="urn:schemas-microsoft-com:office:word" xmlns:w="http://schemas.openxmlformats.org/wordprocessingml/2006/main" xmlns:w14="http://schemas.microsoft.com/office/word/2010/wordml" xmlns:w15="http://schemas.microsoft.com/office/word/2012/wordml" xmlns:w16cex="http://schemas.microsoft.com/office/word/2018/wordml/cex" xmlns:w16cid="http://schemas.microsoft.com/office/word/2016/wordml/cid" xmlns:w16="http://schemas.microsoft.com/office/word/2018/wordml" xmlns:w16du="http://schemas.microsoft.com/office/word/2023/wordml/word16du" xmlns:w16sdtdh="http://schemas.microsoft.com/office/word/2020/wordml/sdtdatahash" xmlns:w16sdtfl="http://schemas.microsoft.com/office/word/2024/wordml/sdtformatlock" xmlns:w16se="http://schemas.microsoft.com/office/word/2015/wordml/symex" xmlns:wpg="http://schemas.microsoft.com/office/word/2010/wordprocessingGroup" xmlns:wpi="http://schemas.microsoft.com/office/word/2010/wordprocessingInk" xmlns:wne="http://schemas.microsoft.com/office/word/2006/wordml" xmlns:wps="http://schemas.microsoft.com/office/word/2010/wordprocessingShape" mc:Ignorable="w14 w15 w16se w16cid w16 w16cex w16sdtdh w16sdtfl w16du wp14">
   <w:footnote w:type="separator" w:id="-1">
     <w:p>
       <w:pPr>
@@ -19735,7 +20492,7 @@
 </file>
 
 <file path=word/numbering.xml><?xml version="1.0" encoding="utf-8"?>
-<w:numbering xmlns:wpc="http://schemas.microsoft.com/office/word/2010/wordprocessingCanvas" xmlns:cx="http://schemas.microsoft.com/office/drawing/2014/chartex" xmlns:cx1="http://schemas.microsoft.com/office/drawing/2015/9/8/chartex" xmlns:cx2="http://schemas.microsoft.com/office/drawing/2015/10/21/chartex" xmlns:cx3="http://schemas.microsoft.com/office/drawing/2016/5/9/chartex" xmlns:cx4="http://schemas.microsoft.com/office/drawing/2016/5/10/chartex" xmlns:cx5="http://schemas.microsoft.com/office/drawing/2016/5/11/chartex" xmlns:cx6="http://schemas.microsoft.com/office/drawing/2016/5/12/chartex" xmlns:cx7="http://schemas.microsoft.com/office/drawing/2016/5/13/chartex" xmlns:cx8="http://schemas.microsoft.com/office/drawing/2016/5/14/chartex" xmlns:mc="http://schemas.openxmlformats.org/markup-compatibility/2006" xmlns:aink="http://schemas.microsoft.com/office/drawing/2016/ink" xmlns:am3d="http://schemas.microsoft.com/office/drawing/2017/model3d" xmlns:o="urn:schemas-microsoft-com:office:office" xmlns:oel="http://schemas.microsoft.com/office/2019/extlst" xmlns:r="http://schemas.openxmlformats.org/officeDocument/2006/relationships" xmlns:m="http://schemas.openxmlformats.org/officeDocument/2006/math" xmlns:v="urn:schemas-microsoft-com:vml" xmlns:wp14="http://schemas.microsoft.com/office/word/2010/wordprocessingDrawing" xmlns:wp="http://schemas.openxmlformats.org/drawingml/2006/wordprocessingDrawing" xmlns:w10="urn:schemas-microsoft-com:office:word" xmlns:w="http://schemas.openxmlformats.org/wordprocessingml/2006/main" xmlns:w14="http://schemas.microsoft.com/office/word/2010/wordml" xmlns:w15="http://schemas.microsoft.com/office/word/2012/wordml" xmlns:w16cex="http://schemas.microsoft.com/office/word/2018/wordml/cex" xmlns:w16cid="http://schemas.microsoft.com/office/word/2016/wordml/cid" xmlns:w16="http://schemas.microsoft.com/office/word/2018/wordml" xmlns:w16du="http://schemas.microsoft.com/office/word/2023/wordml/word16du" xmlns:w16sdtdh="http://schemas.microsoft.com/office/word/2020/wordml/sdtdatahash" xmlns:w16se="http://schemas.microsoft.com/office/word/2015/wordml/symex" xmlns:wpg="http://schemas.microsoft.com/office/word/2010/wordprocessingGroup" xmlns:wpi="http://schemas.microsoft.com/office/word/2010/wordprocessingInk" xmlns:wne="http://schemas.microsoft.com/office/word/2006/wordml" xmlns:wps="http://schemas.microsoft.com/office/word/2010/wordprocessingShape" mc:Ignorable="w14 w15 w16se w16cid w16 w16cex w16sdtdh w16du wp14">
+<w:numbering xmlns:wpc="http://schemas.microsoft.com/office/word/2010/wordprocessingCanvas" xmlns:cx="http://schemas.microsoft.com/office/drawing/2014/chartex" xmlns:cx1="http://schemas.microsoft.com/office/drawing/2015/9/8/chartex" xmlns:cx2="http://schemas.microsoft.com/office/drawing/2015/10/21/chartex" xmlns:cx3="http://schemas.microsoft.com/office/drawing/2016/5/9/chartex" xmlns:cx4="http://schemas.microsoft.com/office/drawing/2016/5/10/chartex" xmlns:cx5="http://schemas.microsoft.com/office/drawing/2016/5/11/chartex" xmlns:cx6="http://schemas.microsoft.com/office/drawing/2016/5/12/chartex" xmlns:cx7="http://schemas.microsoft.com/office/drawing/2016/5/13/chartex" xmlns:cx8="http://schemas.microsoft.com/office/drawing/2016/5/14/chartex" xmlns:mc="http://schemas.openxmlformats.org/markup-compatibility/2006" xmlns:aink="http://schemas.microsoft.com/office/drawing/2016/ink" xmlns:am3d="http://schemas.microsoft.com/office/drawing/2017/model3d" xmlns:o="urn:schemas-microsoft-com:office:office" xmlns:oel="http://schemas.microsoft.com/office/2019/extlst" xmlns:r="http://schemas.openxmlformats.org/officeDocument/2006/relationships" xmlns:m="http://schemas.openxmlformats.org/officeDocument/2006/math" xmlns:v="urn:schemas-microsoft-com:vml" xmlns:wp14="http://schemas.microsoft.com/office/word/2010/wordprocessingDrawing" xmlns:wp="http://schemas.openxmlformats.org/drawingml/2006/wordprocessingDrawing" xmlns:w10="urn:schemas-microsoft-com:office:word" xmlns:w="http://schemas.openxmlformats.org/wordprocessingml/2006/main" xmlns:w14="http://schemas.microsoft.com/office/word/2010/wordml" xmlns:w15="http://schemas.microsoft.com/office/word/2012/wordml" xmlns:w16cex="http://schemas.microsoft.com/office/word/2018/wordml/cex" xmlns:w16cid="http://schemas.microsoft.com/office/word/2016/wordml/cid" xmlns:w16="http://schemas.microsoft.com/office/word/2018/wordml" xmlns:w16du="http://schemas.microsoft.com/office/word/2023/wordml/word16du" xmlns:w16sdtdh="http://schemas.microsoft.com/office/word/2020/wordml/sdtdatahash" xmlns:w16sdtfl="http://schemas.microsoft.com/office/word/2024/wordml/sdtformatlock" xmlns:w16se="http://schemas.microsoft.com/office/word/2015/wordml/symex" xmlns:wpg="http://schemas.microsoft.com/office/word/2010/wordprocessingGroup" xmlns:wpi="http://schemas.microsoft.com/office/word/2010/wordprocessingInk" xmlns:wne="http://schemas.microsoft.com/office/word/2006/wordml" xmlns:wps="http://schemas.microsoft.com/office/word/2010/wordprocessingShape" mc:Ignorable="w14 w15 w16se w16cid w16 w16cex w16sdtdh w16sdtfl w16du wp14">
   <w:numPicBullet w:numPicBulletId="0">
     <w:pict>
       <v:shapetype id="_x0000_t75" coordsize="21600,21600" o:spt="75" o:preferrelative="t" path="m@4@5l@4@11@9@11@9@5xe" filled="f" stroked="f">
@@ -19757,14 +20514,14 @@
         <v:path o:extrusionok="f" gradientshapeok="t" o:connecttype="rect"/>
         <o:lock v:ext="edit" aspectratio="t"/>
       </v:shapetype>
-      <v:shape id="_x0000_i1189" type="#_x0000_t75" style="width:35.5pt;height:18pt;visibility:visible" o:bullet="t">
+      <v:shape id="_x0000_i1215" type="#_x0000_t75" style="width:35.45pt;height:18pt;visibility:visible" o:bullet="t">
         <v:imagedata r:id="rId1" o:title=""/>
       </v:shape>
     </w:pict>
   </w:numPicBullet>
   <w:numPicBullet w:numPicBulletId="1">
     <w:pict>
-      <v:shape id="_x0000_i1190" type="#_x0000_t75" style="width:11.5pt;height:11.5pt" o:bullet="t">
+      <v:shape id="_x0000_i1216" type="#_x0000_t75" style="width:11.25pt;height:11.25pt" o:bullet="t">
         <v:imagedata r:id="rId2" o:title="mso6175"/>
       </v:shape>
     </w:pict>
@@ -22665,6 +23422,155 @@
     </w:lvl>
   </w:abstractNum>
   <w:abstractNum w:abstractNumId="24" w15:restartNumberingAfterBreak="0">
+    <w:nsid w:val="7BCF0125"/>
+    <w:multiLevelType w:val="multilevel"/>
+    <w:tmpl w:val="1D78E84A"/>
+    <w:lvl w:ilvl="0">
+      <w:start w:val="1"/>
+      <w:numFmt w:val="bullet"/>
+      <w:lvlText w:val=""/>
+      <w:lvlJc w:val="left"/>
+      <w:pPr>
+        <w:tabs>
+          <w:tab w:val="num" w:pos="720"/>
+        </w:tabs>
+        <w:ind w:left="720" w:hanging="360"/>
+      </w:pPr>
+      <w:rPr>
+        <w:rFonts w:ascii="Symbol" w:hAnsi="Symbol" w:hint="default"/>
+        <w:sz w:val="20"/>
+      </w:rPr>
+    </w:lvl>
+    <w:lvl w:ilvl="1" w:tentative="1">
+      <w:start w:val="1"/>
+      <w:numFmt w:val="bullet"/>
+      <w:lvlText w:val="o"/>
+      <w:lvlJc w:val="left"/>
+      <w:pPr>
+        <w:tabs>
+          <w:tab w:val="num" w:pos="1440"/>
+        </w:tabs>
+        <w:ind w:left="1440" w:hanging="360"/>
+      </w:pPr>
+      <w:rPr>
+        <w:rFonts w:ascii="Courier New" w:hAnsi="Courier New" w:hint="default"/>
+        <w:sz w:val="20"/>
+      </w:rPr>
+    </w:lvl>
+    <w:lvl w:ilvl="2" w:tentative="1">
+      <w:start w:val="1"/>
+      <w:numFmt w:val="bullet"/>
+      <w:lvlText w:val=""/>
+      <w:lvlJc w:val="left"/>
+      <w:pPr>
+        <w:tabs>
+          <w:tab w:val="num" w:pos="2160"/>
+        </w:tabs>
+        <w:ind w:left="2160" w:hanging="360"/>
+      </w:pPr>
+      <w:rPr>
+        <w:rFonts w:ascii="Wingdings" w:hAnsi="Wingdings" w:hint="default"/>
+        <w:sz w:val="20"/>
+      </w:rPr>
+    </w:lvl>
+    <w:lvl w:ilvl="3" w:tentative="1">
+      <w:start w:val="1"/>
+      <w:numFmt w:val="bullet"/>
+      <w:lvlText w:val=""/>
+      <w:lvlJc w:val="left"/>
+      <w:pPr>
+        <w:tabs>
+          <w:tab w:val="num" w:pos="2880"/>
+        </w:tabs>
+        <w:ind w:left="2880" w:hanging="360"/>
+      </w:pPr>
+      <w:rPr>
+        <w:rFonts w:ascii="Wingdings" w:hAnsi="Wingdings" w:hint="default"/>
+        <w:sz w:val="20"/>
+      </w:rPr>
+    </w:lvl>
+    <w:lvl w:ilvl="4" w:tentative="1">
+      <w:start w:val="1"/>
+      <w:numFmt w:val="bullet"/>
+      <w:lvlText w:val=""/>
+      <w:lvlJc w:val="left"/>
+      <w:pPr>
+        <w:tabs>
+          <w:tab w:val="num" w:pos="3600"/>
+        </w:tabs>
+        <w:ind w:left="3600" w:hanging="360"/>
+      </w:pPr>
+      <w:rPr>
+        <w:rFonts w:ascii="Wingdings" w:hAnsi="Wingdings" w:hint="default"/>
+        <w:sz w:val="20"/>
+      </w:rPr>
+    </w:lvl>
+    <w:lvl w:ilvl="5" w:tentative="1">
+      <w:start w:val="1"/>
+      <w:numFmt w:val="bullet"/>
+      <w:lvlText w:val=""/>
+      <w:lvlJc w:val="left"/>
+      <w:pPr>
+        <w:tabs>
+          <w:tab w:val="num" w:pos="4320"/>
+        </w:tabs>
+        <w:ind w:left="4320" w:hanging="360"/>
+      </w:pPr>
+      <w:rPr>
+        <w:rFonts w:ascii="Wingdings" w:hAnsi="Wingdings" w:hint="default"/>
+        <w:sz w:val="20"/>
+      </w:rPr>
+    </w:lvl>
+    <w:lvl w:ilvl="6" w:tentative="1">
+      <w:start w:val="1"/>
+      <w:numFmt w:val="bullet"/>
+      <w:lvlText w:val=""/>
+      <w:lvlJc w:val="left"/>
+      <w:pPr>
+        <w:tabs>
+          <w:tab w:val="num" w:pos="5040"/>
+        </w:tabs>
+        <w:ind w:left="5040" w:hanging="360"/>
+      </w:pPr>
+      <w:rPr>
+        <w:rFonts w:ascii="Wingdings" w:hAnsi="Wingdings" w:hint="default"/>
+        <w:sz w:val="20"/>
+      </w:rPr>
+    </w:lvl>
+    <w:lvl w:ilvl="7" w:tentative="1">
+      <w:start w:val="1"/>
+      <w:numFmt w:val="bullet"/>
+      <w:lvlText w:val=""/>
+      <w:lvlJc w:val="left"/>
+      <w:pPr>
+        <w:tabs>
+          <w:tab w:val="num" w:pos="5760"/>
+        </w:tabs>
+        <w:ind w:left="5760" w:hanging="360"/>
+      </w:pPr>
+      <w:rPr>
+        <w:rFonts w:ascii="Wingdings" w:hAnsi="Wingdings" w:hint="default"/>
+        <w:sz w:val="20"/>
+      </w:rPr>
+    </w:lvl>
+    <w:lvl w:ilvl="8" w:tentative="1">
+      <w:start w:val="1"/>
+      <w:numFmt w:val="bullet"/>
+      <w:lvlText w:val=""/>
+      <w:lvlJc w:val="left"/>
+      <w:pPr>
+        <w:tabs>
+          <w:tab w:val="num" w:pos="6480"/>
+        </w:tabs>
+        <w:ind w:left="6480" w:hanging="360"/>
+      </w:pPr>
+      <w:rPr>
+        <w:rFonts w:ascii="Wingdings" w:hAnsi="Wingdings" w:hint="default"/>
+        <w:sz w:val="20"/>
+      </w:rPr>
+    </w:lvl>
+  </w:abstractNum>
+  <w:abstractNum w:abstractNumId="25" w15:restartNumberingAfterBreak="0">
     <w:nsid w:val="7D5627E1"/>
     <w:multiLevelType w:val="multilevel"/>
     <w:tmpl w:val="55365DF0"/>
@@ -22907,7 +23813,7 @@
     <w:abstractNumId w:val="18"/>
   </w:num>
   <w:num w:numId="23" w16cid:durableId="373118040">
-    <w:abstractNumId w:val="24"/>
+    <w:abstractNumId w:val="25"/>
   </w:num>
   <w:num w:numId="24" w16cid:durableId="800541399">
     <w:abstractNumId w:val="23"/>
@@ -22915,11 +23821,14 @@
   <w:num w:numId="25" w16cid:durableId="1616403309">
     <w:abstractNumId w:val="17"/>
   </w:num>
+  <w:num w:numId="26" w16cid:durableId="178668349">
+    <w:abstractNumId w:val="24"/>
+  </w:num>
 </w:numbering>
 </file>
 
 <file path=word/styles.xml><?xml version="1.0" encoding="utf-8"?>
-<w:styles xmlns:mc="http://schemas.openxmlformats.org/markup-compatibility/2006" xmlns:r="http://schemas.openxmlformats.org/officeDocument/2006/relationships" xmlns:w="http://schemas.openxmlformats.org/wordprocessingml/2006/main" xmlns:w14="http://schemas.microsoft.com/office/word/2010/wordml" xmlns:w15="http://schemas.microsoft.com/office/word/2012/wordml" xmlns:w16cex="http://schemas.microsoft.com/office/word/2018/wordml/cex" xmlns:w16cid="http://schemas.microsoft.com/office/word/2016/wordml/cid" xmlns:w16="http://schemas.microsoft.com/office/word/2018/wordml" xmlns:w16du="http://schemas.microsoft.com/office/word/2023/wordml/word16du" xmlns:w16sdtdh="http://schemas.microsoft.com/office/word/2020/wordml/sdtdatahash" xmlns:w16se="http://schemas.microsoft.com/office/word/2015/wordml/symex" mc:Ignorable="w14 w15 w16se w16cid w16 w16cex w16sdtdh w16du">
+<w:styles xmlns:mc="http://schemas.openxmlformats.org/markup-compatibility/2006" xmlns:r="http://schemas.openxmlformats.org/officeDocument/2006/relationships" xmlns:w="http://schemas.openxmlformats.org/wordprocessingml/2006/main" xmlns:w14="http://schemas.microsoft.com/office/word/2010/wordml" xmlns:w15="http://schemas.microsoft.com/office/word/2012/wordml" xmlns:w16cex="http://schemas.microsoft.com/office/word/2018/wordml/cex" xmlns:w16cid="http://schemas.microsoft.com/office/word/2016/wordml/cid" xmlns:w16="http://schemas.microsoft.com/office/word/2018/wordml" xmlns:w16du="http://schemas.microsoft.com/office/word/2023/wordml/word16du" xmlns:w16sdtdh="http://schemas.microsoft.com/office/word/2020/wordml/sdtdatahash" xmlns:w16sdtfl="http://schemas.microsoft.com/office/word/2024/wordml/sdtformatlock" xmlns:w16se="http://schemas.microsoft.com/office/word/2015/wordml/symex" mc:Ignorable="w14 w15 w16se w16cid w16 w16cex w16sdtdh w16sdtfl w16du">
   <w:docDefaults>
     <w:rPrDefault>
       <w:rPr>

</xml_diff>